<commit_message>
Documentación control de versiones
</commit_message>
<xml_diff>
--- a/Informe TIPI - Entrega 1 - Anexo.docx
+++ b/Informe TIPI - Entrega 1 - Anexo.docx
@@ -67,7 +67,7 @@
                 <v:shape id="_x0000_i1025" type="#_x0000_t75" style="width:152pt;height:47.35pt" o:ole="">
                   <v:imagedata r:id="rId9" o:title=""/>
                 </v:shape>
-                <o:OLEObject Type="Embed" ProgID="PBrush" ShapeID="_x0000_i1025" DrawAspect="Content" ObjectID="_1410134775" r:id="rId10"/>
+                <o:OLEObject Type="Embed" ProgID="PBrush" ShapeID="_x0000_i1025" DrawAspect="Content" ObjectID="_1410141859" r:id="rId10"/>
               </w:object>
             </w:r>
           </w:p>
@@ -530,6 +530,411 @@
     </w:p>
     <w:p/>
     <w:p>
+      <w:r>
+        <w:t xml:space="preserve">El mecanismo principal de control de versiones para el desarrollo del proyecto está basado en el protocolo de </w:t>
+      </w:r>
+      <w:proofErr w:type="spellStart"/>
+      <w:r>
+        <w:t>git</w:t>
+      </w:r>
+      <w:proofErr w:type="spellEnd"/>
+      <w:r>
+        <w:t xml:space="preserve">, para el cual se utiliza principalmente el software </w:t>
+      </w:r>
+      <w:proofErr w:type="spellStart"/>
+      <w:r>
+        <w:rPr>
+          <w:i/>
+        </w:rPr>
+        <w:t>github</w:t>
+      </w:r>
+      <w:proofErr w:type="spellEnd"/>
+      <w:r>
+        <w:rPr>
+          <w:i/>
+        </w:rPr>
+        <w:t xml:space="preserve"> </w:t>
+      </w:r>
+      <w:proofErr w:type="spellStart"/>
+      <w:r>
+        <w:rPr>
+          <w:i/>
+        </w:rPr>
+        <w:t>for</w:t>
+      </w:r>
+      <w:proofErr w:type="spellEnd"/>
+      <w:r>
+        <w:rPr>
+          <w:i/>
+        </w:rPr>
+        <w:t xml:space="preserve"> Windows</w:t>
+      </w:r>
+      <w:r>
+        <w:t xml:space="preserve"> y complementariamente la consola </w:t>
+      </w:r>
+      <w:r>
+        <w:rPr>
+          <w:i/>
+        </w:rPr>
+        <w:t xml:space="preserve">Shell </w:t>
+      </w:r>
+      <w:r>
+        <w:t xml:space="preserve">de </w:t>
+      </w:r>
+      <w:proofErr w:type="spellStart"/>
+      <w:r>
+        <w:t>git</w:t>
+      </w:r>
+      <w:proofErr w:type="spellEnd"/>
+      <w:r>
+        <w:t xml:space="preserve"> (En casos específicos donde </w:t>
+      </w:r>
+      <w:r>
+        <w:t>se requieran comandos especializados).</w:t>
+      </w:r>
+    </w:p>
+    <w:p>
+      <w:r>
+        <w:t>Básicamente</w:t>
+      </w:r>
+      <w:r>
+        <w:t>,</w:t>
+      </w:r>
+      <w:r>
+        <w:t xml:space="preserve"> </w:t>
+      </w:r>
+      <w:proofErr w:type="spellStart"/>
+      <w:r>
+        <w:t>git</w:t>
+      </w:r>
+      <w:proofErr w:type="spellEnd"/>
+      <w:r>
+        <w:t xml:space="preserve"> puede funcionar de manera local o remota,</w:t>
+      </w:r>
+      <w:r>
+        <w:t xml:space="preserve"> donde</w:t>
+      </w:r>
+      <w:r>
+        <w:t xml:space="preserve"> todos los cambios realizados por cualquier </w:t>
+      </w:r>
+      <w:r>
+        <w:t>miembro del equipo</w:t>
+      </w:r>
+      <w:r>
+        <w:t xml:space="preserve"> se van guardando de manera individual</w:t>
+      </w:r>
+      <w:r>
+        <w:t>. P</w:t>
+      </w:r>
+      <w:r>
+        <w:t xml:space="preserve">or otra parte si se esta trabajando con el mismo archivo </w:t>
+      </w:r>
+      <w:r>
+        <w:t xml:space="preserve">en </w:t>
+      </w:r>
+      <w:proofErr w:type="spellStart"/>
+      <w:r>
+        <w:t>git</w:t>
+      </w:r>
+      <w:proofErr w:type="spellEnd"/>
+      <w:r>
+        <w:t>, se comparan</w:t>
+      </w:r>
+      <w:r>
+        <w:t xml:space="preserve"> las </w:t>
+      </w:r>
+      <w:r>
+        <w:t>líneas</w:t>
+      </w:r>
+      <w:r>
+        <w:t xml:space="preserve"> de</w:t>
+      </w:r>
+      <w:r>
+        <w:t xml:space="preserve"> del archivo (Como líneas de </w:t>
+      </w:r>
+      <w:r>
+        <w:t>código</w:t>
+      </w:r>
+      <w:r>
+        <w:t xml:space="preserve"> cuando corresponde)</w:t>
+      </w:r>
+      <w:r>
+        <w:t xml:space="preserve"> y se guarda de</w:t>
+      </w:r>
+      <w:r>
+        <w:t xml:space="preserve"> forma individual</w:t>
+      </w:r>
+      <w:r>
+        <w:t>. En el caso de que esto causara un conflicto se muestra un mensaje con una advertencia.</w:t>
+      </w:r>
+    </w:p>
+    <w:p/>
+    <w:p>
+      <w:pPr>
+        <w:jc w:val="center"/>
+      </w:pPr>
+      <w:r>
+        <w:t>Capítulo 11, imagen 1</w:t>
+      </w:r>
+    </w:p>
+    <w:p>
+      <w:pPr>
+        <w:jc w:val="center"/>
+      </w:pPr>
+      <w:r>
+        <w:rPr>
+          <w:noProof/>
+          <w:lang w:eastAsia="es-CL"/>
+        </w:rPr>
+        <w:drawing>
+          <wp:inline distT="0" distB="0" distL="0" distR="0" wp14:anchorId="1551CCCF" wp14:editId="7E2AE2FC">
+            <wp:extent cx="4202206" cy="1811866"/>
+            <wp:effectExtent l="0" t="0" r="8255" b="0"/>
+            <wp:docPr id="1" name="Imagen 1" descr="C:\Users\Krz\Desktop\SW control de versiones\pagina principal.PNG"/>
+            <wp:cNvGraphicFramePr>
+              <a:graphicFrameLocks xmlns:a="http://schemas.openxmlformats.org/drawingml/2006/main" noChangeAspect="1"/>
+            </wp:cNvGraphicFramePr>
+            <a:graphic xmlns:a="http://schemas.openxmlformats.org/drawingml/2006/main">
+              <a:graphicData uri="http://schemas.openxmlformats.org/drawingml/2006/picture">
+                <pic:pic xmlns:pic="http://schemas.openxmlformats.org/drawingml/2006/picture">
+                  <pic:nvPicPr>
+                    <pic:cNvPr id="0" name="Picture 2" descr="C:\Users\Krz\Desktop\SW control de versiones\pagina principal.PNG"/>
+                    <pic:cNvPicPr>
+                      <a:picLocks noChangeAspect="1" noChangeArrowheads="1"/>
+                    </pic:cNvPicPr>
+                  </pic:nvPicPr>
+                  <pic:blipFill>
+                    <a:blip r:embed="rId13">
+                      <a:extLst>
+                        <a:ext uri="{28A0092B-C50C-407E-A947-70E740481C1C}">
+                          <a14:useLocalDpi xmlns:a14="http://schemas.microsoft.com/office/drawing/2010/main" val="0"/>
+                        </a:ext>
+                      </a:extLst>
+                    </a:blip>
+                    <a:srcRect/>
+                    <a:stretch>
+                      <a:fillRect/>
+                    </a:stretch>
+                  </pic:blipFill>
+                  <pic:spPr bwMode="auto">
+                    <a:xfrm>
+                      <a:off x="0" y="0"/>
+                      <a:ext cx="4202206" cy="1811866"/>
+                    </a:xfrm>
+                    <a:prstGeom prst="rect">
+                      <a:avLst/>
+                    </a:prstGeom>
+                    <a:noFill/>
+                    <a:ln>
+                      <a:noFill/>
+                    </a:ln>
+                  </pic:spPr>
+                </pic:pic>
+              </a:graphicData>
+            </a:graphic>
+          </wp:inline>
+        </w:drawing>
+      </w:r>
+    </w:p>
+    <w:p>
+      <w:pPr>
+        <w:jc w:val="center"/>
+        <w:rPr>
+          <w:i/>
+        </w:rPr>
+      </w:pPr>
+      <w:r>
+        <w:t xml:space="preserve">Menú principal de </w:t>
+      </w:r>
+      <w:proofErr w:type="spellStart"/>
+      <w:r>
+        <w:rPr>
+          <w:i/>
+        </w:rPr>
+        <w:t>github</w:t>
+      </w:r>
+      <w:proofErr w:type="spellEnd"/>
+      <w:r>
+        <w:rPr>
+          <w:i/>
+        </w:rPr>
+        <w:t xml:space="preserve"> </w:t>
+      </w:r>
+      <w:proofErr w:type="spellStart"/>
+      <w:r>
+        <w:rPr>
+          <w:i/>
+        </w:rPr>
+        <w:t>for</w:t>
+      </w:r>
+      <w:proofErr w:type="spellEnd"/>
+      <w:r>
+        <w:rPr>
+          <w:i/>
+        </w:rPr>
+        <w:t xml:space="preserve"> Windows</w:t>
+      </w:r>
+    </w:p>
+    <w:p>
+      <w:r>
+        <w:t xml:space="preserve">El control de software y documentación que se realiza a través de este medio permite la identificación de cambios de forma individual por cada miembro del equipo, además del detalle de los cambios realizado en cada </w:t>
+      </w:r>
+      <w:proofErr w:type="spellStart"/>
+      <w:r>
+        <w:rPr>
+          <w:i/>
+        </w:rPr>
+        <w:t>commit</w:t>
+      </w:r>
+      <w:proofErr w:type="spellEnd"/>
+      <w:r>
+        <w:t>. Además, existe la oportunidad de revertir el estado del elemento controlado a estados anteriores o revertir cambios específicos en caso de detectarse un error. En el desarrollo del proyecto, se maneja de forma separada el código fuente de la aplicación y la documentación.</w:t>
+      </w:r>
+    </w:p>
+    <w:p/>
+    <w:p>
+      <w:pPr>
+        <w:jc w:val="center"/>
+      </w:pPr>
+      <w:r>
+        <w:lastRenderedPageBreak/>
+        <w:t>Cap</w:t>
+      </w:r>
+      <w:r>
+        <w:t>ítulo 11, imagen 2</w:t>
+      </w:r>
+    </w:p>
+    <w:p>
+      <w:pPr>
+        <w:jc w:val="center"/>
+      </w:pPr>
+      <w:r>
+        <w:rPr>
+          <w:noProof/>
+          <w:lang w:eastAsia="es-CL"/>
+        </w:rPr>
+        <w:drawing>
+          <wp:inline distT="0" distB="0" distL="0" distR="0">
+            <wp:extent cx="5604934" cy="3224315"/>
+            <wp:effectExtent l="0" t="0" r="0" b="0"/>
+            <wp:docPr id="3" name="Imagen 3" descr="C:\Users\Krz\Desktop\SW control de versiones\Lista cambios.PNG"/>
+            <wp:cNvGraphicFramePr>
+              <a:graphicFrameLocks xmlns:a="http://schemas.openxmlformats.org/drawingml/2006/main" noChangeAspect="1"/>
+            </wp:cNvGraphicFramePr>
+            <a:graphic xmlns:a="http://schemas.openxmlformats.org/drawingml/2006/main">
+              <a:graphicData uri="http://schemas.openxmlformats.org/drawingml/2006/picture">
+                <pic:pic xmlns:pic="http://schemas.openxmlformats.org/drawingml/2006/picture">
+                  <pic:nvPicPr>
+                    <pic:cNvPr id="0" name="Picture 4" descr="C:\Users\Krz\Desktop\SW control de versiones\Lista cambios.PNG"/>
+                    <pic:cNvPicPr>
+                      <a:picLocks noChangeAspect="1" noChangeArrowheads="1"/>
+                    </pic:cNvPicPr>
+                  </pic:nvPicPr>
+                  <pic:blipFill>
+                    <a:blip r:embed="rId14">
+                      <a:extLst>
+                        <a:ext uri="{28A0092B-C50C-407E-A947-70E740481C1C}">
+                          <a14:useLocalDpi xmlns:a14="http://schemas.microsoft.com/office/drawing/2010/main" val="0"/>
+                        </a:ext>
+                      </a:extLst>
+                    </a:blip>
+                    <a:srcRect/>
+                    <a:stretch>
+                      <a:fillRect/>
+                    </a:stretch>
+                  </pic:blipFill>
+                  <pic:spPr bwMode="auto">
+                    <a:xfrm>
+                      <a:off x="0" y="0"/>
+                      <a:ext cx="5605132" cy="3224429"/>
+                    </a:xfrm>
+                    <a:prstGeom prst="rect">
+                      <a:avLst/>
+                    </a:prstGeom>
+                    <a:noFill/>
+                    <a:ln>
+                      <a:noFill/>
+                    </a:ln>
+                  </pic:spPr>
+                </pic:pic>
+              </a:graphicData>
+            </a:graphic>
+          </wp:inline>
+        </w:drawing>
+      </w:r>
+    </w:p>
+    <w:p>
+      <w:pPr>
+        <w:jc w:val="center"/>
+        <w:rPr>
+          <w:i/>
+        </w:rPr>
+      </w:pPr>
+      <w:r>
+        <w:t xml:space="preserve">Lista de cambios y detalle en </w:t>
+      </w:r>
+      <w:proofErr w:type="spellStart"/>
+      <w:r>
+        <w:rPr>
+          <w:i/>
+        </w:rPr>
+        <w:t>github</w:t>
+      </w:r>
+      <w:proofErr w:type="spellEnd"/>
+      <w:r>
+        <w:rPr>
+          <w:i/>
+        </w:rPr>
+        <w:t xml:space="preserve"> </w:t>
+      </w:r>
+      <w:proofErr w:type="spellStart"/>
+      <w:r>
+        <w:rPr>
+          <w:i/>
+        </w:rPr>
+        <w:t>for</w:t>
+      </w:r>
+      <w:proofErr w:type="spellEnd"/>
+      <w:r>
+        <w:rPr>
+          <w:i/>
+        </w:rPr>
+        <w:t xml:space="preserve"> </w:t>
+      </w:r>
+      <w:r>
+        <w:rPr>
+          <w:i/>
+        </w:rPr>
+        <w:t>Windows</w:t>
+      </w:r>
+    </w:p>
+    <w:p>
+      <w:r>
+        <w:t xml:space="preserve">Las posibilidades del software permiten analizar el progreso de cada miembro en particular y del proyecto en general, asistido por los nombres de cada ‘actualización’ o </w:t>
+      </w:r>
+      <w:proofErr w:type="spellStart"/>
+      <w:r>
+        <w:t>commit</w:t>
+      </w:r>
+      <w:proofErr w:type="spellEnd"/>
+      <w:r>
+        <w:t xml:space="preserve">; en conjunto con las fechas. Una vez alcanzado hitos de programación avanzados, cada </w:t>
+      </w:r>
+      <w:proofErr w:type="spellStart"/>
+      <w:r>
+        <w:t>commit</w:t>
+      </w:r>
+      <w:proofErr w:type="spellEnd"/>
+      <w:r>
+        <w:t xml:space="preserve"> será identificado con un número de versión que se acerque a la versión 1.0 para la entrega del prototipo final, avanzando un número para cada adición de funcionalidades completas y decimales para la mejora de funcionalidades</w:t>
+      </w:r>
+      <w:r>
+        <w:t xml:space="preserve"> existentes.</w:t>
+      </w:r>
+      <w:bookmarkStart w:id="0" w:name="_GoBack"/>
+      <w:bookmarkEnd w:id="0"/>
+    </w:p>
+    <w:p>
       <w:pPr>
         <w:pStyle w:val="Ttulo2"/>
       </w:pPr>
@@ -570,11 +975,9 @@
       <w:r>
         <w:t>l</w:t>
       </w:r>
-      <w:bookmarkStart w:id="0" w:name="_GoBack"/>
-      <w:bookmarkEnd w:id="0"/>
     </w:p>
     <w:sectPr>
-      <w:headerReference w:type="first" r:id="rId13"/>
+      <w:headerReference w:type="first" r:id="rId15"/>
       <w:pgSz w:w="12240" w:h="15840"/>
       <w:pgMar w:top="1418" w:right="1134" w:bottom="1418" w:left="1701" w:header="709" w:footer="709" w:gutter="0"/>
       <w:cols w:space="708"/>
@@ -675,7 +1078,7 @@
             <w:rPr>
               <w:noProof/>
             </w:rPr>
-            <w:t>1</w:t>
+            <w:t>2</w:t>
           </w:r>
           <w:r>
             <w:fldChar w:fldCharType="end"/>
@@ -753,27 +1156,14 @@
     <w:r>
       <w:t>.</w:t>
     </w:r>
-    <w:r>
-      <w:fldChar w:fldCharType="begin"/>
-    </w:r>
-    <w:r>
-      <w:instrText xml:space="preserve"> STYLEREF  "Título 1"  \* MERGEFORMAT </w:instrText>
-    </w:r>
-    <w:r>
-      <w:fldChar w:fldCharType="separate"/>
-    </w:r>
-    <w:r>
-      <w:rPr>
-        <w:noProof/>
-      </w:rPr>
-      <w:t>Anexos</w:t>
-    </w:r>
-    <w:r>
-      <w:rPr>
-        <w:noProof/>
-      </w:rPr>
-      <w:fldChar w:fldCharType="end"/>
-    </w:r>
+    <w:fldSimple w:instr=" STYLEREF  &quot;Título 1&quot;  \* MERGEFORMAT ">
+      <w:r>
+        <w:rPr>
+          <w:noProof/>
+        </w:rPr>
+        <w:t>Anexos</w:t>
+      </w:r>
+    </w:fldSimple>
   </w:p>
 </w:hdr>
 </file>
@@ -1350,7 +1740,6 @@
   <w:style w:type="character" w:default="1" w:styleId="Fuentedeprrafopredeter">
     <w:name w:val="Default Paragraph Font"/>
     <w:uiPriority w:val="1"/>
-    <w:semiHidden/>
     <w:unhideWhenUsed/>
   </w:style>
   <w:style w:type="table" w:default="1" w:styleId="Tablanormal">
@@ -1885,7 +2274,6 @@
   <w:style w:type="character" w:default="1" w:styleId="Fuentedeprrafopredeter">
     <w:name w:val="Default Paragraph Font"/>
     <w:uiPriority w:val="1"/>
-    <w:semiHidden/>
     <w:unhideWhenUsed/>
   </w:style>
   <w:style w:type="table" w:default="1" w:styleId="Tablanormal">
@@ -2242,6 +2630,7 @@
     <w:rsid w:val="002C171F"/>
     <w:rsid w:val="007E7A94"/>
     <w:rsid w:val="00FC0A52"/>
+    <w:rsid w:val="00FC6874"/>
   </w:rsids>
   <m:mathPr>
     <m:mathFont m:val="Cambria Math"/>
@@ -2960,7 +3349,7 @@
 </file>
 
 <file path=customXml/itemProps1.xml><?xml version="1.0" encoding="utf-8"?>
-<ds:datastoreItem xmlns:ds="http://schemas.openxmlformats.org/officeDocument/2006/customXml" ds:itemID="{D825F3EE-C97B-47E2-8D88-16EF77057FC9}">
+<ds:datastoreItem xmlns:ds="http://schemas.openxmlformats.org/officeDocument/2006/customXml" ds:itemID="{826C6969-6342-4757-B8E4-624DE966D504}">
   <ds:schemaRefs>
     <ds:schemaRef ds:uri="http://schemas.openxmlformats.org/officeDocument/2006/bibliography"/>
   </ds:schemaRefs>

</xml_diff>

<commit_message>
Anexo_ Punto de modelo por prototipos 5 paginas
</commit_message>
<xml_diff>
--- a/Informe TIPI - Entrega 1 - Anexo.docx
+++ b/Informe TIPI - Entrega 1 - Anexo.docx
@@ -67,7 +67,7 @@
                 <v:shape id="_x0000_i1025" type="#_x0000_t75" style="width:152.25pt;height:47.25pt" o:ole="">
                   <v:imagedata r:id="rId9" o:title=""/>
                 </v:shape>
-                <o:OLEObject Type="Embed" ProgID="PBrush" ShapeID="_x0000_i1025" DrawAspect="Content" ObjectID="_1410293794" r:id="rId10"/>
+                <o:OLEObject Type="Embed" ProgID="PBrush" ShapeID="_x0000_i1025" DrawAspect="Content" ObjectID="_1410294097" r:id="rId10"/>
               </w:object>
             </w:r>
           </w:p>
@@ -526,55 +526,928 @@
       <w:bookmarkEnd w:id="0"/>
     </w:p>
     <w:p>
-      <w:pPr>
-        <w:jc w:val="center"/>
-        <w:rPr>
-          <w:i/>
-        </w:rPr>
-      </w:pPr>
-      <w:proofErr w:type="spellStart"/>
-      <w:r>
-        <w:rPr>
-          <w:i/>
-        </w:rPr>
-        <w:t>Cap</w:t>
-      </w:r>
-      <w:proofErr w:type="spellEnd"/>
-      <w:r>
-        <w:rPr>
-          <w:i/>
-        </w:rPr>
-        <w:t xml:space="preserve"> 1</w:t>
-      </w:r>
-      <w:r>
-        <w:rPr>
-          <w:i/>
-        </w:rPr>
-        <w:t>1</w:t>
-      </w:r>
-      <w:r>
-        <w:rPr>
-          <w:i/>
-        </w:rPr>
-        <w:t xml:space="preserve"> – Imagen 1</w:t>
-      </w:r>
-      <w:r>
-        <w:rPr>
-          <w:rStyle w:val="Refdenotaalpie"/>
-          <w:i/>
-        </w:rPr>
-        <w:footnoteReference w:id="1"/>
-      </w:r>
-    </w:p>
-    <w:p>
-      <w:pPr>
-        <w:pStyle w:val="NormalWeb"/>
-        <w:spacing w:before="0" w:beforeAutospacing="0" w:after="0" w:afterAutospacing="0"/>
-        <w:jc w:val="center"/>
-        <w:rPr>
-          <w:color w:val="000000"/>
-          <w:sz w:val="27"/>
-          <w:szCs w:val="27"/>
+      <w:bookmarkStart w:id="1" w:name="_GoBack"/>
+      <w:bookmarkEnd w:id="1"/>
+    </w:p>
+    <w:p>
+      <w:pPr>
+        <w:jc w:val="both"/>
+        <w:rPr>
+          <w:lang w:val="es-ES"/>
+        </w:rPr>
+      </w:pPr>
+      <w:r>
+        <w:rPr>
+          <w:lang w:val="es-ES"/>
+        </w:rPr>
+        <w:t>Un cliente a menudo define un conjunto de objetivos generales para el software, pero no identifica los requisitos detallados de entrada, procesamiento, o salida. En otros casos, el responsable del desarrollo del software puede no estar seguro de la eficacia de un algoritmo, de la capacidad de adaptación de un sistema operativo, o de la forma en que debería tomarse la interacción hombre-máquina. En éstas y en otras muchas situaciones, un paradigma de construcción de prototipos puede ofrecer el mejor enfoque.</w:t>
+      </w:r>
+    </w:p>
+    <w:p>
+      <w:pPr>
+        <w:rPr>
+          <w:lang w:val="es-ES"/>
+        </w:rPr>
+      </w:pPr>
+    </w:p>
+    <w:p>
+      <w:pPr>
+        <w:rPr>
+          <w:lang w:val="es-ES"/>
+        </w:rPr>
+      </w:pPr>
+    </w:p>
+    <w:p>
+      <w:pPr>
+        <w:jc w:val="both"/>
+        <w:rPr>
+          <w:lang w:val="es-ES"/>
+        </w:rPr>
+      </w:pPr>
+      <w:r>
+        <w:rPr>
+          <w:lang w:val="es-ES"/>
+        </w:rPr>
+        <w:t>El paradigma de construcción de prototipos  comienza con la recolección de requisitos. El desarrollador y el cliente encuentran y definen los objetivos globales para el software, identifican los requisitos conocidos, y las áreas del esquema en donde es obligatoria más definición. Entonces aparece un «diseño rápido». El diseño rápido se centra en una representación de esos aspectos del software que serán visibles para el usuario/cliente. (P ej. enfoques de entrada y formatos de salida). El diseño rápido lleva a la construcción de un prototipo. El prototipo lo evalúa el cliente/usuario y lo utiliza para refinar los requisitos del software a desarrollar. La interacción ocurre cuando el prototipo satisface las necesidades del cliente, a la vez que permite que el desarrollador comprenda mejor lo que se necesita hacer.</w:t>
+      </w:r>
+    </w:p>
+    <w:p>
+      <w:pPr>
+        <w:jc w:val="both"/>
+        <w:rPr>
+          <w:lang w:val="es-ES"/>
+        </w:rPr>
+      </w:pPr>
+    </w:p>
+    <w:p>
+      <w:pPr>
+        <w:jc w:val="both"/>
+        <w:rPr>
+          <w:lang w:val="es-ES"/>
+        </w:rPr>
+      </w:pPr>
+      <w:r>
+        <w:rPr>
+          <w:lang w:val="es-ES"/>
+        </w:rPr>
+        <w:t xml:space="preserve">Este método contiene condiciones únicas de aplicación, en donde los encargados del desarrollo tienen poca experiencia o información, o donde los costos y riesgos de que se cometa un error pueden ser altos. Así mismo este método resulta útil para probar la facilidad del sistema e identificar los requerimientos del usuario, evaluar el diseño de un sistema o examinar el uso de una aplicación. </w:t>
+      </w:r>
+    </w:p>
+    <w:p>
+      <w:pPr>
+        <w:jc w:val="both"/>
+        <w:rPr>
+          <w:lang w:val="es-ES"/>
+        </w:rPr>
+      </w:pPr>
+    </w:p>
+    <w:p>
+      <w:pPr>
+        <w:rPr>
+          <w:lang w:val="es-ES"/>
+        </w:rPr>
+      </w:pPr>
+      <w:r>
+        <w:rPr>
+          <w:lang w:val="es-ES"/>
+        </w:rPr>
+        <w:t xml:space="preserve">El método del prototipo de sistemas consta de 5 etapas: </w:t>
+      </w:r>
+    </w:p>
+    <w:p>
+      <w:pPr>
+        <w:rPr>
+          <w:lang w:val="es-ES"/>
+        </w:rPr>
+      </w:pPr>
+    </w:p>
+    <w:p>
+      <w:pPr>
+        <w:pStyle w:val="Prrafodelista"/>
+        <w:numPr>
+          <w:ilvl w:val="0"/>
+          <w:numId w:val="44"/>
+        </w:numPr>
+        <w:jc w:val="both"/>
+        <w:rPr>
+          <w:lang w:val="es-ES"/>
+        </w:rPr>
+      </w:pPr>
+      <w:r>
+        <w:rPr>
+          <w:lang w:val="es-ES"/>
+        </w:rPr>
+        <w:t>Identificación de requerimientos conocidos: La determinación de los requerimientos de una aplicación es tan importante para el método de desarrollo de prototipos como lo es para el ciclo de desarrollo de sistemas o análisis estructurado. Por consiguiente, antes de crear un prototipo, los analistas y usuario deben de trabajar juntos para identificar los requerimientos conocidos que tienen que satisfacer.</w:t>
+      </w:r>
+    </w:p>
+    <w:p>
+      <w:pPr>
+        <w:jc w:val="both"/>
+        <w:rPr>
+          <w:lang w:val="es-ES"/>
+        </w:rPr>
+      </w:pPr>
+    </w:p>
+    <w:p>
+      <w:pPr>
+        <w:pStyle w:val="Prrafodelista"/>
+        <w:numPr>
+          <w:ilvl w:val="0"/>
+          <w:numId w:val="44"/>
+        </w:numPr>
+        <w:jc w:val="both"/>
+        <w:rPr>
+          <w:lang w:val="es-ES"/>
+        </w:rPr>
+      </w:pPr>
+      <w:r>
+        <w:rPr>
+          <w:lang w:val="es-ES"/>
+        </w:rPr>
+        <w:lastRenderedPageBreak/>
+        <w:t xml:space="preserve">Desarrollo de un modelo de trabajo: Es fácil comenzar el proceso de construcción del prototipo con el desarrollo de un plan general que permita a los usuarios conocer lo que se espera de ellas y del proceso de desarrollo. Un cronograma para el inicio y el fin de la primera interacción es de gran ayuda. </w:t>
+      </w:r>
+    </w:p>
+    <w:p>
+      <w:pPr>
+        <w:jc w:val="both"/>
+        <w:rPr>
+          <w:lang w:val="es-ES"/>
+        </w:rPr>
+      </w:pPr>
+    </w:p>
+    <w:p>
+      <w:pPr>
+        <w:jc w:val="both"/>
+        <w:rPr>
+          <w:lang w:val="es-ES"/>
+        </w:rPr>
+      </w:pPr>
+      <w:r>
+        <w:rPr>
+          <w:lang w:val="es-ES"/>
+        </w:rPr>
+        <w:t>El profesional de sistema para construcción inicial del prototipo emplea cualquier herramienta, como Lenguajes de Cuarta Generación, Generadores de Reportes, Generadores de Pantallas en el desarrollo de un prototipo se preparan los siguientes componentes:</w:t>
+      </w:r>
+      <w:r>
+        <w:rPr>
+          <w:lang w:val="es-ES"/>
+        </w:rPr>
+        <w:cr/>
+      </w:r>
+    </w:p>
+    <w:p>
+      <w:pPr>
+        <w:rPr>
+          <w:lang w:val="es-ES"/>
+        </w:rPr>
+      </w:pPr>
+    </w:p>
+    <w:p>
+      <w:pPr>
+        <w:pStyle w:val="Prrafodelista"/>
+        <w:numPr>
+          <w:ilvl w:val="0"/>
+          <w:numId w:val="41"/>
+        </w:numPr>
+        <w:jc w:val="both"/>
+        <w:rPr>
+          <w:lang w:val="es-ES"/>
+        </w:rPr>
+      </w:pPr>
+      <w:r>
+        <w:rPr>
+          <w:lang w:val="es-ES"/>
+        </w:rPr>
+        <w:t>El lenguaje para el diálogo o conversación entre el usuario y el sistema</w:t>
+      </w:r>
+    </w:p>
+    <w:p>
+      <w:pPr>
+        <w:pStyle w:val="Prrafodelista"/>
+        <w:numPr>
+          <w:ilvl w:val="0"/>
+          <w:numId w:val="41"/>
+        </w:numPr>
+        <w:jc w:val="both"/>
+        <w:rPr>
+          <w:lang w:val="es-ES"/>
+        </w:rPr>
+      </w:pPr>
+      <w:r>
+        <w:rPr>
+          <w:lang w:val="es-ES"/>
+        </w:rPr>
+        <w:t>Pantallas y formatos para la entrada de datos</w:t>
+      </w:r>
+    </w:p>
+    <w:p>
+      <w:pPr>
+        <w:pStyle w:val="Prrafodelista"/>
+        <w:numPr>
+          <w:ilvl w:val="0"/>
+          <w:numId w:val="41"/>
+        </w:numPr>
+        <w:jc w:val="both"/>
+        <w:rPr>
+          <w:lang w:val="es-ES"/>
+        </w:rPr>
+      </w:pPr>
+      <w:r>
+        <w:rPr>
+          <w:lang w:val="es-ES"/>
+        </w:rPr>
+        <w:t>Módulos esenciales de procesamientos.</w:t>
+      </w:r>
+    </w:p>
+    <w:p>
+      <w:pPr>
+        <w:pStyle w:val="Prrafodelista"/>
+        <w:numPr>
+          <w:ilvl w:val="0"/>
+          <w:numId w:val="41"/>
+        </w:numPr>
+        <w:jc w:val="both"/>
+        <w:rPr>
+          <w:lang w:val="es-ES"/>
+        </w:rPr>
+      </w:pPr>
+      <w:r>
+        <w:rPr>
+          <w:lang w:val="es-ES"/>
+        </w:rPr>
+        <w:t>Salida del sistema la incorporación en la interfaz de entrada/salida de características representativas de las que serán incluidas en el sistema final permite una mayor exactitud en el proceso de evaluación.</w:t>
+      </w:r>
+    </w:p>
+    <w:p>
+      <w:pPr>
+        <w:rPr>
+          <w:lang w:val="es-ES"/>
+        </w:rPr>
+      </w:pPr>
+    </w:p>
+    <w:p>
+      <w:pPr>
+        <w:pStyle w:val="Prrafodelista"/>
+        <w:numPr>
+          <w:ilvl w:val="0"/>
+          <w:numId w:val="44"/>
+        </w:numPr>
+        <w:jc w:val="both"/>
+        <w:rPr>
+          <w:lang w:val="es-ES"/>
+        </w:rPr>
+      </w:pPr>
+      <w:r>
+        <w:rPr>
+          <w:lang w:val="es-ES"/>
+        </w:rPr>
+        <w:t>Utilización del prototipo: Es responsabilidad del usuario trabajar con el prototipo y evaluar sus características y operación. La experiencia del sistema bajo condiciones reales permite obtener la familiaridad indispensable para determinar los cambios o mejoras que sean necesarios, así como las características inadecuadas.</w:t>
+      </w:r>
+    </w:p>
+    <w:p>
+      <w:pPr>
+        <w:rPr>
+          <w:lang w:val="es-ES"/>
+        </w:rPr>
+      </w:pPr>
+    </w:p>
+    <w:p>
+      <w:pPr>
+        <w:pStyle w:val="Prrafodelista"/>
+        <w:numPr>
+          <w:ilvl w:val="0"/>
+          <w:numId w:val="44"/>
+        </w:numPr>
+        <w:jc w:val="both"/>
+        <w:rPr>
+          <w:lang w:val="es-ES"/>
+        </w:rPr>
+      </w:pPr>
+      <w:r>
+        <w:rPr>
+          <w:lang w:val="es-ES"/>
+        </w:rPr>
+        <w:t xml:space="preserve"> Revisión del prototipo: Durante la evaluación los analistas de sistemas desean capturar información sobre los que les gusta y lo que les desagrada a los usuarios.</w:t>
+      </w:r>
+    </w:p>
+    <w:p>
+      <w:pPr>
+        <w:rPr>
+          <w:lang w:val="es-ES"/>
+        </w:rPr>
+      </w:pPr>
+    </w:p>
+    <w:p>
+      <w:pPr>
+        <w:jc w:val="both"/>
+        <w:rPr>
+          <w:lang w:val="es-ES"/>
+        </w:rPr>
+      </w:pPr>
+      <w:r>
+        <w:rPr>
+          <w:lang w:val="es-ES"/>
+        </w:rPr>
+        <w:t>Los cambios al prototipo son planificados con los usuarios antes de llevarlos a cabo, sin embargo es el analista responsable de tales modificaciones.</w:t>
+      </w:r>
+    </w:p>
+    <w:p>
+      <w:pPr>
+        <w:jc w:val="both"/>
+        <w:rPr>
+          <w:lang w:val="es-ES"/>
+        </w:rPr>
+      </w:pPr>
+    </w:p>
+    <w:p>
+      <w:pPr>
+        <w:pStyle w:val="Prrafodelista"/>
+        <w:numPr>
+          <w:ilvl w:val="0"/>
+          <w:numId w:val="44"/>
+        </w:numPr>
+        <w:jc w:val="both"/>
+        <w:rPr>
+          <w:lang w:val="es-ES"/>
+        </w:rPr>
+      </w:pPr>
+      <w:r>
+        <w:rPr>
+          <w:lang w:val="es-ES"/>
+        </w:rPr>
+        <w:t xml:space="preserve"> Repetición del proceso las veces que sea necesarias: El proceso antes descrito se repite varias veces, el proceso finaliza cuando los usuarios y analistas están de acuerdo en que el sistema ha evolucionado lo suficiente como para incluir todas las características necesarias.</w:t>
+      </w:r>
+    </w:p>
+    <w:p>
+      <w:pPr>
+        <w:rPr>
+          <w:lang w:val="es-ES"/>
+        </w:rPr>
+      </w:pPr>
+    </w:p>
+    <w:p>
+      <w:pPr>
+        <w:rPr>
+          <w:lang w:val="es-ES"/>
+        </w:rPr>
+      </w:pPr>
+    </w:p>
+    <w:p>
+      <w:pPr>
+        <w:jc w:val="both"/>
+        <w:rPr>
+          <w:lang w:val="es-ES"/>
+        </w:rPr>
+      </w:pPr>
+      <w:r>
+        <w:rPr>
+          <w:lang w:val="es-ES"/>
+        </w:rPr>
+        <w:t>Problemas Candidatos: Para decidir si el prototipo debe incluirse o no Ciclo de Desarrollo de Sistema de Información, el profesional considera los siguientes factores:</w:t>
+      </w:r>
+    </w:p>
+    <w:p>
+      <w:pPr>
+        <w:rPr>
+          <w:lang w:val="es-ES"/>
+        </w:rPr>
+      </w:pPr>
+    </w:p>
+    <w:p>
+      <w:pPr>
+        <w:pStyle w:val="Prrafodelista"/>
+        <w:numPr>
+          <w:ilvl w:val="0"/>
+          <w:numId w:val="41"/>
+        </w:numPr>
+        <w:jc w:val="both"/>
+        <w:rPr>
+          <w:lang w:val="es-ES"/>
+        </w:rPr>
+      </w:pPr>
+      <w:r>
+        <w:rPr>
+          <w:lang w:val="es-ES"/>
+        </w:rPr>
+        <w:t>Problemas no estructurado, novedosos y complejos, de información personalizada del usuario ,ya que sus salidas no son predecibles y definidas</w:t>
+      </w:r>
+    </w:p>
+    <w:p>
+      <w:pPr>
+        <w:jc w:val="both"/>
+        <w:rPr>
+          <w:lang w:val="es-ES"/>
+        </w:rPr>
+      </w:pPr>
+    </w:p>
+    <w:p>
+      <w:pPr>
+        <w:pStyle w:val="Prrafodelista"/>
+        <w:numPr>
+          <w:ilvl w:val="0"/>
+          <w:numId w:val="41"/>
+        </w:numPr>
+        <w:jc w:val="both"/>
+        <w:rPr>
+          <w:lang w:val="es-ES"/>
+        </w:rPr>
+      </w:pPr>
+      <w:r>
+        <w:rPr>
+          <w:lang w:val="es-ES"/>
+        </w:rPr>
+        <w:lastRenderedPageBreak/>
+        <w:t>Problemas de ambiente Inestable, el profesional también debe evaluar el contexto del sistema</w:t>
+      </w:r>
+    </w:p>
+    <w:p>
+      <w:pPr>
+        <w:jc w:val="both"/>
+        <w:rPr>
+          <w:lang w:val="es-ES"/>
+        </w:rPr>
+      </w:pPr>
+    </w:p>
+    <w:p>
+      <w:pPr>
+        <w:pStyle w:val="Prrafodelista"/>
+        <w:numPr>
+          <w:ilvl w:val="0"/>
+          <w:numId w:val="41"/>
+        </w:numPr>
+        <w:jc w:val="both"/>
+        <w:rPr>
+          <w:lang w:val="es-ES"/>
+        </w:rPr>
+      </w:pPr>
+      <w:r>
+        <w:rPr>
+          <w:lang w:val="es-ES"/>
+        </w:rPr>
+        <w:t>Experiencia en diseños similares</w:t>
+      </w:r>
+    </w:p>
+    <w:p>
+      <w:pPr>
+        <w:jc w:val="both"/>
+        <w:rPr>
+          <w:lang w:val="es-ES"/>
+        </w:rPr>
+      </w:pPr>
+    </w:p>
+    <w:p>
+      <w:pPr>
+        <w:pStyle w:val="Prrafodelista"/>
+        <w:numPr>
+          <w:ilvl w:val="0"/>
+          <w:numId w:val="41"/>
+        </w:numPr>
+        <w:jc w:val="both"/>
+        <w:rPr>
+          <w:lang w:val="es-ES"/>
+        </w:rPr>
+      </w:pPr>
+      <w:r>
+        <w:rPr>
+          <w:lang w:val="es-ES"/>
+        </w:rPr>
+        <w:t>No se conocen los requerimientos, la naturaleza del sistema es tal que existe poca información con respecto a las características que debe tener el nuevo sistema para satisfacer las necesidades del usuario.</w:t>
+      </w:r>
+    </w:p>
+    <w:p>
+      <w:pPr>
+        <w:jc w:val="both"/>
+        <w:rPr>
+          <w:lang w:val="es-ES"/>
+        </w:rPr>
+      </w:pPr>
+    </w:p>
+    <w:p>
+      <w:pPr>
+        <w:pStyle w:val="Prrafodelista"/>
+        <w:numPr>
+          <w:ilvl w:val="0"/>
+          <w:numId w:val="41"/>
+        </w:numPr>
+        <w:jc w:val="both"/>
+        <w:rPr>
+          <w:lang w:val="es-ES"/>
+        </w:rPr>
+      </w:pPr>
+      <w:r>
+        <w:rPr>
+          <w:lang w:val="es-ES"/>
+        </w:rPr>
+        <w:t>Los requerimientos deben evaluarse, se conocen los requerimientos aparentes de información pero es necesario verificarlos y evaluarlos</w:t>
+      </w:r>
+    </w:p>
+    <w:p>
+      <w:pPr>
+        <w:jc w:val="both"/>
+        <w:rPr>
+          <w:lang w:val="es-ES"/>
+        </w:rPr>
+      </w:pPr>
+    </w:p>
+    <w:p>
+      <w:pPr>
+        <w:pStyle w:val="Prrafodelista"/>
+        <w:numPr>
+          <w:ilvl w:val="0"/>
+          <w:numId w:val="41"/>
+        </w:numPr>
+        <w:jc w:val="both"/>
+        <w:rPr>
+          <w:lang w:val="es-ES"/>
+        </w:rPr>
+      </w:pPr>
+      <w:r>
+        <w:rPr>
+          <w:lang w:val="es-ES"/>
+        </w:rPr>
+        <w:t>Costos altos, donde la inversión involucra gran cantidad de recursos financieros y humanos.</w:t>
+      </w:r>
+    </w:p>
+    <w:p>
+      <w:pPr>
+        <w:jc w:val="both"/>
+        <w:rPr>
+          <w:lang w:val="es-ES"/>
+        </w:rPr>
+      </w:pPr>
+    </w:p>
+    <w:p>
+      <w:pPr>
+        <w:pStyle w:val="Prrafodelista"/>
+        <w:numPr>
+          <w:ilvl w:val="0"/>
+          <w:numId w:val="41"/>
+        </w:numPr>
+        <w:jc w:val="both"/>
+        <w:rPr>
+          <w:lang w:val="es-ES"/>
+        </w:rPr>
+      </w:pPr>
+      <w:r>
+        <w:rPr>
+          <w:lang w:val="es-ES"/>
+        </w:rPr>
+        <w:t>Altos riesgo, la evaluación inexacta de los requerimientos o el desarrollo incorrecto ponen en peligro a la organización.</w:t>
+      </w:r>
+    </w:p>
+    <w:p>
+      <w:pPr>
+        <w:jc w:val="both"/>
+        <w:rPr>
+          <w:lang w:val="es-ES"/>
+        </w:rPr>
+      </w:pPr>
+    </w:p>
+    <w:p>
+      <w:pPr>
+        <w:pStyle w:val="Prrafodelista"/>
+        <w:numPr>
+          <w:ilvl w:val="0"/>
+          <w:numId w:val="41"/>
+        </w:numPr>
+        <w:jc w:val="both"/>
+        <w:rPr>
+          <w:lang w:val="es-ES"/>
+        </w:rPr>
+      </w:pPr>
+      <w:r>
+        <w:rPr>
+          <w:lang w:val="es-ES"/>
+        </w:rPr>
+        <w:t>El usuario, donde no está dispuesta examinar modelos en papel, o no sabe lo que quiere pero lo reconocerá cuando lo vea.</w:t>
+      </w:r>
+    </w:p>
+    <w:p>
+      <w:pPr>
+        <w:jc w:val="both"/>
+        <w:rPr>
+          <w:lang w:val="es-ES"/>
+        </w:rPr>
+      </w:pPr>
+    </w:p>
+    <w:p>
+      <w:pPr>
+        <w:pStyle w:val="Prrafodelista"/>
+        <w:numPr>
+          <w:ilvl w:val="0"/>
+          <w:numId w:val="41"/>
+        </w:numPr>
+        <w:jc w:val="both"/>
+        <w:rPr>
+          <w:lang w:val="es-ES"/>
+        </w:rPr>
+      </w:pPr>
+      <w:r>
+        <w:rPr>
+          <w:lang w:val="es-ES"/>
+        </w:rPr>
+        <w:t>Tecnologías Nuevas, la falta de experiencia en el uso de dichas tecnologías, junto con el deseo de instalar nuevas tecnología hace que sea propicio el uso del prototipo.</w:t>
+      </w:r>
+    </w:p>
+    <w:p>
+      <w:pPr>
+        <w:jc w:val="both"/>
+        <w:rPr>
+          <w:lang w:val="es-ES"/>
+        </w:rPr>
+      </w:pPr>
+    </w:p>
+    <w:p>
+      <w:pPr>
+        <w:jc w:val="both"/>
+        <w:rPr>
+          <w:lang w:val="es-ES"/>
+        </w:rPr>
+      </w:pPr>
+      <w:r>
+        <w:rPr>
+          <w:lang w:val="es-ES"/>
+        </w:rPr>
+        <w:t>Estrategias para el Desarrollo de Prototipos: Se puede desarrollar un prototipo para cada uno de los componentes de la aplicación Prototipos por Pantallas.</w:t>
+      </w:r>
+    </w:p>
+    <w:p>
+      <w:pPr>
+        <w:jc w:val="both"/>
+        <w:rPr>
+          <w:lang w:val="es-ES"/>
+        </w:rPr>
+      </w:pPr>
+    </w:p>
+    <w:p>
+      <w:pPr>
+        <w:jc w:val="both"/>
+        <w:rPr>
+          <w:lang w:val="es-ES"/>
+        </w:rPr>
+      </w:pPr>
+      <w:r>
+        <w:rPr>
+          <w:lang w:val="es-ES"/>
+        </w:rPr>
+        <w:t xml:space="preserve">        La interface entre el sistema y el usuario es la pantalla de visualización, esta es el vehículo para presentar la información tal como ésta es proporcionada al sistema o como es recuperada de éste.</w:t>
+      </w:r>
+    </w:p>
+    <w:p>
+      <w:pPr>
+        <w:jc w:val="both"/>
+        <w:rPr>
+          <w:lang w:val="es-ES"/>
+        </w:rPr>
+      </w:pPr>
+    </w:p>
+    <w:p>
+      <w:pPr>
+        <w:jc w:val="both"/>
+        <w:rPr>
+          <w:lang w:val="es-ES"/>
+        </w:rPr>
+      </w:pPr>
+      <w:r>
+        <w:rPr>
+          <w:lang w:val="es-ES"/>
+        </w:rPr>
+        <w:t xml:space="preserve">Los prototipos de pantalla permiten evaluar la posición de información sobre la pantalla, los encabezados, los botones, mensajes. </w:t>
+      </w:r>
+    </w:p>
+    <w:p>
+      <w:pPr>
+        <w:jc w:val="both"/>
+        <w:rPr>
+          <w:lang w:val="es-ES"/>
+        </w:rPr>
+      </w:pPr>
+    </w:p>
+    <w:p>
+      <w:pPr>
+        <w:jc w:val="both"/>
+        <w:rPr>
+          <w:lang w:val="es-ES"/>
+        </w:rPr>
+      </w:pPr>
+      <w:r>
+        <w:rPr>
+          <w:lang w:val="es-ES"/>
+        </w:rPr>
+        <w:t>También permite la reacción de los usuarios por la cantidad de información sobre la pantalla. La creación de un prototipo de pantalla conduce a:</w:t>
+      </w:r>
+    </w:p>
+    <w:p>
+      <w:pPr>
+        <w:jc w:val="both"/>
+        <w:rPr>
+          <w:lang w:val="es-ES"/>
+        </w:rPr>
+      </w:pPr>
+    </w:p>
+    <w:p>
+      <w:pPr>
+        <w:pStyle w:val="Prrafodelista"/>
+        <w:numPr>
+          <w:ilvl w:val="0"/>
+          <w:numId w:val="43"/>
+        </w:numPr>
+        <w:jc w:val="both"/>
+        <w:rPr>
+          <w:lang w:val="es-ES"/>
+        </w:rPr>
+      </w:pPr>
+      <w:r>
+        <w:rPr>
+          <w:lang w:val="es-ES"/>
+        </w:rPr>
+        <w:t>Que debe presentarse como información sobre la pantalla principal</w:t>
+      </w:r>
+    </w:p>
+    <w:p>
+      <w:pPr>
+        <w:pStyle w:val="Prrafodelista"/>
+        <w:numPr>
+          <w:ilvl w:val="0"/>
+          <w:numId w:val="42"/>
+        </w:numPr>
+        <w:jc w:val="both"/>
+        <w:rPr>
+          <w:lang w:val="es-ES"/>
+        </w:rPr>
+      </w:pPr>
+      <w:r>
+        <w:rPr>
+          <w:lang w:val="es-ES"/>
+        </w:rPr>
+        <w:t xml:space="preserve">Cuál pertenece a una pantalla de detalle </w:t>
+      </w:r>
+    </w:p>
+    <w:p>
+      <w:pPr>
+        <w:jc w:val="both"/>
+        <w:rPr>
+          <w:lang w:val="es-ES"/>
+        </w:rPr>
+      </w:pPr>
+    </w:p>
+    <w:p>
+      <w:pPr>
+        <w:jc w:val="both"/>
+        <w:rPr>
+          <w:lang w:val="es-ES"/>
+        </w:rPr>
+      </w:pPr>
+      <w:r>
+        <w:rPr>
+          <w:lang w:val="es-ES"/>
+        </w:rPr>
+        <w:lastRenderedPageBreak/>
+        <w:t>Prototipos para Procedimientos de Procesamientos: Las funciones de procesamiento incluye entradas, cálculos, recuperar información y actividades de salidas.</w:t>
+      </w:r>
+    </w:p>
+    <w:p>
+      <w:pPr>
+        <w:jc w:val="both"/>
+        <w:rPr>
+          <w:lang w:val="es-ES"/>
+        </w:rPr>
+      </w:pPr>
+    </w:p>
+    <w:p>
+      <w:pPr>
+        <w:jc w:val="both"/>
+        <w:rPr>
+          <w:lang w:val="es-ES"/>
+        </w:rPr>
+      </w:pPr>
+      <w:r>
+        <w:rPr>
+          <w:lang w:val="es-ES"/>
+        </w:rPr>
+        <w:t>Como los datos pocas veces son ingresados de la forma correcta o en la secuencia válida, es por ello que la aplicación se diseña para asegurar la detección de errores.</w:t>
+      </w:r>
+    </w:p>
+    <w:p>
+      <w:pPr>
+        <w:jc w:val="both"/>
+        <w:rPr>
+          <w:lang w:val="es-ES"/>
+        </w:rPr>
+      </w:pPr>
+      <w:r>
+        <w:rPr>
+          <w:lang w:val="es-ES"/>
+        </w:rPr>
+        <w:t>El objetivo es determinar si los procedimientos de aplicación fueron desarrollados adecuadamente.</w:t>
+      </w:r>
+    </w:p>
+    <w:p>
+      <w:pPr>
+        <w:jc w:val="both"/>
+        <w:rPr>
+          <w:lang w:val="es-ES"/>
+        </w:rPr>
+      </w:pPr>
+    </w:p>
+    <w:p>
+      <w:pPr>
+        <w:jc w:val="both"/>
+        <w:rPr>
+          <w:lang w:val="es-ES"/>
+        </w:rPr>
+      </w:pPr>
+      <w:r>
+        <w:rPr>
+          <w:lang w:val="es-ES"/>
+        </w:rPr>
+        <w:t>La evaluación de los procedimientos y la observación de errores y equivocaciones cometidas por los individuos cuando emplean el prototipo, pueden sugerir la adición de características de manejo de errores que no se habían anticipado.</w:t>
+      </w:r>
+    </w:p>
+    <w:p>
+      <w:pPr>
+        <w:jc w:val="both"/>
+        <w:rPr>
+          <w:lang w:val="es-ES"/>
+        </w:rPr>
+      </w:pPr>
+    </w:p>
+    <w:p>
+      <w:pPr>
+        <w:jc w:val="both"/>
+        <w:rPr>
+          <w:lang w:val="es-ES"/>
+        </w:rPr>
+      </w:pPr>
+      <w:r>
+        <w:rPr>
+          <w:lang w:val="es-ES"/>
+        </w:rPr>
+        <w:t>Prototipos de Funciones Básicas: Para determinar los requerimientos de una aplicación no es necesario desarrollar todos los módulos del sistema, sino los básicos, son aquellos que forman el núcleo de la aplicación.</w:t>
+      </w:r>
+    </w:p>
+    <w:p>
+      <w:pPr>
+        <w:jc w:val="both"/>
+        <w:rPr>
+          <w:lang w:val="es-ES"/>
+        </w:rPr>
+      </w:pPr>
+    </w:p>
+    <w:p>
+      <w:pPr>
+        <w:jc w:val="both"/>
+        <w:rPr>
+          <w:lang w:val="es-ES"/>
+        </w:rPr>
+      </w:pPr>
+      <w:r>
+        <w:rPr>
+          <w:lang w:val="es-ES"/>
+        </w:rPr>
+        <w:t>Incluye las funciones primarias de la aplicación como edición y validación, y excluye las secundarias como el manejo de archivos que no forman parte del procesamiento esencial.</w:t>
+      </w:r>
+    </w:p>
+    <w:p>
+      <w:pPr>
+        <w:jc w:val="both"/>
+        <w:rPr>
+          <w:lang w:val="es-ES"/>
+        </w:rPr>
+      </w:pPr>
+    </w:p>
+    <w:p>
+      <w:pPr>
+        <w:rPr>
+          <w:lang w:val="es-ES"/>
+        </w:rPr>
+      </w:pPr>
+    </w:p>
+    <w:p>
+      <w:pPr>
+        <w:rPr>
+          <w:lang w:val="es-ES"/>
+        </w:rPr>
+      </w:pPr>
+      <w:r>
+        <w:rPr>
+          <w:lang w:val="es-ES"/>
+        </w:rPr>
+        <w:t>Ejemplo de modelo por prototipo:</w:t>
+      </w:r>
+    </w:p>
+    <w:p>
+      <w:pPr>
+        <w:rPr>
+          <w:lang w:val="es-ES"/>
+        </w:rPr>
+      </w:pPr>
+    </w:p>
+    <w:p>
+      <w:pPr>
+        <w:rPr>
+          <w:lang w:val="es-ES"/>
         </w:rPr>
       </w:pPr>
       <w:r>
@@ -582,7 +1455,7 @@
           <w:noProof/>
         </w:rPr>
         <w:drawing>
-          <wp:inline distT="0" distB="0" distL="0" distR="0" wp14:anchorId="26BEBA32" wp14:editId="7DF9E8E0">
+          <wp:inline distT="0" distB="0" distL="0" distR="0" wp14:anchorId="5E9314ED" wp14:editId="4B96BD23">
             <wp:extent cx="5486400" cy="3200400"/>
             <wp:effectExtent l="0" t="0" r="0" b="0"/>
             <wp:docPr id="19" name="Diagrama 19"/>
@@ -596,130 +1469,6 @@
         </w:drawing>
       </w:r>
     </w:p>
-    <w:p>
-      <w:pPr>
-        <w:jc w:val="center"/>
-        <w:rPr>
-          <w:i/>
-        </w:rPr>
-      </w:pPr>
-      <w:r>
-        <w:rPr>
-          <w:i/>
-        </w:rPr>
-        <w:t>Modelo de desarrollo por prototipos</w:t>
-      </w:r>
-    </w:p>
-    <w:p/>
-    <w:p>
-      <w:r>
-        <w:t>Como en todos los modelos del desarrollo de software, la construcción de prototipo comienza con la recolección de los requisitos; el técnico y el cliente se reúnen y definen los objetivos probables para el software. También Identifican todos los requisitos conocidos y perfilan las áreas donde será necesaria una mayor definición, luego se produce un diseño rápido, el cual se enfoca sobre la representación visible de los aspectos del software al usuario, este diseño rápido conduce a la construcción de un prototipo. Éste es evaluado por el usuario (cliente) y se realiza para refinar los requisitos del software a desarrollar. Se produce un proceso interactivo en el que el prototipo es afinado para que satisfaga la necesidad del cliente al mismo tiempo que facilita al que lo desarrolla una mejor comprensión de lo que hay que hacer.</w:t>
-      </w:r>
-    </w:p>
-    <w:p>
-      <w:pPr>
-        <w:rPr>
-          <w:sz w:val="27"/>
-          <w:szCs w:val="27"/>
-        </w:rPr>
-      </w:pPr>
-    </w:p>
-    <w:p>
-      <w:r>
-        <w:t xml:space="preserve">El prototipo ha sido usado frecuentemente en los 90, porque la especificación de requerimientos para sistemas complejos tiene a ser relativamente dificultosos de cursar. Muchos usuarios y clientes encuentran que es mucho más fácil proveer retroalimentación </w:t>
-      </w:r>
-      <w:r>
-        <w:lastRenderedPageBreak/>
-        <w:t>convenientemente basada en la manipulación, desde un prototipo, en vez de leer una especificación de requerimientos potencialmente ambigua y extensa. Un prototipo generalmente se construye con los requerimientos entendidos más pobremente.</w:t>
-      </w:r>
-    </w:p>
-    <w:p>
-      <w:pPr>
-        <w:rPr>
-          <w:sz w:val="27"/>
-          <w:szCs w:val="27"/>
-        </w:rPr>
-      </w:pPr>
-    </w:p>
-    <w:p>
-      <w:pPr>
-        <w:rPr>
-          <w:sz w:val="27"/>
-          <w:szCs w:val="27"/>
-        </w:rPr>
-      </w:pPr>
-      <w:r>
-        <w:t>A continuación se pueden apreciar algunas ventajas de usar prototipo frente a otras metodologías, están dadas por:</w:t>
-      </w:r>
-    </w:p>
-    <w:p>
-      <w:pPr>
-        <w:pStyle w:val="Prrafodelista"/>
-        <w:numPr>
-          <w:ilvl w:val="0"/>
-          <w:numId w:val="35"/>
-        </w:numPr>
-        <w:jc w:val="both"/>
-        <w:rPr>
-          <w:sz w:val="27"/>
-          <w:szCs w:val="27"/>
-        </w:rPr>
-      </w:pPr>
-      <w:r>
-        <w:t>Al ser un sistema web, es más fácil ir realizando modificaciones e ir probándolas sin necesidad de llegar al final de la etapa de desarrollo para ir realizando las pruebas.</w:t>
-      </w:r>
-    </w:p>
-    <w:p>
-      <w:pPr>
-        <w:pStyle w:val="Prrafodelista"/>
-        <w:numPr>
-          <w:ilvl w:val="0"/>
-          <w:numId w:val="35"/>
-        </w:numPr>
-        <w:jc w:val="both"/>
-        <w:rPr>
-          <w:sz w:val="27"/>
-          <w:szCs w:val="27"/>
-        </w:rPr>
-      </w:pPr>
-      <w:r>
-        <w:t>Los cambios en los requerimientos son permitidos durante el desarrollo de los prototipos.</w:t>
-      </w:r>
-    </w:p>
-    <w:p>
-      <w:pPr>
-        <w:pStyle w:val="Prrafodelista"/>
-        <w:numPr>
-          <w:ilvl w:val="0"/>
-          <w:numId w:val="35"/>
-        </w:numPr>
-        <w:jc w:val="both"/>
-        <w:rPr>
-          <w:sz w:val="27"/>
-          <w:szCs w:val="27"/>
-        </w:rPr>
-      </w:pPr>
-      <w:r>
-        <w:t>Se pueden ir desechando rápidamente los subsistemas que no cumplen con los requerimientos o que son inservibles. El desechado de éstos en el proceso del desarrollo de los prototipos, no significan un costo extra.</w:t>
-      </w:r>
-    </w:p>
-    <w:p>
-      <w:pPr>
-        <w:pStyle w:val="Prrafodelista"/>
-        <w:numPr>
-          <w:ilvl w:val="0"/>
-          <w:numId w:val="35"/>
-        </w:numPr>
-        <w:jc w:val="both"/>
-        <w:rPr>
-          <w:sz w:val="27"/>
-          <w:szCs w:val="27"/>
-        </w:rPr>
-      </w:pPr>
-      <w:r>
-        <w:t>Ir desarrollando un sistema que cumpla todos los requerimientos del usuario. Además, el usuario puede ver avances y trabajo en las primeras etapas de desarrollo.</w:t>
-      </w:r>
-    </w:p>
     <w:p/>
     <w:p>
       <w:pPr>
@@ -730,6 +1479,7 @@
         </w:numPr>
       </w:pPr>
       <w:r>
+        <w:lastRenderedPageBreak/>
         <w:t>Control de versiones a SW a entregar</w:t>
       </w:r>
     </w:p>
@@ -892,15 +1642,28 @@
         <w:jc w:val="center"/>
         <w:rPr>
           <w:i/>
-        </w:rPr>
-      </w:pPr>
-      <w:r>
-        <w:t xml:space="preserve">Menú principal de </w:t>
-      </w:r>
+          <w:lang w:val="en-US"/>
+        </w:rPr>
+      </w:pPr>
       <w:proofErr w:type="spellStart"/>
       <w:r>
         <w:rPr>
+          <w:lang w:val="en-US"/>
+        </w:rPr>
+        <w:t>Menú</w:t>
+      </w:r>
+      <w:proofErr w:type="spellEnd"/>
+      <w:r>
+        <w:rPr>
+          <w:lang w:val="en-US"/>
+        </w:rPr>
+        <w:t xml:space="preserve"> principal de </w:t>
+      </w:r>
+      <w:proofErr w:type="spellStart"/>
+      <w:r>
+        <w:rPr>
           <w:i/>
+          <w:lang w:val="en-US"/>
         </w:rPr>
         <w:t>github</w:t>
       </w:r>
@@ -908,27 +1671,13 @@
       <w:r>
         <w:rPr>
           <w:i/>
-        </w:rPr>
-        <w:t xml:space="preserve"> </w:t>
-      </w:r>
-      <w:proofErr w:type="spellStart"/>
-      <w:r>
-        <w:rPr>
-          <w:i/>
-        </w:rPr>
-        <w:t>for</w:t>
-      </w:r>
-      <w:proofErr w:type="spellEnd"/>
-      <w:r>
-        <w:rPr>
-          <w:i/>
-        </w:rPr>
-        <w:t xml:space="preserve"> Windows</w:t>
-      </w:r>
-    </w:p>
-    <w:p>
-      <w:r>
-        <w:lastRenderedPageBreak/>
+          <w:lang w:val="en-US"/>
+        </w:rPr>
+        <w:t xml:space="preserve"> for Windows</w:t>
+      </w:r>
+    </w:p>
+    <w:p>
+      <w:r>
         <w:t xml:space="preserve">El control de software y documentación que se realiza a través de este medio permite la identificación de cambios de forma individual por cada miembro del equipo, además del detalle de los cambios realizado en cada </w:t>
       </w:r>
       <w:proofErr w:type="spellStart"/>
@@ -961,6 +1710,7 @@
           <w:noProof/>
           <w:lang w:eastAsia="es-CL"/>
         </w:rPr>
+        <w:lastRenderedPageBreak/>
         <w:drawing>
           <wp:inline distT="0" distB="0" distL="0" distR="0">
             <wp:extent cx="5604934" cy="3224315"/>
@@ -1110,11 +1860,7 @@
         <w:t>in situ.</w:t>
       </w:r>
       <w:r>
-        <w:t xml:space="preserve"> En el caso de la entrevista y el cuestionario, se muestran primero las </w:t>
-      </w:r>
-      <w:r>
-        <w:lastRenderedPageBreak/>
-        <w:t>estructuras de éstos para después mostrar un ejemplo contestado de cada uno. Los objetos de estudio de estas técnicas corresponden respectivamente a:</w:t>
+        <w:t xml:space="preserve"> En el caso de la entrevista y el cuestionario, se muestran primero las estructuras de éstos para después mostrar un ejemplo contestado de cada uno. Los objetos de estudio de estas técnicas corresponden respectivamente a:</w:t>
       </w:r>
     </w:p>
     <w:p>
@@ -1161,13 +1907,13 @@
       <w:pPr>
         <w:pStyle w:val="Ttulo3"/>
       </w:pPr>
-      <w:bookmarkStart w:id="1" w:name="_Toc290495078"/>
-      <w:bookmarkStart w:id="2" w:name="_Toc321272406"/>
+      <w:bookmarkStart w:id="2" w:name="_Toc290495078"/>
+      <w:bookmarkStart w:id="3" w:name="_Toc321272406"/>
       <w:r>
         <w:t>Entrevista 1</w:t>
       </w:r>
-      <w:bookmarkEnd w:id="1"/>
       <w:bookmarkEnd w:id="2"/>
+      <w:bookmarkEnd w:id="3"/>
     </w:p>
     <w:p>
       <w:pPr>
@@ -1651,7 +2397,6 @@
         <w:rPr>
           <w:lang w:val="es-ES"/>
         </w:rPr>
-        <w:lastRenderedPageBreak/>
         <w:t>¿Cuáles son sus expectativas con respecto a la facilidad de uso del sistema?</w:t>
       </w:r>
     </w:p>
@@ -1704,11 +2449,11 @@
       </w:pPr>
     </w:p>
     <w:p>
-      <w:bookmarkStart w:id="3" w:name="_Toc321272407"/>
+      <w:bookmarkStart w:id="4" w:name="_Toc321272407"/>
       <w:r>
         <w:t>Entrevista 1 aplicada</w:t>
       </w:r>
-      <w:bookmarkEnd w:id="3"/>
+      <w:bookmarkEnd w:id="4"/>
     </w:p>
     <w:p>
       <w:pPr>
@@ -1751,6 +2496,7 @@
         <w:pStyle w:val="Prrafodelista"/>
       </w:pPr>
       <w:r>
+        <w:lastRenderedPageBreak/>
         <w:t>25 años</w:t>
       </w:r>
     </w:p>
@@ -2118,7 +2864,6 @@
         <w:rPr>
           <w:u w:val="single"/>
         </w:rPr>
-        <w:lastRenderedPageBreak/>
         <w:t>¿Qué programas usa actualmente en su trabajo?</w:t>
       </w:r>
     </w:p>
@@ -2215,6 +2960,7 @@
           <w:sz w:val="27"/>
           <w:szCs w:val="27"/>
         </w:rPr>
+        <w:lastRenderedPageBreak/>
         <w:t>La desorganización es lo que más nos afecta</w:t>
       </w:r>
     </w:p>
@@ -2502,14 +3248,14 @@
       <w:pPr>
         <w:pStyle w:val="Ttulo3"/>
       </w:pPr>
-      <w:bookmarkStart w:id="4" w:name="_Toc290495079"/>
-      <w:bookmarkStart w:id="5" w:name="_Toc321272408"/>
+      <w:bookmarkStart w:id="5" w:name="_Toc290495079"/>
+      <w:bookmarkStart w:id="6" w:name="_Toc321272408"/>
       <w:r>
         <w:lastRenderedPageBreak/>
         <w:t>Cuestionario 1</w:t>
       </w:r>
-      <w:bookmarkEnd w:id="4"/>
       <w:bookmarkEnd w:id="5"/>
+      <w:bookmarkEnd w:id="6"/>
     </w:p>
     <w:p>
       <w:pPr>
@@ -4800,8 +5546,8 @@
           <w:lang w:eastAsia="es-CL"/>
         </w:rPr>
       </w:pPr>
-      <w:bookmarkStart w:id="6" w:name="_Toc321272410"/>
-      <w:commentRangeStart w:id="7"/>
+      <w:bookmarkStart w:id="7" w:name="_Toc321272410"/>
+      <w:commentRangeStart w:id="8"/>
       <w:r>
         <w:rPr>
           <w:lang w:eastAsia="es-CL"/>
@@ -4816,8 +5562,8 @@
         </w:rPr>
         <w:t>In Situ</w:t>
       </w:r>
-      <w:bookmarkEnd w:id="6"/>
-      <w:commentRangeEnd w:id="7"/>
+      <w:bookmarkEnd w:id="7"/>
+      <w:commentRangeEnd w:id="8"/>
       <w:r>
         <w:rPr>
           <w:rStyle w:val="Refdecomentario"/>
@@ -4825,7 +5571,7 @@
           <w:b w:val="0"/>
           <w:bCs w:val="0"/>
         </w:rPr>
-        <w:commentReference w:id="7"/>
+        <w:commentReference w:id="8"/>
       </w:r>
     </w:p>
     <w:p>
@@ -5180,10 +5926,7 @@
         <w:t>No existe conocimiento claro ni registros de quien accede a los distintos materiales o datos de la empresa.</w:t>
       </w:r>
     </w:p>
-    <w:p>
-      <w:bookmarkStart w:id="8" w:name="_GoBack"/>
-      <w:bookmarkEnd w:id="8"/>
-    </w:p>
+    <w:p/>
     <w:p>
       <w:pPr>
         <w:pStyle w:val="Ttulo2"/>
@@ -6565,7 +7308,6 @@
         </w:numPr>
       </w:pPr>
       <w:r>
-        <w:lastRenderedPageBreak/>
         <w:t>Representación gráfica de planificación tempora</w:t>
       </w:r>
       <w:r>
@@ -6585,7 +7327,7 @@
 
 <file path=word/comments.xml><?xml version="1.0" encoding="utf-8"?>
 <w:comments xmlns:wpc="http://schemas.microsoft.com/office/word/2010/wordprocessingCanvas" xmlns:mc="http://schemas.openxmlformats.org/markup-compatibility/2006" xmlns:o="urn:schemas-microsoft-com:office:office" xmlns:r="http://schemas.openxmlformats.org/officeDocument/2006/relationships" xmlns:m="http://schemas.openxmlformats.org/officeDocument/2006/math" xmlns:v="urn:schemas-microsoft-com:vml" xmlns:wp14="http://schemas.microsoft.com/office/word/2010/wordprocessingDrawing" xmlns:wp="http://schemas.openxmlformats.org/drawingml/2006/wordprocessingDrawing" xmlns:w10="urn:schemas-microsoft-com:office:word" xmlns:w="http://schemas.openxmlformats.org/wordprocessingml/2006/main" xmlns:w14="http://schemas.microsoft.com/office/word/2010/wordml" xmlns:wpg="http://schemas.microsoft.com/office/word/2010/wordprocessingGroup" xmlns:wpi="http://schemas.microsoft.com/office/word/2010/wordprocessingInk" xmlns:wne="http://schemas.microsoft.com/office/word/2006/wordml" xmlns:wps="http://schemas.microsoft.com/office/word/2010/wordprocessingShape" mc:Ignorable="w14 wp14">
-  <w:comment w:id="7" w:author="Krz" w:date="2012-09-27T23:30:00Z" w:initials="K">
+  <w:comment w:id="8" w:author="Krz" w:date="2012-09-27T23:30:00Z" w:initials="K">
     <w:p>
       <w:pPr>
         <w:pStyle w:val="Textocomentario"/>
@@ -6689,7 +7431,7 @@
             <w:rPr>
               <w:noProof/>
             </w:rPr>
-            <w:t>10</w:t>
+            <w:t>5</w:t>
           </w:r>
           <w:r>
             <w:fldChar w:fldCharType="end"/>
@@ -6737,22 +7479,6 @@
       </w:r>
     </w:p>
   </w:footnote>
-  <w:footnote w:id="1">
-    <w:p>
-      <w:pPr>
-        <w:pStyle w:val="Textonotapie"/>
-      </w:pPr>
-      <w:r>
-        <w:rPr>
-          <w:rStyle w:val="Refdenotaalpie"/>
-        </w:rPr>
-        <w:footnoteRef/>
-      </w:r>
-      <w:r>
-        <w:t xml:space="preserve"> Diagrama de confección propia</w:t>
-      </w:r>
-    </w:p>
-  </w:footnote>
 </w:footnotes>
 </file>
 
@@ -6777,14 +7503,27 @@
     <w:r>
       <w:t>.</w:t>
     </w:r>
-    <w:fldSimple w:instr=" STYLEREF  &quot;Título 1&quot;  \* MERGEFORMAT ">
-      <w:r>
-        <w:rPr>
-          <w:noProof/>
-        </w:rPr>
-        <w:t>Anexos</w:t>
-      </w:r>
-    </w:fldSimple>
+    <w:r>
+      <w:fldChar w:fldCharType="begin"/>
+    </w:r>
+    <w:r>
+      <w:instrText xml:space="preserve"> STYLEREF  "Título 1"  \* MERGEFORMAT </w:instrText>
+    </w:r>
+    <w:r>
+      <w:fldChar w:fldCharType="separate"/>
+    </w:r>
+    <w:r>
+      <w:rPr>
+        <w:noProof/>
+      </w:rPr>
+      <w:t>Anexos</w:t>
+    </w:r>
+    <w:r>
+      <w:rPr>
+        <w:noProof/>
+      </w:rPr>
+      <w:fldChar w:fldCharType="end"/>
+    </w:r>
   </w:p>
 </w:hdr>
 </file>
@@ -7480,6 +8219,92 @@
     </w:lvl>
   </w:abstractNum>
   <w:abstractNum w:abstractNumId="5">
+    <w:nsid w:val="0DA9394F"/>
+    <w:multiLevelType w:val="hybridMultilevel"/>
+    <w:tmpl w:val="DB62CAF6"/>
+    <w:lvl w:ilvl="0" w:tplc="A302EF0A">
+      <w:start w:val="1"/>
+      <w:numFmt w:val="decimal"/>
+      <w:lvlText w:val="%1."/>
+      <w:lvlJc w:val="left"/>
+      <w:pPr>
+        <w:ind w:left="770" w:hanging="360"/>
+      </w:pPr>
+    </w:lvl>
+    <w:lvl w:ilvl="1" w:tplc="340A0019" w:tentative="1">
+      <w:start w:val="1"/>
+      <w:numFmt w:val="lowerLetter"/>
+      <w:lvlText w:val="%2."/>
+      <w:lvlJc w:val="left"/>
+      <w:pPr>
+        <w:ind w:left="1490" w:hanging="360"/>
+      </w:pPr>
+    </w:lvl>
+    <w:lvl w:ilvl="2" w:tplc="340A001B" w:tentative="1">
+      <w:start w:val="1"/>
+      <w:numFmt w:val="lowerRoman"/>
+      <w:lvlText w:val="%3."/>
+      <w:lvlJc w:val="right"/>
+      <w:pPr>
+        <w:ind w:left="2210" w:hanging="180"/>
+      </w:pPr>
+    </w:lvl>
+    <w:lvl w:ilvl="3" w:tplc="340A000F" w:tentative="1">
+      <w:start w:val="1"/>
+      <w:numFmt w:val="decimal"/>
+      <w:lvlText w:val="%4."/>
+      <w:lvlJc w:val="left"/>
+      <w:pPr>
+        <w:ind w:left="2930" w:hanging="360"/>
+      </w:pPr>
+    </w:lvl>
+    <w:lvl w:ilvl="4" w:tplc="340A0019" w:tentative="1">
+      <w:start w:val="1"/>
+      <w:numFmt w:val="lowerLetter"/>
+      <w:lvlText w:val="%5."/>
+      <w:lvlJc w:val="left"/>
+      <w:pPr>
+        <w:ind w:left="3650" w:hanging="360"/>
+      </w:pPr>
+    </w:lvl>
+    <w:lvl w:ilvl="5" w:tplc="340A001B" w:tentative="1">
+      <w:start w:val="1"/>
+      <w:numFmt w:val="lowerRoman"/>
+      <w:lvlText w:val="%6."/>
+      <w:lvlJc w:val="right"/>
+      <w:pPr>
+        <w:ind w:left="4370" w:hanging="180"/>
+      </w:pPr>
+    </w:lvl>
+    <w:lvl w:ilvl="6" w:tplc="340A000F" w:tentative="1">
+      <w:start w:val="1"/>
+      <w:numFmt w:val="decimal"/>
+      <w:lvlText w:val="%7."/>
+      <w:lvlJc w:val="left"/>
+      <w:pPr>
+        <w:ind w:left="5090" w:hanging="360"/>
+      </w:pPr>
+    </w:lvl>
+    <w:lvl w:ilvl="7" w:tplc="340A0019" w:tentative="1">
+      <w:start w:val="1"/>
+      <w:numFmt w:val="lowerLetter"/>
+      <w:lvlText w:val="%8."/>
+      <w:lvlJc w:val="left"/>
+      <w:pPr>
+        <w:ind w:left="5810" w:hanging="360"/>
+      </w:pPr>
+    </w:lvl>
+    <w:lvl w:ilvl="8" w:tplc="340A001B" w:tentative="1">
+      <w:start w:val="1"/>
+      <w:numFmt w:val="lowerRoman"/>
+      <w:lvlText w:val="%9."/>
+      <w:lvlJc w:val="right"/>
+      <w:pPr>
+        <w:ind w:left="6530" w:hanging="180"/>
+      </w:pPr>
+    </w:lvl>
+  </w:abstractNum>
+  <w:abstractNum w:abstractNumId="6">
     <w:nsid w:val="0E783477"/>
     <w:multiLevelType w:val="hybridMultilevel"/>
     <w:tmpl w:val="98E4DAA8"/>
@@ -7591,7 +8416,7 @@
       </w:rPr>
     </w:lvl>
   </w:abstractNum>
-  <w:abstractNum w:abstractNumId="6">
+  <w:abstractNum w:abstractNumId="7">
     <w:nsid w:val="0EBC6564"/>
     <w:multiLevelType w:val="multilevel"/>
     <w:tmpl w:val="1354F4EA"/>
@@ -7704,7 +8529,7 @@
       </w:pPr>
     </w:lvl>
   </w:abstractNum>
-  <w:abstractNum w:abstractNumId="7">
+  <w:abstractNum w:abstractNumId="8">
     <w:nsid w:val="0F933981"/>
     <w:multiLevelType w:val="hybridMultilevel"/>
     <w:tmpl w:val="2454344C"/>
@@ -7816,7 +8641,7 @@
       </w:rPr>
     </w:lvl>
   </w:abstractNum>
-  <w:abstractNum w:abstractNumId="8">
+  <w:abstractNum w:abstractNumId="9">
     <w:nsid w:val="10222B91"/>
     <w:multiLevelType w:val="hybridMultilevel"/>
     <w:tmpl w:val="DD02472A"/>
@@ -7928,7 +8753,143 @@
       </w:rPr>
     </w:lvl>
   </w:abstractNum>
-  <w:abstractNum w:abstractNumId="9">
+  <w:abstractNum w:abstractNumId="10">
+    <w:nsid w:val="10BF1D0B"/>
+    <w:multiLevelType w:val="hybridMultilevel"/>
+    <w:tmpl w:val="97F28EF6"/>
+    <w:lvl w:ilvl="0" w:tplc="0C0A0001">
+      <w:start w:val="1"/>
+      <w:numFmt w:val="bullet"/>
+      <w:lvlText w:val=""/>
+      <w:lvlJc w:val="left"/>
+      <w:pPr>
+        <w:tabs>
+          <w:tab w:val="num" w:pos="720"/>
+        </w:tabs>
+        <w:ind w:left="720" w:hanging="360"/>
+      </w:pPr>
+      <w:rPr>
+        <w:rFonts w:ascii="Symbol" w:hAnsi="Symbol" w:hint="default"/>
+      </w:rPr>
+    </w:lvl>
+    <w:lvl w:ilvl="1" w:tplc="04523600">
+      <w:numFmt w:val="bullet"/>
+      <w:lvlText w:val="•"/>
+      <w:lvlJc w:val="left"/>
+      <w:pPr>
+        <w:ind w:left="1785" w:hanging="705"/>
+      </w:pPr>
+      <w:rPr>
+        <w:rFonts w:ascii="Times New Roman" w:eastAsia="Times New Roman" w:hAnsi="Times New Roman" w:cs="Times New Roman" w:hint="default"/>
+      </w:rPr>
+    </w:lvl>
+    <w:lvl w:ilvl="2" w:tplc="0C0A0005" w:tentative="1">
+      <w:start w:val="1"/>
+      <w:numFmt w:val="bullet"/>
+      <w:lvlText w:val=""/>
+      <w:lvlJc w:val="left"/>
+      <w:pPr>
+        <w:tabs>
+          <w:tab w:val="num" w:pos="2160"/>
+        </w:tabs>
+        <w:ind w:left="2160" w:hanging="360"/>
+      </w:pPr>
+      <w:rPr>
+        <w:rFonts w:ascii="Wingdings" w:hAnsi="Wingdings" w:hint="default"/>
+      </w:rPr>
+    </w:lvl>
+    <w:lvl w:ilvl="3" w:tplc="0C0A0001" w:tentative="1">
+      <w:start w:val="1"/>
+      <w:numFmt w:val="bullet"/>
+      <w:lvlText w:val=""/>
+      <w:lvlJc w:val="left"/>
+      <w:pPr>
+        <w:tabs>
+          <w:tab w:val="num" w:pos="2880"/>
+        </w:tabs>
+        <w:ind w:left="2880" w:hanging="360"/>
+      </w:pPr>
+      <w:rPr>
+        <w:rFonts w:ascii="Symbol" w:hAnsi="Symbol" w:hint="default"/>
+      </w:rPr>
+    </w:lvl>
+    <w:lvl w:ilvl="4" w:tplc="0C0A0003" w:tentative="1">
+      <w:start w:val="1"/>
+      <w:numFmt w:val="bullet"/>
+      <w:lvlText w:val="o"/>
+      <w:lvlJc w:val="left"/>
+      <w:pPr>
+        <w:tabs>
+          <w:tab w:val="num" w:pos="3600"/>
+        </w:tabs>
+        <w:ind w:left="3600" w:hanging="360"/>
+      </w:pPr>
+      <w:rPr>
+        <w:rFonts w:ascii="Courier New" w:hAnsi="Courier New" w:hint="default"/>
+      </w:rPr>
+    </w:lvl>
+    <w:lvl w:ilvl="5" w:tplc="0C0A0005" w:tentative="1">
+      <w:start w:val="1"/>
+      <w:numFmt w:val="bullet"/>
+      <w:lvlText w:val=""/>
+      <w:lvlJc w:val="left"/>
+      <w:pPr>
+        <w:tabs>
+          <w:tab w:val="num" w:pos="4320"/>
+        </w:tabs>
+        <w:ind w:left="4320" w:hanging="360"/>
+      </w:pPr>
+      <w:rPr>
+        <w:rFonts w:ascii="Wingdings" w:hAnsi="Wingdings" w:hint="default"/>
+      </w:rPr>
+    </w:lvl>
+    <w:lvl w:ilvl="6" w:tplc="0C0A0001" w:tentative="1">
+      <w:start w:val="1"/>
+      <w:numFmt w:val="bullet"/>
+      <w:lvlText w:val=""/>
+      <w:lvlJc w:val="left"/>
+      <w:pPr>
+        <w:tabs>
+          <w:tab w:val="num" w:pos="5040"/>
+        </w:tabs>
+        <w:ind w:left="5040" w:hanging="360"/>
+      </w:pPr>
+      <w:rPr>
+        <w:rFonts w:ascii="Symbol" w:hAnsi="Symbol" w:hint="default"/>
+      </w:rPr>
+    </w:lvl>
+    <w:lvl w:ilvl="7" w:tplc="0C0A0003" w:tentative="1">
+      <w:start w:val="1"/>
+      <w:numFmt w:val="bullet"/>
+      <w:lvlText w:val="o"/>
+      <w:lvlJc w:val="left"/>
+      <w:pPr>
+        <w:tabs>
+          <w:tab w:val="num" w:pos="5760"/>
+        </w:tabs>
+        <w:ind w:left="5760" w:hanging="360"/>
+      </w:pPr>
+      <w:rPr>
+        <w:rFonts w:ascii="Courier New" w:hAnsi="Courier New" w:hint="default"/>
+      </w:rPr>
+    </w:lvl>
+    <w:lvl w:ilvl="8" w:tplc="0C0A0005" w:tentative="1">
+      <w:start w:val="1"/>
+      <w:numFmt w:val="bullet"/>
+      <w:lvlText w:val=""/>
+      <w:lvlJc w:val="left"/>
+      <w:pPr>
+        <w:tabs>
+          <w:tab w:val="num" w:pos="6480"/>
+        </w:tabs>
+        <w:ind w:left="6480" w:hanging="360"/>
+      </w:pPr>
+      <w:rPr>
+        <w:rFonts w:ascii="Wingdings" w:hAnsi="Wingdings" w:hint="default"/>
+      </w:rPr>
+    </w:lvl>
+  </w:abstractNum>
+  <w:abstractNum w:abstractNumId="11">
     <w:nsid w:val="13387E26"/>
     <w:multiLevelType w:val="hybridMultilevel"/>
     <w:tmpl w:val="863AF43A"/>
@@ -8040,7 +9001,7 @@
       </w:rPr>
     </w:lvl>
   </w:abstractNum>
-  <w:abstractNum w:abstractNumId="10">
+  <w:abstractNum w:abstractNumId="12">
     <w:nsid w:val="17D04EAB"/>
     <w:multiLevelType w:val="hybridMultilevel"/>
     <w:tmpl w:val="E96E9DAE"/>
@@ -8152,7 +9113,7 @@
       </w:rPr>
     </w:lvl>
   </w:abstractNum>
-  <w:abstractNum w:abstractNumId="11">
+  <w:abstractNum w:abstractNumId="13">
     <w:nsid w:val="18EA7869"/>
     <w:multiLevelType w:val="hybridMultilevel"/>
     <w:tmpl w:val="D6727596"/>
@@ -8264,7 +9225,120 @@
       </w:rPr>
     </w:lvl>
   </w:abstractNum>
-  <w:abstractNum w:abstractNumId="12">
+  <w:abstractNum w:abstractNumId="14">
+    <w:nsid w:val="1A9E47A5"/>
+    <w:multiLevelType w:val="hybridMultilevel"/>
+    <w:tmpl w:val="924CEE6C"/>
+    <w:lvl w:ilvl="0" w:tplc="340A0001">
+      <w:start w:val="1"/>
+      <w:numFmt w:val="bullet"/>
+      <w:lvlText w:val=""/>
+      <w:lvlJc w:val="left"/>
+      <w:pPr>
+        <w:ind w:left="720" w:hanging="360"/>
+      </w:pPr>
+      <w:rPr>
+        <w:rFonts w:ascii="Symbol" w:hAnsi="Symbol" w:hint="default"/>
+      </w:rPr>
+    </w:lvl>
+    <w:lvl w:ilvl="1" w:tplc="340A0003" w:tentative="1">
+      <w:start w:val="1"/>
+      <w:numFmt w:val="bullet"/>
+      <w:lvlText w:val="o"/>
+      <w:lvlJc w:val="left"/>
+      <w:pPr>
+        <w:ind w:left="1440" w:hanging="360"/>
+      </w:pPr>
+      <w:rPr>
+        <w:rFonts w:ascii="Courier New" w:hAnsi="Courier New" w:cs="Courier New" w:hint="default"/>
+      </w:rPr>
+    </w:lvl>
+    <w:lvl w:ilvl="2" w:tplc="340A0005" w:tentative="1">
+      <w:start w:val="1"/>
+      <w:numFmt w:val="bullet"/>
+      <w:lvlText w:val=""/>
+      <w:lvlJc w:val="left"/>
+      <w:pPr>
+        <w:ind w:left="2160" w:hanging="360"/>
+      </w:pPr>
+      <w:rPr>
+        <w:rFonts w:ascii="Wingdings" w:hAnsi="Wingdings" w:hint="default"/>
+      </w:rPr>
+    </w:lvl>
+    <w:lvl w:ilvl="3" w:tplc="340A0001" w:tentative="1">
+      <w:start w:val="1"/>
+      <w:numFmt w:val="bullet"/>
+      <w:lvlText w:val=""/>
+      <w:lvlJc w:val="left"/>
+      <w:pPr>
+        <w:ind w:left="2880" w:hanging="360"/>
+      </w:pPr>
+      <w:rPr>
+        <w:rFonts w:ascii="Symbol" w:hAnsi="Symbol" w:hint="default"/>
+      </w:rPr>
+    </w:lvl>
+    <w:lvl w:ilvl="4" w:tplc="340A0003" w:tentative="1">
+      <w:start w:val="1"/>
+      <w:numFmt w:val="bullet"/>
+      <w:lvlText w:val="o"/>
+      <w:lvlJc w:val="left"/>
+      <w:pPr>
+        <w:ind w:left="3600" w:hanging="360"/>
+      </w:pPr>
+      <w:rPr>
+        <w:rFonts w:ascii="Courier New" w:hAnsi="Courier New" w:cs="Courier New" w:hint="default"/>
+      </w:rPr>
+    </w:lvl>
+    <w:lvl w:ilvl="5" w:tplc="340A0005" w:tentative="1">
+      <w:start w:val="1"/>
+      <w:numFmt w:val="bullet"/>
+      <w:lvlText w:val=""/>
+      <w:lvlJc w:val="left"/>
+      <w:pPr>
+        <w:ind w:left="4320" w:hanging="360"/>
+      </w:pPr>
+      <w:rPr>
+        <w:rFonts w:ascii="Wingdings" w:hAnsi="Wingdings" w:hint="default"/>
+      </w:rPr>
+    </w:lvl>
+    <w:lvl w:ilvl="6" w:tplc="340A0001" w:tentative="1">
+      <w:start w:val="1"/>
+      <w:numFmt w:val="bullet"/>
+      <w:lvlText w:val=""/>
+      <w:lvlJc w:val="left"/>
+      <w:pPr>
+        <w:ind w:left="5040" w:hanging="360"/>
+      </w:pPr>
+      <w:rPr>
+        <w:rFonts w:ascii="Symbol" w:hAnsi="Symbol" w:hint="default"/>
+      </w:rPr>
+    </w:lvl>
+    <w:lvl w:ilvl="7" w:tplc="340A0003" w:tentative="1">
+      <w:start w:val="1"/>
+      <w:numFmt w:val="bullet"/>
+      <w:lvlText w:val="o"/>
+      <w:lvlJc w:val="left"/>
+      <w:pPr>
+        <w:ind w:left="5760" w:hanging="360"/>
+      </w:pPr>
+      <w:rPr>
+        <w:rFonts w:ascii="Courier New" w:hAnsi="Courier New" w:cs="Courier New" w:hint="default"/>
+      </w:rPr>
+    </w:lvl>
+    <w:lvl w:ilvl="8" w:tplc="340A0005" w:tentative="1">
+      <w:start w:val="1"/>
+      <w:numFmt w:val="bullet"/>
+      <w:lvlText w:val=""/>
+      <w:lvlJc w:val="left"/>
+      <w:pPr>
+        <w:ind w:left="6480" w:hanging="360"/>
+      </w:pPr>
+      <w:rPr>
+        <w:rFonts w:ascii="Wingdings" w:hAnsi="Wingdings" w:hint="default"/>
+      </w:rPr>
+    </w:lvl>
+  </w:abstractNum>
+  <w:abstractNum w:abstractNumId="15">
     <w:nsid w:val="23C91BEA"/>
     <w:multiLevelType w:val="hybridMultilevel"/>
     <w:tmpl w:val="C7361DFC"/>
@@ -8376,7 +9450,7 @@
       </w:rPr>
     </w:lvl>
   </w:abstractNum>
-  <w:abstractNum w:abstractNumId="13">
+  <w:abstractNum w:abstractNumId="16">
     <w:nsid w:val="26720BC6"/>
     <w:multiLevelType w:val="hybridMultilevel"/>
     <w:tmpl w:val="C5F84220"/>
@@ -8488,7 +9562,7 @@
       </w:rPr>
     </w:lvl>
   </w:abstractNum>
-  <w:abstractNum w:abstractNumId="14">
+  <w:abstractNum w:abstractNumId="17">
     <w:nsid w:val="296D7501"/>
     <w:multiLevelType w:val="hybridMultilevel"/>
     <w:tmpl w:val="FE4EB9D0"/>
@@ -8600,7 +9674,7 @@
       </w:rPr>
     </w:lvl>
   </w:abstractNum>
-  <w:abstractNum w:abstractNumId="15">
+  <w:abstractNum w:abstractNumId="18">
     <w:nsid w:val="2D5A0F76"/>
     <w:multiLevelType w:val="hybridMultilevel"/>
     <w:tmpl w:val="DC9877A6"/>
@@ -8713,7 +9787,7 @@
       </w:rPr>
     </w:lvl>
   </w:abstractNum>
-  <w:abstractNum w:abstractNumId="16">
+  <w:abstractNum w:abstractNumId="19">
     <w:nsid w:val="2DC64073"/>
     <w:multiLevelType w:val="hybridMultilevel"/>
     <w:tmpl w:val="C5608F44"/>
@@ -8825,7 +9899,7 @@
       </w:rPr>
     </w:lvl>
   </w:abstractNum>
-  <w:abstractNum w:abstractNumId="17">
+  <w:abstractNum w:abstractNumId="20">
     <w:nsid w:val="2EE54216"/>
     <w:multiLevelType w:val="hybridMultilevel"/>
     <w:tmpl w:val="4F62D61E"/>
@@ -8937,7 +10011,7 @@
       </w:rPr>
     </w:lvl>
   </w:abstractNum>
-  <w:abstractNum w:abstractNumId="18">
+  <w:abstractNum w:abstractNumId="21">
     <w:nsid w:val="2F406CBE"/>
     <w:multiLevelType w:val="hybridMultilevel"/>
     <w:tmpl w:val="8F40321C"/>
@@ -9049,7 +10123,123 @@
       </w:rPr>
     </w:lvl>
   </w:abstractNum>
-  <w:abstractNum w:abstractNumId="19">
+  <w:abstractNum w:abstractNumId="22">
+    <w:nsid w:val="31EE2BA6"/>
+    <w:multiLevelType w:val="hybridMultilevel"/>
+    <w:tmpl w:val="8A02CE30"/>
+    <w:lvl w:ilvl="0" w:tplc="0C0A0001">
+      <w:start w:val="1"/>
+      <w:numFmt w:val="bullet"/>
+      <w:lvlText w:val=""/>
+      <w:lvlJc w:val="left"/>
+      <w:pPr>
+        <w:tabs>
+          <w:tab w:val="num" w:pos="720"/>
+        </w:tabs>
+        <w:ind w:left="720" w:hanging="360"/>
+      </w:pPr>
+      <w:rPr>
+        <w:rFonts w:ascii="Symbol" w:hAnsi="Symbol" w:hint="default"/>
+      </w:rPr>
+    </w:lvl>
+    <w:lvl w:ilvl="1" w:tplc="340A0003" w:tentative="1">
+      <w:start w:val="1"/>
+      <w:numFmt w:val="bullet"/>
+      <w:lvlText w:val="o"/>
+      <w:lvlJc w:val="left"/>
+      <w:pPr>
+        <w:ind w:left="1440" w:hanging="360"/>
+      </w:pPr>
+      <w:rPr>
+        <w:rFonts w:ascii="Courier New" w:hAnsi="Courier New" w:cs="Courier New" w:hint="default"/>
+      </w:rPr>
+    </w:lvl>
+    <w:lvl w:ilvl="2" w:tplc="340A0005" w:tentative="1">
+      <w:start w:val="1"/>
+      <w:numFmt w:val="bullet"/>
+      <w:lvlText w:val=""/>
+      <w:lvlJc w:val="left"/>
+      <w:pPr>
+        <w:ind w:left="2160" w:hanging="360"/>
+      </w:pPr>
+      <w:rPr>
+        <w:rFonts w:ascii="Wingdings" w:hAnsi="Wingdings" w:hint="default"/>
+      </w:rPr>
+    </w:lvl>
+    <w:lvl w:ilvl="3" w:tplc="340A0001" w:tentative="1">
+      <w:start w:val="1"/>
+      <w:numFmt w:val="bullet"/>
+      <w:lvlText w:val=""/>
+      <w:lvlJc w:val="left"/>
+      <w:pPr>
+        <w:ind w:left="2880" w:hanging="360"/>
+      </w:pPr>
+      <w:rPr>
+        <w:rFonts w:ascii="Symbol" w:hAnsi="Symbol" w:hint="default"/>
+      </w:rPr>
+    </w:lvl>
+    <w:lvl w:ilvl="4" w:tplc="340A0003" w:tentative="1">
+      <w:start w:val="1"/>
+      <w:numFmt w:val="bullet"/>
+      <w:lvlText w:val="o"/>
+      <w:lvlJc w:val="left"/>
+      <w:pPr>
+        <w:ind w:left="3600" w:hanging="360"/>
+      </w:pPr>
+      <w:rPr>
+        <w:rFonts w:ascii="Courier New" w:hAnsi="Courier New" w:cs="Courier New" w:hint="default"/>
+      </w:rPr>
+    </w:lvl>
+    <w:lvl w:ilvl="5" w:tplc="340A0005" w:tentative="1">
+      <w:start w:val="1"/>
+      <w:numFmt w:val="bullet"/>
+      <w:lvlText w:val=""/>
+      <w:lvlJc w:val="left"/>
+      <w:pPr>
+        <w:ind w:left="4320" w:hanging="360"/>
+      </w:pPr>
+      <w:rPr>
+        <w:rFonts w:ascii="Wingdings" w:hAnsi="Wingdings" w:hint="default"/>
+      </w:rPr>
+    </w:lvl>
+    <w:lvl w:ilvl="6" w:tplc="340A0001" w:tentative="1">
+      <w:start w:val="1"/>
+      <w:numFmt w:val="bullet"/>
+      <w:lvlText w:val=""/>
+      <w:lvlJc w:val="left"/>
+      <w:pPr>
+        <w:ind w:left="5040" w:hanging="360"/>
+      </w:pPr>
+      <w:rPr>
+        <w:rFonts w:ascii="Symbol" w:hAnsi="Symbol" w:hint="default"/>
+      </w:rPr>
+    </w:lvl>
+    <w:lvl w:ilvl="7" w:tplc="340A0003" w:tentative="1">
+      <w:start w:val="1"/>
+      <w:numFmt w:val="bullet"/>
+      <w:lvlText w:val="o"/>
+      <w:lvlJc w:val="left"/>
+      <w:pPr>
+        <w:ind w:left="5760" w:hanging="360"/>
+      </w:pPr>
+      <w:rPr>
+        <w:rFonts w:ascii="Courier New" w:hAnsi="Courier New" w:cs="Courier New" w:hint="default"/>
+      </w:rPr>
+    </w:lvl>
+    <w:lvl w:ilvl="8" w:tplc="340A0005" w:tentative="1">
+      <w:start w:val="1"/>
+      <w:numFmt w:val="bullet"/>
+      <w:lvlText w:val=""/>
+      <w:lvlJc w:val="left"/>
+      <w:pPr>
+        <w:ind w:left="6480" w:hanging="360"/>
+      </w:pPr>
+      <w:rPr>
+        <w:rFonts w:ascii="Wingdings" w:hAnsi="Wingdings" w:hint="default"/>
+      </w:rPr>
+    </w:lvl>
+  </w:abstractNum>
+  <w:abstractNum w:abstractNumId="23">
     <w:nsid w:val="358C7CC9"/>
     <w:multiLevelType w:val="hybridMultilevel"/>
     <w:tmpl w:val="15EA2454"/>
@@ -9161,7 +10351,7 @@
       </w:rPr>
     </w:lvl>
   </w:abstractNum>
-  <w:abstractNum w:abstractNumId="20">
+  <w:abstractNum w:abstractNumId="24">
     <w:nsid w:val="43571A06"/>
     <w:multiLevelType w:val="hybridMultilevel"/>
     <w:tmpl w:val="1B864588"/>
@@ -9273,7 +10463,7 @@
       </w:rPr>
     </w:lvl>
   </w:abstractNum>
-  <w:abstractNum w:abstractNumId="21">
+  <w:abstractNum w:abstractNumId="25">
     <w:nsid w:val="46462B58"/>
     <w:multiLevelType w:val="hybridMultilevel"/>
     <w:tmpl w:val="DB1EBF9E"/>
@@ -9385,7 +10575,7 @@
       </w:rPr>
     </w:lvl>
   </w:abstractNum>
-  <w:abstractNum w:abstractNumId="22">
+  <w:abstractNum w:abstractNumId="26">
     <w:nsid w:val="4B3568FD"/>
     <w:multiLevelType w:val="hybridMultilevel"/>
     <w:tmpl w:val="67D49CFE"/>
@@ -9497,7 +10687,7 @@
       </w:rPr>
     </w:lvl>
   </w:abstractNum>
-  <w:abstractNum w:abstractNumId="23">
+  <w:abstractNum w:abstractNumId="27">
     <w:nsid w:val="4D44731C"/>
     <w:multiLevelType w:val="hybridMultilevel"/>
     <w:tmpl w:val="C512D636"/>
@@ -9609,7 +10799,7 @@
       </w:rPr>
     </w:lvl>
   </w:abstractNum>
-  <w:abstractNum w:abstractNumId="24">
+  <w:abstractNum w:abstractNumId="28">
     <w:nsid w:val="4E9901EC"/>
     <w:multiLevelType w:val="hybridMultilevel"/>
     <w:tmpl w:val="40CA11B0"/>
@@ -9721,7 +10911,7 @@
       </w:rPr>
     </w:lvl>
   </w:abstractNum>
-  <w:abstractNum w:abstractNumId="25">
+  <w:abstractNum w:abstractNumId="29">
     <w:nsid w:val="50907737"/>
     <w:multiLevelType w:val="hybridMultilevel"/>
     <w:tmpl w:val="01DCADCA"/>
@@ -9833,7 +11023,7 @@
       </w:rPr>
     </w:lvl>
   </w:abstractNum>
-  <w:abstractNum w:abstractNumId="26">
+  <w:abstractNum w:abstractNumId="30">
     <w:nsid w:val="52E032BC"/>
     <w:multiLevelType w:val="hybridMultilevel"/>
     <w:tmpl w:val="10168C58"/>
@@ -9945,7 +11135,7 @@
       </w:rPr>
     </w:lvl>
   </w:abstractNum>
-  <w:abstractNum w:abstractNumId="27">
+  <w:abstractNum w:abstractNumId="31">
     <w:nsid w:val="54120F41"/>
     <w:multiLevelType w:val="hybridMultilevel"/>
     <w:tmpl w:val="D70A4CD2"/>
@@ -10031,7 +11221,7 @@
       </w:pPr>
     </w:lvl>
   </w:abstractNum>
-  <w:abstractNum w:abstractNumId="28">
+  <w:abstractNum w:abstractNumId="32">
     <w:nsid w:val="5A3F5E72"/>
     <w:multiLevelType w:val="hybridMultilevel"/>
     <w:tmpl w:val="5E86D57C"/>
@@ -10144,7 +11334,7 @@
       </w:rPr>
     </w:lvl>
   </w:abstractNum>
-  <w:abstractNum w:abstractNumId="29">
+  <w:abstractNum w:abstractNumId="33">
     <w:nsid w:val="64834381"/>
     <w:multiLevelType w:val="hybridMultilevel"/>
     <w:tmpl w:val="BD3401E0"/>
@@ -10256,7 +11446,7 @@
       </w:rPr>
     </w:lvl>
   </w:abstractNum>
-  <w:abstractNum w:abstractNumId="30">
+  <w:abstractNum w:abstractNumId="34">
     <w:nsid w:val="665762A4"/>
     <w:multiLevelType w:val="hybridMultilevel"/>
     <w:tmpl w:val="ACB2A076"/>
@@ -10368,7 +11558,7 @@
       </w:rPr>
     </w:lvl>
   </w:abstractNum>
-  <w:abstractNum w:abstractNumId="31">
+  <w:abstractNum w:abstractNumId="35">
     <w:nsid w:val="6BF43924"/>
     <w:multiLevelType w:val="hybridMultilevel"/>
     <w:tmpl w:val="0EC62576"/>
@@ -10480,7 +11670,7 @@
       </w:rPr>
     </w:lvl>
   </w:abstractNum>
-  <w:abstractNum w:abstractNumId="32">
+  <w:abstractNum w:abstractNumId="36">
     <w:nsid w:val="6E557114"/>
     <w:multiLevelType w:val="hybridMultilevel"/>
     <w:tmpl w:val="4E104E10"/>
@@ -10592,7 +11782,7 @@
       </w:rPr>
     </w:lvl>
   </w:abstractNum>
-  <w:abstractNum w:abstractNumId="33">
+  <w:abstractNum w:abstractNumId="37">
     <w:nsid w:val="6F3B0ACF"/>
     <w:multiLevelType w:val="hybridMultilevel"/>
     <w:tmpl w:val="FB84B866"/>
@@ -10704,7 +11894,7 @@
       </w:rPr>
     </w:lvl>
   </w:abstractNum>
-  <w:abstractNum w:abstractNumId="34">
+  <w:abstractNum w:abstractNumId="38">
     <w:nsid w:val="72ED317A"/>
     <w:multiLevelType w:val="hybridMultilevel"/>
     <w:tmpl w:val="5B240BC8"/>
@@ -10816,7 +12006,7 @@
       </w:rPr>
     </w:lvl>
   </w:abstractNum>
-  <w:abstractNum w:abstractNumId="35">
+  <w:abstractNum w:abstractNumId="39">
     <w:nsid w:val="75546915"/>
     <w:multiLevelType w:val="hybridMultilevel"/>
     <w:tmpl w:val="CD7249B2"/>
@@ -10928,7 +12118,7 @@
       </w:rPr>
     </w:lvl>
   </w:abstractNum>
-  <w:abstractNum w:abstractNumId="36">
+  <w:abstractNum w:abstractNumId="40">
     <w:nsid w:val="7F2D432B"/>
     <w:multiLevelType w:val="hybridMultilevel"/>
     <w:tmpl w:val="13CA7872"/>
@@ -11081,70 +12271,70 @@
     </w:lvlOverride>
   </w:num>
   <w:num w:numId="5">
-    <w:abstractNumId w:val="32"/>
+    <w:abstractNumId w:val="36"/>
   </w:num>
   <w:num w:numId="6">
+    <w:abstractNumId w:val="37"/>
+  </w:num>
+  <w:num w:numId="7">
+    <w:abstractNumId w:val="28"/>
+  </w:num>
+  <w:num w:numId="8">
+    <w:abstractNumId w:val="13"/>
+  </w:num>
+  <w:num w:numId="9">
+    <w:abstractNumId w:val="20"/>
+  </w:num>
+  <w:num w:numId="10">
+    <w:abstractNumId w:val="26"/>
+  </w:num>
+  <w:num w:numId="11">
+    <w:abstractNumId w:val="8"/>
+  </w:num>
+  <w:num w:numId="12">
+    <w:abstractNumId w:val="17"/>
+  </w:num>
+  <w:num w:numId="13">
+    <w:abstractNumId w:val="29"/>
+  </w:num>
+  <w:num w:numId="14">
+    <w:abstractNumId w:val="19"/>
+  </w:num>
+  <w:num w:numId="15">
+    <w:abstractNumId w:val="23"/>
+  </w:num>
+  <w:num w:numId="16">
     <w:abstractNumId w:val="33"/>
   </w:num>
-  <w:num w:numId="7">
-    <w:abstractNumId w:val="24"/>
+  <w:num w:numId="17">
+    <w:abstractNumId w:val="39"/>
   </w:num>
-  <w:num w:numId="8">
-    <w:abstractNumId w:val="11"/>
+  <w:num w:numId="18">
+    <w:abstractNumId w:val="27"/>
   </w:num>
-  <w:num w:numId="9">
-    <w:abstractNumId w:val="17"/>
-  </w:num>
-  <w:num w:numId="10">
-    <w:abstractNumId w:val="22"/>
-  </w:num>
-  <w:num w:numId="11">
-    <w:abstractNumId w:val="7"/>
-  </w:num>
-  <w:num w:numId="12">
-    <w:abstractNumId w:val="14"/>
-  </w:num>
-  <w:num w:numId="13">
+  <w:num w:numId="19">
     <w:abstractNumId w:val="25"/>
   </w:num>
-  <w:num w:numId="14">
-    <w:abstractNumId w:val="16"/>
-  </w:num>
-  <w:num w:numId="15">
-    <w:abstractNumId w:val="19"/>
-  </w:num>
-  <w:num w:numId="16">
-    <w:abstractNumId w:val="29"/>
-  </w:num>
-  <w:num w:numId="17">
+  <w:num w:numId="20">
     <w:abstractNumId w:val="35"/>
   </w:num>
-  <w:num w:numId="18">
-    <w:abstractNumId w:val="23"/>
-  </w:num>
-  <w:num w:numId="19">
+  <w:num w:numId="21">
     <w:abstractNumId w:val="21"/>
   </w:num>
-  <w:num w:numId="20">
-    <w:abstractNumId w:val="31"/>
-  </w:num>
-  <w:num w:numId="21">
-    <w:abstractNumId w:val="18"/>
-  </w:num>
   <w:num w:numId="22">
-    <w:abstractNumId w:val="34"/>
+    <w:abstractNumId w:val="38"/>
   </w:num>
   <w:num w:numId="23">
     <w:abstractNumId w:val="2"/>
   </w:num>
   <w:num w:numId="24">
-    <w:abstractNumId w:val="20"/>
+    <w:abstractNumId w:val="24"/>
   </w:num>
   <w:num w:numId="25">
-    <w:abstractNumId w:val="13"/>
+    <w:abstractNumId w:val="16"/>
   </w:num>
   <w:num w:numId="26">
-    <w:abstractNumId w:val="9"/>
+    <w:abstractNumId w:val="11"/>
   </w:num>
   <w:num w:numId="27">
     <w:abstractNumId w:val="4"/>
@@ -11153,40 +12343,52 @@
     <w:abstractNumId w:val="3"/>
   </w:num>
   <w:num w:numId="29">
+    <w:abstractNumId w:val="15"/>
+  </w:num>
+  <w:num w:numId="30">
     <w:abstractNumId w:val="12"/>
   </w:num>
-  <w:num w:numId="30">
-    <w:abstractNumId w:val="10"/>
+  <w:num w:numId="31">
+    <w:abstractNumId w:val="34"/>
   </w:num>
-  <w:num w:numId="31">
+  <w:num w:numId="32">
     <w:abstractNumId w:val="30"/>
   </w:num>
-  <w:num w:numId="32">
-    <w:abstractNumId w:val="26"/>
-  </w:num>
   <w:num w:numId="33">
-    <w:abstractNumId w:val="5"/>
+    <w:abstractNumId w:val="6"/>
   </w:num>
   <w:num w:numId="34">
-    <w:abstractNumId w:val="8"/>
+    <w:abstractNumId w:val="9"/>
   </w:num>
   <w:num w:numId="35">
-    <w:abstractNumId w:val="28"/>
+    <w:abstractNumId w:val="32"/>
   </w:num>
   <w:num w:numId="36">
     <w:abstractNumId w:val="1"/>
   </w:num>
   <w:num w:numId="37">
-    <w:abstractNumId w:val="6"/>
+    <w:abstractNumId w:val="7"/>
   </w:num>
   <w:num w:numId="38">
-    <w:abstractNumId w:val="36"/>
+    <w:abstractNumId w:val="40"/>
   </w:num>
   <w:num w:numId="39">
-    <w:abstractNumId w:val="27"/>
+    <w:abstractNumId w:val="31"/>
   </w:num>
   <w:num w:numId="40">
-    <w:abstractNumId w:val="15"/>
+    <w:abstractNumId w:val="18"/>
+  </w:num>
+  <w:num w:numId="41">
+    <w:abstractNumId w:val="10"/>
+  </w:num>
+  <w:num w:numId="42">
+    <w:abstractNumId w:val="22"/>
+  </w:num>
+  <w:num w:numId="43">
+    <w:abstractNumId w:val="14"/>
+  </w:num>
+  <w:num w:numId="44">
+    <w:abstractNumId w:val="5"/>
   </w:num>
 </w:numbering>
 </file>
@@ -13738,47 +14940,47 @@
     </dgm:pt>
   </dgm:ptLst>
   <dgm:cxnLst>
-    <dgm:cxn modelId="{ED01FCC7-CFBC-49B6-9641-8308B4770BE3}" type="presOf" srcId="{9F6456DF-158E-49AC-AEBF-43F52EF0959D}" destId="{9B93C9BE-C2CE-4638-9219-494D9C13E7D3}" srcOrd="1" destOrd="0" presId="urn:microsoft.com/office/officeart/2005/8/layout/cycle8"/>
-    <dgm:cxn modelId="{90A62AD6-D7D2-4913-8D37-E3F441FF8FF9}" type="presOf" srcId="{1AD42A84-A349-4043-B6C5-3FC3B672E1A2}" destId="{093A9D88-B084-4BF7-A761-6DDAFB66492C}" srcOrd="0" destOrd="0" presId="urn:microsoft.com/office/officeart/2005/8/layout/cycle8"/>
-    <dgm:cxn modelId="{23E321D4-9C2E-40B8-9E32-97AF12FFCF93}" type="presOf" srcId="{0C099215-7763-4F38-A281-38F3DB9221DE}" destId="{475FC81C-A060-4E1A-9F7F-70C88721FBFD}" srcOrd="0" destOrd="0" presId="urn:microsoft.com/office/officeart/2005/8/layout/cycle8"/>
-    <dgm:cxn modelId="{246E2D3E-C65D-47D5-8F0A-B7457E6F66E6}" type="presOf" srcId="{2DCF179F-C1AB-45FC-8F51-E269DA65B744}" destId="{15B734A9-351F-4CC0-8FFF-6D3E8602504F}" srcOrd="0" destOrd="0" presId="urn:microsoft.com/office/officeart/2005/8/layout/cycle8"/>
-    <dgm:cxn modelId="{1747160B-9929-45B1-8CFD-A42D24D5E250}" type="presOf" srcId="{2DCF179F-C1AB-45FC-8F51-E269DA65B744}" destId="{2F83899D-5FE7-4EC3-AD98-0200F0E606E1}" srcOrd="1" destOrd="0" presId="urn:microsoft.com/office/officeart/2005/8/layout/cycle8"/>
-    <dgm:cxn modelId="{C2FF5880-4A13-41F3-9530-99D51DF4CDCF}" type="presOf" srcId="{1AD42A84-A349-4043-B6C5-3FC3B672E1A2}" destId="{F7419C1D-95B6-47E6-9ED6-11ECF70E530D}" srcOrd="1" destOrd="0" presId="urn:microsoft.com/office/officeart/2005/8/layout/cycle8"/>
+    <dgm:cxn modelId="{D6815AB1-AE93-4FDF-A244-910A0C512041}" type="presOf" srcId="{2DCF179F-C1AB-45FC-8F51-E269DA65B744}" destId="{15B734A9-351F-4CC0-8FFF-6D3E8602504F}" srcOrd="0" destOrd="0" presId="urn:microsoft.com/office/officeart/2005/8/layout/cycle8"/>
+    <dgm:cxn modelId="{18F44E9B-EAC6-4687-BA25-5C2E32AA8EB6}" type="presOf" srcId="{2DCF179F-C1AB-45FC-8F51-E269DA65B744}" destId="{2F83899D-5FE7-4EC3-AD98-0200F0E606E1}" srcOrd="1" destOrd="0" presId="urn:microsoft.com/office/officeart/2005/8/layout/cycle8"/>
+    <dgm:cxn modelId="{BE11CB96-D1A6-4ABC-9114-841757A1B309}" type="presOf" srcId="{9F6456DF-158E-49AC-AEBF-43F52EF0959D}" destId="{9B93C9BE-C2CE-4638-9219-494D9C13E7D3}" srcOrd="1" destOrd="0" presId="urn:microsoft.com/office/officeart/2005/8/layout/cycle8"/>
+    <dgm:cxn modelId="{8FC1FA6F-B376-4F0D-BA9C-29EC52F1CE0A}" srcId="{B92CBBFE-1706-47DB-A5EF-C1FA0223D722}" destId="{1AD42A84-A349-4043-B6C5-3FC3B672E1A2}" srcOrd="1" destOrd="0" parTransId="{1124EC21-7ACC-4492-AEE7-946D0734DD08}" sibTransId="{4DA593E0-6471-418E-8211-D5D4257AD8C3}"/>
+    <dgm:cxn modelId="{2DABA91C-21B6-4B0B-8B35-E21F03EF7F9C}" type="presOf" srcId="{1AD42A84-A349-4043-B6C5-3FC3B672E1A2}" destId="{F7419C1D-95B6-47E6-9ED6-11ECF70E530D}" srcOrd="1" destOrd="0" presId="urn:microsoft.com/office/officeart/2005/8/layout/cycle8"/>
+    <dgm:cxn modelId="{E35A78F8-AC13-46A4-9C5B-9803FA76D0E0}" type="presOf" srcId="{9F6456DF-158E-49AC-AEBF-43F52EF0959D}" destId="{44B77A48-E017-4555-B4B2-DCEA3C112F6C}" srcOrd="0" destOrd="0" presId="urn:microsoft.com/office/officeart/2005/8/layout/cycle8"/>
+    <dgm:cxn modelId="{0D52E19C-B3C1-4CFF-B612-931A57D5DC23}" type="presOf" srcId="{0C099215-7763-4F38-A281-38F3DB9221DE}" destId="{475FC81C-A060-4E1A-9F7F-70C88721FBFD}" srcOrd="0" destOrd="0" presId="urn:microsoft.com/office/officeart/2005/8/layout/cycle8"/>
+    <dgm:cxn modelId="{279649DB-8ABA-4527-BD58-FEB7455E1269}" type="presOf" srcId="{0C099215-7763-4F38-A281-38F3DB9221DE}" destId="{32400319-D9B7-44D7-974D-4E0BFF61CF0D}" srcOrd="1" destOrd="0" presId="urn:microsoft.com/office/officeart/2005/8/layout/cycle8"/>
+    <dgm:cxn modelId="{73DE4796-A68A-45C7-82A3-B29707106A4A}" srcId="{B92CBBFE-1706-47DB-A5EF-C1FA0223D722}" destId="{2DCF179F-C1AB-45FC-8F51-E269DA65B744}" srcOrd="0" destOrd="0" parTransId="{85874DC9-8CEF-4361-92AC-72B5BF3F7381}" sibTransId="{ADA718E3-B261-4F05-9A6B-E0D531984C4C}"/>
+    <dgm:cxn modelId="{267FC1A1-A733-4970-BBA7-B0ACEEEFEE06}" srcId="{B92CBBFE-1706-47DB-A5EF-C1FA0223D722}" destId="{98A589DF-ACFA-4BC4-8123-696CA723D0EB}" srcOrd="4" destOrd="0" parTransId="{FCE3436F-7418-436C-9D69-2D032CD09CB7}" sibTransId="{5A305F1F-07FA-437A-A711-66D5A4B9FBB0}"/>
     <dgm:cxn modelId="{7A0589B3-1B4B-4936-BCB9-4DA19DB7C5A8}" srcId="{B92CBBFE-1706-47DB-A5EF-C1FA0223D722}" destId="{9F6456DF-158E-49AC-AEBF-43F52EF0959D}" srcOrd="3" destOrd="0" parTransId="{A4599F15-84AF-4BCF-BDED-921F2DE40C32}" sibTransId="{C2A3DFF4-3371-4E85-8CDB-33792F69C818}"/>
-    <dgm:cxn modelId="{1984D13C-2D95-4337-BBED-80B041907F68}" type="presOf" srcId="{98A589DF-ACFA-4BC4-8123-696CA723D0EB}" destId="{4BFA2775-A494-4F26-B770-FD3B51676A61}" srcOrd="0" destOrd="0" presId="urn:microsoft.com/office/officeart/2005/8/layout/cycle8"/>
-    <dgm:cxn modelId="{73DE4796-A68A-45C7-82A3-B29707106A4A}" srcId="{B92CBBFE-1706-47DB-A5EF-C1FA0223D722}" destId="{2DCF179F-C1AB-45FC-8F51-E269DA65B744}" srcOrd="0" destOrd="0" parTransId="{85874DC9-8CEF-4361-92AC-72B5BF3F7381}" sibTransId="{ADA718E3-B261-4F05-9A6B-E0D531984C4C}"/>
     <dgm:cxn modelId="{CAEB59C0-0DCB-46AE-9902-24869C31B681}" srcId="{B92CBBFE-1706-47DB-A5EF-C1FA0223D722}" destId="{0C099215-7763-4F38-A281-38F3DB9221DE}" srcOrd="2" destOrd="0" parTransId="{8FCD90D7-D486-4602-8655-08493440B98C}" sibTransId="{EE5F0371-18A6-4B66-A623-7D095582C718}"/>
-    <dgm:cxn modelId="{267FC1A1-A733-4970-BBA7-B0ACEEEFEE06}" srcId="{B92CBBFE-1706-47DB-A5EF-C1FA0223D722}" destId="{98A589DF-ACFA-4BC4-8123-696CA723D0EB}" srcOrd="4" destOrd="0" parTransId="{FCE3436F-7418-436C-9D69-2D032CD09CB7}" sibTransId="{5A305F1F-07FA-437A-A711-66D5A4B9FBB0}"/>
-    <dgm:cxn modelId="{84174FD7-F9D6-4E9D-9102-A654A2437F40}" type="presOf" srcId="{9F6456DF-158E-49AC-AEBF-43F52EF0959D}" destId="{44B77A48-E017-4555-B4B2-DCEA3C112F6C}" srcOrd="0" destOrd="0" presId="urn:microsoft.com/office/officeart/2005/8/layout/cycle8"/>
-    <dgm:cxn modelId="{66D9EE06-8D22-4A0A-8F26-A0E0F73CCF90}" type="presOf" srcId="{B92CBBFE-1706-47DB-A5EF-C1FA0223D722}" destId="{7C883A2C-7DB4-41AC-B2D0-6D3914DE1502}" srcOrd="0" destOrd="0" presId="urn:microsoft.com/office/officeart/2005/8/layout/cycle8"/>
-    <dgm:cxn modelId="{70DC48A7-4AAA-4F03-92AB-02EA0A0761C4}" type="presOf" srcId="{0C099215-7763-4F38-A281-38F3DB9221DE}" destId="{32400319-D9B7-44D7-974D-4E0BFF61CF0D}" srcOrd="1" destOrd="0" presId="urn:microsoft.com/office/officeart/2005/8/layout/cycle8"/>
-    <dgm:cxn modelId="{C4323FEF-8E9A-4D4F-94E5-2FAA54EECC2E}" type="presOf" srcId="{98A589DF-ACFA-4BC4-8123-696CA723D0EB}" destId="{568267C1-6552-4405-BA3D-7B7D32D96B80}" srcOrd="1" destOrd="0" presId="urn:microsoft.com/office/officeart/2005/8/layout/cycle8"/>
-    <dgm:cxn modelId="{8FC1FA6F-B376-4F0D-BA9C-29EC52F1CE0A}" srcId="{B92CBBFE-1706-47DB-A5EF-C1FA0223D722}" destId="{1AD42A84-A349-4043-B6C5-3FC3B672E1A2}" srcOrd="1" destOrd="0" parTransId="{1124EC21-7ACC-4492-AEE7-946D0734DD08}" sibTransId="{4DA593E0-6471-418E-8211-D5D4257AD8C3}"/>
-    <dgm:cxn modelId="{46E96E31-0C93-47A3-8F41-0048376E7919}" type="presParOf" srcId="{7C883A2C-7DB4-41AC-B2D0-6D3914DE1502}" destId="{15B734A9-351F-4CC0-8FFF-6D3E8602504F}" srcOrd="0" destOrd="0" presId="urn:microsoft.com/office/officeart/2005/8/layout/cycle8"/>
-    <dgm:cxn modelId="{97C236BE-DBA2-4E3E-833D-56B1F3A8DABE}" type="presParOf" srcId="{7C883A2C-7DB4-41AC-B2D0-6D3914DE1502}" destId="{3C73751C-A6C7-4172-9942-95283ACE21ED}" srcOrd="1" destOrd="0" presId="urn:microsoft.com/office/officeart/2005/8/layout/cycle8"/>
-    <dgm:cxn modelId="{78DE0C2D-D030-4744-B926-9152F93C1D5C}" type="presParOf" srcId="{7C883A2C-7DB4-41AC-B2D0-6D3914DE1502}" destId="{2990E7F7-A551-4090-BFF9-E5363D97ABC5}" srcOrd="2" destOrd="0" presId="urn:microsoft.com/office/officeart/2005/8/layout/cycle8"/>
-    <dgm:cxn modelId="{FE7FF10C-A6B2-4323-9374-C31390C7984E}" type="presParOf" srcId="{7C883A2C-7DB4-41AC-B2D0-6D3914DE1502}" destId="{2F83899D-5FE7-4EC3-AD98-0200F0E606E1}" srcOrd="3" destOrd="0" presId="urn:microsoft.com/office/officeart/2005/8/layout/cycle8"/>
-    <dgm:cxn modelId="{D9C307B5-CAE3-41D0-8A81-5D40892B56D3}" type="presParOf" srcId="{7C883A2C-7DB4-41AC-B2D0-6D3914DE1502}" destId="{093A9D88-B084-4BF7-A761-6DDAFB66492C}" srcOrd="4" destOrd="0" presId="urn:microsoft.com/office/officeart/2005/8/layout/cycle8"/>
-    <dgm:cxn modelId="{5BDFF748-BB35-4B98-9A7B-A75FF77AAAFB}" type="presParOf" srcId="{7C883A2C-7DB4-41AC-B2D0-6D3914DE1502}" destId="{4C991BBA-5048-4979-8651-2C2D5ABAF385}" srcOrd="5" destOrd="0" presId="urn:microsoft.com/office/officeart/2005/8/layout/cycle8"/>
-    <dgm:cxn modelId="{A82F49A5-8F6D-46B9-A6AD-5B07D97B3DA9}" type="presParOf" srcId="{7C883A2C-7DB4-41AC-B2D0-6D3914DE1502}" destId="{F7CCA9EF-FCC3-4FE0-9D08-015878442EF0}" srcOrd="6" destOrd="0" presId="urn:microsoft.com/office/officeart/2005/8/layout/cycle8"/>
-    <dgm:cxn modelId="{D3DB8211-EDB3-4E5E-AEAF-816170B9CB17}" type="presParOf" srcId="{7C883A2C-7DB4-41AC-B2D0-6D3914DE1502}" destId="{F7419C1D-95B6-47E6-9ED6-11ECF70E530D}" srcOrd="7" destOrd="0" presId="urn:microsoft.com/office/officeart/2005/8/layout/cycle8"/>
-    <dgm:cxn modelId="{2F853B52-CCF7-46DB-96AD-2EA94C1A8E73}" type="presParOf" srcId="{7C883A2C-7DB4-41AC-B2D0-6D3914DE1502}" destId="{475FC81C-A060-4E1A-9F7F-70C88721FBFD}" srcOrd="8" destOrd="0" presId="urn:microsoft.com/office/officeart/2005/8/layout/cycle8"/>
-    <dgm:cxn modelId="{6A568BB8-03AE-46F6-BD1E-71942EB70E2A}" type="presParOf" srcId="{7C883A2C-7DB4-41AC-B2D0-6D3914DE1502}" destId="{A56629AD-9A90-4DF9-A5B6-E7587590FFAF}" srcOrd="9" destOrd="0" presId="urn:microsoft.com/office/officeart/2005/8/layout/cycle8"/>
-    <dgm:cxn modelId="{3B62606E-47EE-4350-B841-4EE99E3BE3CB}" type="presParOf" srcId="{7C883A2C-7DB4-41AC-B2D0-6D3914DE1502}" destId="{A4C95132-721E-488E-B0D3-B70ECD1C7902}" srcOrd="10" destOrd="0" presId="urn:microsoft.com/office/officeart/2005/8/layout/cycle8"/>
-    <dgm:cxn modelId="{202ECF77-7A9B-4BE2-939C-DF82351C8DE5}" type="presParOf" srcId="{7C883A2C-7DB4-41AC-B2D0-6D3914DE1502}" destId="{32400319-D9B7-44D7-974D-4E0BFF61CF0D}" srcOrd="11" destOrd="0" presId="urn:microsoft.com/office/officeart/2005/8/layout/cycle8"/>
-    <dgm:cxn modelId="{F6ECA656-94E4-41BC-9BEF-F9C92E868EA7}" type="presParOf" srcId="{7C883A2C-7DB4-41AC-B2D0-6D3914DE1502}" destId="{44B77A48-E017-4555-B4B2-DCEA3C112F6C}" srcOrd="12" destOrd="0" presId="urn:microsoft.com/office/officeart/2005/8/layout/cycle8"/>
-    <dgm:cxn modelId="{B1DC3CD6-85AD-46B5-831C-32C7A5FC2B44}" type="presParOf" srcId="{7C883A2C-7DB4-41AC-B2D0-6D3914DE1502}" destId="{7F9AFA22-625B-4BFE-85CD-7321D3ECB248}" srcOrd="13" destOrd="0" presId="urn:microsoft.com/office/officeart/2005/8/layout/cycle8"/>
-    <dgm:cxn modelId="{F031FD7A-3F87-4B92-A713-6ABC4A5829A2}" type="presParOf" srcId="{7C883A2C-7DB4-41AC-B2D0-6D3914DE1502}" destId="{887C4B2B-B415-467A-BEEF-FD78B6051194}" srcOrd="14" destOrd="0" presId="urn:microsoft.com/office/officeart/2005/8/layout/cycle8"/>
-    <dgm:cxn modelId="{950DBE91-20D8-45F9-B160-7E3A014FD684}" type="presParOf" srcId="{7C883A2C-7DB4-41AC-B2D0-6D3914DE1502}" destId="{9B93C9BE-C2CE-4638-9219-494D9C13E7D3}" srcOrd="15" destOrd="0" presId="urn:microsoft.com/office/officeart/2005/8/layout/cycle8"/>
-    <dgm:cxn modelId="{55AF16C1-7543-42E9-974A-DEC8B2499DC8}" type="presParOf" srcId="{7C883A2C-7DB4-41AC-B2D0-6D3914DE1502}" destId="{4BFA2775-A494-4F26-B770-FD3B51676A61}" srcOrd="16" destOrd="0" presId="urn:microsoft.com/office/officeart/2005/8/layout/cycle8"/>
-    <dgm:cxn modelId="{1C6C0FD9-FB71-4997-B261-ACD576F97982}" type="presParOf" srcId="{7C883A2C-7DB4-41AC-B2D0-6D3914DE1502}" destId="{D5CBE361-E3D1-4CDE-8B03-C7747504E7B1}" srcOrd="17" destOrd="0" presId="urn:microsoft.com/office/officeart/2005/8/layout/cycle8"/>
-    <dgm:cxn modelId="{EBB41EE6-D921-4E66-9A79-990F7CD65ADB}" type="presParOf" srcId="{7C883A2C-7DB4-41AC-B2D0-6D3914DE1502}" destId="{F6F86F64-62D5-4EAC-ACE1-FF50AC528B08}" srcOrd="18" destOrd="0" presId="urn:microsoft.com/office/officeart/2005/8/layout/cycle8"/>
-    <dgm:cxn modelId="{E76E655A-BCFE-439B-B874-E082ACBDB0CD}" type="presParOf" srcId="{7C883A2C-7DB4-41AC-B2D0-6D3914DE1502}" destId="{568267C1-6552-4405-BA3D-7B7D32D96B80}" srcOrd="19" destOrd="0" presId="urn:microsoft.com/office/officeart/2005/8/layout/cycle8"/>
-    <dgm:cxn modelId="{340CDB42-2FE5-4D70-9F31-C0F7DD09E118}" type="presParOf" srcId="{7C883A2C-7DB4-41AC-B2D0-6D3914DE1502}" destId="{99EBBA96-077F-45DA-8B19-5EA2445F9494}" srcOrd="20" destOrd="0" presId="urn:microsoft.com/office/officeart/2005/8/layout/cycle8"/>
-    <dgm:cxn modelId="{4A440039-C950-4F39-B496-F1BC14F60A1F}" type="presParOf" srcId="{7C883A2C-7DB4-41AC-B2D0-6D3914DE1502}" destId="{D09FCC9E-DBAB-4AA3-B63D-EA8CC9CB47ED}" srcOrd="21" destOrd="0" presId="urn:microsoft.com/office/officeart/2005/8/layout/cycle8"/>
-    <dgm:cxn modelId="{AF8F6A02-B37B-4BB5-BC6D-F1EDA089937E}" type="presParOf" srcId="{7C883A2C-7DB4-41AC-B2D0-6D3914DE1502}" destId="{05973A44-AB6D-4C06-BC2F-A630FCA96248}" srcOrd="22" destOrd="0" presId="urn:microsoft.com/office/officeart/2005/8/layout/cycle8"/>
-    <dgm:cxn modelId="{51A382EA-6CBB-4D7D-BB23-BAF16091F4BC}" type="presParOf" srcId="{7C883A2C-7DB4-41AC-B2D0-6D3914DE1502}" destId="{B9621280-E243-474A-8479-58B3662A1DF4}" srcOrd="23" destOrd="0" presId="urn:microsoft.com/office/officeart/2005/8/layout/cycle8"/>
-    <dgm:cxn modelId="{9C078E68-9ACE-426B-95BD-DB95A32BC09B}" type="presParOf" srcId="{7C883A2C-7DB4-41AC-B2D0-6D3914DE1502}" destId="{2D775B65-13D6-40ED-A219-A0EE31267E4B}" srcOrd="24" destOrd="0" presId="urn:microsoft.com/office/officeart/2005/8/layout/cycle8"/>
+    <dgm:cxn modelId="{E6F1619A-2C61-40AE-B24C-839114F61699}" type="presOf" srcId="{B92CBBFE-1706-47DB-A5EF-C1FA0223D722}" destId="{7C883A2C-7DB4-41AC-B2D0-6D3914DE1502}" srcOrd="0" destOrd="0" presId="urn:microsoft.com/office/officeart/2005/8/layout/cycle8"/>
+    <dgm:cxn modelId="{138D7A7B-C1AA-4F95-B933-7E1E685AD864}" type="presOf" srcId="{98A589DF-ACFA-4BC4-8123-696CA723D0EB}" destId="{568267C1-6552-4405-BA3D-7B7D32D96B80}" srcOrd="1" destOrd="0" presId="urn:microsoft.com/office/officeart/2005/8/layout/cycle8"/>
+    <dgm:cxn modelId="{93934116-B3A8-49C0-A576-FF34157A469D}" type="presOf" srcId="{98A589DF-ACFA-4BC4-8123-696CA723D0EB}" destId="{4BFA2775-A494-4F26-B770-FD3B51676A61}" srcOrd="0" destOrd="0" presId="urn:microsoft.com/office/officeart/2005/8/layout/cycle8"/>
+    <dgm:cxn modelId="{325CEA17-4F9B-4BD7-9D91-87DF44E5C2EA}" type="presOf" srcId="{1AD42A84-A349-4043-B6C5-3FC3B672E1A2}" destId="{093A9D88-B084-4BF7-A761-6DDAFB66492C}" srcOrd="0" destOrd="0" presId="urn:microsoft.com/office/officeart/2005/8/layout/cycle8"/>
+    <dgm:cxn modelId="{7750031C-797F-427F-A661-3FE22B040E14}" type="presParOf" srcId="{7C883A2C-7DB4-41AC-B2D0-6D3914DE1502}" destId="{15B734A9-351F-4CC0-8FFF-6D3E8602504F}" srcOrd="0" destOrd="0" presId="urn:microsoft.com/office/officeart/2005/8/layout/cycle8"/>
+    <dgm:cxn modelId="{4CB6D2D1-36EA-4789-BA52-366E08182F57}" type="presParOf" srcId="{7C883A2C-7DB4-41AC-B2D0-6D3914DE1502}" destId="{3C73751C-A6C7-4172-9942-95283ACE21ED}" srcOrd="1" destOrd="0" presId="urn:microsoft.com/office/officeart/2005/8/layout/cycle8"/>
+    <dgm:cxn modelId="{E612EC0D-8341-4DC1-9E8B-EA41B1C05FE9}" type="presParOf" srcId="{7C883A2C-7DB4-41AC-B2D0-6D3914DE1502}" destId="{2990E7F7-A551-4090-BFF9-E5363D97ABC5}" srcOrd="2" destOrd="0" presId="urn:microsoft.com/office/officeart/2005/8/layout/cycle8"/>
+    <dgm:cxn modelId="{4F12F11B-E2BE-495D-A263-50AA8468F8D9}" type="presParOf" srcId="{7C883A2C-7DB4-41AC-B2D0-6D3914DE1502}" destId="{2F83899D-5FE7-4EC3-AD98-0200F0E606E1}" srcOrd="3" destOrd="0" presId="urn:microsoft.com/office/officeart/2005/8/layout/cycle8"/>
+    <dgm:cxn modelId="{ADF61C52-477E-4BE0-826D-C0BC7B697CDC}" type="presParOf" srcId="{7C883A2C-7DB4-41AC-B2D0-6D3914DE1502}" destId="{093A9D88-B084-4BF7-A761-6DDAFB66492C}" srcOrd="4" destOrd="0" presId="urn:microsoft.com/office/officeart/2005/8/layout/cycle8"/>
+    <dgm:cxn modelId="{C1EFE92C-EEFC-43CD-9481-F721BAC3DA32}" type="presParOf" srcId="{7C883A2C-7DB4-41AC-B2D0-6D3914DE1502}" destId="{4C991BBA-5048-4979-8651-2C2D5ABAF385}" srcOrd="5" destOrd="0" presId="urn:microsoft.com/office/officeart/2005/8/layout/cycle8"/>
+    <dgm:cxn modelId="{AA8D69C3-2863-4560-B7CF-B3788838211A}" type="presParOf" srcId="{7C883A2C-7DB4-41AC-B2D0-6D3914DE1502}" destId="{F7CCA9EF-FCC3-4FE0-9D08-015878442EF0}" srcOrd="6" destOrd="0" presId="urn:microsoft.com/office/officeart/2005/8/layout/cycle8"/>
+    <dgm:cxn modelId="{CA35E143-226D-48DE-A404-EB71B57BA166}" type="presParOf" srcId="{7C883A2C-7DB4-41AC-B2D0-6D3914DE1502}" destId="{F7419C1D-95B6-47E6-9ED6-11ECF70E530D}" srcOrd="7" destOrd="0" presId="urn:microsoft.com/office/officeart/2005/8/layout/cycle8"/>
+    <dgm:cxn modelId="{7C66BA56-AB36-449D-ABF7-7DECF8062C8B}" type="presParOf" srcId="{7C883A2C-7DB4-41AC-B2D0-6D3914DE1502}" destId="{475FC81C-A060-4E1A-9F7F-70C88721FBFD}" srcOrd="8" destOrd="0" presId="urn:microsoft.com/office/officeart/2005/8/layout/cycle8"/>
+    <dgm:cxn modelId="{1B615DB7-C78A-49F1-B96D-3631415CB538}" type="presParOf" srcId="{7C883A2C-7DB4-41AC-B2D0-6D3914DE1502}" destId="{A56629AD-9A90-4DF9-A5B6-E7587590FFAF}" srcOrd="9" destOrd="0" presId="urn:microsoft.com/office/officeart/2005/8/layout/cycle8"/>
+    <dgm:cxn modelId="{B51CF79B-2ABE-479F-A17D-537DAC9F3485}" type="presParOf" srcId="{7C883A2C-7DB4-41AC-B2D0-6D3914DE1502}" destId="{A4C95132-721E-488E-B0D3-B70ECD1C7902}" srcOrd="10" destOrd="0" presId="urn:microsoft.com/office/officeart/2005/8/layout/cycle8"/>
+    <dgm:cxn modelId="{2A623D59-FE49-4C79-A7EF-6AC414F2D7A9}" type="presParOf" srcId="{7C883A2C-7DB4-41AC-B2D0-6D3914DE1502}" destId="{32400319-D9B7-44D7-974D-4E0BFF61CF0D}" srcOrd="11" destOrd="0" presId="urn:microsoft.com/office/officeart/2005/8/layout/cycle8"/>
+    <dgm:cxn modelId="{7DEFA176-877F-4C10-AFBF-9A76717087BB}" type="presParOf" srcId="{7C883A2C-7DB4-41AC-B2D0-6D3914DE1502}" destId="{44B77A48-E017-4555-B4B2-DCEA3C112F6C}" srcOrd="12" destOrd="0" presId="urn:microsoft.com/office/officeart/2005/8/layout/cycle8"/>
+    <dgm:cxn modelId="{F7C0A887-2DEF-4BCA-A41C-DC76B485ACAC}" type="presParOf" srcId="{7C883A2C-7DB4-41AC-B2D0-6D3914DE1502}" destId="{7F9AFA22-625B-4BFE-85CD-7321D3ECB248}" srcOrd="13" destOrd="0" presId="urn:microsoft.com/office/officeart/2005/8/layout/cycle8"/>
+    <dgm:cxn modelId="{5A104015-A6D2-4481-9E83-4678A75B204A}" type="presParOf" srcId="{7C883A2C-7DB4-41AC-B2D0-6D3914DE1502}" destId="{887C4B2B-B415-467A-BEEF-FD78B6051194}" srcOrd="14" destOrd="0" presId="urn:microsoft.com/office/officeart/2005/8/layout/cycle8"/>
+    <dgm:cxn modelId="{33AFE47A-BE5F-4122-95A1-BAA1E3DDED4A}" type="presParOf" srcId="{7C883A2C-7DB4-41AC-B2D0-6D3914DE1502}" destId="{9B93C9BE-C2CE-4638-9219-494D9C13E7D3}" srcOrd="15" destOrd="0" presId="urn:microsoft.com/office/officeart/2005/8/layout/cycle8"/>
+    <dgm:cxn modelId="{85CBD71E-DE92-4639-8DE5-12E102118AE9}" type="presParOf" srcId="{7C883A2C-7DB4-41AC-B2D0-6D3914DE1502}" destId="{4BFA2775-A494-4F26-B770-FD3B51676A61}" srcOrd="16" destOrd="0" presId="urn:microsoft.com/office/officeart/2005/8/layout/cycle8"/>
+    <dgm:cxn modelId="{5FA0E6B1-6223-4DF7-B9E5-0008F02DE5A1}" type="presParOf" srcId="{7C883A2C-7DB4-41AC-B2D0-6D3914DE1502}" destId="{D5CBE361-E3D1-4CDE-8B03-C7747504E7B1}" srcOrd="17" destOrd="0" presId="urn:microsoft.com/office/officeart/2005/8/layout/cycle8"/>
+    <dgm:cxn modelId="{80F5E71A-A50C-4AA2-A31E-8ECCE8EEB741}" type="presParOf" srcId="{7C883A2C-7DB4-41AC-B2D0-6D3914DE1502}" destId="{F6F86F64-62D5-4EAC-ACE1-FF50AC528B08}" srcOrd="18" destOrd="0" presId="urn:microsoft.com/office/officeart/2005/8/layout/cycle8"/>
+    <dgm:cxn modelId="{DF2062FD-CA5D-4B63-91D4-A4418C394280}" type="presParOf" srcId="{7C883A2C-7DB4-41AC-B2D0-6D3914DE1502}" destId="{568267C1-6552-4405-BA3D-7B7D32D96B80}" srcOrd="19" destOrd="0" presId="urn:microsoft.com/office/officeart/2005/8/layout/cycle8"/>
+    <dgm:cxn modelId="{65C450B4-AE6D-4631-9444-65A6F4B1CC91}" type="presParOf" srcId="{7C883A2C-7DB4-41AC-B2D0-6D3914DE1502}" destId="{99EBBA96-077F-45DA-8B19-5EA2445F9494}" srcOrd="20" destOrd="0" presId="urn:microsoft.com/office/officeart/2005/8/layout/cycle8"/>
+    <dgm:cxn modelId="{DC26B6FD-90C9-493C-B592-E25BF1C9A7A7}" type="presParOf" srcId="{7C883A2C-7DB4-41AC-B2D0-6D3914DE1502}" destId="{D09FCC9E-DBAB-4AA3-B63D-EA8CC9CB47ED}" srcOrd="21" destOrd="0" presId="urn:microsoft.com/office/officeart/2005/8/layout/cycle8"/>
+    <dgm:cxn modelId="{173F90FC-ADC5-4E92-A804-C854A20B0B4B}" type="presParOf" srcId="{7C883A2C-7DB4-41AC-B2D0-6D3914DE1502}" destId="{05973A44-AB6D-4C06-BC2F-A630FCA96248}" srcOrd="22" destOrd="0" presId="urn:microsoft.com/office/officeart/2005/8/layout/cycle8"/>
+    <dgm:cxn modelId="{90553BDA-A99F-4FBB-BFCB-34954AFD2556}" type="presParOf" srcId="{7C883A2C-7DB4-41AC-B2D0-6D3914DE1502}" destId="{B9621280-E243-474A-8479-58B3662A1DF4}" srcOrd="23" destOrd="0" presId="urn:microsoft.com/office/officeart/2005/8/layout/cycle8"/>
+    <dgm:cxn modelId="{4DB6B210-0F5E-49CC-9D26-EA74AAF28D36}" type="presParOf" srcId="{7C883A2C-7DB4-41AC-B2D0-6D3914DE1502}" destId="{2D775B65-13D6-40ED-A219-A0EE31267E4B}" srcOrd="24" destOrd="0" presId="urn:microsoft.com/office/officeart/2005/8/layout/cycle8"/>
   </dgm:cxnLst>
   <dgm:bg/>
   <dgm:whole/>
@@ -17371,7 +18573,7 @@
     <w:charset w:val="00"/>
     <w:family w:val="roman"/>
     <w:pitch w:val="variable"/>
-    <w:sig w:usb0="E00002FF" w:usb1="4000045F" w:usb2="00000000" w:usb3="00000000" w:csb0="0000019F" w:csb1="00000000"/>
+    <w:sig w:usb0="E00002FF" w:usb1="400004FF" w:usb2="00000000" w:usb3="00000000" w:csb0="0000019F" w:csb1="00000000"/>
   </w:font>
   <w:font w:name="Tahoma">
     <w:panose1 w:val="020B0604030504040204"/>
@@ -17382,10 +18584,11 @@
   </w:font>
   <w:font w:name="Franklin Gothic Book">
     <w:altName w:val="Corbel"/>
+    <w:panose1 w:val="020B0503020102020204"/>
     <w:charset w:val="00"/>
     <w:family w:val="swiss"/>
     <w:pitch w:val="variable"/>
-    <w:sig w:usb0="00000001" w:usb1="00000000" w:usb2="00000000" w:usb3="00000000" w:csb0="0000009F" w:csb1="00000000"/>
+    <w:sig w:usb0="00000287" w:usb1="00000000" w:usb2="00000000" w:usb3="00000000" w:csb0="0000009F" w:csb1="00000000"/>
   </w:font>
   <w:font w:name="Arial">
     <w:panose1 w:val="020B0604020202020204"/>
@@ -17414,6 +18617,7 @@
     <w:rsidRoot w:val="002C171F"/>
     <w:rsid w:val="00053E53"/>
     <w:rsid w:val="002C171F"/>
+    <w:rsid w:val="00350CA1"/>
     <w:rsid w:val="007E7A94"/>
     <w:rsid w:val="00AE25EB"/>
     <w:rsid w:val="00EA1893"/>
@@ -17436,7 +18640,7 @@
   <w:themeFontLang w:val="es-CL"/>
   <w:clrSchemeMapping w:bg1="light1" w:t1="dark1" w:bg2="light2" w:t2="dark2" w:accent1="accent1" w:accent2="accent2" w:accent3="accent3" w:accent4="accent4" w:accent5="accent5" w:accent6="accent6" w:hyperlink="hyperlink" w:followedHyperlink="followedHyperlink"/>
   <w:decimalSymbol w:val=","/>
-  <w:listSeparator w:val=","/>
+  <w:listSeparator w:val="|"/>
 </w:settings>
 </file>
 
@@ -18137,7 +19341,7 @@
 </file>
 
 <file path=customXml/itemProps1.xml><?xml version="1.0" encoding="utf-8"?>
-<ds:datastoreItem xmlns:ds="http://schemas.openxmlformats.org/officeDocument/2006/customXml" ds:itemID="{5D0B7438-01D2-437E-8071-376C90EC7ED5}">
+<ds:datastoreItem xmlns:ds="http://schemas.openxmlformats.org/officeDocument/2006/customXml" ds:itemID="{F9470EE2-F289-4E93-B46D-C7EE805E82C0}">
   <ds:schemaRefs>
     <ds:schemaRef ds:uri="http://schemas.openxmlformats.org/officeDocument/2006/bibliography"/>
   </ds:schemaRefs>

</xml_diff>

<commit_message>
Agregados formularios de hw/sw faltante o fallas
</commit_message>
<xml_diff>
--- a/Informe TIPI - Entrega 1 - Anexo.docx
+++ b/Informe TIPI - Entrega 1 - Anexo.docx
@@ -67,7 +67,7 @@
                 <v:shape id="_x0000_i1025" type="#_x0000_t75" style="width:152.25pt;height:48pt" o:ole="">
                   <v:imagedata r:id="rId9" o:title=""/>
                 </v:shape>
-                <o:OLEObject Type="Embed" ProgID="PBrush" ShapeID="_x0000_i1025" DrawAspect="Content" ObjectID="_1410300816" r:id="rId10"/>
+                <o:OLEObject Type="Embed" ProgID="PBrush" ShapeID="_x0000_i1025" DrawAspect="Content" ObjectID="_1410301711" r:id="rId10"/>
               </w:object>
             </w:r>
           </w:p>
@@ -10540,22 +10540,15 @@
           <w:ilvl w:val="0"/>
           <w:numId w:val="44"/>
         </w:numPr>
-      </w:pPr>
-      <w:proofErr w:type="spellStart"/>
-      <w:r>
-        <w:t>Hosting</w:t>
-      </w:r>
-      <w:proofErr w:type="spellEnd"/>
-      <w:r>
-        <w:t xml:space="preserve"> Google App </w:t>
-      </w:r>
-      <w:proofErr w:type="spellStart"/>
-      <w:r>
-        <w:t>Engine</w:t>
-      </w:r>
-      <w:proofErr w:type="spellEnd"/>
-      <w:r>
-        <w:t xml:space="preserve"> </w:t>
+        <w:rPr>
+          <w:lang w:val="en-US"/>
+        </w:rPr>
+      </w:pPr>
+      <w:r>
+        <w:rPr>
+          <w:lang w:val="en-US"/>
+        </w:rPr>
+        <w:t xml:space="preserve">Hosting Google App Engine </w:t>
       </w:r>
       <w:r>
         <w:rPr>
@@ -10564,6 +10557,7 @@
           <w:color w:val="000000"/>
           <w:sz w:val="23"/>
           <w:szCs w:val="23"/>
+          <w:lang w:val="en-US"/>
         </w:rPr>
         <w:tab/>
       </w:r>
@@ -10575,6 +10569,7 @@
             <w:color w:val="1155CC"/>
             <w:sz w:val="23"/>
             <w:szCs w:val="23"/>
+            <w:lang w:val="en-US"/>
           </w:rPr>
           <w:t>https://developers.google.com/appengine/</w:t>
         </w:r>
@@ -10607,22 +10602,15 @@
           <w:ilvl w:val="0"/>
           <w:numId w:val="44"/>
         </w:numPr>
-      </w:pPr>
-      <w:proofErr w:type="spellStart"/>
-      <w:r>
-        <w:t>Hosting</w:t>
-      </w:r>
-      <w:proofErr w:type="spellEnd"/>
-      <w:r>
-        <w:t xml:space="preserve"> </w:t>
-      </w:r>
-      <w:proofErr w:type="spellStart"/>
-      <w:r>
-        <w:t>Interactive</w:t>
-      </w:r>
-      <w:proofErr w:type="spellEnd"/>
-      <w:r>
-        <w:t xml:space="preserve"> Online</w:t>
+        <w:rPr>
+          <w:lang w:val="en-US"/>
+        </w:rPr>
+      </w:pPr>
+      <w:r>
+        <w:rPr>
+          <w:lang w:val="en-US"/>
+        </w:rPr>
+        <w:t>Hosting Interactive Online</w:t>
       </w:r>
       <w:r>
         <w:rPr>
@@ -10631,6 +10619,7 @@
           <w:color w:val="000000"/>
           <w:sz w:val="23"/>
           <w:szCs w:val="23"/>
+          <w:lang w:val="en-US"/>
         </w:rPr>
         <w:tab/>
       </w:r>
@@ -10642,6 +10631,7 @@
             <w:color w:val="1155CC"/>
             <w:sz w:val="23"/>
             <w:szCs w:val="23"/>
+            <w:lang w:val="en-US"/>
           </w:rPr>
           <w:t>http://interactiveonline.com/</w:t>
         </w:r>
@@ -11278,14 +11268,15 @@
           <w:ilvl w:val="0"/>
           <w:numId w:val="43"/>
         </w:numPr>
-      </w:pPr>
-      <w:proofErr w:type="spellStart"/>
-      <w:r>
-        <w:t>Python</w:t>
-      </w:r>
-      <w:proofErr w:type="spellEnd"/>
-      <w:r>
-        <w:t xml:space="preserve"> </w:t>
+        <w:rPr>
+          <w:lang w:val="en-US"/>
+        </w:rPr>
+      </w:pPr>
+      <w:r>
+        <w:rPr>
+          <w:lang w:val="en-US"/>
+        </w:rPr>
+        <w:t xml:space="preserve">Python </w:t>
       </w:r>
       <w:r>
         <w:rPr>
@@ -11294,10 +11285,14 @@
           <w:color w:val="000000"/>
           <w:sz w:val="23"/>
           <w:szCs w:val="23"/>
+          <w:lang w:val="en-US"/>
         </w:rPr>
         <w:tab/>
       </w:r>
       <w:r>
+        <w:rPr>
+          <w:lang w:val="en-US"/>
+        </w:rPr>
         <w:t>2.7</w:t>
       </w:r>
       <w:r>
@@ -11307,6 +11302,7 @@
           <w:color w:val="000000"/>
           <w:sz w:val="23"/>
           <w:szCs w:val="23"/>
+          <w:lang w:val="en-US"/>
         </w:rPr>
         <w:tab/>
       </w:r>
@@ -11318,6 +11314,7 @@
             <w:color w:val="1155CC"/>
             <w:sz w:val="23"/>
             <w:szCs w:val="23"/>
+            <w:lang w:val="en-US"/>
           </w:rPr>
           <w:t>http://www.python.org/</w:t>
         </w:r>
@@ -11443,13 +11440,22 @@
           <w:ilvl w:val="0"/>
           <w:numId w:val="43"/>
         </w:numPr>
+        <w:rPr>
+          <w:lang w:val="en-US"/>
+        </w:rPr>
       </w:pPr>
       <w:proofErr w:type="spellStart"/>
       <w:r>
+        <w:rPr>
+          <w:lang w:val="en-US"/>
+        </w:rPr>
         <w:t>NetBeans</w:t>
       </w:r>
       <w:proofErr w:type="spellEnd"/>
       <w:r>
+        <w:rPr>
+          <w:lang w:val="en-US"/>
+        </w:rPr>
         <w:t xml:space="preserve"> IDE</w:t>
       </w:r>
       <w:r>
@@ -11459,10 +11465,14 @@
           <w:color w:val="000000"/>
           <w:sz w:val="23"/>
           <w:szCs w:val="23"/>
+          <w:lang w:val="en-US"/>
         </w:rPr>
         <w:tab/>
       </w:r>
       <w:r>
+        <w:rPr>
+          <w:lang w:val="en-US"/>
+        </w:rPr>
         <w:t>7.1.2</w:t>
       </w:r>
       <w:r>
@@ -11472,6 +11482,7 @@
           <w:color w:val="000000"/>
           <w:sz w:val="23"/>
           <w:szCs w:val="23"/>
+          <w:lang w:val="en-US"/>
         </w:rPr>
         <w:tab/>
       </w:r>
@@ -11483,6 +11494,7 @@
             <w:color w:val="1155CC"/>
             <w:sz w:val="23"/>
             <w:szCs w:val="23"/>
+            <w:lang w:val="en-US"/>
           </w:rPr>
           <w:t>http://netbeans.org/</w:t>
         </w:r>
@@ -11694,8 +11706,14 @@
           <w:ilvl w:val="0"/>
           <w:numId w:val="43"/>
         </w:numPr>
-      </w:pPr>
-      <w:r>
+        <w:rPr>
+          <w:lang w:val="en-US"/>
+        </w:rPr>
+      </w:pPr>
+      <w:r>
+        <w:rPr>
+          <w:lang w:val="en-US"/>
+        </w:rPr>
         <w:t xml:space="preserve">XAMPP </w:t>
       </w:r>
       <w:r>
@@ -11705,10 +11723,14 @@
           <w:color w:val="000000"/>
           <w:sz w:val="23"/>
           <w:szCs w:val="23"/>
+          <w:lang w:val="en-US"/>
         </w:rPr>
         <w:tab/>
       </w:r>
       <w:r>
+        <w:rPr>
+          <w:lang w:val="en-US"/>
+        </w:rPr>
         <w:t>1.7.7</w:t>
       </w:r>
       <w:r>
@@ -11718,6 +11740,7 @@
           <w:color w:val="000000"/>
           <w:sz w:val="23"/>
           <w:szCs w:val="23"/>
+          <w:lang w:val="en-US"/>
         </w:rPr>
         <w:tab/>
       </w:r>
@@ -11729,6 +11752,7 @@
             <w:color w:val="1155CC"/>
             <w:sz w:val="23"/>
             <w:szCs w:val="23"/>
+            <w:lang w:val="en-US"/>
           </w:rPr>
           <w:t>http://www.apachefriends.org/es/xampp.html</w:t>
         </w:r>
@@ -11774,8 +11798,14 @@
           <w:ilvl w:val="0"/>
           <w:numId w:val="43"/>
         </w:numPr>
-      </w:pPr>
-      <w:r>
+        <w:rPr>
+          <w:lang w:val="en-US"/>
+        </w:rPr>
+      </w:pPr>
+      <w:r>
+        <w:rPr>
+          <w:lang w:val="en-US"/>
+        </w:rPr>
         <w:t xml:space="preserve">Microsoft Office 2010 </w:t>
       </w:r>
       <w:hyperlink r:id="rId28" w:history="1">
@@ -11786,6 +11816,7 @@
             <w:color w:val="1155CC"/>
             <w:sz w:val="23"/>
             <w:szCs w:val="23"/>
+            <w:lang w:val="en-US"/>
           </w:rPr>
           <w:t>http://www7.buyoffice.microsoft.com/latam/product.aspx?sku=10234449&amp;cache=395768723&amp;action=buy&amp;culture=es-MX</w:t>
         </w:r>
@@ -11859,14 +11890,15 @@
           <w:ilvl w:val="0"/>
           <w:numId w:val="43"/>
         </w:numPr>
-      </w:pPr>
-      <w:proofErr w:type="spellStart"/>
-      <w:r>
-        <w:t>Dreamweaver</w:t>
-      </w:r>
-      <w:proofErr w:type="spellEnd"/>
-      <w:r>
-        <w:t xml:space="preserve"> CS6</w:t>
+        <w:rPr>
+          <w:lang w:val="en-US"/>
+        </w:rPr>
+      </w:pPr>
+      <w:r>
+        <w:rPr>
+          <w:lang w:val="en-US"/>
+        </w:rPr>
+        <w:t>Dreamweaver CS6</w:t>
       </w:r>
       <w:r>
         <w:rPr>
@@ -11875,6 +11907,7 @@
           <w:color w:val="000000"/>
           <w:sz w:val="23"/>
           <w:szCs w:val="23"/>
+          <w:lang w:val="en-US"/>
         </w:rPr>
         <w:tab/>
       </w:r>
@@ -11886,6 +11919,7 @@
             <w:color w:val="1155CC"/>
             <w:sz w:val="23"/>
             <w:szCs w:val="23"/>
+            <w:lang w:val="en-US"/>
           </w:rPr>
           <w:t>http://www.adobe.com/products/dreamweaver/buying-guide.html</w:t>
         </w:r>
@@ -11959,8 +11993,14 @@
           <w:ilvl w:val="0"/>
           <w:numId w:val="43"/>
         </w:numPr>
-      </w:pPr>
-      <w:r>
+        <w:rPr>
+          <w:lang w:val="en-US"/>
+        </w:rPr>
+      </w:pPr>
+      <w:r>
+        <w:rPr>
+          <w:lang w:val="en-US"/>
+        </w:rPr>
         <w:t>Adobe Reader 10.1.3</w:t>
       </w:r>
       <w:r>
@@ -11970,6 +12010,7 @@
           <w:color w:val="000000"/>
           <w:sz w:val="23"/>
           <w:szCs w:val="23"/>
+          <w:lang w:val="en-US"/>
         </w:rPr>
         <w:tab/>
       </w:r>
@@ -11981,6 +12022,7 @@
             <w:color w:val="1155CC"/>
             <w:sz w:val="23"/>
             <w:szCs w:val="23"/>
+            <w:lang w:val="en-US"/>
           </w:rPr>
           <w:t>http://get.adobe.com/es/reader/?promoid=DINRS</w:t>
         </w:r>
@@ -12033,17 +12075,15 @@
           <w:ilvl w:val="0"/>
           <w:numId w:val="43"/>
         </w:numPr>
-      </w:pPr>
-      <w:r>
-        <w:t xml:space="preserve">Microsoft </w:t>
-      </w:r>
-      <w:proofErr w:type="spellStart"/>
-      <w:r>
-        <w:t>Expression</w:t>
-      </w:r>
-      <w:proofErr w:type="spellEnd"/>
-      <w:r>
-        <w:t xml:space="preserve"> Web 4</w:t>
+        <w:rPr>
+          <w:lang w:val="en-US"/>
+        </w:rPr>
+      </w:pPr>
+      <w:r>
+        <w:rPr>
+          <w:lang w:val="en-US"/>
+        </w:rPr>
+        <w:t>Microsoft Expression Web 4</w:t>
       </w:r>
       <w:r>
         <w:rPr>
@@ -12052,6 +12092,7 @@
           <w:color w:val="000000"/>
           <w:sz w:val="23"/>
           <w:szCs w:val="23"/>
+          <w:lang w:val="en-US"/>
         </w:rPr>
         <w:tab/>
       </w:r>
@@ -12063,6 +12104,7 @@
             <w:color w:val="1155CC"/>
             <w:sz w:val="23"/>
             <w:szCs w:val="23"/>
+            <w:lang w:val="en-US"/>
           </w:rPr>
           <w:t>http://www.microsoft.com/expression/products/Purchase.aspx</w:t>
         </w:r>
@@ -21760,9 +21802,2406 @@
       <w:r>
         <w:t>Otros</w:t>
       </w:r>
+    </w:p>
+    <w:p/>
+    <w:p>
+      <w:pPr>
+        <w:pStyle w:val="Prrafodelista"/>
+        <w:numPr>
+          <w:ilvl w:val="0"/>
+          <w:numId w:val="5"/>
+        </w:numPr>
+      </w:pPr>
       <w:bookmarkStart w:id="14" w:name="_GoBack"/>
-      <w:bookmarkEnd w:id="14"/>
-    </w:p>
+      <w:r>
+        <w:t xml:space="preserve">Formulario para fallas de hardware y/o </w:t>
+      </w:r>
+      <w:proofErr w:type="spellStart"/>
+      <w:r>
+        <w:t>softaware</w:t>
+      </w:r>
+      <w:proofErr w:type="spellEnd"/>
+    </w:p>
+    <w:bookmarkEnd w:id="14"/>
+    <w:p/>
+    <w:tbl>
+      <w:tblPr>
+        <w:tblStyle w:val="Tablaconcuadrcula"/>
+        <w:tblW w:w="9219" w:type="dxa"/>
+        <w:tblLook w:val="04A0" w:firstRow="1" w:lastRow="0" w:firstColumn="1" w:lastColumn="0" w:noHBand="0" w:noVBand="1"/>
+      </w:tblPr>
+      <w:tblGrid>
+        <w:gridCol w:w="2305"/>
+        <w:gridCol w:w="293"/>
+        <w:gridCol w:w="4315"/>
+        <w:gridCol w:w="2306"/>
+      </w:tblGrid>
+      <w:tr>
+        <w:trPr>
+          <w:trHeight w:val="401"/>
+        </w:trPr>
+        <w:tc>
+          <w:tcPr>
+            <w:tcW w:w="9219" w:type="dxa"/>
+            <w:gridSpan w:val="4"/>
+          </w:tcPr>
+          <w:p>
+            <w:pPr>
+              <w:jc w:val="center"/>
+              <w:rPr>
+                <w:rFonts w:ascii="Lucida Sans Unicode" w:hAnsi="Lucida Sans Unicode" w:cs="Lucida Sans Unicode"/>
+                <w:sz w:val="18"/>
+                <w:szCs w:val="18"/>
+              </w:rPr>
+            </w:pPr>
+            <w:r>
+              <w:rPr>
+                <w:rFonts w:ascii="Lucida Sans Unicode" w:hAnsi="Lucida Sans Unicode" w:cs="Lucida Sans Unicode"/>
+                <w:sz w:val="18"/>
+                <w:szCs w:val="18"/>
+              </w:rPr>
+              <w:t>FORMULARIO HW</w:t>
+            </w:r>
+            <w:r>
+              <w:rPr>
+                <w:rFonts w:ascii="Lucida Sans Unicode" w:hAnsi="Lucida Sans Unicode" w:cs="Lucida Sans Unicode"/>
+                <w:szCs w:val="18"/>
+              </w:rPr>
+              <w:t>/SW</w:t>
+            </w:r>
+            <w:r>
+              <w:rPr>
+                <w:rFonts w:ascii="Lucida Sans Unicode" w:hAnsi="Lucida Sans Unicode" w:cs="Lucida Sans Unicode"/>
+                <w:sz w:val="18"/>
+                <w:szCs w:val="18"/>
+              </w:rPr>
+              <w:t xml:space="preserve"> FALLAS “001”</w:t>
+            </w:r>
+          </w:p>
+        </w:tc>
+      </w:tr>
+      <w:tr>
+        <w:trPr>
+          <w:trHeight w:val="401"/>
+        </w:trPr>
+        <w:tc>
+          <w:tcPr>
+            <w:tcW w:w="2305" w:type="dxa"/>
+          </w:tcPr>
+          <w:p>
+            <w:pPr>
+              <w:jc w:val="both"/>
+              <w:rPr>
+                <w:rFonts w:ascii="Lucida Sans Unicode" w:hAnsi="Lucida Sans Unicode" w:cs="Lucida Sans Unicode"/>
+                <w:b/>
+                <w:sz w:val="18"/>
+                <w:szCs w:val="18"/>
+              </w:rPr>
+            </w:pPr>
+            <w:r>
+              <w:rPr>
+                <w:rFonts w:ascii="Lucida Sans Unicode" w:hAnsi="Lucida Sans Unicode" w:cs="Lucida Sans Unicode"/>
+                <w:b/>
+                <w:sz w:val="18"/>
+                <w:szCs w:val="18"/>
+              </w:rPr>
+              <w:t>Encargado entrega</w:t>
+            </w:r>
+          </w:p>
+        </w:tc>
+        <w:tc>
+          <w:tcPr>
+            <w:tcW w:w="293" w:type="dxa"/>
+          </w:tcPr>
+          <w:p>
+            <w:pPr>
+              <w:jc w:val="both"/>
+              <w:rPr>
+                <w:rFonts w:ascii="Lucida Sans Unicode" w:hAnsi="Lucida Sans Unicode" w:cs="Lucida Sans Unicode"/>
+                <w:sz w:val="18"/>
+                <w:szCs w:val="18"/>
+              </w:rPr>
+            </w:pPr>
+            <w:r>
+              <w:rPr>
+                <w:rFonts w:ascii="Lucida Sans Unicode" w:hAnsi="Lucida Sans Unicode" w:cs="Lucida Sans Unicode"/>
+                <w:sz w:val="18"/>
+                <w:szCs w:val="18"/>
+              </w:rPr>
+              <w:t>:</w:t>
+            </w:r>
+          </w:p>
+        </w:tc>
+        <w:tc>
+          <w:tcPr>
+            <w:tcW w:w="4315" w:type="dxa"/>
+            <w:tcBorders>
+              <w:right w:val="nil"/>
+            </w:tcBorders>
+          </w:tcPr>
+          <w:p>
+            <w:pPr>
+              <w:jc w:val="both"/>
+              <w:rPr>
+                <w:rFonts w:ascii="Lucida Sans Unicode" w:hAnsi="Lucida Sans Unicode" w:cs="Lucida Sans Unicode"/>
+                <w:sz w:val="18"/>
+                <w:szCs w:val="18"/>
+              </w:rPr>
+            </w:pPr>
+            <w:r>
+              <w:rPr>
+                <w:rFonts w:ascii="Lucida Sans Unicode" w:hAnsi="Lucida Sans Unicode" w:cs="Lucida Sans Unicode"/>
+                <w:szCs w:val="18"/>
+              </w:rPr>
+              <w:t>Cristian De la Rivera</w:t>
+            </w:r>
+          </w:p>
+        </w:tc>
+        <w:tc>
+          <w:tcPr>
+            <w:tcW w:w="2306" w:type="dxa"/>
+            <w:tcBorders>
+              <w:left w:val="nil"/>
+            </w:tcBorders>
+          </w:tcPr>
+          <w:p>
+            <w:pPr>
+              <w:jc w:val="both"/>
+              <w:rPr>
+                <w:rFonts w:ascii="Lucida Sans Unicode" w:hAnsi="Lucida Sans Unicode" w:cs="Lucida Sans Unicode"/>
+                <w:sz w:val="18"/>
+                <w:szCs w:val="18"/>
+              </w:rPr>
+            </w:pPr>
+          </w:p>
+        </w:tc>
+      </w:tr>
+      <w:tr>
+        <w:trPr>
+          <w:trHeight w:val="401"/>
+        </w:trPr>
+        <w:tc>
+          <w:tcPr>
+            <w:tcW w:w="2305" w:type="dxa"/>
+          </w:tcPr>
+          <w:p>
+            <w:pPr>
+              <w:jc w:val="both"/>
+              <w:rPr>
+                <w:rFonts w:ascii="Lucida Sans Unicode" w:hAnsi="Lucida Sans Unicode" w:cs="Lucida Sans Unicode"/>
+                <w:b/>
+                <w:sz w:val="18"/>
+                <w:szCs w:val="18"/>
+              </w:rPr>
+            </w:pPr>
+            <w:r>
+              <w:rPr>
+                <w:rFonts w:ascii="Lucida Sans Unicode" w:hAnsi="Lucida Sans Unicode" w:cs="Lucida Sans Unicode"/>
+                <w:b/>
+                <w:sz w:val="18"/>
+                <w:szCs w:val="18"/>
+              </w:rPr>
+              <w:t>Fecha</w:t>
+            </w:r>
+          </w:p>
+        </w:tc>
+        <w:tc>
+          <w:tcPr>
+            <w:tcW w:w="293" w:type="dxa"/>
+          </w:tcPr>
+          <w:p>
+            <w:pPr>
+              <w:jc w:val="both"/>
+              <w:rPr>
+                <w:rFonts w:ascii="Lucida Sans Unicode" w:hAnsi="Lucida Sans Unicode" w:cs="Lucida Sans Unicode"/>
+                <w:sz w:val="18"/>
+                <w:szCs w:val="18"/>
+              </w:rPr>
+            </w:pPr>
+            <w:r>
+              <w:rPr>
+                <w:rFonts w:ascii="Lucida Sans Unicode" w:hAnsi="Lucida Sans Unicode" w:cs="Lucida Sans Unicode"/>
+                <w:sz w:val="18"/>
+                <w:szCs w:val="18"/>
+              </w:rPr>
+              <w:t>:</w:t>
+            </w:r>
+          </w:p>
+        </w:tc>
+        <w:tc>
+          <w:tcPr>
+            <w:tcW w:w="4315" w:type="dxa"/>
+            <w:tcBorders>
+              <w:right w:val="nil"/>
+            </w:tcBorders>
+          </w:tcPr>
+          <w:p>
+            <w:pPr>
+              <w:jc w:val="both"/>
+              <w:rPr>
+                <w:rFonts w:ascii="Lucida Sans Unicode" w:hAnsi="Lucida Sans Unicode" w:cs="Lucida Sans Unicode"/>
+                <w:sz w:val="18"/>
+                <w:szCs w:val="18"/>
+              </w:rPr>
+            </w:pPr>
+            <w:r>
+              <w:rPr>
+                <w:rFonts w:ascii="Lucida Sans Unicode" w:hAnsi="Lucida Sans Unicode" w:cs="Lucida Sans Unicode"/>
+                <w:szCs w:val="18"/>
+              </w:rPr>
+              <w:t>11/11/2012</w:t>
+            </w:r>
+          </w:p>
+        </w:tc>
+        <w:tc>
+          <w:tcPr>
+            <w:tcW w:w="2306" w:type="dxa"/>
+            <w:tcBorders>
+              <w:left w:val="nil"/>
+            </w:tcBorders>
+          </w:tcPr>
+          <w:p>
+            <w:pPr>
+              <w:jc w:val="both"/>
+              <w:rPr>
+                <w:rFonts w:ascii="Lucida Sans Unicode" w:hAnsi="Lucida Sans Unicode" w:cs="Lucida Sans Unicode"/>
+                <w:sz w:val="18"/>
+                <w:szCs w:val="18"/>
+              </w:rPr>
+            </w:pPr>
+          </w:p>
+        </w:tc>
+      </w:tr>
+      <w:tr>
+        <w:trPr>
+          <w:trHeight w:val="401"/>
+        </w:trPr>
+        <w:tc>
+          <w:tcPr>
+            <w:tcW w:w="2305" w:type="dxa"/>
+          </w:tcPr>
+          <w:p>
+            <w:pPr>
+              <w:jc w:val="both"/>
+              <w:rPr>
+                <w:rFonts w:ascii="Lucida Sans Unicode" w:hAnsi="Lucida Sans Unicode" w:cs="Lucida Sans Unicode"/>
+                <w:b/>
+                <w:sz w:val="18"/>
+                <w:szCs w:val="18"/>
+              </w:rPr>
+            </w:pPr>
+            <w:r>
+              <w:rPr>
+                <w:rFonts w:ascii="Lucida Sans Unicode" w:hAnsi="Lucida Sans Unicode" w:cs="Lucida Sans Unicode"/>
+                <w:b/>
+                <w:sz w:val="18"/>
+                <w:szCs w:val="18"/>
+              </w:rPr>
+              <w:t>Hora</w:t>
+            </w:r>
+          </w:p>
+        </w:tc>
+        <w:tc>
+          <w:tcPr>
+            <w:tcW w:w="293" w:type="dxa"/>
+          </w:tcPr>
+          <w:p>
+            <w:pPr>
+              <w:jc w:val="both"/>
+              <w:rPr>
+                <w:rFonts w:ascii="Lucida Sans Unicode" w:hAnsi="Lucida Sans Unicode" w:cs="Lucida Sans Unicode"/>
+                <w:sz w:val="18"/>
+                <w:szCs w:val="18"/>
+              </w:rPr>
+            </w:pPr>
+            <w:r>
+              <w:rPr>
+                <w:rFonts w:ascii="Lucida Sans Unicode" w:hAnsi="Lucida Sans Unicode" w:cs="Lucida Sans Unicode"/>
+                <w:sz w:val="18"/>
+                <w:szCs w:val="18"/>
+              </w:rPr>
+              <w:t>:</w:t>
+            </w:r>
+          </w:p>
+        </w:tc>
+        <w:tc>
+          <w:tcPr>
+            <w:tcW w:w="4315" w:type="dxa"/>
+            <w:tcBorders>
+              <w:right w:val="nil"/>
+            </w:tcBorders>
+          </w:tcPr>
+          <w:p>
+            <w:pPr>
+              <w:jc w:val="both"/>
+              <w:rPr>
+                <w:rFonts w:ascii="Lucida Sans Unicode" w:hAnsi="Lucida Sans Unicode" w:cs="Lucida Sans Unicode"/>
+                <w:sz w:val="18"/>
+                <w:szCs w:val="18"/>
+              </w:rPr>
+            </w:pPr>
+            <w:r>
+              <w:rPr>
+                <w:rFonts w:ascii="Lucida Sans Unicode" w:hAnsi="Lucida Sans Unicode" w:cs="Lucida Sans Unicode"/>
+                <w:sz w:val="18"/>
+                <w:szCs w:val="18"/>
+              </w:rPr>
+              <w:t>15:00 PM</w:t>
+            </w:r>
+          </w:p>
+        </w:tc>
+        <w:tc>
+          <w:tcPr>
+            <w:tcW w:w="2306" w:type="dxa"/>
+            <w:tcBorders>
+              <w:left w:val="nil"/>
+            </w:tcBorders>
+          </w:tcPr>
+          <w:p>
+            <w:pPr>
+              <w:jc w:val="both"/>
+              <w:rPr>
+                <w:rFonts w:ascii="Lucida Sans Unicode" w:hAnsi="Lucida Sans Unicode" w:cs="Lucida Sans Unicode"/>
+                <w:sz w:val="18"/>
+                <w:szCs w:val="18"/>
+              </w:rPr>
+            </w:pPr>
+          </w:p>
+        </w:tc>
+      </w:tr>
+      <w:tr>
+        <w:trPr>
+          <w:trHeight w:val="456"/>
+        </w:trPr>
+        <w:tc>
+          <w:tcPr>
+            <w:tcW w:w="9219" w:type="dxa"/>
+            <w:gridSpan w:val="4"/>
+          </w:tcPr>
+          <w:p>
+            <w:pPr>
+              <w:pStyle w:val="Prrafodelista"/>
+              <w:numPr>
+                <w:ilvl w:val="0"/>
+                <w:numId w:val="52"/>
+              </w:numPr>
+              <w:jc w:val="both"/>
+              <w:rPr>
+                <w:rFonts w:ascii="Lucida Sans Unicode" w:hAnsi="Lucida Sans Unicode" w:cs="Lucida Sans Unicode"/>
+                <w:b/>
+                <w:szCs w:val="18"/>
+              </w:rPr>
+            </w:pPr>
+            <w:r>
+              <w:rPr>
+                <w:rFonts w:ascii="Lucida Sans Unicode" w:hAnsi="Lucida Sans Unicode" w:cs="Lucida Sans Unicode"/>
+                <w:b/>
+                <w:szCs w:val="18"/>
+              </w:rPr>
+              <w:t xml:space="preserve">Tipo Hardware </w:t>
+            </w:r>
+          </w:p>
+          <w:p>
+            <w:pPr>
+              <w:jc w:val="both"/>
+              <w:rPr>
+                <w:rFonts w:ascii="Lucida Sans Unicode" w:hAnsi="Lucida Sans Unicode" w:cs="Lucida Sans Unicode"/>
+                <w:sz w:val="18"/>
+                <w:szCs w:val="18"/>
+                <w:lang w:val="en-US"/>
+              </w:rPr>
+            </w:pPr>
+          </w:p>
+        </w:tc>
+      </w:tr>
+      <w:tr>
+        <w:trPr>
+          <w:trHeight w:val="2751"/>
+        </w:trPr>
+        <w:tc>
+          <w:tcPr>
+            <w:tcW w:w="9219" w:type="dxa"/>
+            <w:gridSpan w:val="4"/>
+          </w:tcPr>
+          <w:p>
+            <w:pPr>
+              <w:pStyle w:val="Prrafodelista"/>
+              <w:numPr>
+                <w:ilvl w:val="0"/>
+                <w:numId w:val="51"/>
+              </w:numPr>
+              <w:jc w:val="both"/>
+              <w:rPr>
+                <w:rFonts w:ascii="Lucida Sans Unicode" w:hAnsi="Lucida Sans Unicode" w:cs="Lucida Sans Unicode"/>
+                <w:szCs w:val="18"/>
+              </w:rPr>
+            </w:pPr>
+            <w:r>
+              <w:rPr>
+                <w:rFonts w:ascii="Lucida Sans Unicode" w:hAnsi="Lucida Sans Unicode" w:cs="Lucida Sans Unicode"/>
+                <w:szCs w:val="18"/>
+              </w:rPr>
+              <w:t xml:space="preserve">Notebook/PC             </w:t>
+            </w:r>
+          </w:p>
+          <w:p>
+            <w:pPr>
+              <w:pStyle w:val="Prrafodelista"/>
+              <w:numPr>
+                <w:ilvl w:val="0"/>
+                <w:numId w:val="51"/>
+              </w:numPr>
+              <w:jc w:val="both"/>
+              <w:rPr>
+                <w:rFonts w:ascii="Lucida Sans Unicode" w:hAnsi="Lucida Sans Unicode" w:cs="Lucida Sans Unicode"/>
+                <w:szCs w:val="18"/>
+                <w:lang w:val="en-US"/>
+              </w:rPr>
+            </w:pPr>
+            <w:proofErr w:type="spellStart"/>
+            <w:r>
+              <w:rPr>
+                <w:rFonts w:ascii="Lucida Sans Unicode" w:hAnsi="Lucida Sans Unicode" w:cs="Lucida Sans Unicode"/>
+                <w:szCs w:val="18"/>
+                <w:lang w:val="en-US"/>
+              </w:rPr>
+              <w:t>Impresora</w:t>
+            </w:r>
+            <w:proofErr w:type="spellEnd"/>
+          </w:p>
+          <w:p>
+            <w:pPr>
+              <w:pStyle w:val="Prrafodelista"/>
+              <w:numPr>
+                <w:ilvl w:val="0"/>
+                <w:numId w:val="51"/>
+              </w:numPr>
+              <w:jc w:val="both"/>
+              <w:rPr>
+                <w:rFonts w:ascii="Lucida Sans Unicode" w:hAnsi="Lucida Sans Unicode" w:cs="Lucida Sans Unicode"/>
+                <w:szCs w:val="18"/>
+                <w:lang w:val="en-US"/>
+              </w:rPr>
+            </w:pPr>
+            <w:r>
+              <w:rPr>
+                <w:rFonts w:ascii="Lucida Sans Unicode" w:hAnsi="Lucida Sans Unicode" w:cs="Lucida Sans Unicode"/>
+                <w:szCs w:val="18"/>
+                <w:lang w:val="en-US"/>
+              </w:rPr>
+              <w:t>Router</w:t>
+            </w:r>
+          </w:p>
+          <w:p>
+            <w:pPr>
+              <w:pStyle w:val="Prrafodelista"/>
+              <w:numPr>
+                <w:ilvl w:val="0"/>
+                <w:numId w:val="51"/>
+              </w:numPr>
+              <w:jc w:val="both"/>
+              <w:rPr>
+                <w:rFonts w:ascii="Lucida Sans Unicode" w:hAnsi="Lucida Sans Unicode" w:cs="Lucida Sans Unicode"/>
+                <w:szCs w:val="18"/>
+                <w:lang w:val="en-US"/>
+              </w:rPr>
+            </w:pPr>
+            <w:r>
+              <w:rPr>
+                <w:rFonts w:ascii="Lucida Sans Unicode" w:hAnsi="Lucida Sans Unicode" w:cs="Lucida Sans Unicode"/>
+                <w:szCs w:val="18"/>
+                <w:lang w:val="en-US"/>
+              </w:rPr>
+              <w:t>Internet</w:t>
+            </w:r>
+          </w:p>
+          <w:p>
+            <w:pPr>
+              <w:pStyle w:val="Prrafodelista"/>
+              <w:numPr>
+                <w:ilvl w:val="0"/>
+                <w:numId w:val="51"/>
+              </w:numPr>
+              <w:jc w:val="both"/>
+              <w:rPr>
+                <w:rFonts w:ascii="Lucida Sans Unicode" w:hAnsi="Lucida Sans Unicode" w:cs="Lucida Sans Unicode"/>
+                <w:szCs w:val="18"/>
+                <w:lang w:val="en-US"/>
+              </w:rPr>
+            </w:pPr>
+            <w:r>
+              <w:rPr>
+                <w:rFonts w:ascii="Lucida Sans Unicode" w:hAnsi="Lucida Sans Unicode" w:cs="Lucida Sans Unicode"/>
+                <w:szCs w:val="18"/>
+                <w:lang w:val="en-US"/>
+              </w:rPr>
+              <w:t xml:space="preserve">Disco </w:t>
+            </w:r>
+            <w:proofErr w:type="spellStart"/>
+            <w:r>
+              <w:rPr>
+                <w:rFonts w:ascii="Lucida Sans Unicode" w:hAnsi="Lucida Sans Unicode" w:cs="Lucida Sans Unicode"/>
+                <w:szCs w:val="18"/>
+                <w:lang w:val="en-US"/>
+              </w:rPr>
+              <w:t>duro</w:t>
+            </w:r>
+            <w:proofErr w:type="spellEnd"/>
+          </w:p>
+          <w:p>
+            <w:pPr>
+              <w:pStyle w:val="Prrafodelista"/>
+              <w:numPr>
+                <w:ilvl w:val="0"/>
+                <w:numId w:val="51"/>
+              </w:numPr>
+              <w:jc w:val="both"/>
+              <w:rPr>
+                <w:rFonts w:ascii="Lucida Sans Unicode" w:hAnsi="Lucida Sans Unicode" w:cs="Lucida Sans Unicode"/>
+                <w:szCs w:val="18"/>
+                <w:lang w:val="en-US"/>
+              </w:rPr>
+            </w:pPr>
+            <w:r>
+              <w:rPr>
+                <w:rFonts w:ascii="Lucida Sans Unicode" w:hAnsi="Lucida Sans Unicode" w:cs="Lucida Sans Unicode"/>
+                <w:noProof/>
+                <w:szCs w:val="18"/>
+                <w:lang w:eastAsia="es-CL"/>
+              </w:rPr>
+              <mc:AlternateContent>
+                <mc:Choice Requires="wps">
+                  <w:drawing>
+                    <wp:anchor distT="0" distB="0" distL="114300" distR="114300" simplePos="0" relativeHeight="251679744" behindDoc="0" locked="0" layoutInCell="1" allowOverlap="1" wp14:anchorId="6D400968" wp14:editId="4CB5D0F1">
+                      <wp:simplePos x="0" y="0"/>
+                      <wp:positionH relativeFrom="column">
+                        <wp:posOffset>1988820</wp:posOffset>
+                      </wp:positionH>
+                      <wp:positionV relativeFrom="paragraph">
+                        <wp:posOffset>62865</wp:posOffset>
+                      </wp:positionV>
+                      <wp:extent cx="1383527" cy="198782"/>
+                      <wp:effectExtent l="0" t="0" r="26670" b="10795"/>
+                      <wp:wrapNone/>
+                      <wp:docPr id="25" name="25 Cuadro de texto"/>
+                      <wp:cNvGraphicFramePr/>
+                      <a:graphic xmlns:a="http://schemas.openxmlformats.org/drawingml/2006/main">
+                        <a:graphicData uri="http://schemas.microsoft.com/office/word/2010/wordprocessingShape">
+                          <wps:wsp>
+                            <wps:cNvSpPr txBox="1"/>
+                            <wps:spPr>
+                              <a:xfrm>
+                                <a:off x="0" y="0"/>
+                                <a:ext cx="1383527" cy="198782"/>
+                              </a:xfrm>
+                              <a:prstGeom prst="rect">
+                                <a:avLst/>
+                              </a:prstGeom>
+                              <a:solidFill>
+                                <a:schemeClr val="lt1"/>
+                              </a:solidFill>
+                              <a:ln w="6350">
+                                <a:solidFill>
+                                  <a:prstClr val="black"/>
+                                </a:solidFill>
+                              </a:ln>
+                              <a:effectLst/>
+                            </wps:spPr>
+                            <wps:style>
+                              <a:lnRef idx="0">
+                                <a:schemeClr val="accent1"/>
+                              </a:lnRef>
+                              <a:fillRef idx="0">
+                                <a:schemeClr val="accent1"/>
+                              </a:fillRef>
+                              <a:effectRef idx="0">
+                                <a:schemeClr val="accent1"/>
+                              </a:effectRef>
+                              <a:fontRef idx="minor">
+                                <a:schemeClr val="dk1"/>
+                              </a:fontRef>
+                            </wps:style>
+                            <wps:txbx>
+                              <w:txbxContent>
+                                <w:p/>
+                              </w:txbxContent>
+                            </wps:txbx>
+                            <wps:bodyPr rot="0" spcFirstLastPara="0" vertOverflow="overflow" horzOverflow="overflow" vert="horz" wrap="square" lIns="91440" tIns="45720" rIns="91440" bIns="45720" numCol="1" spcCol="0" rtlCol="0" fromWordArt="0" anchor="t" anchorCtr="0" forceAA="0" compatLnSpc="1">
+                              <a:prstTxWarp prst="textNoShape">
+                                <a:avLst/>
+                              </a:prstTxWarp>
+                              <a:noAutofit/>
+                            </wps:bodyPr>
+                          </wps:wsp>
+                        </a:graphicData>
+                      </a:graphic>
+                    </wp:anchor>
+                  </w:drawing>
+                </mc:Choice>
+                <mc:Fallback>
+                  <w:pict>
+                    <v:shape id="25 Cuadro de texto" o:spid="_x0000_s1031" type="#_x0000_t202" style="position:absolute;left:0;text-align:left;margin-left:156.6pt;margin-top:4.95pt;width:108.95pt;height:15.65pt;z-index:251679744;visibility:visible;mso-wrap-style:square;mso-wrap-distance-left:9pt;mso-wrap-distance-top:0;mso-wrap-distance-right:9pt;mso-wrap-distance-bottom:0;mso-position-horizontal:absolute;mso-position-horizontal-relative:text;mso-position-vertical:absolute;mso-position-vertical-relative:text;v-text-anchor:top" o:gfxdata="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" fillcolor="white [3201]" strokeweight=".5pt">
+                      <v:textbox>
+                        <w:txbxContent>
+                          <w:p/>
+                        </w:txbxContent>
+                      </v:textbox>
+                    </v:shape>
+                  </w:pict>
+                </mc:Fallback>
+              </mc:AlternateContent>
+            </w:r>
+            <w:r>
+              <w:rPr>
+                <w:rFonts w:ascii="Lucida Sans Unicode" w:hAnsi="Lucida Sans Unicode" w:cs="Lucida Sans Unicode"/>
+                <w:szCs w:val="18"/>
+              </w:rPr>
+              <w:t>Otro (especificar)</w:t>
+            </w:r>
+          </w:p>
+        </w:tc>
+      </w:tr>
+      <w:tr>
+        <w:trPr>
+          <w:trHeight w:val="412"/>
+        </w:trPr>
+        <w:tc>
+          <w:tcPr>
+            <w:tcW w:w="9219" w:type="dxa"/>
+            <w:gridSpan w:val="4"/>
+          </w:tcPr>
+          <w:p>
+            <w:pPr>
+              <w:jc w:val="both"/>
+              <w:rPr>
+                <w:rFonts w:ascii="Lucida Sans Unicode" w:hAnsi="Lucida Sans Unicode" w:cs="Lucida Sans Unicode"/>
+                <w:szCs w:val="18"/>
+              </w:rPr>
+            </w:pPr>
+            <w:r>
+              <w:rPr>
+                <w:rFonts w:ascii="Lucida Sans Unicode" w:hAnsi="Lucida Sans Unicode" w:cs="Lucida Sans Unicode"/>
+                <w:b/>
+                <w:szCs w:val="18"/>
+              </w:rPr>
+              <w:lastRenderedPageBreak/>
+              <w:t>2) Tipo Software</w:t>
+            </w:r>
+          </w:p>
+        </w:tc>
+      </w:tr>
+      <w:tr>
+        <w:trPr>
+          <w:trHeight w:val="4095"/>
+        </w:trPr>
+        <w:tc>
+          <w:tcPr>
+            <w:tcW w:w="9219" w:type="dxa"/>
+            <w:gridSpan w:val="4"/>
+          </w:tcPr>
+          <w:p>
+            <w:pPr>
+              <w:pStyle w:val="Prrafodelista"/>
+              <w:numPr>
+                <w:ilvl w:val="0"/>
+                <w:numId w:val="53"/>
+              </w:numPr>
+              <w:jc w:val="both"/>
+              <w:rPr>
+                <w:rFonts w:ascii="Lucida Sans Unicode" w:hAnsi="Lucida Sans Unicode" w:cs="Lucida Sans Unicode"/>
+                <w:szCs w:val="18"/>
+                <w:lang w:val="en-US"/>
+              </w:rPr>
+            </w:pPr>
+            <w:r>
+              <w:rPr>
+                <w:rFonts w:ascii="Lucida Sans Unicode" w:hAnsi="Lucida Sans Unicode" w:cs="Lucida Sans Unicode"/>
+                <w:szCs w:val="18"/>
+                <w:lang w:val="en-US"/>
+              </w:rPr>
+              <w:t>Web2py</w:t>
+            </w:r>
+          </w:p>
+          <w:p>
+            <w:pPr>
+              <w:pStyle w:val="Prrafodelista"/>
+              <w:numPr>
+                <w:ilvl w:val="0"/>
+                <w:numId w:val="53"/>
+              </w:numPr>
+              <w:jc w:val="both"/>
+              <w:rPr>
+                <w:rFonts w:ascii="Lucida Sans Unicode" w:hAnsi="Lucida Sans Unicode" w:cs="Lucida Sans Unicode"/>
+                <w:szCs w:val="18"/>
+                <w:lang w:val="en-US"/>
+              </w:rPr>
+            </w:pPr>
+            <w:r>
+              <w:rPr>
+                <w:rFonts w:ascii="Lucida Sans Unicode" w:hAnsi="Lucida Sans Unicode" w:cs="Lucida Sans Unicode"/>
+                <w:szCs w:val="18"/>
+                <w:lang w:val="en-US"/>
+              </w:rPr>
+              <w:t>Notepad++</w:t>
+            </w:r>
+          </w:p>
+          <w:p>
+            <w:pPr>
+              <w:pStyle w:val="Prrafodelista"/>
+              <w:numPr>
+                <w:ilvl w:val="0"/>
+                <w:numId w:val="53"/>
+              </w:numPr>
+              <w:jc w:val="both"/>
+              <w:rPr>
+                <w:rFonts w:ascii="Lucida Sans Unicode" w:hAnsi="Lucida Sans Unicode" w:cs="Lucida Sans Unicode"/>
+                <w:szCs w:val="18"/>
+                <w:lang w:val="en-US"/>
+              </w:rPr>
+            </w:pPr>
+            <w:proofErr w:type="spellStart"/>
+            <w:r>
+              <w:rPr>
+                <w:rFonts w:ascii="Lucida Sans Unicode" w:hAnsi="Lucida Sans Unicode" w:cs="Lucida Sans Unicode"/>
+                <w:szCs w:val="18"/>
+                <w:lang w:val="en-US"/>
+              </w:rPr>
+              <w:t>Netbeans</w:t>
+            </w:r>
+            <w:proofErr w:type="spellEnd"/>
+          </w:p>
+          <w:p>
+            <w:pPr>
+              <w:pStyle w:val="Prrafodelista"/>
+              <w:numPr>
+                <w:ilvl w:val="0"/>
+                <w:numId w:val="53"/>
+              </w:numPr>
+              <w:jc w:val="both"/>
+              <w:rPr>
+                <w:rFonts w:ascii="Lucida Sans Unicode" w:hAnsi="Lucida Sans Unicode" w:cs="Lucida Sans Unicode"/>
+                <w:szCs w:val="18"/>
+                <w:lang w:val="en-US"/>
+              </w:rPr>
+            </w:pPr>
+            <w:r>
+              <w:rPr>
+                <w:rFonts w:ascii="Lucida Sans Unicode" w:hAnsi="Lucida Sans Unicode" w:cs="Lucida Sans Unicode"/>
+                <w:szCs w:val="18"/>
+                <w:lang w:val="en-US"/>
+              </w:rPr>
+              <w:t>Dreamweaver</w:t>
+            </w:r>
+          </w:p>
+          <w:p>
+            <w:pPr>
+              <w:pStyle w:val="Prrafodelista"/>
+              <w:numPr>
+                <w:ilvl w:val="0"/>
+                <w:numId w:val="53"/>
+              </w:numPr>
+              <w:jc w:val="both"/>
+              <w:rPr>
+                <w:rFonts w:ascii="Lucida Sans Unicode" w:hAnsi="Lucida Sans Unicode" w:cs="Lucida Sans Unicode"/>
+                <w:szCs w:val="18"/>
+                <w:lang w:val="en-US"/>
+              </w:rPr>
+            </w:pPr>
+            <w:r>
+              <w:rPr>
+                <w:rFonts w:ascii="Lucida Sans Unicode" w:hAnsi="Lucida Sans Unicode" w:cs="Lucida Sans Unicode"/>
+                <w:szCs w:val="18"/>
+                <w:lang w:val="en-US"/>
+              </w:rPr>
+              <w:t>XAMPP</w:t>
+            </w:r>
+          </w:p>
+          <w:p>
+            <w:pPr>
+              <w:pStyle w:val="Prrafodelista"/>
+              <w:numPr>
+                <w:ilvl w:val="0"/>
+                <w:numId w:val="53"/>
+              </w:numPr>
+              <w:jc w:val="both"/>
+              <w:rPr>
+                <w:rFonts w:ascii="Lucida Sans Unicode" w:hAnsi="Lucida Sans Unicode" w:cs="Lucida Sans Unicode"/>
+                <w:szCs w:val="18"/>
+                <w:lang w:val="en-US"/>
+              </w:rPr>
+            </w:pPr>
+            <w:r>
+              <w:rPr>
+                <w:rFonts w:ascii="Lucida Sans Unicode" w:hAnsi="Lucida Sans Unicode" w:cs="Lucida Sans Unicode"/>
+                <w:szCs w:val="18"/>
+                <w:lang w:val="en-US"/>
+              </w:rPr>
+              <w:t>Microsoft Office 2010</w:t>
+            </w:r>
+          </w:p>
+          <w:p>
+            <w:pPr>
+              <w:pStyle w:val="Prrafodelista"/>
+              <w:numPr>
+                <w:ilvl w:val="0"/>
+                <w:numId w:val="53"/>
+              </w:numPr>
+              <w:jc w:val="both"/>
+              <w:rPr>
+                <w:rFonts w:ascii="Lucida Sans Unicode" w:hAnsi="Lucida Sans Unicode" w:cs="Lucida Sans Unicode"/>
+                <w:szCs w:val="18"/>
+              </w:rPr>
+            </w:pPr>
+            <w:r>
+              <w:rPr>
+                <w:rFonts w:ascii="Lucida Sans Unicode" w:hAnsi="Lucida Sans Unicode" w:cs="Lucida Sans Unicode"/>
+                <w:szCs w:val="18"/>
+              </w:rPr>
+              <w:t>Adobe Reader</w:t>
+            </w:r>
+          </w:p>
+          <w:p>
+            <w:pPr>
+              <w:pStyle w:val="Prrafodelista"/>
+              <w:numPr>
+                <w:ilvl w:val="0"/>
+                <w:numId w:val="53"/>
+              </w:numPr>
+              <w:jc w:val="both"/>
+              <w:rPr>
+                <w:rFonts w:ascii="Lucida Sans Unicode" w:hAnsi="Lucida Sans Unicode" w:cs="Lucida Sans Unicode"/>
+                <w:szCs w:val="18"/>
+              </w:rPr>
+            </w:pPr>
+            <w:r>
+              <w:rPr>
+                <w:rFonts w:ascii="Lucida Sans Unicode" w:hAnsi="Lucida Sans Unicode" w:cs="Lucida Sans Unicode"/>
+                <w:szCs w:val="18"/>
+              </w:rPr>
+              <w:t>GIT</w:t>
+            </w:r>
+          </w:p>
+          <w:p>
+            <w:pPr>
+              <w:pStyle w:val="Prrafodelista"/>
+              <w:numPr>
+                <w:ilvl w:val="0"/>
+                <w:numId w:val="53"/>
+              </w:numPr>
+              <w:jc w:val="both"/>
+              <w:rPr>
+                <w:rFonts w:ascii="Lucida Sans Unicode" w:hAnsi="Lucida Sans Unicode" w:cs="Lucida Sans Unicode"/>
+                <w:b/>
+                <w:szCs w:val="18"/>
+              </w:rPr>
+            </w:pPr>
+            <w:r>
+              <w:rPr>
+                <w:rFonts w:ascii="Lucida Sans Unicode" w:hAnsi="Lucida Sans Unicode" w:cs="Lucida Sans Unicode"/>
+                <w:szCs w:val="18"/>
+              </w:rPr>
+              <w:t xml:space="preserve">Visual </w:t>
+            </w:r>
+            <w:proofErr w:type="spellStart"/>
+            <w:r>
+              <w:rPr>
+                <w:rFonts w:ascii="Lucida Sans Unicode" w:hAnsi="Lucida Sans Unicode" w:cs="Lucida Sans Unicode"/>
+                <w:szCs w:val="18"/>
+              </w:rPr>
+              <w:t>Paradigm</w:t>
+            </w:r>
+            <w:proofErr w:type="spellEnd"/>
+          </w:p>
+          <w:p>
+            <w:pPr>
+              <w:pStyle w:val="Prrafodelista"/>
+              <w:numPr>
+                <w:ilvl w:val="0"/>
+                <w:numId w:val="53"/>
+              </w:numPr>
+              <w:jc w:val="both"/>
+              <w:rPr>
+                <w:rFonts w:ascii="Lucida Sans Unicode" w:hAnsi="Lucida Sans Unicode" w:cs="Lucida Sans Unicode"/>
+                <w:b/>
+                <w:szCs w:val="18"/>
+              </w:rPr>
+            </w:pPr>
+            <w:r>
+              <w:rPr>
+                <w:rFonts w:ascii="Lucida Sans Unicode" w:hAnsi="Lucida Sans Unicode" w:cs="Lucida Sans Unicode"/>
+                <w:noProof/>
+                <w:szCs w:val="18"/>
+                <w:lang w:eastAsia="es-CL"/>
+              </w:rPr>
+              <mc:AlternateContent>
+                <mc:Choice Requires="wps">
+                  <w:drawing>
+                    <wp:anchor distT="0" distB="0" distL="114300" distR="114300" simplePos="0" relativeHeight="251680768" behindDoc="0" locked="0" layoutInCell="1" allowOverlap="1" wp14:anchorId="29F9FAF6" wp14:editId="761D8B3A">
+                      <wp:simplePos x="0" y="0"/>
+                      <wp:positionH relativeFrom="column">
+                        <wp:posOffset>1953260</wp:posOffset>
+                      </wp:positionH>
+                      <wp:positionV relativeFrom="paragraph">
+                        <wp:posOffset>57150</wp:posOffset>
+                      </wp:positionV>
+                      <wp:extent cx="1383030" cy="198755"/>
+                      <wp:effectExtent l="0" t="0" r="26670" b="10795"/>
+                      <wp:wrapNone/>
+                      <wp:docPr id="26" name="26 Cuadro de texto"/>
+                      <wp:cNvGraphicFramePr/>
+                      <a:graphic xmlns:a="http://schemas.openxmlformats.org/drawingml/2006/main">
+                        <a:graphicData uri="http://schemas.microsoft.com/office/word/2010/wordprocessingShape">
+                          <wps:wsp>
+                            <wps:cNvSpPr txBox="1"/>
+                            <wps:spPr>
+                              <a:xfrm>
+                                <a:off x="0" y="0"/>
+                                <a:ext cx="1383030" cy="198755"/>
+                              </a:xfrm>
+                              <a:prstGeom prst="rect">
+                                <a:avLst/>
+                              </a:prstGeom>
+                              <a:solidFill>
+                                <a:schemeClr val="lt1"/>
+                              </a:solidFill>
+                              <a:ln w="6350">
+                                <a:solidFill>
+                                  <a:prstClr val="black"/>
+                                </a:solidFill>
+                              </a:ln>
+                              <a:effectLst/>
+                            </wps:spPr>
+                            <wps:style>
+                              <a:lnRef idx="0">
+                                <a:schemeClr val="accent1"/>
+                              </a:lnRef>
+                              <a:fillRef idx="0">
+                                <a:schemeClr val="accent1"/>
+                              </a:fillRef>
+                              <a:effectRef idx="0">
+                                <a:schemeClr val="accent1"/>
+                              </a:effectRef>
+                              <a:fontRef idx="minor">
+                                <a:schemeClr val="dk1"/>
+                              </a:fontRef>
+                            </wps:style>
+                            <wps:txbx>
+                              <w:txbxContent>
+                                <w:p/>
+                              </w:txbxContent>
+                            </wps:txbx>
+                            <wps:bodyPr rot="0" spcFirstLastPara="0" vertOverflow="overflow" horzOverflow="overflow" vert="horz" wrap="square" lIns="91440" tIns="45720" rIns="91440" bIns="45720" numCol="1" spcCol="0" rtlCol="0" fromWordArt="0" anchor="t" anchorCtr="0" forceAA="0" compatLnSpc="1">
+                              <a:prstTxWarp prst="textNoShape">
+                                <a:avLst/>
+                              </a:prstTxWarp>
+                              <a:noAutofit/>
+                            </wps:bodyPr>
+                          </wps:wsp>
+                        </a:graphicData>
+                      </a:graphic>
+                    </wp:anchor>
+                  </w:drawing>
+                </mc:Choice>
+                <mc:Fallback>
+                  <w:pict>
+                    <v:shape id="26 Cuadro de texto" o:spid="_x0000_s1032" type="#_x0000_t202" style="position:absolute;left:0;text-align:left;margin-left:153.8pt;margin-top:4.5pt;width:108.9pt;height:15.65pt;z-index:251680768;visibility:visible;mso-wrap-style:square;mso-wrap-distance-left:9pt;mso-wrap-distance-top:0;mso-wrap-distance-right:9pt;mso-wrap-distance-bottom:0;mso-position-horizontal:absolute;mso-position-horizontal-relative:text;mso-position-vertical:absolute;mso-position-vertical-relative:text;v-text-anchor:top" o:gfxdata="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" fillcolor="white [3201]" strokeweight=".5pt">
+                      <v:textbox>
+                        <w:txbxContent>
+                          <w:p/>
+                        </w:txbxContent>
+                      </v:textbox>
+                    </v:shape>
+                  </w:pict>
+                </mc:Fallback>
+              </mc:AlternateContent>
+            </w:r>
+            <w:r>
+              <w:rPr>
+                <w:rFonts w:ascii="Lucida Sans Unicode" w:hAnsi="Lucida Sans Unicode" w:cs="Lucida Sans Unicode"/>
+                <w:szCs w:val="18"/>
+              </w:rPr>
+              <w:t xml:space="preserve">Otro (especificar) </w:t>
+            </w:r>
+          </w:p>
+        </w:tc>
+      </w:tr>
+      <w:tr>
+        <w:trPr>
+          <w:trHeight w:val="1251"/>
+        </w:trPr>
+        <w:tc>
+          <w:tcPr>
+            <w:tcW w:w="9219" w:type="dxa"/>
+            <w:gridSpan w:val="4"/>
+          </w:tcPr>
+          <w:p>
+            <w:pPr>
+              <w:jc w:val="both"/>
+              <w:rPr>
+                <w:rFonts w:ascii="Lucida Sans Unicode" w:hAnsi="Lucida Sans Unicode" w:cs="Lucida Sans Unicode"/>
+                <w:b/>
+                <w:sz w:val="18"/>
+                <w:szCs w:val="18"/>
+              </w:rPr>
+            </w:pPr>
+            <w:r>
+              <w:rPr>
+                <w:rFonts w:ascii="Lucida Sans Unicode" w:hAnsi="Lucida Sans Unicode" w:cs="Lucida Sans Unicode"/>
+                <w:b/>
+                <w:sz w:val="18"/>
+                <w:szCs w:val="18"/>
+              </w:rPr>
+              <w:t>Comentario</w:t>
+            </w:r>
+            <w:r>
+              <w:rPr>
+                <w:rFonts w:ascii="Lucida Sans Unicode" w:hAnsi="Lucida Sans Unicode" w:cs="Lucida Sans Unicode"/>
+                <w:b/>
+                <w:sz w:val="18"/>
+                <w:szCs w:val="18"/>
+              </w:rPr>
+              <w:t>:</w:t>
+            </w:r>
+          </w:p>
+          <w:p>
+            <w:pPr>
+              <w:jc w:val="both"/>
+              <w:rPr>
+                <w:rFonts w:ascii="Lucida Sans Unicode" w:hAnsi="Lucida Sans Unicode" w:cs="Lucida Sans Unicode"/>
+                <w:sz w:val="18"/>
+                <w:szCs w:val="18"/>
+              </w:rPr>
+            </w:pPr>
+          </w:p>
+        </w:tc>
+      </w:tr>
+      <w:tr>
+        <w:trPr>
+          <w:trHeight w:val="401"/>
+        </w:trPr>
+        <w:tc>
+          <w:tcPr>
+            <w:tcW w:w="9219" w:type="dxa"/>
+            <w:gridSpan w:val="4"/>
+            <w:tcBorders>
+              <w:bottom w:val="single" w:sz="4" w:space="0" w:color="auto"/>
+            </w:tcBorders>
+          </w:tcPr>
+          <w:p>
+            <w:pPr>
+              <w:jc w:val="center"/>
+              <w:rPr>
+                <w:rFonts w:ascii="Lucida Sans Unicode" w:hAnsi="Lucida Sans Unicode" w:cs="Lucida Sans Unicode"/>
+                <w:b/>
+                <w:sz w:val="18"/>
+                <w:szCs w:val="18"/>
+              </w:rPr>
+            </w:pPr>
+            <w:r>
+              <w:rPr>
+                <w:rFonts w:ascii="Lucida Sans Unicode" w:hAnsi="Lucida Sans Unicode" w:cs="Lucida Sans Unicode"/>
+                <w:b/>
+                <w:sz w:val="18"/>
+                <w:szCs w:val="18"/>
+              </w:rPr>
+              <w:t>FIRMA(s)</w:t>
+            </w:r>
+          </w:p>
+        </w:tc>
+      </w:tr>
+      <w:tr>
+        <w:trPr>
+          <w:trHeight w:val="401"/>
+        </w:trPr>
+        <w:tc>
+          <w:tcPr>
+            <w:tcW w:w="2305" w:type="dxa"/>
+            <w:tcBorders>
+              <w:bottom w:val="nil"/>
+              <w:right w:val="nil"/>
+            </w:tcBorders>
+          </w:tcPr>
+          <w:p>
+            <w:pPr>
+              <w:jc w:val="both"/>
+              <w:rPr>
+                <w:rFonts w:ascii="Lucida Sans Unicode" w:hAnsi="Lucida Sans Unicode" w:cs="Lucida Sans Unicode"/>
+                <w:sz w:val="18"/>
+                <w:szCs w:val="18"/>
+              </w:rPr>
+            </w:pPr>
+          </w:p>
+        </w:tc>
+        <w:tc>
+          <w:tcPr>
+            <w:tcW w:w="293" w:type="dxa"/>
+            <w:tcBorders>
+              <w:left w:val="nil"/>
+              <w:bottom w:val="nil"/>
+              <w:right w:val="nil"/>
+            </w:tcBorders>
+          </w:tcPr>
+          <w:p>
+            <w:pPr>
+              <w:jc w:val="both"/>
+              <w:rPr>
+                <w:rFonts w:ascii="Lucida Sans Unicode" w:hAnsi="Lucida Sans Unicode" w:cs="Lucida Sans Unicode"/>
+                <w:sz w:val="18"/>
+                <w:szCs w:val="18"/>
+              </w:rPr>
+            </w:pPr>
+          </w:p>
+        </w:tc>
+        <w:tc>
+          <w:tcPr>
+            <w:tcW w:w="4315" w:type="dxa"/>
+            <w:tcBorders>
+              <w:left w:val="nil"/>
+              <w:bottom w:val="nil"/>
+              <w:right w:val="nil"/>
+            </w:tcBorders>
+          </w:tcPr>
+          <w:p>
+            <w:pPr>
+              <w:jc w:val="both"/>
+              <w:rPr>
+                <w:rFonts w:ascii="Lucida Sans Unicode" w:hAnsi="Lucida Sans Unicode" w:cs="Lucida Sans Unicode"/>
+                <w:sz w:val="18"/>
+                <w:szCs w:val="18"/>
+              </w:rPr>
+            </w:pPr>
+          </w:p>
+        </w:tc>
+        <w:tc>
+          <w:tcPr>
+            <w:tcW w:w="2306" w:type="dxa"/>
+            <w:tcBorders>
+              <w:left w:val="nil"/>
+              <w:bottom w:val="nil"/>
+            </w:tcBorders>
+          </w:tcPr>
+          <w:p>
+            <w:pPr>
+              <w:jc w:val="both"/>
+              <w:rPr>
+                <w:rFonts w:ascii="Lucida Sans Unicode" w:hAnsi="Lucida Sans Unicode" w:cs="Lucida Sans Unicode"/>
+                <w:sz w:val="18"/>
+                <w:szCs w:val="18"/>
+              </w:rPr>
+            </w:pPr>
+          </w:p>
+        </w:tc>
+      </w:tr>
+      <w:tr>
+        <w:trPr>
+          <w:trHeight w:val="401"/>
+        </w:trPr>
+        <w:tc>
+          <w:tcPr>
+            <w:tcW w:w="2305" w:type="dxa"/>
+            <w:tcBorders>
+              <w:top w:val="nil"/>
+              <w:bottom w:val="nil"/>
+              <w:right w:val="nil"/>
+            </w:tcBorders>
+          </w:tcPr>
+          <w:p>
+            <w:pPr>
+              <w:jc w:val="both"/>
+              <w:rPr>
+                <w:rFonts w:ascii="Lucida Sans Unicode" w:hAnsi="Lucida Sans Unicode" w:cs="Lucida Sans Unicode"/>
+                <w:sz w:val="18"/>
+                <w:szCs w:val="18"/>
+              </w:rPr>
+            </w:pPr>
+            <w:r>
+              <w:rPr>
+                <w:rFonts w:ascii="Lucida Sans Unicode" w:hAnsi="Lucida Sans Unicode" w:cs="Lucida Sans Unicode"/>
+                <w:sz w:val="18"/>
+                <w:szCs w:val="18"/>
+              </w:rPr>
+              <w:t>_____________________</w:t>
+            </w:r>
+          </w:p>
+        </w:tc>
+        <w:tc>
+          <w:tcPr>
+            <w:tcW w:w="293" w:type="dxa"/>
+            <w:tcBorders>
+              <w:top w:val="nil"/>
+              <w:left w:val="nil"/>
+              <w:bottom w:val="nil"/>
+              <w:right w:val="nil"/>
+            </w:tcBorders>
+          </w:tcPr>
+          <w:p>
+            <w:pPr>
+              <w:jc w:val="both"/>
+              <w:rPr>
+                <w:rFonts w:ascii="Lucida Sans Unicode" w:hAnsi="Lucida Sans Unicode" w:cs="Lucida Sans Unicode"/>
+                <w:sz w:val="18"/>
+                <w:szCs w:val="18"/>
+              </w:rPr>
+            </w:pPr>
+          </w:p>
+        </w:tc>
+        <w:tc>
+          <w:tcPr>
+            <w:tcW w:w="4315" w:type="dxa"/>
+            <w:tcBorders>
+              <w:top w:val="nil"/>
+              <w:left w:val="nil"/>
+              <w:bottom w:val="nil"/>
+              <w:right w:val="nil"/>
+            </w:tcBorders>
+          </w:tcPr>
+          <w:p>
+            <w:pPr>
+              <w:jc w:val="both"/>
+              <w:rPr>
+                <w:rFonts w:ascii="Lucida Sans Unicode" w:hAnsi="Lucida Sans Unicode" w:cs="Lucida Sans Unicode"/>
+                <w:sz w:val="18"/>
+                <w:szCs w:val="18"/>
+              </w:rPr>
+            </w:pPr>
+            <w:r>
+              <w:rPr>
+                <w:rFonts w:ascii="Lucida Sans Unicode" w:hAnsi="Lucida Sans Unicode" w:cs="Lucida Sans Unicode"/>
+                <w:sz w:val="18"/>
+                <w:szCs w:val="18"/>
+              </w:rPr>
+              <w:t>__________________________________________</w:t>
+            </w:r>
+          </w:p>
+        </w:tc>
+        <w:tc>
+          <w:tcPr>
+            <w:tcW w:w="2306" w:type="dxa"/>
+            <w:tcBorders>
+              <w:top w:val="nil"/>
+              <w:left w:val="nil"/>
+              <w:bottom w:val="nil"/>
+            </w:tcBorders>
+          </w:tcPr>
+          <w:p>
+            <w:pPr>
+              <w:jc w:val="both"/>
+              <w:rPr>
+                <w:rFonts w:ascii="Lucida Sans Unicode" w:hAnsi="Lucida Sans Unicode" w:cs="Lucida Sans Unicode"/>
+                <w:sz w:val="18"/>
+                <w:szCs w:val="18"/>
+              </w:rPr>
+            </w:pPr>
+            <w:r>
+              <w:rPr>
+                <w:rFonts w:ascii="Lucida Sans Unicode" w:hAnsi="Lucida Sans Unicode" w:cs="Lucida Sans Unicode"/>
+                <w:sz w:val="18"/>
+                <w:szCs w:val="18"/>
+              </w:rPr>
+              <w:t>_____________________</w:t>
+            </w:r>
+          </w:p>
+        </w:tc>
+      </w:tr>
+      <w:tr>
+        <w:trPr>
+          <w:trHeight w:val="451"/>
+        </w:trPr>
+        <w:tc>
+          <w:tcPr>
+            <w:tcW w:w="2305" w:type="dxa"/>
+            <w:tcBorders>
+              <w:top w:val="nil"/>
+              <w:right w:val="nil"/>
+            </w:tcBorders>
+          </w:tcPr>
+          <w:p>
+            <w:pPr>
+              <w:jc w:val="center"/>
+              <w:rPr>
+                <w:rFonts w:ascii="Lucida Sans Unicode" w:hAnsi="Lucida Sans Unicode" w:cs="Lucida Sans Unicode"/>
+                <w:sz w:val="18"/>
+                <w:szCs w:val="18"/>
+              </w:rPr>
+            </w:pPr>
+            <w:r>
+              <w:rPr>
+                <w:rFonts w:ascii="Lucida Sans Unicode" w:hAnsi="Lucida Sans Unicode" w:cs="Lucida Sans Unicode"/>
+                <w:sz w:val="18"/>
+                <w:szCs w:val="18"/>
+              </w:rPr>
+              <w:t>Encargado entrega</w:t>
+            </w:r>
+          </w:p>
+        </w:tc>
+        <w:tc>
+          <w:tcPr>
+            <w:tcW w:w="293" w:type="dxa"/>
+            <w:tcBorders>
+              <w:top w:val="nil"/>
+              <w:left w:val="nil"/>
+              <w:right w:val="nil"/>
+            </w:tcBorders>
+          </w:tcPr>
+          <w:p>
+            <w:pPr>
+              <w:jc w:val="center"/>
+              <w:rPr>
+                <w:rFonts w:ascii="Lucida Sans Unicode" w:hAnsi="Lucida Sans Unicode" w:cs="Lucida Sans Unicode"/>
+                <w:sz w:val="18"/>
+                <w:szCs w:val="18"/>
+              </w:rPr>
+            </w:pPr>
+          </w:p>
+        </w:tc>
+        <w:tc>
+          <w:tcPr>
+            <w:tcW w:w="4315" w:type="dxa"/>
+            <w:tcBorders>
+              <w:top w:val="nil"/>
+              <w:left w:val="nil"/>
+              <w:right w:val="nil"/>
+            </w:tcBorders>
+          </w:tcPr>
+          <w:p>
+            <w:pPr>
+              <w:jc w:val="center"/>
+              <w:rPr>
+                <w:rFonts w:ascii="Lucida Sans Unicode" w:hAnsi="Lucida Sans Unicode" w:cs="Lucida Sans Unicode"/>
+                <w:sz w:val="18"/>
+                <w:szCs w:val="18"/>
+              </w:rPr>
+            </w:pPr>
+            <w:r>
+              <w:rPr>
+                <w:rFonts w:ascii="Lucida Sans Unicode" w:hAnsi="Lucida Sans Unicode" w:cs="Lucida Sans Unicode"/>
+                <w:sz w:val="18"/>
+                <w:szCs w:val="18"/>
+              </w:rPr>
+              <w:t>Jefe proyecto</w:t>
+            </w:r>
+          </w:p>
+        </w:tc>
+        <w:tc>
+          <w:tcPr>
+            <w:tcW w:w="2306" w:type="dxa"/>
+            <w:tcBorders>
+              <w:top w:val="nil"/>
+              <w:left w:val="nil"/>
+            </w:tcBorders>
+          </w:tcPr>
+          <w:p>
+            <w:pPr>
+              <w:jc w:val="center"/>
+              <w:rPr>
+                <w:rFonts w:ascii="Lucida Sans Unicode" w:hAnsi="Lucida Sans Unicode" w:cs="Lucida Sans Unicode"/>
+                <w:sz w:val="18"/>
+                <w:szCs w:val="18"/>
+              </w:rPr>
+            </w:pPr>
+            <w:r>
+              <w:rPr>
+                <w:rFonts w:ascii="Lucida Sans Unicode" w:hAnsi="Lucida Sans Unicode" w:cs="Lucida Sans Unicode"/>
+                <w:sz w:val="18"/>
+                <w:szCs w:val="18"/>
+              </w:rPr>
+              <w:t>Timbre recepción</w:t>
+            </w:r>
+          </w:p>
+        </w:tc>
+      </w:tr>
+    </w:tbl>
+    <w:p/>
+    <w:p/>
+    <w:p/>
+    <w:p/>
+    <w:p/>
+    <w:p/>
+    <w:p/>
+    <w:p/>
+    <w:p/>
+    <w:p/>
+    <w:p/>
+    <w:p/>
+    <w:p/>
+    <w:p/>
+    <w:p/>
+    <w:p/>
+    <w:p/>
+    <w:p>
+      <w:pPr>
+        <w:pStyle w:val="Prrafodelista"/>
+        <w:numPr>
+          <w:ilvl w:val="0"/>
+          <w:numId w:val="56"/>
+        </w:numPr>
+      </w:pPr>
+      <w:r>
+        <w:lastRenderedPageBreak/>
+        <w:t xml:space="preserve">Formulario para </w:t>
+      </w:r>
+      <w:r>
+        <w:t xml:space="preserve"> hardware y/o </w:t>
+      </w:r>
+      <w:r>
+        <w:t>software faltantes dentro del proyecto</w:t>
+      </w:r>
+    </w:p>
+    <w:p/>
+    <w:p/>
+    <w:tbl>
+      <w:tblPr>
+        <w:tblStyle w:val="Tablaconcuadrcula"/>
+        <w:tblW w:w="9219" w:type="dxa"/>
+        <w:tblLook w:val="04A0" w:firstRow="1" w:lastRow="0" w:firstColumn="1" w:lastColumn="0" w:noHBand="0" w:noVBand="1"/>
+      </w:tblPr>
+      <w:tblGrid>
+        <w:gridCol w:w="2305"/>
+        <w:gridCol w:w="293"/>
+        <w:gridCol w:w="4315"/>
+        <w:gridCol w:w="2306"/>
+      </w:tblGrid>
+      <w:tr>
+        <w:trPr>
+          <w:trHeight w:val="401"/>
+        </w:trPr>
+        <w:tc>
+          <w:tcPr>
+            <w:tcW w:w="9219" w:type="dxa"/>
+            <w:gridSpan w:val="4"/>
+          </w:tcPr>
+          <w:p>
+            <w:pPr>
+              <w:jc w:val="center"/>
+              <w:rPr>
+                <w:rFonts w:ascii="Lucida Sans Unicode" w:hAnsi="Lucida Sans Unicode" w:cs="Lucida Sans Unicode"/>
+                <w:sz w:val="18"/>
+                <w:szCs w:val="18"/>
+              </w:rPr>
+            </w:pPr>
+            <w:r>
+              <w:rPr>
+                <w:rFonts w:ascii="Lucida Sans Unicode" w:hAnsi="Lucida Sans Unicode" w:cs="Lucida Sans Unicode"/>
+                <w:sz w:val="18"/>
+                <w:szCs w:val="18"/>
+              </w:rPr>
+              <w:t>FORMULARIO HW</w:t>
+            </w:r>
+            <w:r>
+              <w:rPr>
+                <w:rFonts w:ascii="Lucida Sans Unicode" w:hAnsi="Lucida Sans Unicode" w:cs="Lucida Sans Unicode"/>
+                <w:szCs w:val="18"/>
+              </w:rPr>
+              <w:t>/SW</w:t>
+            </w:r>
+            <w:r>
+              <w:rPr>
+                <w:rFonts w:ascii="Lucida Sans Unicode" w:hAnsi="Lucida Sans Unicode" w:cs="Lucida Sans Unicode"/>
+                <w:sz w:val="18"/>
+                <w:szCs w:val="18"/>
+              </w:rPr>
+              <w:t xml:space="preserve"> </w:t>
+            </w:r>
+            <w:r>
+              <w:rPr>
+                <w:rFonts w:ascii="Lucida Sans Unicode" w:hAnsi="Lucida Sans Unicode" w:cs="Lucida Sans Unicode"/>
+                <w:sz w:val="18"/>
+                <w:szCs w:val="18"/>
+              </w:rPr>
+              <w:t>Faltante</w:t>
+            </w:r>
+            <w:r>
+              <w:rPr>
+                <w:rFonts w:ascii="Lucida Sans Unicode" w:hAnsi="Lucida Sans Unicode" w:cs="Lucida Sans Unicode"/>
+                <w:sz w:val="18"/>
+                <w:szCs w:val="18"/>
+              </w:rPr>
+              <w:t xml:space="preserve"> “001”</w:t>
+            </w:r>
+          </w:p>
+        </w:tc>
+      </w:tr>
+      <w:tr>
+        <w:trPr>
+          <w:trHeight w:val="401"/>
+        </w:trPr>
+        <w:tc>
+          <w:tcPr>
+            <w:tcW w:w="2305" w:type="dxa"/>
+          </w:tcPr>
+          <w:p>
+            <w:pPr>
+              <w:jc w:val="both"/>
+              <w:rPr>
+                <w:rFonts w:ascii="Lucida Sans Unicode" w:hAnsi="Lucida Sans Unicode" w:cs="Lucida Sans Unicode"/>
+                <w:b/>
+                <w:sz w:val="18"/>
+                <w:szCs w:val="18"/>
+              </w:rPr>
+            </w:pPr>
+            <w:r>
+              <w:rPr>
+                <w:rFonts w:ascii="Lucida Sans Unicode" w:hAnsi="Lucida Sans Unicode" w:cs="Lucida Sans Unicode"/>
+                <w:b/>
+                <w:sz w:val="18"/>
+                <w:szCs w:val="18"/>
+              </w:rPr>
+              <w:t>Encargado entrega</w:t>
+            </w:r>
+          </w:p>
+        </w:tc>
+        <w:tc>
+          <w:tcPr>
+            <w:tcW w:w="293" w:type="dxa"/>
+          </w:tcPr>
+          <w:p>
+            <w:pPr>
+              <w:jc w:val="both"/>
+              <w:rPr>
+                <w:rFonts w:ascii="Lucida Sans Unicode" w:hAnsi="Lucida Sans Unicode" w:cs="Lucida Sans Unicode"/>
+                <w:sz w:val="18"/>
+                <w:szCs w:val="18"/>
+              </w:rPr>
+            </w:pPr>
+            <w:r>
+              <w:rPr>
+                <w:rFonts w:ascii="Lucida Sans Unicode" w:hAnsi="Lucida Sans Unicode" w:cs="Lucida Sans Unicode"/>
+                <w:sz w:val="18"/>
+                <w:szCs w:val="18"/>
+              </w:rPr>
+              <w:t>:</w:t>
+            </w:r>
+          </w:p>
+        </w:tc>
+        <w:tc>
+          <w:tcPr>
+            <w:tcW w:w="4315" w:type="dxa"/>
+            <w:tcBorders>
+              <w:right w:val="nil"/>
+            </w:tcBorders>
+          </w:tcPr>
+          <w:p>
+            <w:pPr>
+              <w:jc w:val="both"/>
+              <w:rPr>
+                <w:rFonts w:ascii="Lucida Sans Unicode" w:hAnsi="Lucida Sans Unicode" w:cs="Lucida Sans Unicode"/>
+                <w:sz w:val="18"/>
+                <w:szCs w:val="18"/>
+              </w:rPr>
+            </w:pPr>
+            <w:r>
+              <w:rPr>
+                <w:rFonts w:ascii="Lucida Sans Unicode" w:hAnsi="Lucida Sans Unicode" w:cs="Lucida Sans Unicode"/>
+                <w:szCs w:val="18"/>
+              </w:rPr>
+              <w:t>Cristian De la Rivera</w:t>
+            </w:r>
+          </w:p>
+        </w:tc>
+        <w:tc>
+          <w:tcPr>
+            <w:tcW w:w="2306" w:type="dxa"/>
+            <w:tcBorders>
+              <w:left w:val="nil"/>
+            </w:tcBorders>
+          </w:tcPr>
+          <w:p>
+            <w:pPr>
+              <w:jc w:val="both"/>
+              <w:rPr>
+                <w:rFonts w:ascii="Lucida Sans Unicode" w:hAnsi="Lucida Sans Unicode" w:cs="Lucida Sans Unicode"/>
+                <w:sz w:val="18"/>
+                <w:szCs w:val="18"/>
+              </w:rPr>
+            </w:pPr>
+          </w:p>
+        </w:tc>
+      </w:tr>
+      <w:tr>
+        <w:trPr>
+          <w:trHeight w:val="401"/>
+        </w:trPr>
+        <w:tc>
+          <w:tcPr>
+            <w:tcW w:w="2305" w:type="dxa"/>
+          </w:tcPr>
+          <w:p>
+            <w:pPr>
+              <w:jc w:val="both"/>
+              <w:rPr>
+                <w:rFonts w:ascii="Lucida Sans Unicode" w:hAnsi="Lucida Sans Unicode" w:cs="Lucida Sans Unicode"/>
+                <w:b/>
+                <w:sz w:val="18"/>
+                <w:szCs w:val="18"/>
+              </w:rPr>
+            </w:pPr>
+            <w:r>
+              <w:rPr>
+                <w:rFonts w:ascii="Lucida Sans Unicode" w:hAnsi="Lucida Sans Unicode" w:cs="Lucida Sans Unicode"/>
+                <w:b/>
+                <w:sz w:val="18"/>
+                <w:szCs w:val="18"/>
+              </w:rPr>
+              <w:t>Fecha</w:t>
+            </w:r>
+          </w:p>
+        </w:tc>
+        <w:tc>
+          <w:tcPr>
+            <w:tcW w:w="293" w:type="dxa"/>
+          </w:tcPr>
+          <w:p>
+            <w:pPr>
+              <w:jc w:val="both"/>
+              <w:rPr>
+                <w:rFonts w:ascii="Lucida Sans Unicode" w:hAnsi="Lucida Sans Unicode" w:cs="Lucida Sans Unicode"/>
+                <w:sz w:val="18"/>
+                <w:szCs w:val="18"/>
+              </w:rPr>
+            </w:pPr>
+            <w:r>
+              <w:rPr>
+                <w:rFonts w:ascii="Lucida Sans Unicode" w:hAnsi="Lucida Sans Unicode" w:cs="Lucida Sans Unicode"/>
+                <w:sz w:val="18"/>
+                <w:szCs w:val="18"/>
+              </w:rPr>
+              <w:t>:</w:t>
+            </w:r>
+          </w:p>
+        </w:tc>
+        <w:tc>
+          <w:tcPr>
+            <w:tcW w:w="4315" w:type="dxa"/>
+            <w:tcBorders>
+              <w:right w:val="nil"/>
+            </w:tcBorders>
+          </w:tcPr>
+          <w:p>
+            <w:pPr>
+              <w:jc w:val="both"/>
+              <w:rPr>
+                <w:rFonts w:ascii="Lucida Sans Unicode" w:hAnsi="Lucida Sans Unicode" w:cs="Lucida Sans Unicode"/>
+                <w:sz w:val="18"/>
+                <w:szCs w:val="18"/>
+              </w:rPr>
+            </w:pPr>
+            <w:r>
+              <w:rPr>
+                <w:rFonts w:ascii="Lucida Sans Unicode" w:hAnsi="Lucida Sans Unicode" w:cs="Lucida Sans Unicode"/>
+                <w:szCs w:val="18"/>
+              </w:rPr>
+              <w:t>11/11/2012</w:t>
+            </w:r>
+          </w:p>
+        </w:tc>
+        <w:tc>
+          <w:tcPr>
+            <w:tcW w:w="2306" w:type="dxa"/>
+            <w:tcBorders>
+              <w:left w:val="nil"/>
+            </w:tcBorders>
+          </w:tcPr>
+          <w:p>
+            <w:pPr>
+              <w:jc w:val="both"/>
+              <w:rPr>
+                <w:rFonts w:ascii="Lucida Sans Unicode" w:hAnsi="Lucida Sans Unicode" w:cs="Lucida Sans Unicode"/>
+                <w:sz w:val="18"/>
+                <w:szCs w:val="18"/>
+              </w:rPr>
+            </w:pPr>
+          </w:p>
+        </w:tc>
+      </w:tr>
+      <w:tr>
+        <w:trPr>
+          <w:trHeight w:val="401"/>
+        </w:trPr>
+        <w:tc>
+          <w:tcPr>
+            <w:tcW w:w="2305" w:type="dxa"/>
+          </w:tcPr>
+          <w:p>
+            <w:pPr>
+              <w:jc w:val="both"/>
+              <w:rPr>
+                <w:rFonts w:ascii="Lucida Sans Unicode" w:hAnsi="Lucida Sans Unicode" w:cs="Lucida Sans Unicode"/>
+                <w:b/>
+                <w:sz w:val="18"/>
+                <w:szCs w:val="18"/>
+              </w:rPr>
+            </w:pPr>
+            <w:r>
+              <w:rPr>
+                <w:rFonts w:ascii="Lucida Sans Unicode" w:hAnsi="Lucida Sans Unicode" w:cs="Lucida Sans Unicode"/>
+                <w:b/>
+                <w:sz w:val="18"/>
+                <w:szCs w:val="18"/>
+              </w:rPr>
+              <w:t>Hora</w:t>
+            </w:r>
+          </w:p>
+        </w:tc>
+        <w:tc>
+          <w:tcPr>
+            <w:tcW w:w="293" w:type="dxa"/>
+          </w:tcPr>
+          <w:p>
+            <w:pPr>
+              <w:jc w:val="both"/>
+              <w:rPr>
+                <w:rFonts w:ascii="Lucida Sans Unicode" w:hAnsi="Lucida Sans Unicode" w:cs="Lucida Sans Unicode"/>
+                <w:sz w:val="18"/>
+                <w:szCs w:val="18"/>
+              </w:rPr>
+            </w:pPr>
+            <w:r>
+              <w:rPr>
+                <w:rFonts w:ascii="Lucida Sans Unicode" w:hAnsi="Lucida Sans Unicode" w:cs="Lucida Sans Unicode"/>
+                <w:sz w:val="18"/>
+                <w:szCs w:val="18"/>
+              </w:rPr>
+              <w:t>:</w:t>
+            </w:r>
+          </w:p>
+        </w:tc>
+        <w:tc>
+          <w:tcPr>
+            <w:tcW w:w="4315" w:type="dxa"/>
+            <w:tcBorders>
+              <w:right w:val="nil"/>
+            </w:tcBorders>
+          </w:tcPr>
+          <w:p>
+            <w:pPr>
+              <w:jc w:val="both"/>
+              <w:rPr>
+                <w:rFonts w:ascii="Lucida Sans Unicode" w:hAnsi="Lucida Sans Unicode" w:cs="Lucida Sans Unicode"/>
+                <w:sz w:val="18"/>
+                <w:szCs w:val="18"/>
+              </w:rPr>
+            </w:pPr>
+            <w:r>
+              <w:rPr>
+                <w:rFonts w:ascii="Lucida Sans Unicode" w:hAnsi="Lucida Sans Unicode" w:cs="Lucida Sans Unicode"/>
+                <w:sz w:val="18"/>
+                <w:szCs w:val="18"/>
+              </w:rPr>
+              <w:t>15:00 PM</w:t>
+            </w:r>
+          </w:p>
+        </w:tc>
+        <w:tc>
+          <w:tcPr>
+            <w:tcW w:w="2306" w:type="dxa"/>
+            <w:tcBorders>
+              <w:left w:val="nil"/>
+            </w:tcBorders>
+          </w:tcPr>
+          <w:p>
+            <w:pPr>
+              <w:jc w:val="both"/>
+              <w:rPr>
+                <w:rFonts w:ascii="Lucida Sans Unicode" w:hAnsi="Lucida Sans Unicode" w:cs="Lucida Sans Unicode"/>
+                <w:sz w:val="18"/>
+                <w:szCs w:val="18"/>
+              </w:rPr>
+            </w:pPr>
+          </w:p>
+        </w:tc>
+      </w:tr>
+      <w:tr>
+        <w:trPr>
+          <w:trHeight w:val="456"/>
+        </w:trPr>
+        <w:tc>
+          <w:tcPr>
+            <w:tcW w:w="9219" w:type="dxa"/>
+            <w:gridSpan w:val="4"/>
+          </w:tcPr>
+          <w:p>
+            <w:pPr>
+              <w:pStyle w:val="Prrafodelista"/>
+              <w:numPr>
+                <w:ilvl w:val="0"/>
+                <w:numId w:val="52"/>
+              </w:numPr>
+              <w:jc w:val="both"/>
+              <w:rPr>
+                <w:rFonts w:ascii="Lucida Sans Unicode" w:hAnsi="Lucida Sans Unicode" w:cs="Lucida Sans Unicode"/>
+                <w:b/>
+                <w:szCs w:val="18"/>
+              </w:rPr>
+            </w:pPr>
+            <w:r>
+              <w:rPr>
+                <w:rFonts w:ascii="Lucida Sans Unicode" w:hAnsi="Lucida Sans Unicode" w:cs="Lucida Sans Unicode"/>
+                <w:b/>
+                <w:szCs w:val="18"/>
+              </w:rPr>
+              <w:t xml:space="preserve">Tipo </w:t>
+            </w:r>
+            <w:r>
+              <w:rPr>
+                <w:rFonts w:ascii="Lucida Sans Unicode" w:hAnsi="Lucida Sans Unicode" w:cs="Lucida Sans Unicode"/>
+                <w:b/>
+                <w:szCs w:val="18"/>
+              </w:rPr>
+              <w:t>h</w:t>
+            </w:r>
+            <w:r>
+              <w:rPr>
+                <w:rFonts w:ascii="Lucida Sans Unicode" w:hAnsi="Lucida Sans Unicode" w:cs="Lucida Sans Unicode"/>
+                <w:b/>
+                <w:szCs w:val="18"/>
+              </w:rPr>
+              <w:t xml:space="preserve">ardware </w:t>
+            </w:r>
+            <w:r>
+              <w:rPr>
+                <w:rFonts w:ascii="Lucida Sans Unicode" w:hAnsi="Lucida Sans Unicode" w:cs="Lucida Sans Unicode"/>
+                <w:b/>
+                <w:szCs w:val="18"/>
+              </w:rPr>
+              <w:t>faltante</w:t>
+            </w:r>
+          </w:p>
+          <w:p>
+            <w:pPr>
+              <w:jc w:val="both"/>
+              <w:rPr>
+                <w:rFonts w:ascii="Lucida Sans Unicode" w:hAnsi="Lucida Sans Unicode" w:cs="Lucida Sans Unicode"/>
+                <w:sz w:val="18"/>
+                <w:szCs w:val="18"/>
+                <w:lang w:val="en-US"/>
+              </w:rPr>
+            </w:pPr>
+          </w:p>
+        </w:tc>
+      </w:tr>
+      <w:tr>
+        <w:trPr>
+          <w:trHeight w:val="2751"/>
+        </w:trPr>
+        <w:tc>
+          <w:tcPr>
+            <w:tcW w:w="9219" w:type="dxa"/>
+            <w:gridSpan w:val="4"/>
+          </w:tcPr>
+          <w:p>
+            <w:pPr>
+              <w:pStyle w:val="Prrafodelista"/>
+              <w:numPr>
+                <w:ilvl w:val="0"/>
+                <w:numId w:val="51"/>
+              </w:numPr>
+              <w:jc w:val="both"/>
+              <w:rPr>
+                <w:rFonts w:ascii="Lucida Sans Unicode" w:hAnsi="Lucida Sans Unicode" w:cs="Lucida Sans Unicode"/>
+                <w:szCs w:val="18"/>
+                <w:lang w:val="en-US"/>
+              </w:rPr>
+            </w:pPr>
+            <w:proofErr w:type="spellStart"/>
+            <w:r>
+              <w:rPr>
+                <w:rFonts w:ascii="Lucida Sans Unicode" w:hAnsi="Lucida Sans Unicode" w:cs="Lucida Sans Unicode"/>
+                <w:szCs w:val="18"/>
+                <w:lang w:val="en-US"/>
+              </w:rPr>
+              <w:t>Especificar</w:t>
+            </w:r>
+            <w:proofErr w:type="spellEnd"/>
+            <w:r>
+              <w:rPr>
+                <w:rFonts w:ascii="Lucida Sans Unicode" w:hAnsi="Lucida Sans Unicode" w:cs="Lucida Sans Unicode"/>
+                <w:szCs w:val="18"/>
+                <w:lang w:val="en-US"/>
+              </w:rPr>
+              <w:t>:</w:t>
+            </w:r>
+          </w:p>
+        </w:tc>
+      </w:tr>
+      <w:tr>
+        <w:trPr>
+          <w:trHeight w:val="412"/>
+        </w:trPr>
+        <w:tc>
+          <w:tcPr>
+            <w:tcW w:w="9219" w:type="dxa"/>
+            <w:gridSpan w:val="4"/>
+          </w:tcPr>
+          <w:p>
+            <w:pPr>
+              <w:jc w:val="both"/>
+              <w:rPr>
+                <w:rFonts w:ascii="Lucida Sans Unicode" w:hAnsi="Lucida Sans Unicode" w:cs="Lucida Sans Unicode"/>
+                <w:szCs w:val="18"/>
+              </w:rPr>
+            </w:pPr>
+            <w:r>
+              <w:rPr>
+                <w:rFonts w:ascii="Lucida Sans Unicode" w:hAnsi="Lucida Sans Unicode" w:cs="Lucida Sans Unicode"/>
+                <w:b/>
+                <w:szCs w:val="18"/>
+              </w:rPr>
+              <w:t xml:space="preserve">2) Tipo </w:t>
+            </w:r>
+            <w:r>
+              <w:rPr>
+                <w:rFonts w:ascii="Lucida Sans Unicode" w:hAnsi="Lucida Sans Unicode" w:cs="Lucida Sans Unicode"/>
+                <w:b/>
+                <w:szCs w:val="18"/>
+              </w:rPr>
+              <w:t>s</w:t>
+            </w:r>
+            <w:r>
+              <w:rPr>
+                <w:rFonts w:ascii="Lucida Sans Unicode" w:hAnsi="Lucida Sans Unicode" w:cs="Lucida Sans Unicode"/>
+                <w:b/>
+                <w:szCs w:val="18"/>
+              </w:rPr>
+              <w:t>oftware</w:t>
+            </w:r>
+            <w:r>
+              <w:rPr>
+                <w:rFonts w:ascii="Lucida Sans Unicode" w:hAnsi="Lucida Sans Unicode" w:cs="Lucida Sans Unicode"/>
+                <w:b/>
+                <w:szCs w:val="18"/>
+              </w:rPr>
+              <w:t xml:space="preserve"> faltante</w:t>
+            </w:r>
+          </w:p>
+        </w:tc>
+      </w:tr>
+      <w:tr>
+        <w:trPr>
+          <w:trHeight w:val="3363"/>
+        </w:trPr>
+        <w:tc>
+          <w:tcPr>
+            <w:tcW w:w="9219" w:type="dxa"/>
+            <w:gridSpan w:val="4"/>
+          </w:tcPr>
+          <w:p>
+            <w:pPr>
+              <w:pStyle w:val="Prrafodelista"/>
+              <w:numPr>
+                <w:ilvl w:val="0"/>
+                <w:numId w:val="53"/>
+              </w:numPr>
+              <w:jc w:val="both"/>
+              <w:rPr>
+                <w:rFonts w:ascii="Lucida Sans Unicode" w:hAnsi="Lucida Sans Unicode" w:cs="Lucida Sans Unicode"/>
+                <w:b/>
+                <w:szCs w:val="18"/>
+              </w:rPr>
+            </w:pPr>
+            <w:r>
+              <w:rPr>
+                <w:rFonts w:ascii="Lucida Sans Unicode" w:hAnsi="Lucida Sans Unicode" w:cs="Lucida Sans Unicode"/>
+                <w:szCs w:val="18"/>
+              </w:rPr>
+              <w:t>Especificar:</w:t>
+            </w:r>
+            <w:r>
+              <w:rPr>
+                <w:rFonts w:ascii="Lucida Sans Unicode" w:hAnsi="Lucida Sans Unicode" w:cs="Lucida Sans Unicode"/>
+                <w:szCs w:val="18"/>
+              </w:rPr>
+              <w:t xml:space="preserve"> </w:t>
+            </w:r>
+          </w:p>
+        </w:tc>
+      </w:tr>
+      <w:tr>
+        <w:trPr>
+          <w:trHeight w:val="1251"/>
+        </w:trPr>
+        <w:tc>
+          <w:tcPr>
+            <w:tcW w:w="9219" w:type="dxa"/>
+            <w:gridSpan w:val="4"/>
+          </w:tcPr>
+          <w:p>
+            <w:pPr>
+              <w:jc w:val="both"/>
+              <w:rPr>
+                <w:rFonts w:ascii="Lucida Sans Unicode" w:hAnsi="Lucida Sans Unicode" w:cs="Lucida Sans Unicode"/>
+                <w:b/>
+                <w:sz w:val="18"/>
+                <w:szCs w:val="18"/>
+              </w:rPr>
+            </w:pPr>
+            <w:r>
+              <w:rPr>
+                <w:rFonts w:ascii="Lucida Sans Unicode" w:hAnsi="Lucida Sans Unicode" w:cs="Lucida Sans Unicode"/>
+                <w:b/>
+                <w:sz w:val="18"/>
+                <w:szCs w:val="18"/>
+              </w:rPr>
+              <w:t>Comentario</w:t>
+            </w:r>
+            <w:r>
+              <w:rPr>
+                <w:rFonts w:ascii="Lucida Sans Unicode" w:hAnsi="Lucida Sans Unicode" w:cs="Lucida Sans Unicode"/>
+                <w:b/>
+                <w:sz w:val="18"/>
+                <w:szCs w:val="18"/>
+              </w:rPr>
+              <w:t>:</w:t>
+            </w:r>
+          </w:p>
+          <w:p>
+            <w:pPr>
+              <w:jc w:val="both"/>
+              <w:rPr>
+                <w:rFonts w:ascii="Lucida Sans Unicode" w:hAnsi="Lucida Sans Unicode" w:cs="Lucida Sans Unicode"/>
+                <w:sz w:val="18"/>
+                <w:szCs w:val="18"/>
+              </w:rPr>
+            </w:pPr>
+          </w:p>
+        </w:tc>
+      </w:tr>
+      <w:tr>
+        <w:trPr>
+          <w:trHeight w:val="401"/>
+        </w:trPr>
+        <w:tc>
+          <w:tcPr>
+            <w:tcW w:w="9219" w:type="dxa"/>
+            <w:gridSpan w:val="4"/>
+            <w:tcBorders>
+              <w:bottom w:val="single" w:sz="4" w:space="0" w:color="auto"/>
+            </w:tcBorders>
+          </w:tcPr>
+          <w:p>
+            <w:pPr>
+              <w:jc w:val="center"/>
+              <w:rPr>
+                <w:rFonts w:ascii="Lucida Sans Unicode" w:hAnsi="Lucida Sans Unicode" w:cs="Lucida Sans Unicode"/>
+                <w:b/>
+                <w:sz w:val="18"/>
+                <w:szCs w:val="18"/>
+              </w:rPr>
+            </w:pPr>
+            <w:r>
+              <w:rPr>
+                <w:rFonts w:ascii="Lucida Sans Unicode" w:hAnsi="Lucida Sans Unicode" w:cs="Lucida Sans Unicode"/>
+                <w:b/>
+                <w:sz w:val="18"/>
+                <w:szCs w:val="18"/>
+              </w:rPr>
+              <w:t>FIRMA(s)</w:t>
+            </w:r>
+          </w:p>
+        </w:tc>
+      </w:tr>
+      <w:tr>
+        <w:trPr>
+          <w:trHeight w:val="401"/>
+        </w:trPr>
+        <w:tc>
+          <w:tcPr>
+            <w:tcW w:w="2305" w:type="dxa"/>
+            <w:tcBorders>
+              <w:bottom w:val="nil"/>
+              <w:right w:val="nil"/>
+            </w:tcBorders>
+          </w:tcPr>
+          <w:p>
+            <w:pPr>
+              <w:jc w:val="both"/>
+              <w:rPr>
+                <w:rFonts w:ascii="Lucida Sans Unicode" w:hAnsi="Lucida Sans Unicode" w:cs="Lucida Sans Unicode"/>
+                <w:sz w:val="18"/>
+                <w:szCs w:val="18"/>
+              </w:rPr>
+            </w:pPr>
+          </w:p>
+        </w:tc>
+        <w:tc>
+          <w:tcPr>
+            <w:tcW w:w="293" w:type="dxa"/>
+            <w:tcBorders>
+              <w:left w:val="nil"/>
+              <w:bottom w:val="nil"/>
+              <w:right w:val="nil"/>
+            </w:tcBorders>
+          </w:tcPr>
+          <w:p>
+            <w:pPr>
+              <w:jc w:val="both"/>
+              <w:rPr>
+                <w:rFonts w:ascii="Lucida Sans Unicode" w:hAnsi="Lucida Sans Unicode" w:cs="Lucida Sans Unicode"/>
+                <w:sz w:val="18"/>
+                <w:szCs w:val="18"/>
+              </w:rPr>
+            </w:pPr>
+          </w:p>
+        </w:tc>
+        <w:tc>
+          <w:tcPr>
+            <w:tcW w:w="4315" w:type="dxa"/>
+            <w:tcBorders>
+              <w:left w:val="nil"/>
+              <w:bottom w:val="nil"/>
+              <w:right w:val="nil"/>
+            </w:tcBorders>
+          </w:tcPr>
+          <w:p>
+            <w:pPr>
+              <w:jc w:val="both"/>
+              <w:rPr>
+                <w:rFonts w:ascii="Lucida Sans Unicode" w:hAnsi="Lucida Sans Unicode" w:cs="Lucida Sans Unicode"/>
+                <w:sz w:val="18"/>
+                <w:szCs w:val="18"/>
+              </w:rPr>
+            </w:pPr>
+          </w:p>
+        </w:tc>
+        <w:tc>
+          <w:tcPr>
+            <w:tcW w:w="2306" w:type="dxa"/>
+            <w:tcBorders>
+              <w:left w:val="nil"/>
+              <w:bottom w:val="nil"/>
+            </w:tcBorders>
+          </w:tcPr>
+          <w:p>
+            <w:pPr>
+              <w:jc w:val="both"/>
+              <w:rPr>
+                <w:rFonts w:ascii="Lucida Sans Unicode" w:hAnsi="Lucida Sans Unicode" w:cs="Lucida Sans Unicode"/>
+                <w:sz w:val="18"/>
+                <w:szCs w:val="18"/>
+              </w:rPr>
+            </w:pPr>
+          </w:p>
+        </w:tc>
+      </w:tr>
+      <w:tr>
+        <w:trPr>
+          <w:trHeight w:val="401"/>
+        </w:trPr>
+        <w:tc>
+          <w:tcPr>
+            <w:tcW w:w="2305" w:type="dxa"/>
+            <w:tcBorders>
+              <w:top w:val="nil"/>
+              <w:bottom w:val="nil"/>
+              <w:right w:val="nil"/>
+            </w:tcBorders>
+          </w:tcPr>
+          <w:p>
+            <w:pPr>
+              <w:jc w:val="both"/>
+              <w:rPr>
+                <w:rFonts w:ascii="Lucida Sans Unicode" w:hAnsi="Lucida Sans Unicode" w:cs="Lucida Sans Unicode"/>
+                <w:sz w:val="18"/>
+                <w:szCs w:val="18"/>
+              </w:rPr>
+            </w:pPr>
+            <w:r>
+              <w:rPr>
+                <w:rFonts w:ascii="Lucida Sans Unicode" w:hAnsi="Lucida Sans Unicode" w:cs="Lucida Sans Unicode"/>
+                <w:sz w:val="18"/>
+                <w:szCs w:val="18"/>
+              </w:rPr>
+              <w:t>_____________________</w:t>
+            </w:r>
+          </w:p>
+        </w:tc>
+        <w:tc>
+          <w:tcPr>
+            <w:tcW w:w="293" w:type="dxa"/>
+            <w:tcBorders>
+              <w:top w:val="nil"/>
+              <w:left w:val="nil"/>
+              <w:bottom w:val="nil"/>
+              <w:right w:val="nil"/>
+            </w:tcBorders>
+          </w:tcPr>
+          <w:p>
+            <w:pPr>
+              <w:jc w:val="both"/>
+              <w:rPr>
+                <w:rFonts w:ascii="Lucida Sans Unicode" w:hAnsi="Lucida Sans Unicode" w:cs="Lucida Sans Unicode"/>
+                <w:sz w:val="18"/>
+                <w:szCs w:val="18"/>
+              </w:rPr>
+            </w:pPr>
+          </w:p>
+        </w:tc>
+        <w:tc>
+          <w:tcPr>
+            <w:tcW w:w="4315" w:type="dxa"/>
+            <w:tcBorders>
+              <w:top w:val="nil"/>
+              <w:left w:val="nil"/>
+              <w:bottom w:val="nil"/>
+              <w:right w:val="nil"/>
+            </w:tcBorders>
+          </w:tcPr>
+          <w:p>
+            <w:pPr>
+              <w:jc w:val="both"/>
+              <w:rPr>
+                <w:rFonts w:ascii="Lucida Sans Unicode" w:hAnsi="Lucida Sans Unicode" w:cs="Lucida Sans Unicode"/>
+                <w:sz w:val="18"/>
+                <w:szCs w:val="18"/>
+              </w:rPr>
+            </w:pPr>
+            <w:r>
+              <w:rPr>
+                <w:rFonts w:ascii="Lucida Sans Unicode" w:hAnsi="Lucida Sans Unicode" w:cs="Lucida Sans Unicode"/>
+                <w:sz w:val="18"/>
+                <w:szCs w:val="18"/>
+              </w:rPr>
+              <w:t>__________________________________________</w:t>
+            </w:r>
+          </w:p>
+        </w:tc>
+        <w:tc>
+          <w:tcPr>
+            <w:tcW w:w="2306" w:type="dxa"/>
+            <w:tcBorders>
+              <w:top w:val="nil"/>
+              <w:left w:val="nil"/>
+              <w:bottom w:val="nil"/>
+            </w:tcBorders>
+          </w:tcPr>
+          <w:p>
+            <w:pPr>
+              <w:jc w:val="both"/>
+              <w:rPr>
+                <w:rFonts w:ascii="Lucida Sans Unicode" w:hAnsi="Lucida Sans Unicode" w:cs="Lucida Sans Unicode"/>
+                <w:sz w:val="18"/>
+                <w:szCs w:val="18"/>
+              </w:rPr>
+            </w:pPr>
+            <w:r>
+              <w:rPr>
+                <w:rFonts w:ascii="Lucida Sans Unicode" w:hAnsi="Lucida Sans Unicode" w:cs="Lucida Sans Unicode"/>
+                <w:sz w:val="18"/>
+                <w:szCs w:val="18"/>
+              </w:rPr>
+              <w:t>_____________________</w:t>
+            </w:r>
+          </w:p>
+        </w:tc>
+      </w:tr>
+      <w:tr>
+        <w:trPr>
+          <w:trHeight w:val="451"/>
+        </w:trPr>
+        <w:tc>
+          <w:tcPr>
+            <w:tcW w:w="2305" w:type="dxa"/>
+            <w:tcBorders>
+              <w:top w:val="nil"/>
+              <w:right w:val="nil"/>
+            </w:tcBorders>
+          </w:tcPr>
+          <w:p>
+            <w:pPr>
+              <w:jc w:val="center"/>
+              <w:rPr>
+                <w:rFonts w:ascii="Lucida Sans Unicode" w:hAnsi="Lucida Sans Unicode" w:cs="Lucida Sans Unicode"/>
+                <w:sz w:val="18"/>
+                <w:szCs w:val="18"/>
+              </w:rPr>
+            </w:pPr>
+            <w:r>
+              <w:rPr>
+                <w:rFonts w:ascii="Lucida Sans Unicode" w:hAnsi="Lucida Sans Unicode" w:cs="Lucida Sans Unicode"/>
+                <w:sz w:val="18"/>
+                <w:szCs w:val="18"/>
+              </w:rPr>
+              <w:t>Encargado entrega</w:t>
+            </w:r>
+          </w:p>
+        </w:tc>
+        <w:tc>
+          <w:tcPr>
+            <w:tcW w:w="293" w:type="dxa"/>
+            <w:tcBorders>
+              <w:top w:val="nil"/>
+              <w:left w:val="nil"/>
+              <w:right w:val="nil"/>
+            </w:tcBorders>
+          </w:tcPr>
+          <w:p>
+            <w:pPr>
+              <w:jc w:val="center"/>
+              <w:rPr>
+                <w:rFonts w:ascii="Lucida Sans Unicode" w:hAnsi="Lucida Sans Unicode" w:cs="Lucida Sans Unicode"/>
+                <w:sz w:val="18"/>
+                <w:szCs w:val="18"/>
+              </w:rPr>
+            </w:pPr>
+          </w:p>
+        </w:tc>
+        <w:tc>
+          <w:tcPr>
+            <w:tcW w:w="4315" w:type="dxa"/>
+            <w:tcBorders>
+              <w:top w:val="nil"/>
+              <w:left w:val="nil"/>
+              <w:right w:val="nil"/>
+            </w:tcBorders>
+          </w:tcPr>
+          <w:p>
+            <w:pPr>
+              <w:jc w:val="center"/>
+              <w:rPr>
+                <w:rFonts w:ascii="Lucida Sans Unicode" w:hAnsi="Lucida Sans Unicode" w:cs="Lucida Sans Unicode"/>
+                <w:sz w:val="18"/>
+                <w:szCs w:val="18"/>
+              </w:rPr>
+            </w:pPr>
+            <w:r>
+              <w:rPr>
+                <w:rFonts w:ascii="Lucida Sans Unicode" w:hAnsi="Lucida Sans Unicode" w:cs="Lucida Sans Unicode"/>
+                <w:sz w:val="18"/>
+                <w:szCs w:val="18"/>
+              </w:rPr>
+              <w:t>Jefe proyecto</w:t>
+            </w:r>
+          </w:p>
+        </w:tc>
+        <w:tc>
+          <w:tcPr>
+            <w:tcW w:w="2306" w:type="dxa"/>
+            <w:tcBorders>
+              <w:top w:val="nil"/>
+              <w:left w:val="nil"/>
+            </w:tcBorders>
+          </w:tcPr>
+          <w:p>
+            <w:pPr>
+              <w:jc w:val="center"/>
+              <w:rPr>
+                <w:rFonts w:ascii="Lucida Sans Unicode" w:hAnsi="Lucida Sans Unicode" w:cs="Lucida Sans Unicode"/>
+                <w:sz w:val="18"/>
+                <w:szCs w:val="18"/>
+              </w:rPr>
+            </w:pPr>
+            <w:r>
+              <w:rPr>
+                <w:rFonts w:ascii="Lucida Sans Unicode" w:hAnsi="Lucida Sans Unicode" w:cs="Lucida Sans Unicode"/>
+                <w:sz w:val="18"/>
+                <w:szCs w:val="18"/>
+              </w:rPr>
+              <w:t>Timbre recepción</w:t>
+            </w:r>
+          </w:p>
+        </w:tc>
+      </w:tr>
+    </w:tbl>
+    <w:p/>
     <w:sectPr>
       <w:headerReference w:type="first" r:id="rId42"/>
       <w:pgSz w:w="12240" w:h="15840"/>
@@ -21880,7 +24319,7 @@
             <w:rPr>
               <w:noProof/>
             </w:rPr>
-            <w:t>22</w:t>
+            <w:t>24</w:t>
           </w:r>
           <w:r>
             <w:fldChar w:fldCharType="end"/>
@@ -21940,14 +24379,27 @@
     <w:r>
       <w:t>Capítulo XI: 11.</w:t>
     </w:r>
-    <w:fldSimple w:instr=" STYLEREF  &quot;Título 1&quot;  \* MERGEFORMAT ">
-      <w:r>
-        <w:rPr>
-          <w:noProof/>
-        </w:rPr>
-        <w:t>Anexos</w:t>
-      </w:r>
-    </w:fldSimple>
+    <w:r>
+      <w:fldChar w:fldCharType="begin"/>
+    </w:r>
+    <w:r>
+      <w:instrText xml:space="preserve"> STYLEREF  "Título 1"  \* MERGEFORMAT </w:instrText>
+    </w:r>
+    <w:r>
+      <w:fldChar w:fldCharType="separate"/>
+    </w:r>
+    <w:r>
+      <w:rPr>
+        <w:noProof/>
+      </w:rPr>
+      <w:t>Anexos</w:t>
+    </w:r>
+    <w:r>
+      <w:rPr>
+        <w:noProof/>
+      </w:rPr>
+      <w:fldChar w:fldCharType="end"/>
+    </w:r>
   </w:p>
 </w:hdr>
 </file>
@@ -23780,6 +26232,119 @@
     </w:lvl>
   </w:abstractNum>
   <w:abstractNum w:abstractNumId="15">
+    <w:nsid w:val="1EC064F5"/>
+    <w:multiLevelType w:val="hybridMultilevel"/>
+    <w:tmpl w:val="936C31F6"/>
+    <w:lvl w:ilvl="0" w:tplc="340A0001">
+      <w:start w:val="1"/>
+      <w:numFmt w:val="bullet"/>
+      <w:lvlText w:val=""/>
+      <w:lvlJc w:val="left"/>
+      <w:pPr>
+        <w:ind w:left="720" w:hanging="360"/>
+      </w:pPr>
+      <w:rPr>
+        <w:rFonts w:ascii="Symbol" w:hAnsi="Symbol" w:hint="default"/>
+      </w:rPr>
+    </w:lvl>
+    <w:lvl w:ilvl="1" w:tplc="340A0003" w:tentative="1">
+      <w:start w:val="1"/>
+      <w:numFmt w:val="bullet"/>
+      <w:lvlText w:val="o"/>
+      <w:lvlJc w:val="left"/>
+      <w:pPr>
+        <w:ind w:left="1440" w:hanging="360"/>
+      </w:pPr>
+      <w:rPr>
+        <w:rFonts w:ascii="Courier New" w:hAnsi="Courier New" w:cs="Courier New" w:hint="default"/>
+      </w:rPr>
+    </w:lvl>
+    <w:lvl w:ilvl="2" w:tplc="340A0005" w:tentative="1">
+      <w:start w:val="1"/>
+      <w:numFmt w:val="bullet"/>
+      <w:lvlText w:val=""/>
+      <w:lvlJc w:val="left"/>
+      <w:pPr>
+        <w:ind w:left="2160" w:hanging="360"/>
+      </w:pPr>
+      <w:rPr>
+        <w:rFonts w:ascii="Wingdings" w:hAnsi="Wingdings" w:hint="default"/>
+      </w:rPr>
+    </w:lvl>
+    <w:lvl w:ilvl="3" w:tplc="340A0001" w:tentative="1">
+      <w:start w:val="1"/>
+      <w:numFmt w:val="bullet"/>
+      <w:lvlText w:val=""/>
+      <w:lvlJc w:val="left"/>
+      <w:pPr>
+        <w:ind w:left="2880" w:hanging="360"/>
+      </w:pPr>
+      <w:rPr>
+        <w:rFonts w:ascii="Symbol" w:hAnsi="Symbol" w:hint="default"/>
+      </w:rPr>
+    </w:lvl>
+    <w:lvl w:ilvl="4" w:tplc="340A0003" w:tentative="1">
+      <w:start w:val="1"/>
+      <w:numFmt w:val="bullet"/>
+      <w:lvlText w:val="o"/>
+      <w:lvlJc w:val="left"/>
+      <w:pPr>
+        <w:ind w:left="3600" w:hanging="360"/>
+      </w:pPr>
+      <w:rPr>
+        <w:rFonts w:ascii="Courier New" w:hAnsi="Courier New" w:cs="Courier New" w:hint="default"/>
+      </w:rPr>
+    </w:lvl>
+    <w:lvl w:ilvl="5" w:tplc="340A0005" w:tentative="1">
+      <w:start w:val="1"/>
+      <w:numFmt w:val="bullet"/>
+      <w:lvlText w:val=""/>
+      <w:lvlJc w:val="left"/>
+      <w:pPr>
+        <w:ind w:left="4320" w:hanging="360"/>
+      </w:pPr>
+      <w:rPr>
+        <w:rFonts w:ascii="Wingdings" w:hAnsi="Wingdings" w:hint="default"/>
+      </w:rPr>
+    </w:lvl>
+    <w:lvl w:ilvl="6" w:tplc="340A0001" w:tentative="1">
+      <w:start w:val="1"/>
+      <w:numFmt w:val="bullet"/>
+      <w:lvlText w:val=""/>
+      <w:lvlJc w:val="left"/>
+      <w:pPr>
+        <w:ind w:left="5040" w:hanging="360"/>
+      </w:pPr>
+      <w:rPr>
+        <w:rFonts w:ascii="Symbol" w:hAnsi="Symbol" w:hint="default"/>
+      </w:rPr>
+    </w:lvl>
+    <w:lvl w:ilvl="7" w:tplc="340A0003" w:tentative="1">
+      <w:start w:val="1"/>
+      <w:numFmt w:val="bullet"/>
+      <w:lvlText w:val="o"/>
+      <w:lvlJc w:val="left"/>
+      <w:pPr>
+        <w:ind w:left="5760" w:hanging="360"/>
+      </w:pPr>
+      <w:rPr>
+        <w:rFonts w:ascii="Courier New" w:hAnsi="Courier New" w:cs="Courier New" w:hint="default"/>
+      </w:rPr>
+    </w:lvl>
+    <w:lvl w:ilvl="8" w:tplc="340A0005" w:tentative="1">
+      <w:start w:val="1"/>
+      <w:numFmt w:val="bullet"/>
+      <w:lvlText w:val=""/>
+      <w:lvlJc w:val="left"/>
+      <w:pPr>
+        <w:ind w:left="6480" w:hanging="360"/>
+      </w:pPr>
+      <w:rPr>
+        <w:rFonts w:ascii="Wingdings" w:hAnsi="Wingdings" w:hint="default"/>
+      </w:rPr>
+    </w:lvl>
+  </w:abstractNum>
+  <w:abstractNum w:abstractNumId="16">
     <w:nsid w:val="23C91BEA"/>
     <w:multiLevelType w:val="hybridMultilevel"/>
     <w:tmpl w:val="C7361DFC"/>
@@ -23891,7 +26456,7 @@
       </w:rPr>
     </w:lvl>
   </w:abstractNum>
-  <w:abstractNum w:abstractNumId="16">
+  <w:abstractNum w:abstractNumId="17">
     <w:nsid w:val="26720BC6"/>
     <w:multiLevelType w:val="hybridMultilevel"/>
     <w:tmpl w:val="C5F84220"/>
@@ -24003,7 +26568,119 @@
       </w:rPr>
     </w:lvl>
   </w:abstractNum>
-  <w:abstractNum w:abstractNumId="17">
+  <w:abstractNum w:abstractNumId="18">
+    <w:nsid w:val="28753F35"/>
+    <w:multiLevelType w:val="hybridMultilevel"/>
+    <w:tmpl w:val="3CEEE6C0"/>
+    <w:lvl w:ilvl="0" w:tplc="688C185E">
+      <w:numFmt w:val="bullet"/>
+      <w:lvlText w:val=""/>
+      <w:lvlJc w:val="left"/>
+      <w:pPr>
+        <w:ind w:left="720" w:hanging="360"/>
+      </w:pPr>
+      <w:rPr>
+        <w:rFonts w:ascii="Wingdings" w:eastAsiaTheme="minorHAnsi" w:hAnsi="Wingdings" w:cstheme="minorBidi" w:hint="default"/>
+      </w:rPr>
+    </w:lvl>
+    <w:lvl w:ilvl="1" w:tplc="340A0003" w:tentative="1">
+      <w:start w:val="1"/>
+      <w:numFmt w:val="bullet"/>
+      <w:lvlText w:val="o"/>
+      <w:lvlJc w:val="left"/>
+      <w:pPr>
+        <w:ind w:left="1440" w:hanging="360"/>
+      </w:pPr>
+      <w:rPr>
+        <w:rFonts w:ascii="Courier New" w:hAnsi="Courier New" w:cs="Courier New" w:hint="default"/>
+      </w:rPr>
+    </w:lvl>
+    <w:lvl w:ilvl="2" w:tplc="340A0005" w:tentative="1">
+      <w:start w:val="1"/>
+      <w:numFmt w:val="bullet"/>
+      <w:lvlText w:val=""/>
+      <w:lvlJc w:val="left"/>
+      <w:pPr>
+        <w:ind w:left="2160" w:hanging="360"/>
+      </w:pPr>
+      <w:rPr>
+        <w:rFonts w:ascii="Wingdings" w:hAnsi="Wingdings" w:hint="default"/>
+      </w:rPr>
+    </w:lvl>
+    <w:lvl w:ilvl="3" w:tplc="340A0001" w:tentative="1">
+      <w:start w:val="1"/>
+      <w:numFmt w:val="bullet"/>
+      <w:lvlText w:val=""/>
+      <w:lvlJc w:val="left"/>
+      <w:pPr>
+        <w:ind w:left="2880" w:hanging="360"/>
+      </w:pPr>
+      <w:rPr>
+        <w:rFonts w:ascii="Symbol" w:hAnsi="Symbol" w:hint="default"/>
+      </w:rPr>
+    </w:lvl>
+    <w:lvl w:ilvl="4" w:tplc="340A0003" w:tentative="1">
+      <w:start w:val="1"/>
+      <w:numFmt w:val="bullet"/>
+      <w:lvlText w:val="o"/>
+      <w:lvlJc w:val="left"/>
+      <w:pPr>
+        <w:ind w:left="3600" w:hanging="360"/>
+      </w:pPr>
+      <w:rPr>
+        <w:rFonts w:ascii="Courier New" w:hAnsi="Courier New" w:cs="Courier New" w:hint="default"/>
+      </w:rPr>
+    </w:lvl>
+    <w:lvl w:ilvl="5" w:tplc="340A0005" w:tentative="1">
+      <w:start w:val="1"/>
+      <w:numFmt w:val="bullet"/>
+      <w:lvlText w:val=""/>
+      <w:lvlJc w:val="left"/>
+      <w:pPr>
+        <w:ind w:left="4320" w:hanging="360"/>
+      </w:pPr>
+      <w:rPr>
+        <w:rFonts w:ascii="Wingdings" w:hAnsi="Wingdings" w:hint="default"/>
+      </w:rPr>
+    </w:lvl>
+    <w:lvl w:ilvl="6" w:tplc="340A0001" w:tentative="1">
+      <w:start w:val="1"/>
+      <w:numFmt w:val="bullet"/>
+      <w:lvlText w:val=""/>
+      <w:lvlJc w:val="left"/>
+      <w:pPr>
+        <w:ind w:left="5040" w:hanging="360"/>
+      </w:pPr>
+      <w:rPr>
+        <w:rFonts w:ascii="Symbol" w:hAnsi="Symbol" w:hint="default"/>
+      </w:rPr>
+    </w:lvl>
+    <w:lvl w:ilvl="7" w:tplc="340A0003" w:tentative="1">
+      <w:start w:val="1"/>
+      <w:numFmt w:val="bullet"/>
+      <w:lvlText w:val="o"/>
+      <w:lvlJc w:val="left"/>
+      <w:pPr>
+        <w:ind w:left="5760" w:hanging="360"/>
+      </w:pPr>
+      <w:rPr>
+        <w:rFonts w:ascii="Courier New" w:hAnsi="Courier New" w:cs="Courier New" w:hint="default"/>
+      </w:rPr>
+    </w:lvl>
+    <w:lvl w:ilvl="8" w:tplc="340A0005" w:tentative="1">
+      <w:start w:val="1"/>
+      <w:numFmt w:val="bullet"/>
+      <w:lvlText w:val=""/>
+      <w:lvlJc w:val="left"/>
+      <w:pPr>
+        <w:ind w:left="6480" w:hanging="360"/>
+      </w:pPr>
+      <w:rPr>
+        <w:rFonts w:ascii="Wingdings" w:hAnsi="Wingdings" w:hint="default"/>
+      </w:rPr>
+    </w:lvl>
+  </w:abstractNum>
+  <w:abstractNum w:abstractNumId="19">
     <w:nsid w:val="296D7501"/>
     <w:multiLevelType w:val="hybridMultilevel"/>
     <w:tmpl w:val="FE4EB9D0"/>
@@ -24115,7 +26792,7 @@
       </w:rPr>
     </w:lvl>
   </w:abstractNum>
-  <w:abstractNum w:abstractNumId="18">
+  <w:abstractNum w:abstractNumId="20">
     <w:nsid w:val="2A9B29AF"/>
     <w:multiLevelType w:val="hybridMultilevel"/>
     <w:tmpl w:val="96886610"/>
@@ -24228,7 +26905,7 @@
       </w:rPr>
     </w:lvl>
   </w:abstractNum>
-  <w:abstractNum w:abstractNumId="19">
+  <w:abstractNum w:abstractNumId="21">
     <w:nsid w:val="2D5A0F76"/>
     <w:multiLevelType w:val="hybridMultilevel"/>
     <w:tmpl w:val="DC9877A6"/>
@@ -24341,7 +27018,7 @@
       </w:rPr>
     </w:lvl>
   </w:abstractNum>
-  <w:abstractNum w:abstractNumId="20">
+  <w:abstractNum w:abstractNumId="22">
     <w:nsid w:val="2DC64073"/>
     <w:multiLevelType w:val="hybridMultilevel"/>
     <w:tmpl w:val="C5608F44"/>
@@ -24453,7 +27130,7 @@
       </w:rPr>
     </w:lvl>
   </w:abstractNum>
-  <w:abstractNum w:abstractNumId="21">
+  <w:abstractNum w:abstractNumId="23">
     <w:nsid w:val="2EE54216"/>
     <w:multiLevelType w:val="hybridMultilevel"/>
     <w:tmpl w:val="4F62D61E"/>
@@ -24565,7 +27242,7 @@
       </w:rPr>
     </w:lvl>
   </w:abstractNum>
-  <w:abstractNum w:abstractNumId="22">
+  <w:abstractNum w:abstractNumId="24">
     <w:nsid w:val="2F406CBE"/>
     <w:multiLevelType w:val="hybridMultilevel"/>
     <w:tmpl w:val="8F40321C"/>
@@ -24677,7 +27354,7 @@
       </w:rPr>
     </w:lvl>
   </w:abstractNum>
-  <w:abstractNum w:abstractNumId="23">
+  <w:abstractNum w:abstractNumId="25">
     <w:nsid w:val="31EE2BA6"/>
     <w:multiLevelType w:val="hybridMultilevel"/>
     <w:tmpl w:val="8A02CE30"/>
@@ -24793,7 +27470,7 @@
       </w:rPr>
     </w:lvl>
   </w:abstractNum>
-  <w:abstractNum w:abstractNumId="24">
+  <w:abstractNum w:abstractNumId="26">
     <w:nsid w:val="358C7CC9"/>
     <w:multiLevelType w:val="hybridMultilevel"/>
     <w:tmpl w:val="15EA2454"/>
@@ -24905,7 +27582,120 @@
       </w:rPr>
     </w:lvl>
   </w:abstractNum>
-  <w:abstractNum w:abstractNumId="25">
+  <w:abstractNum w:abstractNumId="27">
+    <w:nsid w:val="37C41893"/>
+    <w:multiLevelType w:val="hybridMultilevel"/>
+    <w:tmpl w:val="DEC86262"/>
+    <w:lvl w:ilvl="0" w:tplc="340A0003">
+      <w:start w:val="1"/>
+      <w:numFmt w:val="bullet"/>
+      <w:lvlText w:val="o"/>
+      <w:lvlJc w:val="left"/>
+      <w:pPr>
+        <w:ind w:left="720" w:hanging="360"/>
+      </w:pPr>
+      <w:rPr>
+        <w:rFonts w:ascii="Courier New" w:hAnsi="Courier New" w:cs="Courier New" w:hint="default"/>
+      </w:rPr>
+    </w:lvl>
+    <w:lvl w:ilvl="1" w:tplc="340A0003" w:tentative="1">
+      <w:start w:val="1"/>
+      <w:numFmt w:val="bullet"/>
+      <w:lvlText w:val="o"/>
+      <w:lvlJc w:val="left"/>
+      <w:pPr>
+        <w:ind w:left="1440" w:hanging="360"/>
+      </w:pPr>
+      <w:rPr>
+        <w:rFonts w:ascii="Courier New" w:hAnsi="Courier New" w:cs="Courier New" w:hint="default"/>
+      </w:rPr>
+    </w:lvl>
+    <w:lvl w:ilvl="2" w:tplc="340A0005" w:tentative="1">
+      <w:start w:val="1"/>
+      <w:numFmt w:val="bullet"/>
+      <w:lvlText w:val=""/>
+      <w:lvlJc w:val="left"/>
+      <w:pPr>
+        <w:ind w:left="2160" w:hanging="360"/>
+      </w:pPr>
+      <w:rPr>
+        <w:rFonts w:ascii="Wingdings" w:hAnsi="Wingdings" w:hint="default"/>
+      </w:rPr>
+    </w:lvl>
+    <w:lvl w:ilvl="3" w:tplc="340A0001" w:tentative="1">
+      <w:start w:val="1"/>
+      <w:numFmt w:val="bullet"/>
+      <w:lvlText w:val=""/>
+      <w:lvlJc w:val="left"/>
+      <w:pPr>
+        <w:ind w:left="2880" w:hanging="360"/>
+      </w:pPr>
+      <w:rPr>
+        <w:rFonts w:ascii="Symbol" w:hAnsi="Symbol" w:hint="default"/>
+      </w:rPr>
+    </w:lvl>
+    <w:lvl w:ilvl="4" w:tplc="340A0003" w:tentative="1">
+      <w:start w:val="1"/>
+      <w:numFmt w:val="bullet"/>
+      <w:lvlText w:val="o"/>
+      <w:lvlJc w:val="left"/>
+      <w:pPr>
+        <w:ind w:left="3600" w:hanging="360"/>
+      </w:pPr>
+      <w:rPr>
+        <w:rFonts w:ascii="Courier New" w:hAnsi="Courier New" w:cs="Courier New" w:hint="default"/>
+      </w:rPr>
+    </w:lvl>
+    <w:lvl w:ilvl="5" w:tplc="340A0005" w:tentative="1">
+      <w:start w:val="1"/>
+      <w:numFmt w:val="bullet"/>
+      <w:lvlText w:val=""/>
+      <w:lvlJc w:val="left"/>
+      <w:pPr>
+        <w:ind w:left="4320" w:hanging="360"/>
+      </w:pPr>
+      <w:rPr>
+        <w:rFonts w:ascii="Wingdings" w:hAnsi="Wingdings" w:hint="default"/>
+      </w:rPr>
+    </w:lvl>
+    <w:lvl w:ilvl="6" w:tplc="340A0001" w:tentative="1">
+      <w:start w:val="1"/>
+      <w:numFmt w:val="bullet"/>
+      <w:lvlText w:val=""/>
+      <w:lvlJc w:val="left"/>
+      <w:pPr>
+        <w:ind w:left="5040" w:hanging="360"/>
+      </w:pPr>
+      <w:rPr>
+        <w:rFonts w:ascii="Symbol" w:hAnsi="Symbol" w:hint="default"/>
+      </w:rPr>
+    </w:lvl>
+    <w:lvl w:ilvl="7" w:tplc="340A0003" w:tentative="1">
+      <w:start w:val="1"/>
+      <w:numFmt w:val="bullet"/>
+      <w:lvlText w:val="o"/>
+      <w:lvlJc w:val="left"/>
+      <w:pPr>
+        <w:ind w:left="5760" w:hanging="360"/>
+      </w:pPr>
+      <w:rPr>
+        <w:rFonts w:ascii="Courier New" w:hAnsi="Courier New" w:cs="Courier New" w:hint="default"/>
+      </w:rPr>
+    </w:lvl>
+    <w:lvl w:ilvl="8" w:tplc="340A0005" w:tentative="1">
+      <w:start w:val="1"/>
+      <w:numFmt w:val="bullet"/>
+      <w:lvlText w:val=""/>
+      <w:lvlJc w:val="left"/>
+      <w:pPr>
+        <w:ind w:left="6480" w:hanging="360"/>
+      </w:pPr>
+      <w:rPr>
+        <w:rFonts w:ascii="Wingdings" w:hAnsi="Wingdings" w:hint="default"/>
+      </w:rPr>
+    </w:lvl>
+  </w:abstractNum>
+  <w:abstractNum w:abstractNumId="28">
     <w:nsid w:val="383F0720"/>
     <w:multiLevelType w:val="hybridMultilevel"/>
     <w:tmpl w:val="D18EBEB4"/>
@@ -24991,7 +27781,96 @@
       </w:pPr>
     </w:lvl>
   </w:abstractNum>
-  <w:abstractNum w:abstractNumId="26">
+  <w:abstractNum w:abstractNumId="29">
+    <w:nsid w:val="3ED232A8"/>
+    <w:multiLevelType w:val="hybridMultilevel"/>
+    <w:tmpl w:val="DDE8AF40"/>
+    <w:lvl w:ilvl="0" w:tplc="340A0011">
+      <w:start w:val="1"/>
+      <w:numFmt w:val="decimal"/>
+      <w:lvlText w:val="%1)"/>
+      <w:lvlJc w:val="left"/>
+      <w:pPr>
+        <w:ind w:left="720" w:hanging="360"/>
+      </w:pPr>
+      <w:rPr>
+        <w:rFonts w:hint="default"/>
+      </w:rPr>
+    </w:lvl>
+    <w:lvl w:ilvl="1" w:tplc="340A0019" w:tentative="1">
+      <w:start w:val="1"/>
+      <w:numFmt w:val="lowerLetter"/>
+      <w:lvlText w:val="%2."/>
+      <w:lvlJc w:val="left"/>
+      <w:pPr>
+        <w:ind w:left="1440" w:hanging="360"/>
+      </w:pPr>
+    </w:lvl>
+    <w:lvl w:ilvl="2" w:tplc="340A001B" w:tentative="1">
+      <w:start w:val="1"/>
+      <w:numFmt w:val="lowerRoman"/>
+      <w:lvlText w:val="%3."/>
+      <w:lvlJc w:val="right"/>
+      <w:pPr>
+        <w:ind w:left="2160" w:hanging="180"/>
+      </w:pPr>
+    </w:lvl>
+    <w:lvl w:ilvl="3" w:tplc="340A000F" w:tentative="1">
+      <w:start w:val="1"/>
+      <w:numFmt w:val="decimal"/>
+      <w:lvlText w:val="%4."/>
+      <w:lvlJc w:val="left"/>
+      <w:pPr>
+        <w:ind w:left="2880" w:hanging="360"/>
+      </w:pPr>
+    </w:lvl>
+    <w:lvl w:ilvl="4" w:tplc="340A0019" w:tentative="1">
+      <w:start w:val="1"/>
+      <w:numFmt w:val="lowerLetter"/>
+      <w:lvlText w:val="%5."/>
+      <w:lvlJc w:val="left"/>
+      <w:pPr>
+        <w:ind w:left="3600" w:hanging="360"/>
+      </w:pPr>
+    </w:lvl>
+    <w:lvl w:ilvl="5" w:tplc="340A001B" w:tentative="1">
+      <w:start w:val="1"/>
+      <w:numFmt w:val="lowerRoman"/>
+      <w:lvlText w:val="%6."/>
+      <w:lvlJc w:val="right"/>
+      <w:pPr>
+        <w:ind w:left="4320" w:hanging="180"/>
+      </w:pPr>
+    </w:lvl>
+    <w:lvl w:ilvl="6" w:tplc="340A000F" w:tentative="1">
+      <w:start w:val="1"/>
+      <w:numFmt w:val="decimal"/>
+      <w:lvlText w:val="%7."/>
+      <w:lvlJc w:val="left"/>
+      <w:pPr>
+        <w:ind w:left="5040" w:hanging="360"/>
+      </w:pPr>
+    </w:lvl>
+    <w:lvl w:ilvl="7" w:tplc="340A0019" w:tentative="1">
+      <w:start w:val="1"/>
+      <w:numFmt w:val="lowerLetter"/>
+      <w:lvlText w:val="%8."/>
+      <w:lvlJc w:val="left"/>
+      <w:pPr>
+        <w:ind w:left="5760" w:hanging="360"/>
+      </w:pPr>
+    </w:lvl>
+    <w:lvl w:ilvl="8" w:tplc="340A001B" w:tentative="1">
+      <w:start w:val="1"/>
+      <w:numFmt w:val="lowerRoman"/>
+      <w:lvlText w:val="%9."/>
+      <w:lvlJc w:val="right"/>
+      <w:pPr>
+        <w:ind w:left="6480" w:hanging="180"/>
+      </w:pPr>
+    </w:lvl>
+  </w:abstractNum>
+  <w:abstractNum w:abstractNumId="30">
     <w:nsid w:val="43571A06"/>
     <w:multiLevelType w:val="hybridMultilevel"/>
     <w:tmpl w:val="1B864588"/>
@@ -25103,7 +27982,7 @@
       </w:rPr>
     </w:lvl>
   </w:abstractNum>
-  <w:abstractNum w:abstractNumId="27">
+  <w:abstractNum w:abstractNumId="31">
     <w:nsid w:val="462A0BC6"/>
     <w:multiLevelType w:val="hybridMultilevel"/>
     <w:tmpl w:val="D3CCDF8A"/>
@@ -25216,7 +28095,7 @@
       </w:rPr>
     </w:lvl>
   </w:abstractNum>
-  <w:abstractNum w:abstractNumId="28">
+  <w:abstractNum w:abstractNumId="32">
     <w:nsid w:val="46462B58"/>
     <w:multiLevelType w:val="hybridMultilevel"/>
     <w:tmpl w:val="DB1EBF9E"/>
@@ -25328,7 +28207,7 @@
       </w:rPr>
     </w:lvl>
   </w:abstractNum>
-  <w:abstractNum w:abstractNumId="29">
+  <w:abstractNum w:abstractNumId="33">
     <w:nsid w:val="4B3568FD"/>
     <w:multiLevelType w:val="hybridMultilevel"/>
     <w:tmpl w:val="67D49CFE"/>
@@ -25440,7 +28319,7 @@
       </w:rPr>
     </w:lvl>
   </w:abstractNum>
-  <w:abstractNum w:abstractNumId="30">
+  <w:abstractNum w:abstractNumId="34">
     <w:nsid w:val="4D44731C"/>
     <w:multiLevelType w:val="hybridMultilevel"/>
     <w:tmpl w:val="C512D636"/>
@@ -25552,7 +28431,7 @@
       </w:rPr>
     </w:lvl>
   </w:abstractNum>
-  <w:abstractNum w:abstractNumId="31">
+  <w:abstractNum w:abstractNumId="35">
     <w:nsid w:val="4E9901EC"/>
     <w:multiLevelType w:val="hybridMultilevel"/>
     <w:tmpl w:val="40CA11B0"/>
@@ -25664,7 +28543,7 @@
       </w:rPr>
     </w:lvl>
   </w:abstractNum>
-  <w:abstractNum w:abstractNumId="32">
+  <w:abstractNum w:abstractNumId="36">
     <w:nsid w:val="50907737"/>
     <w:multiLevelType w:val="hybridMultilevel"/>
     <w:tmpl w:val="01DCADCA"/>
@@ -25776,7 +28655,7 @@
       </w:rPr>
     </w:lvl>
   </w:abstractNum>
-  <w:abstractNum w:abstractNumId="33">
+  <w:abstractNum w:abstractNumId="37">
     <w:nsid w:val="52E032BC"/>
     <w:multiLevelType w:val="hybridMultilevel"/>
     <w:tmpl w:val="10168C58"/>
@@ -25888,7 +28767,7 @@
       </w:rPr>
     </w:lvl>
   </w:abstractNum>
-  <w:abstractNum w:abstractNumId="34">
+  <w:abstractNum w:abstractNumId="38">
     <w:nsid w:val="54120F41"/>
     <w:multiLevelType w:val="hybridMultilevel"/>
     <w:tmpl w:val="D70A4CD2"/>
@@ -25974,7 +28853,120 @@
       </w:pPr>
     </w:lvl>
   </w:abstractNum>
-  <w:abstractNum w:abstractNumId="35">
+  <w:abstractNum w:abstractNumId="39">
+    <w:nsid w:val="57EF44BF"/>
+    <w:multiLevelType w:val="hybridMultilevel"/>
+    <w:tmpl w:val="4EA468A4"/>
+    <w:lvl w:ilvl="0" w:tplc="340A0003">
+      <w:start w:val="1"/>
+      <w:numFmt w:val="bullet"/>
+      <w:lvlText w:val="o"/>
+      <w:lvlJc w:val="left"/>
+      <w:pPr>
+        <w:ind w:left="720" w:hanging="360"/>
+      </w:pPr>
+      <w:rPr>
+        <w:rFonts w:ascii="Courier New" w:hAnsi="Courier New" w:cs="Courier New" w:hint="default"/>
+      </w:rPr>
+    </w:lvl>
+    <w:lvl w:ilvl="1" w:tplc="340A0003" w:tentative="1">
+      <w:start w:val="1"/>
+      <w:numFmt w:val="bullet"/>
+      <w:lvlText w:val="o"/>
+      <w:lvlJc w:val="left"/>
+      <w:pPr>
+        <w:ind w:left="1440" w:hanging="360"/>
+      </w:pPr>
+      <w:rPr>
+        <w:rFonts w:ascii="Courier New" w:hAnsi="Courier New" w:cs="Courier New" w:hint="default"/>
+      </w:rPr>
+    </w:lvl>
+    <w:lvl w:ilvl="2" w:tplc="340A0005" w:tentative="1">
+      <w:start w:val="1"/>
+      <w:numFmt w:val="bullet"/>
+      <w:lvlText w:val=""/>
+      <w:lvlJc w:val="left"/>
+      <w:pPr>
+        <w:ind w:left="2160" w:hanging="360"/>
+      </w:pPr>
+      <w:rPr>
+        <w:rFonts w:ascii="Wingdings" w:hAnsi="Wingdings" w:hint="default"/>
+      </w:rPr>
+    </w:lvl>
+    <w:lvl w:ilvl="3" w:tplc="340A0001" w:tentative="1">
+      <w:start w:val="1"/>
+      <w:numFmt w:val="bullet"/>
+      <w:lvlText w:val=""/>
+      <w:lvlJc w:val="left"/>
+      <w:pPr>
+        <w:ind w:left="2880" w:hanging="360"/>
+      </w:pPr>
+      <w:rPr>
+        <w:rFonts w:ascii="Symbol" w:hAnsi="Symbol" w:hint="default"/>
+      </w:rPr>
+    </w:lvl>
+    <w:lvl w:ilvl="4" w:tplc="340A0003" w:tentative="1">
+      <w:start w:val="1"/>
+      <w:numFmt w:val="bullet"/>
+      <w:lvlText w:val="o"/>
+      <w:lvlJc w:val="left"/>
+      <w:pPr>
+        <w:ind w:left="3600" w:hanging="360"/>
+      </w:pPr>
+      <w:rPr>
+        <w:rFonts w:ascii="Courier New" w:hAnsi="Courier New" w:cs="Courier New" w:hint="default"/>
+      </w:rPr>
+    </w:lvl>
+    <w:lvl w:ilvl="5" w:tplc="340A0005" w:tentative="1">
+      <w:start w:val="1"/>
+      <w:numFmt w:val="bullet"/>
+      <w:lvlText w:val=""/>
+      <w:lvlJc w:val="left"/>
+      <w:pPr>
+        <w:ind w:left="4320" w:hanging="360"/>
+      </w:pPr>
+      <w:rPr>
+        <w:rFonts w:ascii="Wingdings" w:hAnsi="Wingdings" w:hint="default"/>
+      </w:rPr>
+    </w:lvl>
+    <w:lvl w:ilvl="6" w:tplc="340A0001" w:tentative="1">
+      <w:start w:val="1"/>
+      <w:numFmt w:val="bullet"/>
+      <w:lvlText w:val=""/>
+      <w:lvlJc w:val="left"/>
+      <w:pPr>
+        <w:ind w:left="5040" w:hanging="360"/>
+      </w:pPr>
+      <w:rPr>
+        <w:rFonts w:ascii="Symbol" w:hAnsi="Symbol" w:hint="default"/>
+      </w:rPr>
+    </w:lvl>
+    <w:lvl w:ilvl="7" w:tplc="340A0003" w:tentative="1">
+      <w:start w:val="1"/>
+      <w:numFmt w:val="bullet"/>
+      <w:lvlText w:val="o"/>
+      <w:lvlJc w:val="left"/>
+      <w:pPr>
+        <w:ind w:left="5760" w:hanging="360"/>
+      </w:pPr>
+      <w:rPr>
+        <w:rFonts w:ascii="Courier New" w:hAnsi="Courier New" w:cs="Courier New" w:hint="default"/>
+      </w:rPr>
+    </w:lvl>
+    <w:lvl w:ilvl="8" w:tplc="340A0005" w:tentative="1">
+      <w:start w:val="1"/>
+      <w:numFmt w:val="bullet"/>
+      <w:lvlText w:val=""/>
+      <w:lvlJc w:val="left"/>
+      <w:pPr>
+        <w:ind w:left="6480" w:hanging="360"/>
+      </w:pPr>
+      <w:rPr>
+        <w:rFonts w:ascii="Wingdings" w:hAnsi="Wingdings" w:hint="default"/>
+      </w:rPr>
+    </w:lvl>
+  </w:abstractNum>
+  <w:abstractNum w:abstractNumId="40">
     <w:nsid w:val="59247B8F"/>
     <w:multiLevelType w:val="hybridMultilevel"/>
     <w:tmpl w:val="D800FF22"/>
@@ -26087,7 +29079,7 @@
       </w:rPr>
     </w:lvl>
   </w:abstractNum>
-  <w:abstractNum w:abstractNumId="36">
+  <w:abstractNum w:abstractNumId="41">
     <w:nsid w:val="64834381"/>
     <w:multiLevelType w:val="hybridMultilevel"/>
     <w:tmpl w:val="BD3401E0"/>
@@ -26199,7 +29191,7 @@
       </w:rPr>
     </w:lvl>
   </w:abstractNum>
-  <w:abstractNum w:abstractNumId="37">
+  <w:abstractNum w:abstractNumId="42">
     <w:nsid w:val="665762A4"/>
     <w:multiLevelType w:val="hybridMultilevel"/>
     <w:tmpl w:val="ACB2A076"/>
@@ -26311,7 +29303,7 @@
       </w:rPr>
     </w:lvl>
   </w:abstractNum>
-  <w:abstractNum w:abstractNumId="38">
+  <w:abstractNum w:abstractNumId="43">
     <w:nsid w:val="6BF43924"/>
     <w:multiLevelType w:val="hybridMultilevel"/>
     <w:tmpl w:val="0EC62576"/>
@@ -26423,10 +29415,10 @@
       </w:rPr>
     </w:lvl>
   </w:abstractNum>
-  <w:abstractNum w:abstractNumId="39">
+  <w:abstractNum w:abstractNumId="44">
     <w:nsid w:val="6E557114"/>
     <w:multiLevelType w:val="hybridMultilevel"/>
-    <w:tmpl w:val="4E104E10"/>
+    <w:tmpl w:val="FAAA12D8"/>
     <w:lvl w:ilvl="0" w:tplc="688C185E">
       <w:numFmt w:val="bullet"/>
       <w:lvlText w:val=""/>
@@ -26535,7 +29527,7 @@
       </w:rPr>
     </w:lvl>
   </w:abstractNum>
-  <w:abstractNum w:abstractNumId="40">
+  <w:abstractNum w:abstractNumId="45">
     <w:nsid w:val="6F3B0ACF"/>
     <w:multiLevelType w:val="hybridMultilevel"/>
     <w:tmpl w:val="FB84B866"/>
@@ -26647,7 +29639,7 @@
       </w:rPr>
     </w:lvl>
   </w:abstractNum>
-  <w:abstractNum w:abstractNumId="41">
+  <w:abstractNum w:abstractNumId="46">
     <w:nsid w:val="72ED317A"/>
     <w:multiLevelType w:val="hybridMultilevel"/>
     <w:tmpl w:val="5B240BC8"/>
@@ -26759,7 +29751,7 @@
       </w:rPr>
     </w:lvl>
   </w:abstractNum>
-  <w:abstractNum w:abstractNumId="42">
+  <w:abstractNum w:abstractNumId="47">
     <w:nsid w:val="72F86A10"/>
     <w:multiLevelType w:val="hybridMultilevel"/>
     <w:tmpl w:val="641A9062"/>
@@ -26872,7 +29864,7 @@
       </w:rPr>
     </w:lvl>
   </w:abstractNum>
-  <w:abstractNum w:abstractNumId="43">
+  <w:abstractNum w:abstractNumId="48">
     <w:nsid w:val="75546915"/>
     <w:multiLevelType w:val="hybridMultilevel"/>
     <w:tmpl w:val="CD7249B2"/>
@@ -26984,7 +29976,7 @@
       </w:rPr>
     </w:lvl>
   </w:abstractNum>
-  <w:abstractNum w:abstractNumId="44">
+  <w:abstractNum w:abstractNumId="49">
     <w:nsid w:val="7F2D432B"/>
     <w:multiLevelType w:val="hybridMultilevel"/>
     <w:tmpl w:val="13CA7872"/>
@@ -27137,67 +30129,67 @@
     </w:lvlOverride>
   </w:num>
   <w:num w:numId="5">
-    <w:abstractNumId w:val="39"/>
+    <w:abstractNumId w:val="44"/>
   </w:num>
   <w:num w:numId="6">
-    <w:abstractNumId w:val="40"/>
+    <w:abstractNumId w:val="45"/>
   </w:num>
   <w:num w:numId="7">
-    <w:abstractNumId w:val="31"/>
+    <w:abstractNumId w:val="35"/>
   </w:num>
   <w:num w:numId="8">
     <w:abstractNumId w:val="13"/>
   </w:num>
   <w:num w:numId="9">
-    <w:abstractNumId w:val="21"/>
+    <w:abstractNumId w:val="23"/>
   </w:num>
   <w:num w:numId="10">
-    <w:abstractNumId w:val="29"/>
+    <w:abstractNumId w:val="33"/>
   </w:num>
   <w:num w:numId="11">
     <w:abstractNumId w:val="7"/>
   </w:num>
   <w:num w:numId="12">
-    <w:abstractNumId w:val="17"/>
+    <w:abstractNumId w:val="19"/>
   </w:num>
   <w:num w:numId="13">
+    <w:abstractNumId w:val="36"/>
+  </w:num>
+  <w:num w:numId="14">
+    <w:abstractNumId w:val="22"/>
+  </w:num>
+  <w:num w:numId="15">
+    <w:abstractNumId w:val="26"/>
+  </w:num>
+  <w:num w:numId="16">
+    <w:abstractNumId w:val="41"/>
+  </w:num>
+  <w:num w:numId="17">
+    <w:abstractNumId w:val="48"/>
+  </w:num>
+  <w:num w:numId="18">
+    <w:abstractNumId w:val="34"/>
+  </w:num>
+  <w:num w:numId="19">
     <w:abstractNumId w:val="32"/>
   </w:num>
-  <w:num w:numId="14">
-    <w:abstractNumId w:val="20"/>
+  <w:num w:numId="20">
+    <w:abstractNumId w:val="43"/>
   </w:num>
-  <w:num w:numId="15">
+  <w:num w:numId="21">
     <w:abstractNumId w:val="24"/>
   </w:num>
-  <w:num w:numId="16">
-    <w:abstractNumId w:val="36"/>
-  </w:num>
-  <w:num w:numId="17">
-    <w:abstractNumId w:val="43"/>
-  </w:num>
-  <w:num w:numId="18">
-    <w:abstractNumId w:val="30"/>
-  </w:num>
-  <w:num w:numId="19">
-    <w:abstractNumId w:val="28"/>
-  </w:num>
-  <w:num w:numId="20">
-    <w:abstractNumId w:val="38"/>
-  </w:num>
-  <w:num w:numId="21">
-    <w:abstractNumId w:val="22"/>
-  </w:num>
   <w:num w:numId="22">
-    <w:abstractNumId w:val="41"/>
+    <w:abstractNumId w:val="46"/>
   </w:num>
   <w:num w:numId="23">
     <w:abstractNumId w:val="1"/>
   </w:num>
   <w:num w:numId="24">
-    <w:abstractNumId w:val="26"/>
+    <w:abstractNumId w:val="30"/>
   </w:num>
   <w:num w:numId="25">
-    <w:abstractNumId w:val="16"/>
+    <w:abstractNumId w:val="17"/>
   </w:num>
   <w:num w:numId="26">
     <w:abstractNumId w:val="11"/>
@@ -27209,16 +30201,16 @@
     <w:abstractNumId w:val="2"/>
   </w:num>
   <w:num w:numId="29">
-    <w:abstractNumId w:val="15"/>
+    <w:abstractNumId w:val="16"/>
   </w:num>
   <w:num w:numId="30">
     <w:abstractNumId w:val="12"/>
   </w:num>
   <w:num w:numId="31">
-    <w:abstractNumId w:val="37"/>
+    <w:abstractNumId w:val="42"/>
   </w:num>
   <w:num w:numId="32">
-    <w:abstractNumId w:val="33"/>
+    <w:abstractNumId w:val="37"/>
   </w:num>
   <w:num w:numId="33">
     <w:abstractNumId w:val="5"/>
@@ -27230,19 +30222,19 @@
     <w:abstractNumId w:val="6"/>
   </w:num>
   <w:num w:numId="36">
-    <w:abstractNumId w:val="44"/>
+    <w:abstractNumId w:val="49"/>
   </w:num>
   <w:num w:numId="37">
-    <w:abstractNumId w:val="34"/>
+    <w:abstractNumId w:val="38"/>
   </w:num>
   <w:num w:numId="38">
-    <w:abstractNumId w:val="19"/>
+    <w:abstractNumId w:val="21"/>
   </w:num>
   <w:num w:numId="39">
     <w:abstractNumId w:val="9"/>
   </w:num>
   <w:num w:numId="40">
-    <w:abstractNumId w:val="23"/>
+    <w:abstractNumId w:val="25"/>
   </w:num>
   <w:num w:numId="41">
     <w:abstractNumId w:val="14"/>
@@ -27251,13 +30243,13 @@
     <w:abstractNumId w:val="4"/>
   </w:num>
   <w:num w:numId="43">
-    <w:abstractNumId w:val="35"/>
+    <w:abstractNumId w:val="40"/>
   </w:num>
   <w:num w:numId="44">
-    <w:abstractNumId w:val="27"/>
+    <w:abstractNumId w:val="31"/>
   </w:num>
   <w:num w:numId="45">
-    <w:abstractNumId w:val="25"/>
+    <w:abstractNumId w:val="28"/>
     <w:lvlOverride w:ilvl="0">
       <w:startOverride w:val="1"/>
     </w:lvlOverride>
@@ -27287,19 +30279,37 @@
     </w:lvlOverride>
   </w:num>
   <w:num w:numId="46">
-    <w:abstractNumId w:val="18"/>
+    <w:abstractNumId w:val="20"/>
   </w:num>
   <w:num w:numId="47">
-    <w:abstractNumId w:val="23"/>
+    <w:abstractNumId w:val="25"/>
   </w:num>
   <w:num w:numId="48">
-    <w:abstractNumId w:val="42"/>
+    <w:abstractNumId w:val="47"/>
   </w:num>
   <w:num w:numId="49">
     <w:abstractNumId w:val="14"/>
   </w:num>
   <w:num w:numId="50">
     <w:abstractNumId w:val="10"/>
+  </w:num>
+  <w:num w:numId="51">
+    <w:abstractNumId w:val="39"/>
+  </w:num>
+  <w:num w:numId="52">
+    <w:abstractNumId w:val="29"/>
+  </w:num>
+  <w:num w:numId="53">
+    <w:abstractNumId w:val="27"/>
+  </w:num>
+  <w:num w:numId="54">
+    <w:abstractNumId w:val="28"/>
+  </w:num>
+  <w:num w:numId="55">
+    <w:abstractNumId w:val="15"/>
+  </w:num>
+  <w:num w:numId="56">
+    <w:abstractNumId w:val="18"/>
   </w:num>
   <w:numIdMacAtCleanup w:val="50"/>
 </w:numbering>
@@ -27583,6 +30593,7 @@
   <w:style w:type="character" w:default="1" w:styleId="Fuentedeprrafopredeter">
     <w:name w:val="Default Paragraph Font"/>
     <w:uiPriority w:val="1"/>
+    <w:semiHidden/>
     <w:unhideWhenUsed/>
   </w:style>
   <w:style w:type="table" w:default="1" w:styleId="Tablanormal">
@@ -28255,6 +31266,7 @@
   <w:style w:type="character" w:default="1" w:styleId="Fuentedeprrafopredeter">
     <w:name w:val="Default Paragraph Font"/>
     <w:uiPriority w:val="1"/>
+    <w:semiHidden/>
     <w:unhideWhenUsed/>
   </w:style>
   <w:style w:type="table" w:default="1" w:styleId="Tablanormal">
@@ -29928,47 +32940,47 @@
     </dgm:pt>
   </dgm:ptLst>
   <dgm:cxnLst>
-    <dgm:cxn modelId="{404C4C24-49F7-459A-A8C8-6DABE0E5371D}" type="presOf" srcId="{2DCF179F-C1AB-45FC-8F51-E269DA65B744}" destId="{15B734A9-351F-4CC0-8FFF-6D3E8602504F}" srcOrd="0" destOrd="0" presId="urn:microsoft.com/office/officeart/2005/8/layout/cycle8"/>
-    <dgm:cxn modelId="{7BEA2ECA-023E-49A8-A450-671F32581E41}" type="presOf" srcId="{98A589DF-ACFA-4BC4-8123-696CA723D0EB}" destId="{568267C1-6552-4405-BA3D-7B7D32D96B80}" srcOrd="1" destOrd="0" presId="urn:microsoft.com/office/officeart/2005/8/layout/cycle8"/>
-    <dgm:cxn modelId="{DB9ED5F8-1EE5-4015-8F82-62E13CDB5BA5}" type="presOf" srcId="{0C099215-7763-4F38-A281-38F3DB9221DE}" destId="{475FC81C-A060-4E1A-9F7F-70C88721FBFD}" srcOrd="0" destOrd="0" presId="urn:microsoft.com/office/officeart/2005/8/layout/cycle8"/>
-    <dgm:cxn modelId="{9A839F69-FD03-4078-9568-415B847CD035}" type="presOf" srcId="{B92CBBFE-1706-47DB-A5EF-C1FA0223D722}" destId="{7C883A2C-7DB4-41AC-B2D0-6D3914DE1502}" srcOrd="0" destOrd="0" presId="urn:microsoft.com/office/officeart/2005/8/layout/cycle8"/>
-    <dgm:cxn modelId="{1485B3CA-2521-41F5-9C5F-1F2442B817FA}" type="presOf" srcId="{9F6456DF-158E-49AC-AEBF-43F52EF0959D}" destId="{44B77A48-E017-4555-B4B2-DCEA3C112F6C}" srcOrd="0" destOrd="0" presId="urn:microsoft.com/office/officeart/2005/8/layout/cycle8"/>
-    <dgm:cxn modelId="{87B90432-580B-425B-9401-75B01F73BEC3}" type="presOf" srcId="{9F6456DF-158E-49AC-AEBF-43F52EF0959D}" destId="{9B93C9BE-C2CE-4638-9219-494D9C13E7D3}" srcOrd="1" destOrd="0" presId="urn:microsoft.com/office/officeart/2005/8/layout/cycle8"/>
-    <dgm:cxn modelId="{DB7AE40A-2250-45E1-8B82-08E723A2719A}" type="presOf" srcId="{98A589DF-ACFA-4BC4-8123-696CA723D0EB}" destId="{4BFA2775-A494-4F26-B770-FD3B51676A61}" srcOrd="0" destOrd="0" presId="urn:microsoft.com/office/officeart/2005/8/layout/cycle8"/>
-    <dgm:cxn modelId="{0D162DB4-0202-41CB-9B02-AF04C8B559A5}" type="presOf" srcId="{1AD42A84-A349-4043-B6C5-3FC3B672E1A2}" destId="{F7419C1D-95B6-47E6-9ED6-11ECF70E530D}" srcOrd="1" destOrd="0" presId="urn:microsoft.com/office/officeart/2005/8/layout/cycle8"/>
+    <dgm:cxn modelId="{61CD4690-B6E0-4AC5-BC6F-48933FA501CB}" type="presOf" srcId="{1AD42A84-A349-4043-B6C5-3FC3B672E1A2}" destId="{093A9D88-B084-4BF7-A761-6DDAFB66492C}" srcOrd="0" destOrd="0" presId="urn:microsoft.com/office/officeart/2005/8/layout/cycle8"/>
+    <dgm:cxn modelId="{8FC1FA6F-B376-4F0D-BA9C-29EC52F1CE0A}" srcId="{B92CBBFE-1706-47DB-A5EF-C1FA0223D722}" destId="{1AD42A84-A349-4043-B6C5-3FC3B672E1A2}" srcOrd="1" destOrd="0" parTransId="{1124EC21-7ACC-4492-AEE7-946D0734DD08}" sibTransId="{4DA593E0-6471-418E-8211-D5D4257AD8C3}"/>
+    <dgm:cxn modelId="{1772B8EF-2730-4BC8-ABDB-3F0070DA3BD8}" type="presOf" srcId="{2DCF179F-C1AB-45FC-8F51-E269DA65B744}" destId="{2F83899D-5FE7-4EC3-AD98-0200F0E606E1}" srcOrd="1" destOrd="0" presId="urn:microsoft.com/office/officeart/2005/8/layout/cycle8"/>
+    <dgm:cxn modelId="{346D3CC8-C341-4ADD-A6F8-A4AB9FB0AEF1}" type="presOf" srcId="{0C099215-7763-4F38-A281-38F3DB9221DE}" destId="{32400319-D9B7-44D7-974D-4E0BFF61CF0D}" srcOrd="1" destOrd="0" presId="urn:microsoft.com/office/officeart/2005/8/layout/cycle8"/>
+    <dgm:cxn modelId="{73DE4796-A68A-45C7-82A3-B29707106A4A}" srcId="{B92CBBFE-1706-47DB-A5EF-C1FA0223D722}" destId="{2DCF179F-C1AB-45FC-8F51-E269DA65B744}" srcOrd="0" destOrd="0" parTransId="{85874DC9-8CEF-4361-92AC-72B5BF3F7381}" sibTransId="{ADA718E3-B261-4F05-9A6B-E0D531984C4C}"/>
+    <dgm:cxn modelId="{D5313603-B0E2-462E-AA2D-AAA6160BE31D}" type="presOf" srcId="{98A589DF-ACFA-4BC4-8123-696CA723D0EB}" destId="{4BFA2775-A494-4F26-B770-FD3B51676A61}" srcOrd="0" destOrd="0" presId="urn:microsoft.com/office/officeart/2005/8/layout/cycle8"/>
+    <dgm:cxn modelId="{267FC1A1-A733-4970-BBA7-B0ACEEEFEE06}" srcId="{B92CBBFE-1706-47DB-A5EF-C1FA0223D722}" destId="{98A589DF-ACFA-4BC4-8123-696CA723D0EB}" srcOrd="4" destOrd="0" parTransId="{FCE3436F-7418-436C-9D69-2D032CD09CB7}" sibTransId="{5A305F1F-07FA-437A-A711-66D5A4B9FBB0}"/>
     <dgm:cxn modelId="{7A0589B3-1B4B-4936-BCB9-4DA19DB7C5A8}" srcId="{B92CBBFE-1706-47DB-A5EF-C1FA0223D722}" destId="{9F6456DF-158E-49AC-AEBF-43F52EF0959D}" srcOrd="3" destOrd="0" parTransId="{A4599F15-84AF-4BCF-BDED-921F2DE40C32}" sibTransId="{C2A3DFF4-3371-4E85-8CDB-33792F69C818}"/>
-    <dgm:cxn modelId="{73DE4796-A68A-45C7-82A3-B29707106A4A}" srcId="{B92CBBFE-1706-47DB-A5EF-C1FA0223D722}" destId="{2DCF179F-C1AB-45FC-8F51-E269DA65B744}" srcOrd="0" destOrd="0" parTransId="{85874DC9-8CEF-4361-92AC-72B5BF3F7381}" sibTransId="{ADA718E3-B261-4F05-9A6B-E0D531984C4C}"/>
-    <dgm:cxn modelId="{54207A30-9B5E-49DC-9568-1D2235D8199C}" type="presOf" srcId="{0C099215-7763-4F38-A281-38F3DB9221DE}" destId="{32400319-D9B7-44D7-974D-4E0BFF61CF0D}" srcOrd="1" destOrd="0" presId="urn:microsoft.com/office/officeart/2005/8/layout/cycle8"/>
     <dgm:cxn modelId="{CAEB59C0-0DCB-46AE-9902-24869C31B681}" srcId="{B92CBBFE-1706-47DB-A5EF-C1FA0223D722}" destId="{0C099215-7763-4F38-A281-38F3DB9221DE}" srcOrd="2" destOrd="0" parTransId="{8FCD90D7-D486-4602-8655-08493440B98C}" sibTransId="{EE5F0371-18A6-4B66-A623-7D095582C718}"/>
-    <dgm:cxn modelId="{267FC1A1-A733-4970-BBA7-B0ACEEEFEE06}" srcId="{B92CBBFE-1706-47DB-A5EF-C1FA0223D722}" destId="{98A589DF-ACFA-4BC4-8123-696CA723D0EB}" srcOrd="4" destOrd="0" parTransId="{FCE3436F-7418-436C-9D69-2D032CD09CB7}" sibTransId="{5A305F1F-07FA-437A-A711-66D5A4B9FBB0}"/>
-    <dgm:cxn modelId="{1B740616-4C4A-43B7-85AC-02B8B8A2D154}" type="presOf" srcId="{1AD42A84-A349-4043-B6C5-3FC3B672E1A2}" destId="{093A9D88-B084-4BF7-A761-6DDAFB66492C}" srcOrd="0" destOrd="0" presId="urn:microsoft.com/office/officeart/2005/8/layout/cycle8"/>
-    <dgm:cxn modelId="{14B08338-CA93-4F0B-9FEE-E923E31CEB4B}" type="presOf" srcId="{2DCF179F-C1AB-45FC-8F51-E269DA65B744}" destId="{2F83899D-5FE7-4EC3-AD98-0200F0E606E1}" srcOrd="1" destOrd="0" presId="urn:microsoft.com/office/officeart/2005/8/layout/cycle8"/>
-    <dgm:cxn modelId="{8FC1FA6F-B376-4F0D-BA9C-29EC52F1CE0A}" srcId="{B92CBBFE-1706-47DB-A5EF-C1FA0223D722}" destId="{1AD42A84-A349-4043-B6C5-3FC3B672E1A2}" srcOrd="1" destOrd="0" parTransId="{1124EC21-7ACC-4492-AEE7-946D0734DD08}" sibTransId="{4DA593E0-6471-418E-8211-D5D4257AD8C3}"/>
-    <dgm:cxn modelId="{C4577264-3BF2-4225-8E70-C82E2DCAB8CA}" type="presParOf" srcId="{7C883A2C-7DB4-41AC-B2D0-6D3914DE1502}" destId="{15B734A9-351F-4CC0-8FFF-6D3E8602504F}" srcOrd="0" destOrd="0" presId="urn:microsoft.com/office/officeart/2005/8/layout/cycle8"/>
-    <dgm:cxn modelId="{3D0C5B84-F259-449E-B0F1-7D303DB6E662}" type="presParOf" srcId="{7C883A2C-7DB4-41AC-B2D0-6D3914DE1502}" destId="{3C73751C-A6C7-4172-9942-95283ACE21ED}" srcOrd="1" destOrd="0" presId="urn:microsoft.com/office/officeart/2005/8/layout/cycle8"/>
-    <dgm:cxn modelId="{A288A015-ED8B-46B6-AB26-990B9FB23289}" type="presParOf" srcId="{7C883A2C-7DB4-41AC-B2D0-6D3914DE1502}" destId="{2990E7F7-A551-4090-BFF9-E5363D97ABC5}" srcOrd="2" destOrd="0" presId="urn:microsoft.com/office/officeart/2005/8/layout/cycle8"/>
-    <dgm:cxn modelId="{59672C1D-CE6A-46C1-8BE4-CCBC6B24E46E}" type="presParOf" srcId="{7C883A2C-7DB4-41AC-B2D0-6D3914DE1502}" destId="{2F83899D-5FE7-4EC3-AD98-0200F0E606E1}" srcOrd="3" destOrd="0" presId="urn:microsoft.com/office/officeart/2005/8/layout/cycle8"/>
-    <dgm:cxn modelId="{8AAC21B3-1B99-40F2-B728-DE9FDC066409}" type="presParOf" srcId="{7C883A2C-7DB4-41AC-B2D0-6D3914DE1502}" destId="{093A9D88-B084-4BF7-A761-6DDAFB66492C}" srcOrd="4" destOrd="0" presId="urn:microsoft.com/office/officeart/2005/8/layout/cycle8"/>
-    <dgm:cxn modelId="{DE2E84B5-095C-40E4-A7F0-A82FB593164C}" type="presParOf" srcId="{7C883A2C-7DB4-41AC-B2D0-6D3914DE1502}" destId="{4C991BBA-5048-4979-8651-2C2D5ABAF385}" srcOrd="5" destOrd="0" presId="urn:microsoft.com/office/officeart/2005/8/layout/cycle8"/>
-    <dgm:cxn modelId="{F8228A09-6FCB-41BE-837E-2166EBEEA7C4}" type="presParOf" srcId="{7C883A2C-7DB4-41AC-B2D0-6D3914DE1502}" destId="{F7CCA9EF-FCC3-4FE0-9D08-015878442EF0}" srcOrd="6" destOrd="0" presId="urn:microsoft.com/office/officeart/2005/8/layout/cycle8"/>
-    <dgm:cxn modelId="{CC8BFF9C-B81F-4C88-9D51-0286568A5FA2}" type="presParOf" srcId="{7C883A2C-7DB4-41AC-B2D0-6D3914DE1502}" destId="{F7419C1D-95B6-47E6-9ED6-11ECF70E530D}" srcOrd="7" destOrd="0" presId="urn:microsoft.com/office/officeart/2005/8/layout/cycle8"/>
-    <dgm:cxn modelId="{7BFCAB02-AB42-4F74-9816-E1DA166F3424}" type="presParOf" srcId="{7C883A2C-7DB4-41AC-B2D0-6D3914DE1502}" destId="{475FC81C-A060-4E1A-9F7F-70C88721FBFD}" srcOrd="8" destOrd="0" presId="urn:microsoft.com/office/officeart/2005/8/layout/cycle8"/>
-    <dgm:cxn modelId="{CB19CDF2-9DE0-48C7-988B-F17CAE1DDD85}" type="presParOf" srcId="{7C883A2C-7DB4-41AC-B2D0-6D3914DE1502}" destId="{A56629AD-9A90-4DF9-A5B6-E7587590FFAF}" srcOrd="9" destOrd="0" presId="urn:microsoft.com/office/officeart/2005/8/layout/cycle8"/>
-    <dgm:cxn modelId="{A3662384-052D-407D-85BB-88F157F9744C}" type="presParOf" srcId="{7C883A2C-7DB4-41AC-B2D0-6D3914DE1502}" destId="{A4C95132-721E-488E-B0D3-B70ECD1C7902}" srcOrd="10" destOrd="0" presId="urn:microsoft.com/office/officeart/2005/8/layout/cycle8"/>
-    <dgm:cxn modelId="{137568E7-B6F3-48FE-85C6-963D33B6CE2E}" type="presParOf" srcId="{7C883A2C-7DB4-41AC-B2D0-6D3914DE1502}" destId="{32400319-D9B7-44D7-974D-4E0BFF61CF0D}" srcOrd="11" destOrd="0" presId="urn:microsoft.com/office/officeart/2005/8/layout/cycle8"/>
-    <dgm:cxn modelId="{511932FC-5B4E-48CA-91CA-CE0C2679CA33}" type="presParOf" srcId="{7C883A2C-7DB4-41AC-B2D0-6D3914DE1502}" destId="{44B77A48-E017-4555-B4B2-DCEA3C112F6C}" srcOrd="12" destOrd="0" presId="urn:microsoft.com/office/officeart/2005/8/layout/cycle8"/>
-    <dgm:cxn modelId="{1D298095-A360-4128-B886-0AC925A2B00D}" type="presParOf" srcId="{7C883A2C-7DB4-41AC-B2D0-6D3914DE1502}" destId="{7F9AFA22-625B-4BFE-85CD-7321D3ECB248}" srcOrd="13" destOrd="0" presId="urn:microsoft.com/office/officeart/2005/8/layout/cycle8"/>
-    <dgm:cxn modelId="{069D032D-FBEF-48E4-9E72-1FB46AFA8CB3}" type="presParOf" srcId="{7C883A2C-7DB4-41AC-B2D0-6D3914DE1502}" destId="{887C4B2B-B415-467A-BEEF-FD78B6051194}" srcOrd="14" destOrd="0" presId="urn:microsoft.com/office/officeart/2005/8/layout/cycle8"/>
-    <dgm:cxn modelId="{22E68607-2F5D-44CE-AE22-2102B7E8B5E6}" type="presParOf" srcId="{7C883A2C-7DB4-41AC-B2D0-6D3914DE1502}" destId="{9B93C9BE-C2CE-4638-9219-494D9C13E7D3}" srcOrd="15" destOrd="0" presId="urn:microsoft.com/office/officeart/2005/8/layout/cycle8"/>
-    <dgm:cxn modelId="{EAF0F6A4-9489-49B9-ADC0-07B9E9381BDD}" type="presParOf" srcId="{7C883A2C-7DB4-41AC-B2D0-6D3914DE1502}" destId="{4BFA2775-A494-4F26-B770-FD3B51676A61}" srcOrd="16" destOrd="0" presId="urn:microsoft.com/office/officeart/2005/8/layout/cycle8"/>
-    <dgm:cxn modelId="{4ACADB08-2F50-440C-9952-46B1DD7C2B90}" type="presParOf" srcId="{7C883A2C-7DB4-41AC-B2D0-6D3914DE1502}" destId="{D5CBE361-E3D1-4CDE-8B03-C7747504E7B1}" srcOrd="17" destOrd="0" presId="urn:microsoft.com/office/officeart/2005/8/layout/cycle8"/>
-    <dgm:cxn modelId="{5EAEA614-E656-4287-AE59-AC78C9B178B5}" type="presParOf" srcId="{7C883A2C-7DB4-41AC-B2D0-6D3914DE1502}" destId="{F6F86F64-62D5-4EAC-ACE1-FF50AC528B08}" srcOrd="18" destOrd="0" presId="urn:microsoft.com/office/officeart/2005/8/layout/cycle8"/>
-    <dgm:cxn modelId="{63D0E2C4-5701-454B-9A6F-0EC376D93146}" type="presParOf" srcId="{7C883A2C-7DB4-41AC-B2D0-6D3914DE1502}" destId="{568267C1-6552-4405-BA3D-7B7D32D96B80}" srcOrd="19" destOrd="0" presId="urn:microsoft.com/office/officeart/2005/8/layout/cycle8"/>
-    <dgm:cxn modelId="{46685F29-EDE3-45B7-B731-0D44A9905E37}" type="presParOf" srcId="{7C883A2C-7DB4-41AC-B2D0-6D3914DE1502}" destId="{99EBBA96-077F-45DA-8B19-5EA2445F9494}" srcOrd="20" destOrd="0" presId="urn:microsoft.com/office/officeart/2005/8/layout/cycle8"/>
-    <dgm:cxn modelId="{11C76F37-B305-4D23-A65E-B6158F2F8CA2}" type="presParOf" srcId="{7C883A2C-7DB4-41AC-B2D0-6D3914DE1502}" destId="{D09FCC9E-DBAB-4AA3-B63D-EA8CC9CB47ED}" srcOrd="21" destOrd="0" presId="urn:microsoft.com/office/officeart/2005/8/layout/cycle8"/>
-    <dgm:cxn modelId="{D9A1B088-328A-4612-8860-F7A26503D9D4}" type="presParOf" srcId="{7C883A2C-7DB4-41AC-B2D0-6D3914DE1502}" destId="{05973A44-AB6D-4C06-BC2F-A630FCA96248}" srcOrd="22" destOrd="0" presId="urn:microsoft.com/office/officeart/2005/8/layout/cycle8"/>
-    <dgm:cxn modelId="{68A85DFE-E7D3-4DB2-8653-768C4E848FB3}" type="presParOf" srcId="{7C883A2C-7DB4-41AC-B2D0-6D3914DE1502}" destId="{B9621280-E243-474A-8479-58B3662A1DF4}" srcOrd="23" destOrd="0" presId="urn:microsoft.com/office/officeart/2005/8/layout/cycle8"/>
-    <dgm:cxn modelId="{C671B4E4-8880-42C4-BAE2-EEA1C47BE06E}" type="presParOf" srcId="{7C883A2C-7DB4-41AC-B2D0-6D3914DE1502}" destId="{2D775B65-13D6-40ED-A219-A0EE31267E4B}" srcOrd="24" destOrd="0" presId="urn:microsoft.com/office/officeart/2005/8/layout/cycle8"/>
+    <dgm:cxn modelId="{7E8A5EC5-3869-42B1-A44E-D92E2C5F9347}" type="presOf" srcId="{98A589DF-ACFA-4BC4-8123-696CA723D0EB}" destId="{568267C1-6552-4405-BA3D-7B7D32D96B80}" srcOrd="1" destOrd="0" presId="urn:microsoft.com/office/officeart/2005/8/layout/cycle8"/>
+    <dgm:cxn modelId="{8D79FB3A-9E43-4ADC-9E99-5EE942E4C4C5}" type="presOf" srcId="{2DCF179F-C1AB-45FC-8F51-E269DA65B744}" destId="{15B734A9-351F-4CC0-8FFF-6D3E8602504F}" srcOrd="0" destOrd="0" presId="urn:microsoft.com/office/officeart/2005/8/layout/cycle8"/>
+    <dgm:cxn modelId="{64C0B7AE-E6A7-4DCF-AC09-A8BFFE5E5F7D}" type="presOf" srcId="{9F6456DF-158E-49AC-AEBF-43F52EF0959D}" destId="{9B93C9BE-C2CE-4638-9219-494D9C13E7D3}" srcOrd="1" destOrd="0" presId="urn:microsoft.com/office/officeart/2005/8/layout/cycle8"/>
+    <dgm:cxn modelId="{4A5131E5-BA3B-4A13-9119-8D762C9F8B59}" type="presOf" srcId="{B92CBBFE-1706-47DB-A5EF-C1FA0223D722}" destId="{7C883A2C-7DB4-41AC-B2D0-6D3914DE1502}" srcOrd="0" destOrd="0" presId="urn:microsoft.com/office/officeart/2005/8/layout/cycle8"/>
+    <dgm:cxn modelId="{0CBB81C9-BAE7-444E-8130-41DC21FA86EC}" type="presOf" srcId="{0C099215-7763-4F38-A281-38F3DB9221DE}" destId="{475FC81C-A060-4E1A-9F7F-70C88721FBFD}" srcOrd="0" destOrd="0" presId="urn:microsoft.com/office/officeart/2005/8/layout/cycle8"/>
+    <dgm:cxn modelId="{0346386E-D0CD-4553-AA05-31BAD152F46E}" type="presOf" srcId="{1AD42A84-A349-4043-B6C5-3FC3B672E1A2}" destId="{F7419C1D-95B6-47E6-9ED6-11ECF70E530D}" srcOrd="1" destOrd="0" presId="urn:microsoft.com/office/officeart/2005/8/layout/cycle8"/>
+    <dgm:cxn modelId="{BAF58802-FD80-472A-823B-B17378C0ADC3}" type="presOf" srcId="{9F6456DF-158E-49AC-AEBF-43F52EF0959D}" destId="{44B77A48-E017-4555-B4B2-DCEA3C112F6C}" srcOrd="0" destOrd="0" presId="urn:microsoft.com/office/officeart/2005/8/layout/cycle8"/>
+    <dgm:cxn modelId="{1029155A-F110-4C1A-B291-EB0D1419429F}" type="presParOf" srcId="{7C883A2C-7DB4-41AC-B2D0-6D3914DE1502}" destId="{15B734A9-351F-4CC0-8FFF-6D3E8602504F}" srcOrd="0" destOrd="0" presId="urn:microsoft.com/office/officeart/2005/8/layout/cycle8"/>
+    <dgm:cxn modelId="{6C6F7222-07A2-4943-8CAC-6AF6E74C4AE1}" type="presParOf" srcId="{7C883A2C-7DB4-41AC-B2D0-6D3914DE1502}" destId="{3C73751C-A6C7-4172-9942-95283ACE21ED}" srcOrd="1" destOrd="0" presId="urn:microsoft.com/office/officeart/2005/8/layout/cycle8"/>
+    <dgm:cxn modelId="{5E441A36-1895-4C2D-8B6B-C0F18E2EA395}" type="presParOf" srcId="{7C883A2C-7DB4-41AC-B2D0-6D3914DE1502}" destId="{2990E7F7-A551-4090-BFF9-E5363D97ABC5}" srcOrd="2" destOrd="0" presId="urn:microsoft.com/office/officeart/2005/8/layout/cycle8"/>
+    <dgm:cxn modelId="{4DB8F8F5-BC8A-487F-AD8E-36FE4364C39C}" type="presParOf" srcId="{7C883A2C-7DB4-41AC-B2D0-6D3914DE1502}" destId="{2F83899D-5FE7-4EC3-AD98-0200F0E606E1}" srcOrd="3" destOrd="0" presId="urn:microsoft.com/office/officeart/2005/8/layout/cycle8"/>
+    <dgm:cxn modelId="{E350B380-04D6-4A29-8D67-0BC6816D5FA6}" type="presParOf" srcId="{7C883A2C-7DB4-41AC-B2D0-6D3914DE1502}" destId="{093A9D88-B084-4BF7-A761-6DDAFB66492C}" srcOrd="4" destOrd="0" presId="urn:microsoft.com/office/officeart/2005/8/layout/cycle8"/>
+    <dgm:cxn modelId="{CB8D0FEC-7B52-42C7-82D0-35415A233B4B}" type="presParOf" srcId="{7C883A2C-7DB4-41AC-B2D0-6D3914DE1502}" destId="{4C991BBA-5048-4979-8651-2C2D5ABAF385}" srcOrd="5" destOrd="0" presId="urn:microsoft.com/office/officeart/2005/8/layout/cycle8"/>
+    <dgm:cxn modelId="{2F3505F6-2F82-4832-9BFC-B4206803F7C3}" type="presParOf" srcId="{7C883A2C-7DB4-41AC-B2D0-6D3914DE1502}" destId="{F7CCA9EF-FCC3-4FE0-9D08-015878442EF0}" srcOrd="6" destOrd="0" presId="urn:microsoft.com/office/officeart/2005/8/layout/cycle8"/>
+    <dgm:cxn modelId="{01927767-6CA7-4DAB-9C58-3BF19DCEF0D5}" type="presParOf" srcId="{7C883A2C-7DB4-41AC-B2D0-6D3914DE1502}" destId="{F7419C1D-95B6-47E6-9ED6-11ECF70E530D}" srcOrd="7" destOrd="0" presId="urn:microsoft.com/office/officeart/2005/8/layout/cycle8"/>
+    <dgm:cxn modelId="{FB929E21-4BB7-4611-8CD4-1AF62C15668F}" type="presParOf" srcId="{7C883A2C-7DB4-41AC-B2D0-6D3914DE1502}" destId="{475FC81C-A060-4E1A-9F7F-70C88721FBFD}" srcOrd="8" destOrd="0" presId="urn:microsoft.com/office/officeart/2005/8/layout/cycle8"/>
+    <dgm:cxn modelId="{EC03E3D2-2445-4E19-8617-D7A08FC5DC4B}" type="presParOf" srcId="{7C883A2C-7DB4-41AC-B2D0-6D3914DE1502}" destId="{A56629AD-9A90-4DF9-A5B6-E7587590FFAF}" srcOrd="9" destOrd="0" presId="urn:microsoft.com/office/officeart/2005/8/layout/cycle8"/>
+    <dgm:cxn modelId="{FE8FE475-931C-4218-AFCC-E5A2736DE8D9}" type="presParOf" srcId="{7C883A2C-7DB4-41AC-B2D0-6D3914DE1502}" destId="{A4C95132-721E-488E-B0D3-B70ECD1C7902}" srcOrd="10" destOrd="0" presId="urn:microsoft.com/office/officeart/2005/8/layout/cycle8"/>
+    <dgm:cxn modelId="{7BB6A1B2-E72D-45C0-921B-05E2BBDD0A89}" type="presParOf" srcId="{7C883A2C-7DB4-41AC-B2D0-6D3914DE1502}" destId="{32400319-D9B7-44D7-974D-4E0BFF61CF0D}" srcOrd="11" destOrd="0" presId="urn:microsoft.com/office/officeart/2005/8/layout/cycle8"/>
+    <dgm:cxn modelId="{617AF7CD-2B5A-4457-8BD9-1F61E2A90F5F}" type="presParOf" srcId="{7C883A2C-7DB4-41AC-B2D0-6D3914DE1502}" destId="{44B77A48-E017-4555-B4B2-DCEA3C112F6C}" srcOrd="12" destOrd="0" presId="urn:microsoft.com/office/officeart/2005/8/layout/cycle8"/>
+    <dgm:cxn modelId="{5BC863D1-85A8-45CB-AA68-2CE9C3F8BA70}" type="presParOf" srcId="{7C883A2C-7DB4-41AC-B2D0-6D3914DE1502}" destId="{7F9AFA22-625B-4BFE-85CD-7321D3ECB248}" srcOrd="13" destOrd="0" presId="urn:microsoft.com/office/officeart/2005/8/layout/cycle8"/>
+    <dgm:cxn modelId="{3AD093A6-77AD-4598-90DD-3AD81342441E}" type="presParOf" srcId="{7C883A2C-7DB4-41AC-B2D0-6D3914DE1502}" destId="{887C4B2B-B415-467A-BEEF-FD78B6051194}" srcOrd="14" destOrd="0" presId="urn:microsoft.com/office/officeart/2005/8/layout/cycle8"/>
+    <dgm:cxn modelId="{6A90FEA9-2589-4949-A515-570229C18DBF}" type="presParOf" srcId="{7C883A2C-7DB4-41AC-B2D0-6D3914DE1502}" destId="{9B93C9BE-C2CE-4638-9219-494D9C13E7D3}" srcOrd="15" destOrd="0" presId="urn:microsoft.com/office/officeart/2005/8/layout/cycle8"/>
+    <dgm:cxn modelId="{06D0FC75-28CF-4F2D-8465-F3A1CC42BA40}" type="presParOf" srcId="{7C883A2C-7DB4-41AC-B2D0-6D3914DE1502}" destId="{4BFA2775-A494-4F26-B770-FD3B51676A61}" srcOrd="16" destOrd="0" presId="urn:microsoft.com/office/officeart/2005/8/layout/cycle8"/>
+    <dgm:cxn modelId="{628C3CE0-0445-4B5F-BFCC-ABEBE18EB674}" type="presParOf" srcId="{7C883A2C-7DB4-41AC-B2D0-6D3914DE1502}" destId="{D5CBE361-E3D1-4CDE-8B03-C7747504E7B1}" srcOrd="17" destOrd="0" presId="urn:microsoft.com/office/officeart/2005/8/layout/cycle8"/>
+    <dgm:cxn modelId="{0F08E4D2-8627-461C-BB2C-F21B9776E828}" type="presParOf" srcId="{7C883A2C-7DB4-41AC-B2D0-6D3914DE1502}" destId="{F6F86F64-62D5-4EAC-ACE1-FF50AC528B08}" srcOrd="18" destOrd="0" presId="urn:microsoft.com/office/officeart/2005/8/layout/cycle8"/>
+    <dgm:cxn modelId="{B574D87D-3549-4039-BD54-27BDFFFFD3D8}" type="presParOf" srcId="{7C883A2C-7DB4-41AC-B2D0-6D3914DE1502}" destId="{568267C1-6552-4405-BA3D-7B7D32D96B80}" srcOrd="19" destOrd="0" presId="urn:microsoft.com/office/officeart/2005/8/layout/cycle8"/>
+    <dgm:cxn modelId="{18C3B9B9-BB55-40ED-855A-795DF3414397}" type="presParOf" srcId="{7C883A2C-7DB4-41AC-B2D0-6D3914DE1502}" destId="{99EBBA96-077F-45DA-8B19-5EA2445F9494}" srcOrd="20" destOrd="0" presId="urn:microsoft.com/office/officeart/2005/8/layout/cycle8"/>
+    <dgm:cxn modelId="{D96F80EA-AE61-4BA6-A9A7-2561926A5032}" type="presParOf" srcId="{7C883A2C-7DB4-41AC-B2D0-6D3914DE1502}" destId="{D09FCC9E-DBAB-4AA3-B63D-EA8CC9CB47ED}" srcOrd="21" destOrd="0" presId="urn:microsoft.com/office/officeart/2005/8/layout/cycle8"/>
+    <dgm:cxn modelId="{3B9F5B54-1286-4E1E-AE4D-08E366F50ABF}" type="presParOf" srcId="{7C883A2C-7DB4-41AC-B2D0-6D3914DE1502}" destId="{05973A44-AB6D-4C06-BC2F-A630FCA96248}" srcOrd="22" destOrd="0" presId="urn:microsoft.com/office/officeart/2005/8/layout/cycle8"/>
+    <dgm:cxn modelId="{4FBAC1D7-978E-4E38-A8AE-EC5981E8390B}" type="presParOf" srcId="{7C883A2C-7DB4-41AC-B2D0-6D3914DE1502}" destId="{B9621280-E243-474A-8479-58B3662A1DF4}" srcOrd="23" destOrd="0" presId="urn:microsoft.com/office/officeart/2005/8/layout/cycle8"/>
+    <dgm:cxn modelId="{DBA2A712-63F5-439C-BD7F-432596D39F6C}" type="presParOf" srcId="{7C883A2C-7DB4-41AC-B2D0-6D3914DE1502}" destId="{2D775B65-13D6-40ED-A219-A0EE31267E4B}" srcOrd="24" destOrd="0" presId="urn:microsoft.com/office/officeart/2005/8/layout/cycle8"/>
   </dgm:cxnLst>
   <dgm:bg/>
   <dgm:whole/>
@@ -30070,7 +33082,7 @@
         </a:p>
       </dsp:txBody>
       <dsp:txXfrm>
-        <a:off x="2839212" y="650001"/>
+        <a:off x="2839211" y="650001"/>
         <a:ext cx="864108" cy="576072"/>
       </dsp:txXfrm>
     </dsp:sp>
@@ -30414,7 +33426,7 @@
         </a:p>
       </dsp:txBody>
       <dsp:txXfrm>
-        <a:off x="1783080" y="650001"/>
+        <a:off x="1783079" y="650001"/>
         <a:ext cx="864108" cy="576072"/>
       </dsp:txXfrm>
     </dsp:sp>
@@ -33561,7 +36573,7 @@
     <w:charset w:val="00"/>
     <w:family w:val="roman"/>
     <w:pitch w:val="variable"/>
-    <w:sig w:usb0="E00002FF" w:usb1="4000045F" w:usb2="00000000" w:usb3="00000000" w:csb0="0000019F" w:csb1="00000000"/>
+    <w:sig w:usb0="E00002FF" w:usb1="400004FF" w:usb2="00000000" w:usb3="00000000" w:csb0="0000019F" w:csb1="00000000"/>
   </w:font>
   <w:font w:name="Tahoma">
     <w:panose1 w:val="020B0604030504040204"/>
@@ -33571,7 +36583,7 @@
     <w:sig w:usb0="E1002EFF" w:usb1="C000605B" w:usb2="00000029" w:usb3="00000000" w:csb0="000101FF" w:csb1="00000000"/>
   </w:font>
   <w:font w:name="Franklin Gothic Book">
-    <w:altName w:val="Corbel"/>
+    <w:panose1 w:val="020B0503020102020204"/>
     <w:charset w:val="00"/>
     <w:family w:val="swiss"/>
     <w:pitch w:val="variable"/>
@@ -33583,6 +36595,13 @@
     <w:family w:val="swiss"/>
     <w:pitch w:val="variable"/>
     <w:sig w:usb0="E0002AFF" w:usb1="C0007843" w:usb2="00000009" w:usb3="00000000" w:csb0="000001FF" w:csb1="00000000"/>
+  </w:font>
+  <w:font w:name="Lucida Sans Unicode">
+    <w:panose1 w:val="020B0602030504020204"/>
+    <w:charset w:val="00"/>
+    <w:family w:val="swiss"/>
+    <w:pitch w:val="variable"/>
+    <w:sig w:usb0="80000AFF" w:usb1="0000396B" w:usb2="00000000" w:usb3="00000000" w:csb0="000000BF" w:csb1="00000000"/>
   </w:font>
 </w:fonts>
 </file>
@@ -33606,6 +36625,7 @@
     <w:rsid w:val="00063309"/>
     <w:rsid w:val="002C171F"/>
     <w:rsid w:val="00350CA1"/>
+    <w:rsid w:val="003D56A8"/>
     <w:rsid w:val="007E7A94"/>
     <w:rsid w:val="00955208"/>
     <w:rsid w:val="00A4739A"/>
@@ -33630,7 +36650,7 @@
   <w:themeFontLang w:val="es-CL"/>
   <w:clrSchemeMapping w:bg1="light1" w:t1="dark1" w:bg2="light2" w:t2="dark2" w:accent1="accent1" w:accent2="accent2" w:accent3="accent3" w:accent4="accent4" w:accent5="accent5" w:accent6="accent6" w:hyperlink="hyperlink" w:followedHyperlink="followedHyperlink"/>
   <w:decimalSymbol w:val=","/>
-  <w:listSeparator w:val=","/>
+  <w:listSeparator w:val="|"/>
 </w:settings>
 </file>
 
@@ -34331,7 +37351,7 @@
 </file>
 
 <file path=customXml/itemProps1.xml><?xml version="1.0" encoding="utf-8"?>
-<ds:datastoreItem xmlns:ds="http://schemas.openxmlformats.org/officeDocument/2006/customXml" ds:itemID="{6C08A9E2-EDB2-4734-A004-B90B867AAEAB}">
+<ds:datastoreItem xmlns:ds="http://schemas.openxmlformats.org/officeDocument/2006/customXml" ds:itemID="{8FB19FAC-4DD2-4684-BB75-FE201A45D725}">
   <ds:schemaRefs>
     <ds:schemaRef ds:uri="http://schemas.openxmlformats.org/officeDocument/2006/bibliography"/>
   </ds:schemaRefs>

</xml_diff>

<commit_message>
Anexo plan de contingencia
</commit_message>
<xml_diff>
--- a/Informe TIPI - Entrega 1 - Anexo.docx
+++ b/Informe TIPI - Entrega 1 - Anexo.docx
@@ -67,7 +67,7 @@
                 <v:shape id="_x0000_i1025" type="#_x0000_t75" style="width:152.25pt;height:48pt" o:ole="">
                   <v:imagedata r:id="rId9" o:title=""/>
                 </v:shape>
-                <o:OLEObject Type="Embed" ProgID="PBrush" ShapeID="_x0000_i1025" DrawAspect="Content" ObjectID="_1410315570" r:id="rId10"/>
+                <o:OLEObject Type="Embed" ProgID="PBrush" ShapeID="_x0000_i1025" DrawAspect="Content" ObjectID="_1410316789" r:id="rId10"/>
               </w:object>
             </w:r>
           </w:p>
@@ -502,8 +502,6 @@
       <w:pPr>
         <w:pStyle w:val="Ttulo1"/>
       </w:pPr>
-      <w:bookmarkStart w:id="0" w:name="_GoBack"/>
-      <w:bookmarkEnd w:id="0"/>
       <w:r>
         <w:lastRenderedPageBreak/>
         <w:t>Anexos</w:t>
@@ -10513,11 +10511,11 @@
       <w:pPr>
         <w:pStyle w:val="Ttulo3"/>
       </w:pPr>
-      <w:bookmarkStart w:id="1" w:name="_Toc326023088"/>
+      <w:bookmarkStart w:id="0" w:name="_Toc326023088"/>
       <w:r>
         <w:t>Detalle de cotización de hardware y software utilizado</w:t>
       </w:r>
-      <w:bookmarkEnd w:id="1"/>
+      <w:bookmarkEnd w:id="0"/>
     </w:p>
     <w:p>
       <w:pPr>
@@ -10527,13 +10525,13 @@
           <w:szCs w:val="27"/>
         </w:rPr>
       </w:pPr>
-      <w:bookmarkStart w:id="2" w:name="_Toc323799426"/>
-      <w:bookmarkStart w:id="3" w:name="_Toc326023089"/>
+      <w:bookmarkStart w:id="1" w:name="_Toc323799426"/>
+      <w:bookmarkStart w:id="2" w:name="_Toc326023089"/>
       <w:r>
         <w:t>Hardware:</w:t>
       </w:r>
+      <w:bookmarkEnd w:id="1"/>
       <w:bookmarkEnd w:id="2"/>
-      <w:bookmarkEnd w:id="3"/>
     </w:p>
     <w:p>
       <w:pPr>
@@ -10968,13 +10966,13 @@
       <w:pPr>
         <w:pStyle w:val="Ttulo4"/>
       </w:pPr>
-      <w:bookmarkStart w:id="4" w:name="_Toc323799427"/>
-      <w:bookmarkStart w:id="5" w:name="_Toc326023090"/>
+      <w:bookmarkStart w:id="3" w:name="_Toc323799427"/>
+      <w:bookmarkStart w:id="4" w:name="_Toc326023090"/>
       <w:r>
         <w:t>Software:</w:t>
       </w:r>
+      <w:bookmarkEnd w:id="3"/>
       <w:bookmarkEnd w:id="4"/>
-      <w:bookmarkEnd w:id="5"/>
     </w:p>
     <w:p>
       <w:pPr>
@@ -12374,11 +12372,11 @@
       <w:pPr>
         <w:pStyle w:val="Ttulo3"/>
       </w:pPr>
-      <w:bookmarkStart w:id="6" w:name="_Toc326023092"/>
+      <w:bookmarkStart w:id="5" w:name="_Toc326023092"/>
       <w:r>
         <w:t>Estándar de modelo entidad-relación y Base de datos</w:t>
       </w:r>
-      <w:bookmarkEnd w:id="6"/>
+      <w:bookmarkEnd w:id="5"/>
     </w:p>
     <w:p/>
     <w:p>
@@ -12529,11 +12527,11 @@
       <w:pPr>
         <w:pStyle w:val="Ttulo3"/>
       </w:pPr>
-      <w:bookmarkStart w:id="7" w:name="_Toc321272404"/>
+      <w:bookmarkStart w:id="6" w:name="_Toc321272404"/>
       <w:r>
         <w:t>Modelo por Prototipos</w:t>
       </w:r>
-      <w:bookmarkEnd w:id="7"/>
+      <w:bookmarkEnd w:id="6"/>
     </w:p>
     <w:p/>
     <w:p>
@@ -18149,22 +18147,22 @@
       <w:pPr>
         <w:pStyle w:val="Ttulo3"/>
       </w:pPr>
-      <w:bookmarkStart w:id="8" w:name="_Toc290495078"/>
-      <w:bookmarkStart w:id="9" w:name="_Toc321272406"/>
+      <w:bookmarkStart w:id="7" w:name="_Toc290495078"/>
+      <w:bookmarkStart w:id="8" w:name="_Toc321272406"/>
       <w:r>
         <w:t xml:space="preserve">Entrevista </w:t>
       </w:r>
+      <w:bookmarkEnd w:id="7"/>
       <w:bookmarkEnd w:id="8"/>
+    </w:p>
+    <w:p>
+      <w:bookmarkStart w:id="9" w:name="_Toc321272407"/>
+    </w:p>
+    <w:p>
+      <w:r>
+        <w:t>Entrevista aplicada</w:t>
+      </w:r>
       <w:bookmarkEnd w:id="9"/>
-    </w:p>
-    <w:p>
-      <w:bookmarkStart w:id="10" w:name="_Toc321272407"/>
-    </w:p>
-    <w:p>
-      <w:r>
-        <w:t>Entrevista aplicada</w:t>
-      </w:r>
-      <w:bookmarkEnd w:id="10"/>
     </w:p>
     <w:p>
       <w:pPr>
@@ -18963,14 +18961,14 @@
       <w:pPr>
         <w:pStyle w:val="Ttulo3"/>
       </w:pPr>
-      <w:bookmarkStart w:id="11" w:name="_Toc290495079"/>
-      <w:bookmarkStart w:id="12" w:name="_Toc321272408"/>
+      <w:bookmarkStart w:id="10" w:name="_Toc290495079"/>
+      <w:bookmarkStart w:id="11" w:name="_Toc321272408"/>
       <w:r>
         <w:lastRenderedPageBreak/>
         <w:t>Cuestionario 1</w:t>
       </w:r>
+      <w:bookmarkEnd w:id="10"/>
       <w:bookmarkEnd w:id="11"/>
-      <w:bookmarkEnd w:id="12"/>
     </w:p>
     <w:p>
       <w:pPr>
@@ -20133,7 +20131,7 @@
           <w:lang w:eastAsia="es-CL"/>
         </w:rPr>
       </w:pPr>
-      <w:bookmarkStart w:id="13" w:name="_Toc321272410"/>
+      <w:bookmarkStart w:id="12" w:name="_Toc321272410"/>
       <w:r>
         <w:rPr>
           <w:lang w:eastAsia="es-CL"/>
@@ -20148,7 +20146,7 @@
         </w:rPr>
         <w:t>In Situ</w:t>
       </w:r>
-      <w:bookmarkEnd w:id="13"/>
+      <w:bookmarkEnd w:id="12"/>
     </w:p>
     <w:p>
       <w:pPr>
@@ -32072,8 +32070,428 @@
       </w:pPr>
     </w:p>
     <w:p/>
+    <w:p>
+      <w:pPr>
+        <w:rPr>
+          <w:b/>
+          <w:lang w:val="es-ES"/>
+        </w:rPr>
+      </w:pPr>
+      <w:r>
+        <w:rPr>
+          <w:b/>
+          <w:lang w:val="es-ES"/>
+        </w:rPr>
+        <w:lastRenderedPageBreak/>
+        <w:t xml:space="preserve">Estándares – Plan de contingencia </w:t>
+      </w:r>
+    </w:p>
+    <w:p>
+      <w:pPr>
+        <w:rPr>
+          <w:lang w:val="es-ES"/>
+        </w:rPr>
+      </w:pPr>
+    </w:p>
+    <w:p>
+      <w:pPr>
+        <w:rPr>
+          <w:lang w:val="es-ES"/>
+        </w:rPr>
+      </w:pPr>
+      <w:r>
+        <w:rPr>
+          <w:lang w:val="es-ES"/>
+        </w:rPr>
+        <w:t>Para el plan de contingencia, se ha considerado el estándar ISO-31000(2009) Manejo de riesgos – principios y guías, que define conceptos asociados y entrega guías sobre la identificación y orientación que debe tener el manejo de riegos en una empresa.</w:t>
+      </w:r>
+    </w:p>
+    <w:p>
+      <w:pPr>
+        <w:rPr>
+          <w:lang w:val="es-ES"/>
+        </w:rPr>
+      </w:pPr>
+    </w:p>
+    <w:p>
+      <w:pPr>
+        <w:rPr>
+          <w:lang w:val="es-ES"/>
+        </w:rPr>
+      </w:pPr>
+      <w:r>
+        <w:rPr>
+          <w:lang w:val="es-ES"/>
+        </w:rPr>
+        <w:t xml:space="preserve">Los estándares de forma para el formato de documentación de contingencia están basados en el documento </w:t>
+      </w:r>
+      <w:r>
+        <w:rPr>
+          <w:i/>
+          <w:lang w:val="es-ES"/>
+        </w:rPr>
+        <w:t>Planificación y gestión de sistemas de información; de la escuela superior de informática – Universidad Castilla-La mancha</w:t>
+      </w:r>
+      <w:r>
+        <w:rPr>
+          <w:lang w:val="es-ES"/>
+        </w:rPr>
+        <w:t xml:space="preserve">. Disponible en: </w:t>
+      </w:r>
+    </w:p>
+    <w:p>
+      <w:pPr>
+        <w:rPr>
+          <w:lang w:val="es-ES"/>
+        </w:rPr>
+      </w:pPr>
+    </w:p>
+    <w:p>
+      <w:pPr>
+        <w:rPr>
+          <w:lang w:val="es-ES"/>
+        </w:rPr>
+      </w:pPr>
+      <w:hyperlink r:id="rId41" w:history="1">
+        <w:r>
+          <w:rPr>
+            <w:rStyle w:val="Hipervnculo"/>
+            <w:lang w:val="es-ES"/>
+          </w:rPr>
+          <w:t>http://alarcos.inf-cr.uclm.es/doc/pgsi/doc/teo/7/pgsi-trans7.pdf</w:t>
+        </w:r>
+      </w:hyperlink>
+    </w:p>
+    <w:p>
+      <w:pPr>
+        <w:rPr>
+          <w:lang w:val="es-ES"/>
+        </w:rPr>
+      </w:pPr>
+    </w:p>
+    <w:p>
+      <w:pPr>
+        <w:rPr>
+          <w:i/>
+          <w:lang w:val="es-ES"/>
+        </w:rPr>
+      </w:pPr>
+      <w:r>
+        <w:rPr>
+          <w:lang w:val="es-ES"/>
+        </w:rPr>
+        <w:t xml:space="preserve">Además, se ha considerado en la confección y estructuración del plan aspectos expuestos en el </w:t>
+      </w:r>
+      <w:r>
+        <w:rPr>
+          <w:i/>
+          <w:lang w:val="es-ES"/>
+        </w:rPr>
+        <w:t xml:space="preserve">libro Desarrollo y gestión de proyectos informáticos de Steve </w:t>
+      </w:r>
+      <w:proofErr w:type="spellStart"/>
+      <w:r>
+        <w:rPr>
+          <w:i/>
+          <w:lang w:val="es-ES"/>
+        </w:rPr>
+        <w:t>McConnell</w:t>
+      </w:r>
+      <w:proofErr w:type="spellEnd"/>
+      <w:r>
+        <w:rPr>
+          <w:i/>
+          <w:lang w:val="es-ES"/>
+        </w:rPr>
+        <w:t>, capítulo 5: Gestión de riesgos</w:t>
+      </w:r>
+    </w:p>
+    <w:p>
+      <w:pPr>
+        <w:rPr>
+          <w:lang w:val="es-ES"/>
+        </w:rPr>
+      </w:pPr>
+    </w:p>
+    <w:p>
+      <w:pPr>
+        <w:rPr>
+          <w:lang w:val="es-ES"/>
+        </w:rPr>
+      </w:pPr>
+      <w:r>
+        <w:rPr>
+          <w:lang w:val="es-ES"/>
+        </w:rPr>
+        <w:t>La identificación de riegos considera un nombre descriptivo del riesgo, junto a su descripción que debe incluir su responsable y lo que implica para el desarrollo. Esta identificación clasifica los riesgos según su naturaleza lógica y física; para después clasificar la fase del desarrollo en la que se centran. Esta identificación es la pauta en la que se basa la priorización de los riesgos y su posterior plan de tratamiento. Esta identificación se presenta en una tipografía Lucida Sans, tamaño 9, con formato negrita en el título del riesgo y un texto en formato normal justificado para la descripción de éste.</w:t>
+      </w:r>
+    </w:p>
+    <w:p>
+      <w:pPr>
+        <w:rPr>
+          <w:lang w:val="es-ES"/>
+        </w:rPr>
+      </w:pPr>
+    </w:p>
+    <w:p>
+      <w:pPr>
+        <w:rPr>
+          <w:lang w:val="es-ES"/>
+        </w:rPr>
+      </w:pPr>
+      <w:r>
+        <w:rPr>
+          <w:lang w:val="es-ES"/>
+        </w:rPr>
+        <w:t>La priorización de riesgos está basada en Impacto (el trastorno que ejercen sobre la planificación del proyecto) y la probabilidad (Que tan posible es que el riesgo se cumpla). Ambos se clasifican entre baja-media-alta; en donde:</w:t>
+      </w:r>
+    </w:p>
+    <w:p>
+      <w:pPr>
+        <w:rPr>
+          <w:b/>
+          <w:lang w:val="es-ES"/>
+        </w:rPr>
+      </w:pPr>
+    </w:p>
+    <w:p>
+      <w:pPr>
+        <w:rPr>
+          <w:lang w:val="es-ES"/>
+        </w:rPr>
+      </w:pPr>
+      <w:r>
+        <w:rPr>
+          <w:b/>
+          <w:lang w:val="es-ES"/>
+        </w:rPr>
+        <w:t>Impacto Bajo:</w:t>
+      </w:r>
+      <w:r>
+        <w:rPr>
+          <w:lang w:val="es-ES"/>
+        </w:rPr>
+        <w:t xml:space="preserve"> Supone un trastorno menor del desarrollo del proyecto que es solucionado dentro del mismo día en que surge el problema.</w:t>
+      </w:r>
+    </w:p>
+    <w:p>
+      <w:pPr>
+        <w:rPr>
+          <w:b/>
+          <w:lang w:val="es-ES"/>
+        </w:rPr>
+      </w:pPr>
+    </w:p>
+    <w:p>
+      <w:pPr>
+        <w:rPr>
+          <w:lang w:val="es-ES"/>
+        </w:rPr>
+      </w:pPr>
+      <w:r>
+        <w:rPr>
+          <w:b/>
+          <w:lang w:val="es-ES"/>
+        </w:rPr>
+        <w:t>Impacto Medio:</w:t>
+      </w:r>
+      <w:r>
+        <w:rPr>
+          <w:lang w:val="es-ES"/>
+        </w:rPr>
+        <w:t xml:space="preserve"> Trastorno mediano del desarrollo, en donde el problema se soluciona en más de un día, pero en un plazo menor a una semana.</w:t>
+      </w:r>
+    </w:p>
+    <w:p>
+      <w:pPr>
+        <w:rPr>
+          <w:b/>
+          <w:lang w:val="es-ES"/>
+        </w:rPr>
+      </w:pPr>
+    </w:p>
+    <w:p>
+      <w:pPr>
+        <w:rPr>
+          <w:lang w:val="es-ES"/>
+        </w:rPr>
+      </w:pPr>
+      <w:r>
+        <w:rPr>
+          <w:b/>
+          <w:lang w:val="es-ES"/>
+        </w:rPr>
+        <w:t>Impacto alto:</w:t>
+      </w:r>
+      <w:r>
+        <w:rPr>
+          <w:lang w:val="es-ES"/>
+        </w:rPr>
+        <w:t xml:space="preserve"> Trastorno grave del desarrollo, en donde afecta en gran medida el progreso de éste y su solución considera un tiempo mayor a una semana.</w:t>
+      </w:r>
+    </w:p>
+    <w:p>
+      <w:pPr>
+        <w:rPr>
+          <w:b/>
+          <w:lang w:val="es-ES"/>
+        </w:rPr>
+      </w:pPr>
+    </w:p>
+    <w:p>
+      <w:pPr>
+        <w:rPr>
+          <w:lang w:val="es-ES"/>
+        </w:rPr>
+      </w:pPr>
+      <w:r>
+        <w:rPr>
+          <w:b/>
+          <w:lang w:val="es-ES"/>
+        </w:rPr>
+        <w:t>Probabilidad baja:</w:t>
+      </w:r>
+      <w:r>
+        <w:rPr>
+          <w:lang w:val="es-ES"/>
+        </w:rPr>
+        <w:t xml:space="preserve"> Es muy poco probable que se presente el problema, estimándose que no debería ocurrir dentro del periodo que dura el desarrollo.</w:t>
+      </w:r>
+    </w:p>
+    <w:p>
+      <w:pPr>
+        <w:rPr>
+          <w:b/>
+          <w:lang w:val="es-ES"/>
+        </w:rPr>
+      </w:pPr>
+    </w:p>
+    <w:p>
+      <w:pPr>
+        <w:rPr>
+          <w:lang w:val="es-ES"/>
+        </w:rPr>
+      </w:pPr>
+      <w:r>
+        <w:rPr>
+          <w:b/>
+          <w:lang w:val="es-ES"/>
+        </w:rPr>
+        <w:lastRenderedPageBreak/>
+        <w:t>Probabilidad media:</w:t>
+      </w:r>
+      <w:r>
+        <w:rPr>
+          <w:lang w:val="es-ES"/>
+        </w:rPr>
+        <w:t xml:space="preserve"> Existe una posibilidad real de que se presente el problema, donde se estima que éste se presentará por lo menos una vez dentro del periodo de desarrollo.</w:t>
+      </w:r>
+    </w:p>
+    <w:p>
+      <w:pPr>
+        <w:rPr>
+          <w:b/>
+          <w:lang w:val="es-ES"/>
+        </w:rPr>
+      </w:pPr>
+    </w:p>
+    <w:p>
+      <w:pPr>
+        <w:rPr>
+          <w:lang w:val="es-ES"/>
+        </w:rPr>
+      </w:pPr>
+      <w:r>
+        <w:rPr>
+          <w:b/>
+          <w:lang w:val="es-ES"/>
+        </w:rPr>
+        <w:t>Probabilidad alta</w:t>
+      </w:r>
+      <w:r>
+        <w:rPr>
+          <w:lang w:val="es-ES"/>
+        </w:rPr>
+        <w:t>: Es esperable que este problema se presente, estimándose que este ocurra varias veces durante el desarrollo del proyecto.</w:t>
+      </w:r>
+    </w:p>
+    <w:p>
+      <w:pPr>
+        <w:rPr>
+          <w:lang w:val="es-ES"/>
+        </w:rPr>
+      </w:pPr>
+    </w:p>
+    <w:p>
+      <w:pPr>
+        <w:rPr>
+          <w:lang w:val="es-ES"/>
+        </w:rPr>
+      </w:pPr>
+      <w:r>
+        <w:rPr>
+          <w:lang w:val="es-ES"/>
+        </w:rPr>
+        <w:t>En ambos casos se asigna un puntaje de 1, 2 o 3 en las opciones baja, media y alta; respectivamente. La multiplicación del puntaje de estos dos factores da lugar a la prioridad, en donde un mayor puntaje señala la mayor importancia y atención que se le debe dar a ese aspecto.</w:t>
+      </w:r>
+    </w:p>
+    <w:p>
+      <w:pPr>
+        <w:rPr>
+          <w:lang w:val="es-ES"/>
+        </w:rPr>
+      </w:pPr>
+      <w:bookmarkStart w:id="13" w:name="_GoBack"/>
+      <w:bookmarkEnd w:id="13"/>
+      <w:r>
+        <w:rPr>
+          <w:lang w:val="es-ES"/>
+        </w:rPr>
+        <w:t>Esto está organizado en una tabla que considera el nombre del riesgo, la probabilidad e impacto de ese riesgo específico y una columna final con la multiplicación del valor de los dos factores mencionados.</w:t>
+      </w:r>
+    </w:p>
+    <w:p>
+      <w:pPr>
+        <w:rPr>
+          <w:lang w:val="es-ES"/>
+        </w:rPr>
+      </w:pPr>
+    </w:p>
+    <w:p>
+      <w:pPr>
+        <w:rPr>
+          <w:lang w:val="es-ES"/>
+        </w:rPr>
+      </w:pPr>
+      <w:r>
+        <w:rPr>
+          <w:lang w:val="es-ES"/>
+        </w:rPr>
+        <w:t xml:space="preserve">La planificación de control de riesgos debe incluir el riesgo, el responsable de manejarlo y estar dividido en “antes” y “durante” para cada riesgo específico. El antes se refiere a medidas y acciones para evitar que la contingencia ocurra y el “durante” señala medidas para manejar el riesgo una vez que ocurra. Cuando ocurre un riesgo, se debe rellenar un formulario de manejo de contingencias (Disponible en anexo) </w:t>
+      </w:r>
+    </w:p>
+    <w:p>
+      <w:pPr>
+        <w:rPr>
+          <w:lang w:val="es-ES"/>
+        </w:rPr>
+      </w:pPr>
+    </w:p>
+    <w:p>
+      <w:pPr>
+        <w:rPr>
+          <w:lang w:val="es-ES"/>
+        </w:rPr>
+      </w:pPr>
+      <w:r>
+        <w:rPr>
+          <w:lang w:val="es-ES"/>
+        </w:rPr>
+        <w:t xml:space="preserve">Para el seguimiento, se creará una lista con los riesgos considerados, las veces que se presentó en la semana, las veces que se presentó la semana pasada, las semanas consecutivas que se ha presentado y el estado actual de tratamiento. Esta lista se presenta en formato tabla y es responsabilidad del Jefe de proyecto actualizar su contenido semanalmente. </w:t>
+      </w:r>
+    </w:p>
     <w:sectPr>
-      <w:headerReference w:type="first" r:id="rId41"/>
+      <w:headerReference w:type="first" r:id="rId42"/>
       <w:pgSz w:w="12240" w:h="15840"/>
       <w:pgMar w:top="1418" w:right="1134" w:bottom="1418" w:left="1701" w:header="709" w:footer="709" w:gutter="0"/>
       <w:cols w:space="708"/>
@@ -32168,7 +32586,7 @@
             <w:rPr>
               <w:noProof/>
             </w:rPr>
-            <w:t>4</w:t>
+            <w:t>35</w:t>
           </w:r>
           <w:r>
             <w:fldChar w:fldCharType="end"/>
@@ -41898,47 +42316,47 @@
     </dgm:pt>
   </dgm:ptLst>
   <dgm:cxnLst>
-    <dgm:cxn modelId="{E1B1ABC3-FEDA-425C-9D5D-2914ED897C76}" type="presOf" srcId="{9F6456DF-158E-49AC-AEBF-43F52EF0959D}" destId="{9B93C9BE-C2CE-4638-9219-494D9C13E7D3}" srcOrd="1" destOrd="0" presId="urn:microsoft.com/office/officeart/2005/8/layout/cycle8"/>
-    <dgm:cxn modelId="{1AF73848-4B9A-4D83-85B2-E3CA8FF2C1FD}" type="presOf" srcId="{2DCF179F-C1AB-45FC-8F51-E269DA65B744}" destId="{15B734A9-351F-4CC0-8FFF-6D3E8602504F}" srcOrd="0" destOrd="0" presId="urn:microsoft.com/office/officeart/2005/8/layout/cycle8"/>
+    <dgm:cxn modelId="{D7D267E3-0186-4B9C-8115-330C5EDFAD3F}" type="presOf" srcId="{2DCF179F-C1AB-45FC-8F51-E269DA65B744}" destId="{15B734A9-351F-4CC0-8FFF-6D3E8602504F}" srcOrd="0" destOrd="0" presId="urn:microsoft.com/office/officeart/2005/8/layout/cycle8"/>
+    <dgm:cxn modelId="{B3D8FD85-156B-4686-BC4F-C650A44C9F38}" type="presOf" srcId="{0C099215-7763-4F38-A281-38F3DB9221DE}" destId="{32400319-D9B7-44D7-974D-4E0BFF61CF0D}" srcOrd="1" destOrd="0" presId="urn:microsoft.com/office/officeart/2005/8/layout/cycle8"/>
+    <dgm:cxn modelId="{0CF625E2-C57D-4C42-8DE3-4217C63143CE}" type="presOf" srcId="{9F6456DF-158E-49AC-AEBF-43F52EF0959D}" destId="{9B93C9BE-C2CE-4638-9219-494D9C13E7D3}" srcOrd="1" destOrd="0" presId="urn:microsoft.com/office/officeart/2005/8/layout/cycle8"/>
+    <dgm:cxn modelId="{41FDDB2B-FC95-48F9-A6B5-3968EE20A49E}" type="presOf" srcId="{0C099215-7763-4F38-A281-38F3DB9221DE}" destId="{475FC81C-A060-4E1A-9F7F-70C88721FBFD}" srcOrd="0" destOrd="0" presId="urn:microsoft.com/office/officeart/2005/8/layout/cycle8"/>
     <dgm:cxn modelId="{8FC1FA6F-B376-4F0D-BA9C-29EC52F1CE0A}" srcId="{B92CBBFE-1706-47DB-A5EF-C1FA0223D722}" destId="{1AD42A84-A349-4043-B6C5-3FC3B672E1A2}" srcOrd="1" destOrd="0" parTransId="{1124EC21-7ACC-4492-AEE7-946D0734DD08}" sibTransId="{4DA593E0-6471-418E-8211-D5D4257AD8C3}"/>
-    <dgm:cxn modelId="{EFBB68E5-5ACF-4745-ADBB-2F15C64679A8}" type="presOf" srcId="{B92CBBFE-1706-47DB-A5EF-C1FA0223D722}" destId="{7C883A2C-7DB4-41AC-B2D0-6D3914DE1502}" srcOrd="0" destOrd="0" presId="urn:microsoft.com/office/officeart/2005/8/layout/cycle8"/>
+    <dgm:cxn modelId="{AD75F04D-23E4-4A30-8E5C-E175165056C8}" type="presOf" srcId="{2DCF179F-C1AB-45FC-8F51-E269DA65B744}" destId="{2F83899D-5FE7-4EC3-AD98-0200F0E606E1}" srcOrd="1" destOrd="0" presId="urn:microsoft.com/office/officeart/2005/8/layout/cycle8"/>
+    <dgm:cxn modelId="{BA31FAB1-2900-4868-9056-7F9D1EA63F3A}" type="presOf" srcId="{1AD42A84-A349-4043-B6C5-3FC3B672E1A2}" destId="{F7419C1D-95B6-47E6-9ED6-11ECF70E530D}" srcOrd="1" destOrd="0" presId="urn:microsoft.com/office/officeart/2005/8/layout/cycle8"/>
     <dgm:cxn modelId="{73DE4796-A68A-45C7-82A3-B29707106A4A}" srcId="{B92CBBFE-1706-47DB-A5EF-C1FA0223D722}" destId="{2DCF179F-C1AB-45FC-8F51-E269DA65B744}" srcOrd="0" destOrd="0" parTransId="{85874DC9-8CEF-4361-92AC-72B5BF3F7381}" sibTransId="{ADA718E3-B261-4F05-9A6B-E0D531984C4C}"/>
     <dgm:cxn modelId="{267FC1A1-A733-4970-BBA7-B0ACEEEFEE06}" srcId="{B92CBBFE-1706-47DB-A5EF-C1FA0223D722}" destId="{98A589DF-ACFA-4BC4-8123-696CA723D0EB}" srcOrd="4" destOrd="0" parTransId="{FCE3436F-7418-436C-9D69-2D032CD09CB7}" sibTransId="{5A305F1F-07FA-437A-A711-66D5A4B9FBB0}"/>
-    <dgm:cxn modelId="{3D7BDC9D-641C-4CBF-BE3A-50ADE1D985F0}" type="presOf" srcId="{98A589DF-ACFA-4BC4-8123-696CA723D0EB}" destId="{4BFA2775-A494-4F26-B770-FD3B51676A61}" srcOrd="0" destOrd="0" presId="urn:microsoft.com/office/officeart/2005/8/layout/cycle8"/>
     <dgm:cxn modelId="{7A0589B3-1B4B-4936-BCB9-4DA19DB7C5A8}" srcId="{B92CBBFE-1706-47DB-A5EF-C1FA0223D722}" destId="{9F6456DF-158E-49AC-AEBF-43F52EF0959D}" srcOrd="3" destOrd="0" parTransId="{A4599F15-84AF-4BCF-BDED-921F2DE40C32}" sibTransId="{C2A3DFF4-3371-4E85-8CDB-33792F69C818}"/>
     <dgm:cxn modelId="{CAEB59C0-0DCB-46AE-9902-24869C31B681}" srcId="{B92CBBFE-1706-47DB-A5EF-C1FA0223D722}" destId="{0C099215-7763-4F38-A281-38F3DB9221DE}" srcOrd="2" destOrd="0" parTransId="{8FCD90D7-D486-4602-8655-08493440B98C}" sibTransId="{EE5F0371-18A6-4B66-A623-7D095582C718}"/>
-    <dgm:cxn modelId="{C17FAF51-E224-4D0D-A992-4C597EBB54A7}" type="presOf" srcId="{9F6456DF-158E-49AC-AEBF-43F52EF0959D}" destId="{44B77A48-E017-4555-B4B2-DCEA3C112F6C}" srcOrd="0" destOrd="0" presId="urn:microsoft.com/office/officeart/2005/8/layout/cycle8"/>
-    <dgm:cxn modelId="{B5FB7BCE-A044-42F0-B298-002984338EB8}" type="presOf" srcId="{0C099215-7763-4F38-A281-38F3DB9221DE}" destId="{475FC81C-A060-4E1A-9F7F-70C88721FBFD}" srcOrd="0" destOrd="0" presId="urn:microsoft.com/office/officeart/2005/8/layout/cycle8"/>
-    <dgm:cxn modelId="{BB2523CE-8841-4721-BAA3-93348A773A67}" type="presOf" srcId="{1AD42A84-A349-4043-B6C5-3FC3B672E1A2}" destId="{093A9D88-B084-4BF7-A761-6DDAFB66492C}" srcOrd="0" destOrd="0" presId="urn:microsoft.com/office/officeart/2005/8/layout/cycle8"/>
-    <dgm:cxn modelId="{7D6B2478-D279-445C-8BD2-0053BF9F44F8}" type="presOf" srcId="{98A589DF-ACFA-4BC4-8123-696CA723D0EB}" destId="{568267C1-6552-4405-BA3D-7B7D32D96B80}" srcOrd="1" destOrd="0" presId="urn:microsoft.com/office/officeart/2005/8/layout/cycle8"/>
-    <dgm:cxn modelId="{25C94CC5-4A86-4427-A2E2-35DA55B1AEC5}" type="presOf" srcId="{2DCF179F-C1AB-45FC-8F51-E269DA65B744}" destId="{2F83899D-5FE7-4EC3-AD98-0200F0E606E1}" srcOrd="1" destOrd="0" presId="urn:microsoft.com/office/officeart/2005/8/layout/cycle8"/>
-    <dgm:cxn modelId="{8EF99D69-F72D-42E4-89CF-6E831EBDDE06}" type="presOf" srcId="{0C099215-7763-4F38-A281-38F3DB9221DE}" destId="{32400319-D9B7-44D7-974D-4E0BFF61CF0D}" srcOrd="1" destOrd="0" presId="urn:microsoft.com/office/officeart/2005/8/layout/cycle8"/>
-    <dgm:cxn modelId="{E239C4FB-D997-45A1-B47B-4EA33DA66020}" type="presOf" srcId="{1AD42A84-A349-4043-B6C5-3FC3B672E1A2}" destId="{F7419C1D-95B6-47E6-9ED6-11ECF70E530D}" srcOrd="1" destOrd="0" presId="urn:microsoft.com/office/officeart/2005/8/layout/cycle8"/>
-    <dgm:cxn modelId="{0785184B-C12F-44EF-8E2F-256413F94BC8}" type="presParOf" srcId="{7C883A2C-7DB4-41AC-B2D0-6D3914DE1502}" destId="{15B734A9-351F-4CC0-8FFF-6D3E8602504F}" srcOrd="0" destOrd="0" presId="urn:microsoft.com/office/officeart/2005/8/layout/cycle8"/>
-    <dgm:cxn modelId="{5B63A5DE-A84B-48FB-BE51-BF2FCEAC9D26}" type="presParOf" srcId="{7C883A2C-7DB4-41AC-B2D0-6D3914DE1502}" destId="{3C73751C-A6C7-4172-9942-95283ACE21ED}" srcOrd="1" destOrd="0" presId="urn:microsoft.com/office/officeart/2005/8/layout/cycle8"/>
-    <dgm:cxn modelId="{488428CA-0DDC-4157-BEE2-386CDF80ACAF}" type="presParOf" srcId="{7C883A2C-7DB4-41AC-B2D0-6D3914DE1502}" destId="{2990E7F7-A551-4090-BFF9-E5363D97ABC5}" srcOrd="2" destOrd="0" presId="urn:microsoft.com/office/officeart/2005/8/layout/cycle8"/>
-    <dgm:cxn modelId="{EF64460E-5B25-40F4-9462-56D0AF83BE94}" type="presParOf" srcId="{7C883A2C-7DB4-41AC-B2D0-6D3914DE1502}" destId="{2F83899D-5FE7-4EC3-AD98-0200F0E606E1}" srcOrd="3" destOrd="0" presId="urn:microsoft.com/office/officeart/2005/8/layout/cycle8"/>
-    <dgm:cxn modelId="{F8E313EC-FF5E-468E-84AB-175D2AC1B1A3}" type="presParOf" srcId="{7C883A2C-7DB4-41AC-B2D0-6D3914DE1502}" destId="{093A9D88-B084-4BF7-A761-6DDAFB66492C}" srcOrd="4" destOrd="0" presId="urn:microsoft.com/office/officeart/2005/8/layout/cycle8"/>
-    <dgm:cxn modelId="{C23814EF-763A-4A09-9212-988CB819365C}" type="presParOf" srcId="{7C883A2C-7DB4-41AC-B2D0-6D3914DE1502}" destId="{4C991BBA-5048-4979-8651-2C2D5ABAF385}" srcOrd="5" destOrd="0" presId="urn:microsoft.com/office/officeart/2005/8/layout/cycle8"/>
-    <dgm:cxn modelId="{187AC754-7C68-4607-9225-7D0B26EB87D2}" type="presParOf" srcId="{7C883A2C-7DB4-41AC-B2D0-6D3914DE1502}" destId="{F7CCA9EF-FCC3-4FE0-9D08-015878442EF0}" srcOrd="6" destOrd="0" presId="urn:microsoft.com/office/officeart/2005/8/layout/cycle8"/>
-    <dgm:cxn modelId="{B6C7EBCD-58C3-490D-961B-2AC8225B6149}" type="presParOf" srcId="{7C883A2C-7DB4-41AC-B2D0-6D3914DE1502}" destId="{F7419C1D-95B6-47E6-9ED6-11ECF70E530D}" srcOrd="7" destOrd="0" presId="urn:microsoft.com/office/officeart/2005/8/layout/cycle8"/>
-    <dgm:cxn modelId="{08F36498-C452-44E6-BD49-2D909BD9BD71}" type="presParOf" srcId="{7C883A2C-7DB4-41AC-B2D0-6D3914DE1502}" destId="{475FC81C-A060-4E1A-9F7F-70C88721FBFD}" srcOrd="8" destOrd="0" presId="urn:microsoft.com/office/officeart/2005/8/layout/cycle8"/>
-    <dgm:cxn modelId="{43490573-E697-4976-877E-3F649FC4D43C}" type="presParOf" srcId="{7C883A2C-7DB4-41AC-B2D0-6D3914DE1502}" destId="{A56629AD-9A90-4DF9-A5B6-E7587590FFAF}" srcOrd="9" destOrd="0" presId="urn:microsoft.com/office/officeart/2005/8/layout/cycle8"/>
-    <dgm:cxn modelId="{635387D7-581C-4FBB-A893-A62776D3E631}" type="presParOf" srcId="{7C883A2C-7DB4-41AC-B2D0-6D3914DE1502}" destId="{A4C95132-721E-488E-B0D3-B70ECD1C7902}" srcOrd="10" destOrd="0" presId="urn:microsoft.com/office/officeart/2005/8/layout/cycle8"/>
-    <dgm:cxn modelId="{73B1E592-9024-4BDA-BD08-77CEBF011602}" type="presParOf" srcId="{7C883A2C-7DB4-41AC-B2D0-6D3914DE1502}" destId="{32400319-D9B7-44D7-974D-4E0BFF61CF0D}" srcOrd="11" destOrd="0" presId="urn:microsoft.com/office/officeart/2005/8/layout/cycle8"/>
-    <dgm:cxn modelId="{BC7A89C3-BAFC-46D1-98C4-F3FE7436E105}" type="presParOf" srcId="{7C883A2C-7DB4-41AC-B2D0-6D3914DE1502}" destId="{44B77A48-E017-4555-B4B2-DCEA3C112F6C}" srcOrd="12" destOrd="0" presId="urn:microsoft.com/office/officeart/2005/8/layout/cycle8"/>
-    <dgm:cxn modelId="{859CCCBD-A06C-41A8-98EA-487811041617}" type="presParOf" srcId="{7C883A2C-7DB4-41AC-B2D0-6D3914DE1502}" destId="{7F9AFA22-625B-4BFE-85CD-7321D3ECB248}" srcOrd="13" destOrd="0" presId="urn:microsoft.com/office/officeart/2005/8/layout/cycle8"/>
-    <dgm:cxn modelId="{ED615B47-8269-439E-9DC7-106DF537801F}" type="presParOf" srcId="{7C883A2C-7DB4-41AC-B2D0-6D3914DE1502}" destId="{887C4B2B-B415-467A-BEEF-FD78B6051194}" srcOrd="14" destOrd="0" presId="urn:microsoft.com/office/officeart/2005/8/layout/cycle8"/>
-    <dgm:cxn modelId="{7CF9CB3B-77C1-4C3B-959C-431673C9D45E}" type="presParOf" srcId="{7C883A2C-7DB4-41AC-B2D0-6D3914DE1502}" destId="{9B93C9BE-C2CE-4638-9219-494D9C13E7D3}" srcOrd="15" destOrd="0" presId="urn:microsoft.com/office/officeart/2005/8/layout/cycle8"/>
-    <dgm:cxn modelId="{A6A69B6D-4841-4897-9BA5-56E82C078177}" type="presParOf" srcId="{7C883A2C-7DB4-41AC-B2D0-6D3914DE1502}" destId="{4BFA2775-A494-4F26-B770-FD3B51676A61}" srcOrd="16" destOrd="0" presId="urn:microsoft.com/office/officeart/2005/8/layout/cycle8"/>
-    <dgm:cxn modelId="{1B6E0D09-94EC-4EE5-894D-4CFFCA3A034A}" type="presParOf" srcId="{7C883A2C-7DB4-41AC-B2D0-6D3914DE1502}" destId="{D5CBE361-E3D1-4CDE-8B03-C7747504E7B1}" srcOrd="17" destOrd="0" presId="urn:microsoft.com/office/officeart/2005/8/layout/cycle8"/>
-    <dgm:cxn modelId="{B737502E-5A50-4C63-9712-88B3BC255236}" type="presParOf" srcId="{7C883A2C-7DB4-41AC-B2D0-6D3914DE1502}" destId="{F6F86F64-62D5-4EAC-ACE1-FF50AC528B08}" srcOrd="18" destOrd="0" presId="urn:microsoft.com/office/officeart/2005/8/layout/cycle8"/>
-    <dgm:cxn modelId="{5DBB1649-806B-43FF-B84D-2D0FE2025DA8}" type="presParOf" srcId="{7C883A2C-7DB4-41AC-B2D0-6D3914DE1502}" destId="{568267C1-6552-4405-BA3D-7B7D32D96B80}" srcOrd="19" destOrd="0" presId="urn:microsoft.com/office/officeart/2005/8/layout/cycle8"/>
-    <dgm:cxn modelId="{A89FAC18-374E-466D-B337-CF2857708F21}" type="presParOf" srcId="{7C883A2C-7DB4-41AC-B2D0-6D3914DE1502}" destId="{99EBBA96-077F-45DA-8B19-5EA2445F9494}" srcOrd="20" destOrd="0" presId="urn:microsoft.com/office/officeart/2005/8/layout/cycle8"/>
-    <dgm:cxn modelId="{C95DC486-A2E0-4EC8-A3BE-C7FBBAA3060E}" type="presParOf" srcId="{7C883A2C-7DB4-41AC-B2D0-6D3914DE1502}" destId="{D09FCC9E-DBAB-4AA3-B63D-EA8CC9CB47ED}" srcOrd="21" destOrd="0" presId="urn:microsoft.com/office/officeart/2005/8/layout/cycle8"/>
-    <dgm:cxn modelId="{A0BC939E-3765-46E1-A1D9-6F8CB1EA1C1C}" type="presParOf" srcId="{7C883A2C-7DB4-41AC-B2D0-6D3914DE1502}" destId="{05973A44-AB6D-4C06-BC2F-A630FCA96248}" srcOrd="22" destOrd="0" presId="urn:microsoft.com/office/officeart/2005/8/layout/cycle8"/>
-    <dgm:cxn modelId="{FBD5CEB5-F2A8-4225-A9E7-B9F7484E3522}" type="presParOf" srcId="{7C883A2C-7DB4-41AC-B2D0-6D3914DE1502}" destId="{B9621280-E243-474A-8479-58B3662A1DF4}" srcOrd="23" destOrd="0" presId="urn:microsoft.com/office/officeart/2005/8/layout/cycle8"/>
-    <dgm:cxn modelId="{B085679E-34E6-47A5-B9D2-97C248C0D407}" type="presParOf" srcId="{7C883A2C-7DB4-41AC-B2D0-6D3914DE1502}" destId="{2D775B65-13D6-40ED-A219-A0EE31267E4B}" srcOrd="24" destOrd="0" presId="urn:microsoft.com/office/officeart/2005/8/layout/cycle8"/>
+    <dgm:cxn modelId="{75BB405D-62B9-4E90-B6FE-632DB4CBCB6B}" type="presOf" srcId="{98A589DF-ACFA-4BC4-8123-696CA723D0EB}" destId="{568267C1-6552-4405-BA3D-7B7D32D96B80}" srcOrd="1" destOrd="0" presId="urn:microsoft.com/office/officeart/2005/8/layout/cycle8"/>
+    <dgm:cxn modelId="{6B3D0334-5C18-45AC-80A9-C3A577F2DB59}" type="presOf" srcId="{B92CBBFE-1706-47DB-A5EF-C1FA0223D722}" destId="{7C883A2C-7DB4-41AC-B2D0-6D3914DE1502}" srcOrd="0" destOrd="0" presId="urn:microsoft.com/office/officeart/2005/8/layout/cycle8"/>
+    <dgm:cxn modelId="{C87990C3-66A7-491B-B692-00EAAF6AC418}" type="presOf" srcId="{9F6456DF-158E-49AC-AEBF-43F52EF0959D}" destId="{44B77A48-E017-4555-B4B2-DCEA3C112F6C}" srcOrd="0" destOrd="0" presId="urn:microsoft.com/office/officeart/2005/8/layout/cycle8"/>
+    <dgm:cxn modelId="{E6D9C7FA-6D61-42E9-8C9A-87289DE9F4E7}" type="presOf" srcId="{1AD42A84-A349-4043-B6C5-3FC3B672E1A2}" destId="{093A9D88-B084-4BF7-A761-6DDAFB66492C}" srcOrd="0" destOrd="0" presId="urn:microsoft.com/office/officeart/2005/8/layout/cycle8"/>
+    <dgm:cxn modelId="{C8065977-A22A-4374-B246-071CA9209365}" type="presOf" srcId="{98A589DF-ACFA-4BC4-8123-696CA723D0EB}" destId="{4BFA2775-A494-4F26-B770-FD3B51676A61}" srcOrd="0" destOrd="0" presId="urn:microsoft.com/office/officeart/2005/8/layout/cycle8"/>
+    <dgm:cxn modelId="{5BCB1EFD-343F-495D-BDAC-9FA811A1419A}" type="presParOf" srcId="{7C883A2C-7DB4-41AC-B2D0-6D3914DE1502}" destId="{15B734A9-351F-4CC0-8FFF-6D3E8602504F}" srcOrd="0" destOrd="0" presId="urn:microsoft.com/office/officeart/2005/8/layout/cycle8"/>
+    <dgm:cxn modelId="{23FEBACB-D285-40D8-8A60-FD4F85415DE6}" type="presParOf" srcId="{7C883A2C-7DB4-41AC-B2D0-6D3914DE1502}" destId="{3C73751C-A6C7-4172-9942-95283ACE21ED}" srcOrd="1" destOrd="0" presId="urn:microsoft.com/office/officeart/2005/8/layout/cycle8"/>
+    <dgm:cxn modelId="{F9A4FF5A-D918-4473-808D-98CEF904F1A6}" type="presParOf" srcId="{7C883A2C-7DB4-41AC-B2D0-6D3914DE1502}" destId="{2990E7F7-A551-4090-BFF9-E5363D97ABC5}" srcOrd="2" destOrd="0" presId="urn:microsoft.com/office/officeart/2005/8/layout/cycle8"/>
+    <dgm:cxn modelId="{273047DB-771B-4576-BD29-45DE1CC89471}" type="presParOf" srcId="{7C883A2C-7DB4-41AC-B2D0-6D3914DE1502}" destId="{2F83899D-5FE7-4EC3-AD98-0200F0E606E1}" srcOrd="3" destOrd="0" presId="urn:microsoft.com/office/officeart/2005/8/layout/cycle8"/>
+    <dgm:cxn modelId="{13E1C3C3-CB36-4635-A161-68542C8B9650}" type="presParOf" srcId="{7C883A2C-7DB4-41AC-B2D0-6D3914DE1502}" destId="{093A9D88-B084-4BF7-A761-6DDAFB66492C}" srcOrd="4" destOrd="0" presId="urn:microsoft.com/office/officeart/2005/8/layout/cycle8"/>
+    <dgm:cxn modelId="{ECE563C8-43CD-48FB-8509-414F3524EF5E}" type="presParOf" srcId="{7C883A2C-7DB4-41AC-B2D0-6D3914DE1502}" destId="{4C991BBA-5048-4979-8651-2C2D5ABAF385}" srcOrd="5" destOrd="0" presId="urn:microsoft.com/office/officeart/2005/8/layout/cycle8"/>
+    <dgm:cxn modelId="{DB90415D-4D2D-48AA-8386-F4FEAC8532EE}" type="presParOf" srcId="{7C883A2C-7DB4-41AC-B2D0-6D3914DE1502}" destId="{F7CCA9EF-FCC3-4FE0-9D08-015878442EF0}" srcOrd="6" destOrd="0" presId="urn:microsoft.com/office/officeart/2005/8/layout/cycle8"/>
+    <dgm:cxn modelId="{5AB6C925-1841-4D51-B243-5D732F93A2FE}" type="presParOf" srcId="{7C883A2C-7DB4-41AC-B2D0-6D3914DE1502}" destId="{F7419C1D-95B6-47E6-9ED6-11ECF70E530D}" srcOrd="7" destOrd="0" presId="urn:microsoft.com/office/officeart/2005/8/layout/cycle8"/>
+    <dgm:cxn modelId="{17E7429E-1346-46AB-93F8-29F067D2F4F2}" type="presParOf" srcId="{7C883A2C-7DB4-41AC-B2D0-6D3914DE1502}" destId="{475FC81C-A060-4E1A-9F7F-70C88721FBFD}" srcOrd="8" destOrd="0" presId="urn:microsoft.com/office/officeart/2005/8/layout/cycle8"/>
+    <dgm:cxn modelId="{A71CEEBD-E4C3-4EB0-B658-C37A408E51AE}" type="presParOf" srcId="{7C883A2C-7DB4-41AC-B2D0-6D3914DE1502}" destId="{A56629AD-9A90-4DF9-A5B6-E7587590FFAF}" srcOrd="9" destOrd="0" presId="urn:microsoft.com/office/officeart/2005/8/layout/cycle8"/>
+    <dgm:cxn modelId="{7F7210FD-400D-41DB-897B-2639814C6C05}" type="presParOf" srcId="{7C883A2C-7DB4-41AC-B2D0-6D3914DE1502}" destId="{A4C95132-721E-488E-B0D3-B70ECD1C7902}" srcOrd="10" destOrd="0" presId="urn:microsoft.com/office/officeart/2005/8/layout/cycle8"/>
+    <dgm:cxn modelId="{C9914A12-7B26-4C1C-9069-72022ECEE23D}" type="presParOf" srcId="{7C883A2C-7DB4-41AC-B2D0-6D3914DE1502}" destId="{32400319-D9B7-44D7-974D-4E0BFF61CF0D}" srcOrd="11" destOrd="0" presId="urn:microsoft.com/office/officeart/2005/8/layout/cycle8"/>
+    <dgm:cxn modelId="{7B7981A6-A5E3-4EE0-9D46-B829FF4874DD}" type="presParOf" srcId="{7C883A2C-7DB4-41AC-B2D0-6D3914DE1502}" destId="{44B77A48-E017-4555-B4B2-DCEA3C112F6C}" srcOrd="12" destOrd="0" presId="urn:microsoft.com/office/officeart/2005/8/layout/cycle8"/>
+    <dgm:cxn modelId="{98CDEF44-520C-43BC-8FDB-AADB342E91A3}" type="presParOf" srcId="{7C883A2C-7DB4-41AC-B2D0-6D3914DE1502}" destId="{7F9AFA22-625B-4BFE-85CD-7321D3ECB248}" srcOrd="13" destOrd="0" presId="urn:microsoft.com/office/officeart/2005/8/layout/cycle8"/>
+    <dgm:cxn modelId="{1059328F-0B75-4424-B336-8197C7059D74}" type="presParOf" srcId="{7C883A2C-7DB4-41AC-B2D0-6D3914DE1502}" destId="{887C4B2B-B415-467A-BEEF-FD78B6051194}" srcOrd="14" destOrd="0" presId="urn:microsoft.com/office/officeart/2005/8/layout/cycle8"/>
+    <dgm:cxn modelId="{E37A06CB-8139-4157-8CB9-4BCC34B30549}" type="presParOf" srcId="{7C883A2C-7DB4-41AC-B2D0-6D3914DE1502}" destId="{9B93C9BE-C2CE-4638-9219-494D9C13E7D3}" srcOrd="15" destOrd="0" presId="urn:microsoft.com/office/officeart/2005/8/layout/cycle8"/>
+    <dgm:cxn modelId="{0AB66E34-49A9-473C-911F-91944646A5CE}" type="presParOf" srcId="{7C883A2C-7DB4-41AC-B2D0-6D3914DE1502}" destId="{4BFA2775-A494-4F26-B770-FD3B51676A61}" srcOrd="16" destOrd="0" presId="urn:microsoft.com/office/officeart/2005/8/layout/cycle8"/>
+    <dgm:cxn modelId="{88C33D47-8696-4285-82C5-B51D9B02F606}" type="presParOf" srcId="{7C883A2C-7DB4-41AC-B2D0-6D3914DE1502}" destId="{D5CBE361-E3D1-4CDE-8B03-C7747504E7B1}" srcOrd="17" destOrd="0" presId="urn:microsoft.com/office/officeart/2005/8/layout/cycle8"/>
+    <dgm:cxn modelId="{D4A8D31C-5879-410A-B589-196DB252999B}" type="presParOf" srcId="{7C883A2C-7DB4-41AC-B2D0-6D3914DE1502}" destId="{F6F86F64-62D5-4EAC-ACE1-FF50AC528B08}" srcOrd="18" destOrd="0" presId="urn:microsoft.com/office/officeart/2005/8/layout/cycle8"/>
+    <dgm:cxn modelId="{D843540F-AD8B-49D3-8CA4-B016716E5846}" type="presParOf" srcId="{7C883A2C-7DB4-41AC-B2D0-6D3914DE1502}" destId="{568267C1-6552-4405-BA3D-7B7D32D96B80}" srcOrd="19" destOrd="0" presId="urn:microsoft.com/office/officeart/2005/8/layout/cycle8"/>
+    <dgm:cxn modelId="{D46D7E29-23EF-4553-9EC6-884679E81B68}" type="presParOf" srcId="{7C883A2C-7DB4-41AC-B2D0-6D3914DE1502}" destId="{99EBBA96-077F-45DA-8B19-5EA2445F9494}" srcOrd="20" destOrd="0" presId="urn:microsoft.com/office/officeart/2005/8/layout/cycle8"/>
+    <dgm:cxn modelId="{60FEB6CE-D21F-4024-BFFE-2E4A9E11BA66}" type="presParOf" srcId="{7C883A2C-7DB4-41AC-B2D0-6D3914DE1502}" destId="{D09FCC9E-DBAB-4AA3-B63D-EA8CC9CB47ED}" srcOrd="21" destOrd="0" presId="urn:microsoft.com/office/officeart/2005/8/layout/cycle8"/>
+    <dgm:cxn modelId="{2B49DEB5-A188-4B05-96C4-3CE933E08B6F}" type="presParOf" srcId="{7C883A2C-7DB4-41AC-B2D0-6D3914DE1502}" destId="{05973A44-AB6D-4C06-BC2F-A630FCA96248}" srcOrd="22" destOrd="0" presId="urn:microsoft.com/office/officeart/2005/8/layout/cycle8"/>
+    <dgm:cxn modelId="{24D47F22-5271-4343-B2B3-CCA5F78A39FD}" type="presParOf" srcId="{7C883A2C-7DB4-41AC-B2D0-6D3914DE1502}" destId="{B9621280-E243-474A-8479-58B3662A1DF4}" srcOrd="23" destOrd="0" presId="urn:microsoft.com/office/officeart/2005/8/layout/cycle8"/>
+    <dgm:cxn modelId="{2E145811-E0FB-4F6E-9472-8CD86B87C01F}" type="presParOf" srcId="{7C883A2C-7DB4-41AC-B2D0-6D3914DE1502}" destId="{2D775B65-13D6-40ED-A219-A0EE31267E4B}" srcOrd="24" destOrd="0" presId="urn:microsoft.com/office/officeart/2005/8/layout/cycle8"/>
   </dgm:cxnLst>
   <dgm:bg/>
   <dgm:whole/>
@@ -42040,7 +42458,7 @@
         </a:p>
       </dsp:txBody>
       <dsp:txXfrm>
-        <a:off x="2839211" y="650001"/>
+        <a:off x="2839212" y="650001"/>
         <a:ext cx="864108" cy="576072"/>
       </dsp:txXfrm>
     </dsp:sp>
@@ -42384,7 +42802,7 @@
         </a:p>
       </dsp:txBody>
       <dsp:txXfrm>
-        <a:off x="1783079" y="650001"/>
+        <a:off x="1783080" y="650001"/>
         <a:ext cx="864108" cy="576072"/>
       </dsp:txXfrm>
     </dsp:sp>
@@ -45581,6 +45999,7 @@
     <w:rsidRoot w:val="002C171F"/>
     <w:rsid w:val="00053E53"/>
     <w:rsid w:val="00063309"/>
+    <w:rsid w:val="00155C32"/>
     <w:rsid w:val="002C171F"/>
     <w:rsid w:val="00334B8A"/>
     <w:rsid w:val="00350CA1"/>
@@ -46312,7 +46731,7 @@
 </file>
 
 <file path=customXml/itemProps1.xml><?xml version="1.0" encoding="utf-8"?>
-<ds:datastoreItem xmlns:ds="http://schemas.openxmlformats.org/officeDocument/2006/customXml" ds:itemID="{CA391676-472B-4925-A38B-4CF98EB2E565}">
+<ds:datastoreItem xmlns:ds="http://schemas.openxmlformats.org/officeDocument/2006/customXml" ds:itemID="{61A2891B-6391-409F-9A00-B6ED33DF6762}">
   <ds:schemaRefs>
     <ds:schemaRef ds:uri="http://schemas.openxmlformats.org/officeDocument/2006/bibliography"/>
   </ds:schemaRefs>

</xml_diff>

<commit_message>
Correciones menores - entrega 1
</commit_message>
<xml_diff>
--- a/Informe TIPI - Entrega 1 - Anexo.docx
+++ b/Informe TIPI - Entrega 1 - Anexo.docx
@@ -67,7 +67,7 @@
                 <v:shape id="_x0000_i1025" type="#_x0000_t75" style="width:152.25pt;height:48pt" o:ole="">
                   <v:imagedata r:id="rId9" o:title=""/>
                 </v:shape>
-                <o:OLEObject Type="Embed" ProgID="PBrush" ShapeID="_x0000_i1025" DrawAspect="Content" ObjectID="_1410325100" r:id="rId10"/>
+                <o:OLEObject Type="Embed" ProgID="PBrush" ShapeID="_x0000_i1025" DrawAspect="Content" ObjectID="_1410338997" r:id="rId10"/>
               </w:object>
             </w:r>
           </w:p>
@@ -142,6 +142,7 @@
               <w:dataBinding w:prefixMappings="xmlns:ns0='http://purl.org/dc/elements/1.1/' xmlns:ns1='http://schemas.openxmlformats.org/package/2006/metadata/core-properties' " w:xpath="/ns1:coreProperties[1]/ns0:title[1]" w:storeItemID="{6C3C8BC8-F283-45AE-878A-BAB7291924A1}"/>
               <w:text/>
             </w:sdtPr>
+            <w:sdtEndPr/>
             <w:sdtContent>
               <w:p>
                 <w:pPr>
@@ -12418,28 +12419,36 @@
         <w:t>(libre)</w:t>
       </w:r>
     </w:p>
+    <w:p>
+      <w:pPr>
+        <w:spacing w:after="200" w:line="276" w:lineRule="auto"/>
+      </w:pPr>
+      <w:r>
+        <w:br w:type="page"/>
+      </w:r>
+    </w:p>
+    <w:p>
+      <w:pPr>
+        <w:pStyle w:val="Ttulo2"/>
+      </w:pPr>
+      <w:r>
+        <w:lastRenderedPageBreak/>
+        <w:t>Documentación de metodología usada</w:t>
+      </w:r>
+    </w:p>
+    <w:p>
+      <w:pPr>
+        <w:pStyle w:val="Ttulo3"/>
+      </w:pPr>
+      <w:bookmarkStart w:id="5" w:name="_Toc326023092"/>
+      <w:r>
+        <w:t>Estándar de modelo entidad-relación y Base de datos</w:t>
+      </w:r>
+      <w:bookmarkEnd w:id="5"/>
+    </w:p>
     <w:p/>
     <w:p>
       <w:pPr>
-        <w:pStyle w:val="Ttulo2"/>
-      </w:pPr>
-      <w:r>
-        <w:t>Documentación de metodología usada</w:t>
-      </w:r>
-    </w:p>
-    <w:p>
-      <w:pPr>
-        <w:pStyle w:val="Ttulo3"/>
-      </w:pPr>
-      <w:bookmarkStart w:id="5" w:name="_Toc326023092"/>
-      <w:r>
-        <w:t>Estándar de modelo entidad-relación y Base de datos</w:t>
-      </w:r>
-      <w:bookmarkEnd w:id="5"/>
-    </w:p>
-    <w:p/>
-    <w:p>
-      <w:pPr>
         <w:rPr>
           <w:lang w:eastAsia="es-CL"/>
         </w:rPr>
@@ -12468,7 +12477,6 @@
         <w:rPr>
           <w:lang w:eastAsia="es-CL"/>
         </w:rPr>
-        <w:lastRenderedPageBreak/>
         <w:t>Los nombres de las tablas empiezan con mayúsculas (letra inicial) y siguen con minúsculas.</w:t>
       </w:r>
       <w:r>
@@ -12641,7 +12649,14 @@
         <w:rPr>
           <w:lang w:val="es-ES"/>
         </w:rPr>
-        <w:t xml:space="preserve">Este método contiene condiciones únicas de aplicación, en donde los encargados del desarrollo tienen poca experiencia o información, o donde los costos y riesgos de que se cometa un error pueden ser altos. Así mismo este método resulta útil para probar la facilidad del sistema e identificar los requerimientos del usuario, evaluar el diseño de un sistema o examinar el uso de una aplicación. </w:t>
+        <w:t xml:space="preserve">Este método contiene condiciones únicas de aplicación, en donde los encargados del desarrollo tienen poca experiencia o información, o donde los costos y riesgos de que se </w:t>
+      </w:r>
+      <w:r>
+        <w:rPr>
+          <w:lang w:val="es-ES"/>
+        </w:rPr>
+        <w:lastRenderedPageBreak/>
+        <w:t xml:space="preserve">cometa un error pueden ser altos. Así mismo este método resulta útil para probar la facilidad del sistema e identificar los requerimientos del usuario, evaluar el diseño de un sistema o examinar el uso de una aplicación. </w:t>
       </w:r>
     </w:p>
     <w:p>
@@ -12688,14 +12703,7 @@
         <w:rPr>
           <w:lang w:val="es-ES"/>
         </w:rPr>
-        <w:t xml:space="preserve">Identificación de requerimientos conocidos: La determinación de los requerimientos de una aplicación es tan importante para el método de desarrollo de prototipos como lo es para el ciclo de desarrollo de sistemas o análisis estructurado. Por </w:t>
-      </w:r>
-      <w:r>
-        <w:rPr>
-          <w:lang w:val="es-ES"/>
-        </w:rPr>
-        <w:lastRenderedPageBreak/>
-        <w:t>consiguiente, antes de crear un prototipo, los analistas y usuario deben de trabajar juntos para identificar los requerimientos conocidos que tienen que satisfacer.</w:t>
+        <w:t>Identificación de requerimientos conocidos: La determinación de los requerimientos de una aplicación es tan importante para el método de desarrollo de prototipos como lo es para el ciclo de desarrollo de sistemas o análisis estructurado. Por consiguiente, antes de crear un prototipo, los analistas y usuario deben de trabajar juntos para identificar los requerimientos conocidos que tienen que satisfacer.</w:t>
       </w:r>
     </w:p>
     <w:p>
@@ -12933,15 +12941,9 @@
         <w:rPr>
           <w:lang w:val="es-ES"/>
         </w:rPr>
+        <w:lastRenderedPageBreak/>
         <w:t xml:space="preserve"> Repetición del proceso las veces que sea necesarias: El proceso antes descrito se repite varias veces, el proceso finaliza cuando los usuarios y analistas están de acuerdo en que el sistema ha evolucionado lo suficiente como para incluir todas las características necesarias.</w:t>
       </w:r>
-    </w:p>
-    <w:p>
-      <w:pPr>
-        <w:rPr>
-          <w:lang w:val="es-ES"/>
-        </w:rPr>
-      </w:pPr>
     </w:p>
     <w:p>
       <w:pPr>
@@ -12987,17 +12989,8 @@
         <w:rPr>
           <w:lang w:val="es-ES"/>
         </w:rPr>
-        <w:lastRenderedPageBreak/>
         <w:t>Problemas no estructurado, novedosos y complejos, de información personalizada del usuario ,ya que sus salidas no son predecibles y definidas</w:t>
       </w:r>
-    </w:p>
-    <w:p>
-      <w:pPr>
-        <w:jc w:val="both"/>
-        <w:rPr>
-          <w:lang w:val="es-ES"/>
-        </w:rPr>
-      </w:pPr>
     </w:p>
     <w:p>
       <w:pPr>
@@ -13020,14 +13013,6 @@
     </w:p>
     <w:p>
       <w:pPr>
-        <w:jc w:val="both"/>
-        <w:rPr>
-          <w:lang w:val="es-ES"/>
-        </w:rPr>
-      </w:pPr>
-    </w:p>
-    <w:p>
-      <w:pPr>
         <w:pStyle w:val="Prrafodelista"/>
         <w:numPr>
           <w:ilvl w:val="0"/>
@@ -13047,14 +13032,6 @@
     </w:p>
     <w:p>
       <w:pPr>
-        <w:jc w:val="both"/>
-        <w:rPr>
-          <w:lang w:val="es-ES"/>
-        </w:rPr>
-      </w:pPr>
-    </w:p>
-    <w:p>
-      <w:pPr>
         <w:pStyle w:val="Prrafodelista"/>
         <w:numPr>
           <w:ilvl w:val="0"/>
@@ -13074,14 +13051,6 @@
     </w:p>
     <w:p>
       <w:pPr>
-        <w:jc w:val="both"/>
-        <w:rPr>
-          <w:lang w:val="es-ES"/>
-        </w:rPr>
-      </w:pPr>
-    </w:p>
-    <w:p>
-      <w:pPr>
         <w:pStyle w:val="Prrafodelista"/>
         <w:numPr>
           <w:ilvl w:val="0"/>
@@ -13101,14 +13070,6 @@
     </w:p>
     <w:p>
       <w:pPr>
-        <w:jc w:val="both"/>
-        <w:rPr>
-          <w:lang w:val="es-ES"/>
-        </w:rPr>
-      </w:pPr>
-    </w:p>
-    <w:p>
-      <w:pPr>
         <w:pStyle w:val="Prrafodelista"/>
         <w:numPr>
           <w:ilvl w:val="0"/>
@@ -13128,14 +13089,6 @@
     </w:p>
     <w:p>
       <w:pPr>
-        <w:jc w:val="both"/>
-        <w:rPr>
-          <w:lang w:val="es-ES"/>
-        </w:rPr>
-      </w:pPr>
-    </w:p>
-    <w:p>
-      <w:pPr>
         <w:pStyle w:val="Prrafodelista"/>
         <w:numPr>
           <w:ilvl w:val="0"/>
@@ -13155,14 +13108,6 @@
     </w:p>
     <w:p>
       <w:pPr>
-        <w:jc w:val="both"/>
-        <w:rPr>
-          <w:lang w:val="es-ES"/>
-        </w:rPr>
-      </w:pPr>
-    </w:p>
-    <w:p>
-      <w:pPr>
         <w:pStyle w:val="Prrafodelista"/>
         <w:numPr>
           <w:ilvl w:val="0"/>
@@ -13182,14 +13127,6 @@
     </w:p>
     <w:p>
       <w:pPr>
-        <w:jc w:val="both"/>
-        <w:rPr>
-          <w:lang w:val="es-ES"/>
-        </w:rPr>
-      </w:pPr>
-    </w:p>
-    <w:p>
-      <w:pPr>
         <w:pStyle w:val="Prrafodelista"/>
         <w:numPr>
           <w:ilvl w:val="0"/>
@@ -13305,6 +13242,16 @@
     </w:p>
     <w:p>
       <w:pPr>
+        <w:jc w:val="both"/>
+        <w:rPr>
+          <w:lang w:val="es-ES"/>
+        </w:rPr>
+      </w:pPr>
+      <w:bookmarkStart w:id="7" w:name="_GoBack"/>
+      <w:bookmarkEnd w:id="7"/>
+    </w:p>
+    <w:p>
+      <w:pPr>
         <w:pStyle w:val="Prrafodelista"/>
         <w:numPr>
           <w:ilvl w:val="0"/>
@@ -13319,6 +13266,7 @@
         <w:rPr>
           <w:lang w:val="es-ES"/>
         </w:rPr>
+        <w:lastRenderedPageBreak/>
         <w:t>Que debe presentarse como información sobre la pantalla principal</w:t>
       </w:r>
     </w:p>
@@ -13338,7 +13286,6 @@
         <w:rPr>
           <w:lang w:val="es-ES"/>
         </w:rPr>
-        <w:lastRenderedPageBreak/>
         <w:t xml:space="preserve">Cuál pertenece a una pantalla de detalle </w:t>
       </w:r>
     </w:p>
@@ -13480,26 +13427,12 @@
           <w:lang w:val="es-ES"/>
         </w:rPr>
       </w:pPr>
-    </w:p>
-    <w:p>
-      <w:pPr>
+      <w:r>
         <w:rPr>
           <w:lang w:val="es-ES"/>
         </w:rPr>
-      </w:pPr>
-      <w:r>
-        <w:rPr>
-          <w:lang w:val="es-ES"/>
-        </w:rPr>
         <w:t>Ejemplo de modelo por prototipo:</w:t>
       </w:r>
-    </w:p>
-    <w:p>
-      <w:pPr>
-        <w:rPr>
-          <w:lang w:val="es-ES"/>
-        </w:rPr>
-      </w:pPr>
     </w:p>
     <w:p>
       <w:pPr>
@@ -18100,23 +18033,23 @@
       <w:pPr>
         <w:pStyle w:val="Ttulo3"/>
       </w:pPr>
-      <w:bookmarkStart w:id="7" w:name="_Toc290495078"/>
-      <w:bookmarkStart w:id="8" w:name="_Toc321272406"/>
+      <w:bookmarkStart w:id="8" w:name="_Toc290495078"/>
+      <w:bookmarkStart w:id="9" w:name="_Toc321272406"/>
       <w:r>
         <w:lastRenderedPageBreak/>
         <w:t xml:space="preserve">Entrevista </w:t>
       </w:r>
-      <w:bookmarkEnd w:id="7"/>
       <w:bookmarkEnd w:id="8"/>
-    </w:p>
-    <w:p>
-      <w:bookmarkStart w:id="9" w:name="_Toc321272407"/>
+      <w:bookmarkEnd w:id="9"/>
+    </w:p>
+    <w:p>
+      <w:bookmarkStart w:id="10" w:name="_Toc321272407"/>
     </w:p>
     <w:p>
       <w:r>
         <w:t>Entrevista aplicada</w:t>
       </w:r>
-      <w:bookmarkEnd w:id="9"/>
+      <w:bookmarkEnd w:id="10"/>
     </w:p>
     <w:p>
       <w:pPr>
@@ -18915,14 +18848,14 @@
       <w:pPr>
         <w:pStyle w:val="Ttulo3"/>
       </w:pPr>
-      <w:bookmarkStart w:id="10" w:name="_Toc290495079"/>
-      <w:bookmarkStart w:id="11" w:name="_Toc321272408"/>
+      <w:bookmarkStart w:id="11" w:name="_Toc290495079"/>
+      <w:bookmarkStart w:id="12" w:name="_Toc321272408"/>
       <w:r>
         <w:lastRenderedPageBreak/>
         <w:t>Cuestionario 1</w:t>
       </w:r>
-      <w:bookmarkEnd w:id="10"/>
       <w:bookmarkEnd w:id="11"/>
+      <w:bookmarkEnd w:id="12"/>
     </w:p>
     <w:p>
       <w:pPr>
@@ -20085,7 +20018,7 @@
           <w:lang w:eastAsia="es-CL"/>
         </w:rPr>
       </w:pPr>
-      <w:bookmarkStart w:id="12" w:name="_Toc321272410"/>
+      <w:bookmarkStart w:id="13" w:name="_Toc321272410"/>
       <w:r>
         <w:rPr>
           <w:lang w:eastAsia="es-CL"/>
@@ -20100,7 +20033,7 @@
         </w:rPr>
         <w:t>In Situ</w:t>
       </w:r>
-      <w:bookmarkEnd w:id="12"/>
+      <w:bookmarkEnd w:id="13"/>
     </w:p>
     <w:p>
       <w:pPr>
@@ -22797,7 +22730,6 @@
                 <w:b/>
               </w:rPr>
             </w:pPr>
-            <w:bookmarkStart w:id="13" w:name="_GoBack" w:colFirst="0" w:colLast="0"/>
             <w:r>
               <w:rPr>
                 <w:b/>
@@ -23030,7 +22962,6 @@
           </w:p>
         </w:tc>
       </w:tr>
-      <w:bookmarkEnd w:id="13"/>
       <w:tr>
         <w:trPr>
           <w:trHeight w:val="456"/>
@@ -30010,6 +29941,7 @@
               <w:dataBinding w:prefixMappings="xmlns:ns0='http://purl.org/dc/elements/1.1/' xmlns:ns1='http://schemas.openxmlformats.org/package/2006/metadata/core-properties' " w:xpath="/ns1:coreProperties[1]/ns0:title[1]" w:storeItemID="{6C3C8BC8-F283-45AE-878A-BAB7291924A1}"/>
               <w:text/>
             </w:sdtPr>
+            <w:sdtEndPr/>
             <w:sdtContent>
               <w:proofErr w:type="spellStart"/>
               <w:r>
@@ -30037,7 +29969,7 @@
             <w:rPr>
               <w:noProof/>
             </w:rPr>
-            <w:t>2</w:t>
+            <w:t>8</w:t>
           </w:r>
           <w:r>
             <w:fldChar w:fldCharType="end"/>
@@ -30167,6 +30099,25 @@
       <w:rPr>
         <w:b/>
       </w:rPr>
+      <w:fldChar w:fldCharType="separate"/>
+    </w:r>
+    <w:r>
+      <w:rPr>
+        <w:b/>
+      </w:rPr>
+      <w:t xml:space="preserve">JetCat – Primera entrega – </w:t>
+    </w:r>
+    <w:proofErr w:type="spellStart"/>
+    <w:r>
+      <w:rPr>
+        <w:b/>
+      </w:rPr>
+      <w:t>Anexos</w:t>
+    </w:r>
+    <w:r>
+      <w:rPr>
+        <w:b/>
+      </w:rPr>
       <w:fldChar w:fldCharType="end"/>
     </w:r>
     <w:r>
@@ -30174,6 +30125,16 @@
     </w:r>
     <w:r>
       <w:instrText xml:space="preserve"> INFO  Title </w:instrText>
+    </w:r>
+    <w:r>
+      <w:fldChar w:fldCharType="separate"/>
+    </w:r>
+    <w:r>
+      <w:t>JetCat</w:t>
+    </w:r>
+    <w:proofErr w:type="spellEnd"/>
+    <w:r>
+      <w:t xml:space="preserve"> – Primera entrega – Anexos</w:t>
     </w:r>
     <w:r>
       <w:fldChar w:fldCharType="end"/>
@@ -30201,6 +30162,17 @@
     </w:r>
     <w:r>
       <w:instrText xml:space="preserve"> DOCPROPERTY  Subject  \* MERGEFORMAT </w:instrText>
+    </w:r>
+    <w:r>
+      <w:fldChar w:fldCharType="separate"/>
+    </w:r>
+    <w:r>
+      <w:rPr>
+        <w:b/>
+        <w:bCs/>
+        <w:lang w:val="es-ES"/>
+      </w:rPr>
+      <w:t>¡Error! Nombre desconocido de propiedad de documento.</w:t>
     </w:r>
     <w:r>
       <w:fldChar w:fldCharType="end"/>
@@ -36188,6 +36160,7 @@
   <w:style w:type="character" w:default="1" w:styleId="Fuentedeprrafopredeter">
     <w:name w:val="Default Paragraph Font"/>
     <w:uiPriority w:val="1"/>
+    <w:semiHidden/>
     <w:unhideWhenUsed/>
   </w:style>
   <w:style w:type="table" w:default="1" w:styleId="Tablanormal">
@@ -36863,6 +36836,7 @@
   <w:style w:type="character" w:default="1" w:styleId="Fuentedeprrafopredeter">
     <w:name w:val="Default Paragraph Font"/>
     <w:uiPriority w:val="1"/>
+    <w:semiHidden/>
     <w:unhideWhenUsed/>
   </w:style>
   <w:style w:type="table" w:default="1" w:styleId="Tablanormal">
@@ -38537,47 +38511,47 @@
     </dgm:pt>
   </dgm:ptLst>
   <dgm:cxnLst>
-    <dgm:cxn modelId="{D944F094-38AB-4A8F-8D8B-861A3AE2C888}" type="presOf" srcId="{1AD42A84-A349-4043-B6C5-3FC3B672E1A2}" destId="{F7419C1D-95B6-47E6-9ED6-11ECF70E530D}" srcOrd="1" destOrd="0" presId="urn:microsoft.com/office/officeart/2005/8/layout/cycle8"/>
+    <dgm:cxn modelId="{D0360EC2-E9CF-405F-A6C9-FBC4745F9E40}" type="presOf" srcId="{0C099215-7763-4F38-A281-38F3DB9221DE}" destId="{32400319-D9B7-44D7-974D-4E0BFF61CF0D}" srcOrd="1" destOrd="0" presId="urn:microsoft.com/office/officeart/2005/8/layout/cycle8"/>
+    <dgm:cxn modelId="{80D6C0AE-C210-48DC-A241-7693D59C9DAF}" type="presOf" srcId="{9F6456DF-158E-49AC-AEBF-43F52EF0959D}" destId="{9B93C9BE-C2CE-4638-9219-494D9C13E7D3}" srcOrd="1" destOrd="0" presId="urn:microsoft.com/office/officeart/2005/8/layout/cycle8"/>
     <dgm:cxn modelId="{8FC1FA6F-B376-4F0D-BA9C-29EC52F1CE0A}" srcId="{B92CBBFE-1706-47DB-A5EF-C1FA0223D722}" destId="{1AD42A84-A349-4043-B6C5-3FC3B672E1A2}" srcOrd="1" destOrd="0" parTransId="{1124EC21-7ACC-4492-AEE7-946D0734DD08}" sibTransId="{4DA593E0-6471-418E-8211-D5D4257AD8C3}"/>
-    <dgm:cxn modelId="{4CB2FD75-22AC-47DC-B61B-A33ED21ACB41}" type="presOf" srcId="{0C099215-7763-4F38-A281-38F3DB9221DE}" destId="{32400319-D9B7-44D7-974D-4E0BFF61CF0D}" srcOrd="1" destOrd="0" presId="urn:microsoft.com/office/officeart/2005/8/layout/cycle8"/>
-    <dgm:cxn modelId="{39FC9292-4FD8-4A02-A134-A7C877B13AF5}" type="presOf" srcId="{1AD42A84-A349-4043-B6C5-3FC3B672E1A2}" destId="{093A9D88-B084-4BF7-A761-6DDAFB66492C}" srcOrd="0" destOrd="0" presId="urn:microsoft.com/office/officeart/2005/8/layout/cycle8"/>
-    <dgm:cxn modelId="{24F691AC-68D9-428B-9C65-8289BFBA0808}" type="presOf" srcId="{2DCF179F-C1AB-45FC-8F51-E269DA65B744}" destId="{2F83899D-5FE7-4EC3-AD98-0200F0E606E1}" srcOrd="1" destOrd="0" presId="urn:microsoft.com/office/officeart/2005/8/layout/cycle8"/>
     <dgm:cxn modelId="{73DE4796-A68A-45C7-82A3-B29707106A4A}" srcId="{B92CBBFE-1706-47DB-A5EF-C1FA0223D722}" destId="{2DCF179F-C1AB-45FC-8F51-E269DA65B744}" srcOrd="0" destOrd="0" parTransId="{85874DC9-8CEF-4361-92AC-72B5BF3F7381}" sibTransId="{ADA718E3-B261-4F05-9A6B-E0D531984C4C}"/>
+    <dgm:cxn modelId="{0A306543-BE2E-46DF-8E0D-63DD71EDA847}" type="presOf" srcId="{2DCF179F-C1AB-45FC-8F51-E269DA65B744}" destId="{2F83899D-5FE7-4EC3-AD98-0200F0E606E1}" srcOrd="1" destOrd="0" presId="urn:microsoft.com/office/officeart/2005/8/layout/cycle8"/>
     <dgm:cxn modelId="{267FC1A1-A733-4970-BBA7-B0ACEEEFEE06}" srcId="{B92CBBFE-1706-47DB-A5EF-C1FA0223D722}" destId="{98A589DF-ACFA-4BC4-8123-696CA723D0EB}" srcOrd="4" destOrd="0" parTransId="{FCE3436F-7418-436C-9D69-2D032CD09CB7}" sibTransId="{5A305F1F-07FA-437A-A711-66D5A4B9FBB0}"/>
-    <dgm:cxn modelId="{18A0F4EA-5E14-498A-B9C9-37F7F0C7402D}" type="presOf" srcId="{98A589DF-ACFA-4BC4-8123-696CA723D0EB}" destId="{4BFA2775-A494-4F26-B770-FD3B51676A61}" srcOrd="0" destOrd="0" presId="urn:microsoft.com/office/officeart/2005/8/layout/cycle8"/>
-    <dgm:cxn modelId="{CB1489CE-A717-44E9-8CE5-DE1DF6E7153F}" type="presOf" srcId="{9F6456DF-158E-49AC-AEBF-43F52EF0959D}" destId="{9B93C9BE-C2CE-4638-9219-494D9C13E7D3}" srcOrd="1" destOrd="0" presId="urn:microsoft.com/office/officeart/2005/8/layout/cycle8"/>
     <dgm:cxn modelId="{7A0589B3-1B4B-4936-BCB9-4DA19DB7C5A8}" srcId="{B92CBBFE-1706-47DB-A5EF-C1FA0223D722}" destId="{9F6456DF-158E-49AC-AEBF-43F52EF0959D}" srcOrd="3" destOrd="0" parTransId="{A4599F15-84AF-4BCF-BDED-921F2DE40C32}" sibTransId="{C2A3DFF4-3371-4E85-8CDB-33792F69C818}"/>
-    <dgm:cxn modelId="{C59D5BD1-410D-4521-B9EE-45A04FE68BE5}" type="presOf" srcId="{0C099215-7763-4F38-A281-38F3DB9221DE}" destId="{475FC81C-A060-4E1A-9F7F-70C88721FBFD}" srcOrd="0" destOrd="0" presId="urn:microsoft.com/office/officeart/2005/8/layout/cycle8"/>
     <dgm:cxn modelId="{CAEB59C0-0DCB-46AE-9902-24869C31B681}" srcId="{B92CBBFE-1706-47DB-A5EF-C1FA0223D722}" destId="{0C099215-7763-4F38-A281-38F3DB9221DE}" srcOrd="2" destOrd="0" parTransId="{8FCD90D7-D486-4602-8655-08493440B98C}" sibTransId="{EE5F0371-18A6-4B66-A623-7D095582C718}"/>
-    <dgm:cxn modelId="{2E126C6D-B2F0-422B-BA90-652DD8AF8B97}" type="presOf" srcId="{2DCF179F-C1AB-45FC-8F51-E269DA65B744}" destId="{15B734A9-351F-4CC0-8FFF-6D3E8602504F}" srcOrd="0" destOrd="0" presId="urn:microsoft.com/office/officeart/2005/8/layout/cycle8"/>
-    <dgm:cxn modelId="{90353F41-C0B5-4ACA-928A-A004631476BE}" type="presOf" srcId="{9F6456DF-158E-49AC-AEBF-43F52EF0959D}" destId="{44B77A48-E017-4555-B4B2-DCEA3C112F6C}" srcOrd="0" destOrd="0" presId="urn:microsoft.com/office/officeart/2005/8/layout/cycle8"/>
-    <dgm:cxn modelId="{8EF1679B-7824-4142-AF8A-64000ADD5FAB}" type="presOf" srcId="{98A589DF-ACFA-4BC4-8123-696CA723D0EB}" destId="{568267C1-6552-4405-BA3D-7B7D32D96B80}" srcOrd="1" destOrd="0" presId="urn:microsoft.com/office/officeart/2005/8/layout/cycle8"/>
-    <dgm:cxn modelId="{A80A9531-510D-4DFC-83DE-FACAD91F3553}" type="presOf" srcId="{B92CBBFE-1706-47DB-A5EF-C1FA0223D722}" destId="{7C883A2C-7DB4-41AC-B2D0-6D3914DE1502}" srcOrd="0" destOrd="0" presId="urn:microsoft.com/office/officeart/2005/8/layout/cycle8"/>
-    <dgm:cxn modelId="{DD9AE059-3C63-48EC-9307-CF468DA674B3}" type="presParOf" srcId="{7C883A2C-7DB4-41AC-B2D0-6D3914DE1502}" destId="{15B734A9-351F-4CC0-8FFF-6D3E8602504F}" srcOrd="0" destOrd="0" presId="urn:microsoft.com/office/officeart/2005/8/layout/cycle8"/>
-    <dgm:cxn modelId="{77FF43CE-6FAE-47F2-98C8-8D1141AE04D6}" type="presParOf" srcId="{7C883A2C-7DB4-41AC-B2D0-6D3914DE1502}" destId="{3C73751C-A6C7-4172-9942-95283ACE21ED}" srcOrd="1" destOrd="0" presId="urn:microsoft.com/office/officeart/2005/8/layout/cycle8"/>
-    <dgm:cxn modelId="{A63B9A64-ED21-4B4E-8A09-A416D653F330}" type="presParOf" srcId="{7C883A2C-7DB4-41AC-B2D0-6D3914DE1502}" destId="{2990E7F7-A551-4090-BFF9-E5363D97ABC5}" srcOrd="2" destOrd="0" presId="urn:microsoft.com/office/officeart/2005/8/layout/cycle8"/>
-    <dgm:cxn modelId="{726EE69A-9542-443C-B236-89EA89EEE9BD}" type="presParOf" srcId="{7C883A2C-7DB4-41AC-B2D0-6D3914DE1502}" destId="{2F83899D-5FE7-4EC3-AD98-0200F0E606E1}" srcOrd="3" destOrd="0" presId="urn:microsoft.com/office/officeart/2005/8/layout/cycle8"/>
-    <dgm:cxn modelId="{EF26F62C-CAAA-41AA-BF9B-9C4B997E9ED0}" type="presParOf" srcId="{7C883A2C-7DB4-41AC-B2D0-6D3914DE1502}" destId="{093A9D88-B084-4BF7-A761-6DDAFB66492C}" srcOrd="4" destOrd="0" presId="urn:microsoft.com/office/officeart/2005/8/layout/cycle8"/>
-    <dgm:cxn modelId="{C6CC8BD4-D62B-4076-BB76-32E271BB8877}" type="presParOf" srcId="{7C883A2C-7DB4-41AC-B2D0-6D3914DE1502}" destId="{4C991BBA-5048-4979-8651-2C2D5ABAF385}" srcOrd="5" destOrd="0" presId="urn:microsoft.com/office/officeart/2005/8/layout/cycle8"/>
-    <dgm:cxn modelId="{9405EE09-61CB-4270-8FCC-5E7BC0CD7C14}" type="presParOf" srcId="{7C883A2C-7DB4-41AC-B2D0-6D3914DE1502}" destId="{F7CCA9EF-FCC3-4FE0-9D08-015878442EF0}" srcOrd="6" destOrd="0" presId="urn:microsoft.com/office/officeart/2005/8/layout/cycle8"/>
-    <dgm:cxn modelId="{7C46BFCB-92F5-4D1D-8764-6B5B32259ADA}" type="presParOf" srcId="{7C883A2C-7DB4-41AC-B2D0-6D3914DE1502}" destId="{F7419C1D-95B6-47E6-9ED6-11ECF70E530D}" srcOrd="7" destOrd="0" presId="urn:microsoft.com/office/officeart/2005/8/layout/cycle8"/>
-    <dgm:cxn modelId="{DD1EA444-2C59-43BA-99A6-5504E8C50C63}" type="presParOf" srcId="{7C883A2C-7DB4-41AC-B2D0-6D3914DE1502}" destId="{475FC81C-A060-4E1A-9F7F-70C88721FBFD}" srcOrd="8" destOrd="0" presId="urn:microsoft.com/office/officeart/2005/8/layout/cycle8"/>
-    <dgm:cxn modelId="{F6195909-B95E-43D0-A684-6094BF429C38}" type="presParOf" srcId="{7C883A2C-7DB4-41AC-B2D0-6D3914DE1502}" destId="{A56629AD-9A90-4DF9-A5B6-E7587590FFAF}" srcOrd="9" destOrd="0" presId="urn:microsoft.com/office/officeart/2005/8/layout/cycle8"/>
-    <dgm:cxn modelId="{9E3E205A-0B08-406D-93A0-9E8068A56082}" type="presParOf" srcId="{7C883A2C-7DB4-41AC-B2D0-6D3914DE1502}" destId="{A4C95132-721E-488E-B0D3-B70ECD1C7902}" srcOrd="10" destOrd="0" presId="urn:microsoft.com/office/officeart/2005/8/layout/cycle8"/>
-    <dgm:cxn modelId="{62E6A2EE-D6F5-4CFC-AD67-0B6C184F3DDA}" type="presParOf" srcId="{7C883A2C-7DB4-41AC-B2D0-6D3914DE1502}" destId="{32400319-D9B7-44D7-974D-4E0BFF61CF0D}" srcOrd="11" destOrd="0" presId="urn:microsoft.com/office/officeart/2005/8/layout/cycle8"/>
-    <dgm:cxn modelId="{E1ED3AF9-8693-47EA-B8DD-CD4F198C0DCC}" type="presParOf" srcId="{7C883A2C-7DB4-41AC-B2D0-6D3914DE1502}" destId="{44B77A48-E017-4555-B4B2-DCEA3C112F6C}" srcOrd="12" destOrd="0" presId="urn:microsoft.com/office/officeart/2005/8/layout/cycle8"/>
-    <dgm:cxn modelId="{E4F06F19-F0AF-4DE5-AB1D-6D76DA4B603F}" type="presParOf" srcId="{7C883A2C-7DB4-41AC-B2D0-6D3914DE1502}" destId="{7F9AFA22-625B-4BFE-85CD-7321D3ECB248}" srcOrd="13" destOrd="0" presId="urn:microsoft.com/office/officeart/2005/8/layout/cycle8"/>
-    <dgm:cxn modelId="{B9C950DD-04FA-4729-BAB5-1BFB62F993F6}" type="presParOf" srcId="{7C883A2C-7DB4-41AC-B2D0-6D3914DE1502}" destId="{887C4B2B-B415-467A-BEEF-FD78B6051194}" srcOrd="14" destOrd="0" presId="urn:microsoft.com/office/officeart/2005/8/layout/cycle8"/>
-    <dgm:cxn modelId="{10BE61A4-504C-47DB-B189-D63937B60353}" type="presParOf" srcId="{7C883A2C-7DB4-41AC-B2D0-6D3914DE1502}" destId="{9B93C9BE-C2CE-4638-9219-494D9C13E7D3}" srcOrd="15" destOrd="0" presId="urn:microsoft.com/office/officeart/2005/8/layout/cycle8"/>
-    <dgm:cxn modelId="{8DAA3E81-68E8-4AA2-B513-2CC680E44865}" type="presParOf" srcId="{7C883A2C-7DB4-41AC-B2D0-6D3914DE1502}" destId="{4BFA2775-A494-4F26-B770-FD3B51676A61}" srcOrd="16" destOrd="0" presId="urn:microsoft.com/office/officeart/2005/8/layout/cycle8"/>
-    <dgm:cxn modelId="{871D69FB-A50B-4811-B860-F484B64D1D76}" type="presParOf" srcId="{7C883A2C-7DB4-41AC-B2D0-6D3914DE1502}" destId="{D5CBE361-E3D1-4CDE-8B03-C7747504E7B1}" srcOrd="17" destOrd="0" presId="urn:microsoft.com/office/officeart/2005/8/layout/cycle8"/>
-    <dgm:cxn modelId="{F6FA1F69-CAD6-4EFB-9FED-48EE13731B5A}" type="presParOf" srcId="{7C883A2C-7DB4-41AC-B2D0-6D3914DE1502}" destId="{F6F86F64-62D5-4EAC-ACE1-FF50AC528B08}" srcOrd="18" destOrd="0" presId="urn:microsoft.com/office/officeart/2005/8/layout/cycle8"/>
-    <dgm:cxn modelId="{5EE75522-EED6-445A-926B-D7E96435E4BE}" type="presParOf" srcId="{7C883A2C-7DB4-41AC-B2D0-6D3914DE1502}" destId="{568267C1-6552-4405-BA3D-7B7D32D96B80}" srcOrd="19" destOrd="0" presId="urn:microsoft.com/office/officeart/2005/8/layout/cycle8"/>
-    <dgm:cxn modelId="{70A3CA95-9FA1-48B0-8DB7-5C646ECA460F}" type="presParOf" srcId="{7C883A2C-7DB4-41AC-B2D0-6D3914DE1502}" destId="{99EBBA96-077F-45DA-8B19-5EA2445F9494}" srcOrd="20" destOrd="0" presId="urn:microsoft.com/office/officeart/2005/8/layout/cycle8"/>
-    <dgm:cxn modelId="{6B1735E0-FE3B-4AD2-9C57-1BEC7F326EA4}" type="presParOf" srcId="{7C883A2C-7DB4-41AC-B2D0-6D3914DE1502}" destId="{D09FCC9E-DBAB-4AA3-B63D-EA8CC9CB47ED}" srcOrd="21" destOrd="0" presId="urn:microsoft.com/office/officeart/2005/8/layout/cycle8"/>
-    <dgm:cxn modelId="{51B117C8-AB74-458C-B9C3-79A543E2048F}" type="presParOf" srcId="{7C883A2C-7DB4-41AC-B2D0-6D3914DE1502}" destId="{05973A44-AB6D-4C06-BC2F-A630FCA96248}" srcOrd="22" destOrd="0" presId="urn:microsoft.com/office/officeart/2005/8/layout/cycle8"/>
-    <dgm:cxn modelId="{CBA46FEE-2969-4C50-A5C1-710793F14F2F}" type="presParOf" srcId="{7C883A2C-7DB4-41AC-B2D0-6D3914DE1502}" destId="{B9621280-E243-474A-8479-58B3662A1DF4}" srcOrd="23" destOrd="0" presId="urn:microsoft.com/office/officeart/2005/8/layout/cycle8"/>
-    <dgm:cxn modelId="{29C9501E-73A6-4A08-97BE-73FEC89BC9FB}" type="presParOf" srcId="{7C883A2C-7DB4-41AC-B2D0-6D3914DE1502}" destId="{2D775B65-13D6-40ED-A219-A0EE31267E4B}" srcOrd="24" destOrd="0" presId="urn:microsoft.com/office/officeart/2005/8/layout/cycle8"/>
+    <dgm:cxn modelId="{7E253358-B9DE-4AEC-A67A-FF6D65324E4A}" type="presOf" srcId="{0C099215-7763-4F38-A281-38F3DB9221DE}" destId="{475FC81C-A060-4E1A-9F7F-70C88721FBFD}" srcOrd="0" destOrd="0" presId="urn:microsoft.com/office/officeart/2005/8/layout/cycle8"/>
+    <dgm:cxn modelId="{B7C8B619-9B0B-4BA9-8DFF-30AFA3296FCF}" type="presOf" srcId="{B92CBBFE-1706-47DB-A5EF-C1FA0223D722}" destId="{7C883A2C-7DB4-41AC-B2D0-6D3914DE1502}" srcOrd="0" destOrd="0" presId="urn:microsoft.com/office/officeart/2005/8/layout/cycle8"/>
+    <dgm:cxn modelId="{44BDAA75-56D4-4B40-B4C2-664A762F724B}" type="presOf" srcId="{2DCF179F-C1AB-45FC-8F51-E269DA65B744}" destId="{15B734A9-351F-4CC0-8FFF-6D3E8602504F}" srcOrd="0" destOrd="0" presId="urn:microsoft.com/office/officeart/2005/8/layout/cycle8"/>
+    <dgm:cxn modelId="{40E3235F-8198-45A6-8D03-3B06EDC913A8}" type="presOf" srcId="{98A589DF-ACFA-4BC4-8123-696CA723D0EB}" destId="{4BFA2775-A494-4F26-B770-FD3B51676A61}" srcOrd="0" destOrd="0" presId="urn:microsoft.com/office/officeart/2005/8/layout/cycle8"/>
+    <dgm:cxn modelId="{9AD7F652-82B0-416A-A637-29E1E28E64A6}" type="presOf" srcId="{1AD42A84-A349-4043-B6C5-3FC3B672E1A2}" destId="{093A9D88-B084-4BF7-A761-6DDAFB66492C}" srcOrd="0" destOrd="0" presId="urn:microsoft.com/office/officeart/2005/8/layout/cycle8"/>
+    <dgm:cxn modelId="{EC3622E4-281B-428D-A7DA-79FAA5BF9D8E}" type="presOf" srcId="{98A589DF-ACFA-4BC4-8123-696CA723D0EB}" destId="{568267C1-6552-4405-BA3D-7B7D32D96B80}" srcOrd="1" destOrd="0" presId="urn:microsoft.com/office/officeart/2005/8/layout/cycle8"/>
+    <dgm:cxn modelId="{93E89D28-23B2-4489-80C0-CD9012F79D9D}" type="presOf" srcId="{1AD42A84-A349-4043-B6C5-3FC3B672E1A2}" destId="{F7419C1D-95B6-47E6-9ED6-11ECF70E530D}" srcOrd="1" destOrd="0" presId="urn:microsoft.com/office/officeart/2005/8/layout/cycle8"/>
+    <dgm:cxn modelId="{6DF46EF3-C6B8-4AA5-A007-CE7AAE999791}" type="presOf" srcId="{9F6456DF-158E-49AC-AEBF-43F52EF0959D}" destId="{44B77A48-E017-4555-B4B2-DCEA3C112F6C}" srcOrd="0" destOrd="0" presId="urn:microsoft.com/office/officeart/2005/8/layout/cycle8"/>
+    <dgm:cxn modelId="{F7ADFD83-3D98-49AB-B8D2-946A5BE42205}" type="presParOf" srcId="{7C883A2C-7DB4-41AC-B2D0-6D3914DE1502}" destId="{15B734A9-351F-4CC0-8FFF-6D3E8602504F}" srcOrd="0" destOrd="0" presId="urn:microsoft.com/office/officeart/2005/8/layout/cycle8"/>
+    <dgm:cxn modelId="{C3424095-D2B2-4918-B09C-22893345C2EF}" type="presParOf" srcId="{7C883A2C-7DB4-41AC-B2D0-6D3914DE1502}" destId="{3C73751C-A6C7-4172-9942-95283ACE21ED}" srcOrd="1" destOrd="0" presId="urn:microsoft.com/office/officeart/2005/8/layout/cycle8"/>
+    <dgm:cxn modelId="{C6D54382-88FC-4975-B424-179406D0607D}" type="presParOf" srcId="{7C883A2C-7DB4-41AC-B2D0-6D3914DE1502}" destId="{2990E7F7-A551-4090-BFF9-E5363D97ABC5}" srcOrd="2" destOrd="0" presId="urn:microsoft.com/office/officeart/2005/8/layout/cycle8"/>
+    <dgm:cxn modelId="{14F7E8B9-D6A1-40A5-AEF1-42A2E2A94B2B}" type="presParOf" srcId="{7C883A2C-7DB4-41AC-B2D0-6D3914DE1502}" destId="{2F83899D-5FE7-4EC3-AD98-0200F0E606E1}" srcOrd="3" destOrd="0" presId="urn:microsoft.com/office/officeart/2005/8/layout/cycle8"/>
+    <dgm:cxn modelId="{8DDE8A51-22AE-47FA-A196-3DA1AB37CB72}" type="presParOf" srcId="{7C883A2C-7DB4-41AC-B2D0-6D3914DE1502}" destId="{093A9D88-B084-4BF7-A761-6DDAFB66492C}" srcOrd="4" destOrd="0" presId="urn:microsoft.com/office/officeart/2005/8/layout/cycle8"/>
+    <dgm:cxn modelId="{264BCC16-311A-444A-8B77-CF2107FCC9F7}" type="presParOf" srcId="{7C883A2C-7DB4-41AC-B2D0-6D3914DE1502}" destId="{4C991BBA-5048-4979-8651-2C2D5ABAF385}" srcOrd="5" destOrd="0" presId="urn:microsoft.com/office/officeart/2005/8/layout/cycle8"/>
+    <dgm:cxn modelId="{05DD9CBA-A42B-45C1-812B-64AFDAED1C6F}" type="presParOf" srcId="{7C883A2C-7DB4-41AC-B2D0-6D3914DE1502}" destId="{F7CCA9EF-FCC3-4FE0-9D08-015878442EF0}" srcOrd="6" destOrd="0" presId="urn:microsoft.com/office/officeart/2005/8/layout/cycle8"/>
+    <dgm:cxn modelId="{16C70559-95F6-4527-9224-C1ECDF19DEB1}" type="presParOf" srcId="{7C883A2C-7DB4-41AC-B2D0-6D3914DE1502}" destId="{F7419C1D-95B6-47E6-9ED6-11ECF70E530D}" srcOrd="7" destOrd="0" presId="urn:microsoft.com/office/officeart/2005/8/layout/cycle8"/>
+    <dgm:cxn modelId="{7D40035C-64A0-46E9-ADF6-8D96B081A024}" type="presParOf" srcId="{7C883A2C-7DB4-41AC-B2D0-6D3914DE1502}" destId="{475FC81C-A060-4E1A-9F7F-70C88721FBFD}" srcOrd="8" destOrd="0" presId="urn:microsoft.com/office/officeart/2005/8/layout/cycle8"/>
+    <dgm:cxn modelId="{C7D47A73-E814-4DB5-99AC-54AE9D82DCC9}" type="presParOf" srcId="{7C883A2C-7DB4-41AC-B2D0-6D3914DE1502}" destId="{A56629AD-9A90-4DF9-A5B6-E7587590FFAF}" srcOrd="9" destOrd="0" presId="urn:microsoft.com/office/officeart/2005/8/layout/cycle8"/>
+    <dgm:cxn modelId="{756E86C8-628A-45A5-9D67-BA1337EB22E3}" type="presParOf" srcId="{7C883A2C-7DB4-41AC-B2D0-6D3914DE1502}" destId="{A4C95132-721E-488E-B0D3-B70ECD1C7902}" srcOrd="10" destOrd="0" presId="urn:microsoft.com/office/officeart/2005/8/layout/cycle8"/>
+    <dgm:cxn modelId="{18607D3D-26F9-4562-8A99-909456CF3F4E}" type="presParOf" srcId="{7C883A2C-7DB4-41AC-B2D0-6D3914DE1502}" destId="{32400319-D9B7-44D7-974D-4E0BFF61CF0D}" srcOrd="11" destOrd="0" presId="urn:microsoft.com/office/officeart/2005/8/layout/cycle8"/>
+    <dgm:cxn modelId="{0C3185B4-9E6D-47DB-B305-9E6F1C775CC9}" type="presParOf" srcId="{7C883A2C-7DB4-41AC-B2D0-6D3914DE1502}" destId="{44B77A48-E017-4555-B4B2-DCEA3C112F6C}" srcOrd="12" destOrd="0" presId="urn:microsoft.com/office/officeart/2005/8/layout/cycle8"/>
+    <dgm:cxn modelId="{663621DE-2C95-419B-AC85-4890A5D55ED7}" type="presParOf" srcId="{7C883A2C-7DB4-41AC-B2D0-6D3914DE1502}" destId="{7F9AFA22-625B-4BFE-85CD-7321D3ECB248}" srcOrd="13" destOrd="0" presId="urn:microsoft.com/office/officeart/2005/8/layout/cycle8"/>
+    <dgm:cxn modelId="{C164384C-BC26-4867-AF82-ADC06A1254F5}" type="presParOf" srcId="{7C883A2C-7DB4-41AC-B2D0-6D3914DE1502}" destId="{887C4B2B-B415-467A-BEEF-FD78B6051194}" srcOrd="14" destOrd="0" presId="urn:microsoft.com/office/officeart/2005/8/layout/cycle8"/>
+    <dgm:cxn modelId="{CD2F8DFC-A156-4A11-82FD-B707983F5D78}" type="presParOf" srcId="{7C883A2C-7DB4-41AC-B2D0-6D3914DE1502}" destId="{9B93C9BE-C2CE-4638-9219-494D9C13E7D3}" srcOrd="15" destOrd="0" presId="urn:microsoft.com/office/officeart/2005/8/layout/cycle8"/>
+    <dgm:cxn modelId="{D3A6A5EB-28D3-47DA-B9D4-9BCB1B7CC74A}" type="presParOf" srcId="{7C883A2C-7DB4-41AC-B2D0-6D3914DE1502}" destId="{4BFA2775-A494-4F26-B770-FD3B51676A61}" srcOrd="16" destOrd="0" presId="urn:microsoft.com/office/officeart/2005/8/layout/cycle8"/>
+    <dgm:cxn modelId="{1184E282-BC59-4BEE-9E63-97077A619CC4}" type="presParOf" srcId="{7C883A2C-7DB4-41AC-B2D0-6D3914DE1502}" destId="{D5CBE361-E3D1-4CDE-8B03-C7747504E7B1}" srcOrd="17" destOrd="0" presId="urn:microsoft.com/office/officeart/2005/8/layout/cycle8"/>
+    <dgm:cxn modelId="{F7CD2FF9-B9E3-44F0-A017-9D886B1445C5}" type="presParOf" srcId="{7C883A2C-7DB4-41AC-B2D0-6D3914DE1502}" destId="{F6F86F64-62D5-4EAC-ACE1-FF50AC528B08}" srcOrd="18" destOrd="0" presId="urn:microsoft.com/office/officeart/2005/8/layout/cycle8"/>
+    <dgm:cxn modelId="{00A7FD0D-BB51-45E2-97BB-B7A264A34240}" type="presParOf" srcId="{7C883A2C-7DB4-41AC-B2D0-6D3914DE1502}" destId="{568267C1-6552-4405-BA3D-7B7D32D96B80}" srcOrd="19" destOrd="0" presId="urn:microsoft.com/office/officeart/2005/8/layout/cycle8"/>
+    <dgm:cxn modelId="{20DE487E-2AD8-40F0-B04F-A36C225BD235}" type="presParOf" srcId="{7C883A2C-7DB4-41AC-B2D0-6D3914DE1502}" destId="{99EBBA96-077F-45DA-8B19-5EA2445F9494}" srcOrd="20" destOrd="0" presId="urn:microsoft.com/office/officeart/2005/8/layout/cycle8"/>
+    <dgm:cxn modelId="{2A1AC3B4-1E5F-45E8-9602-7CE8891CD147}" type="presParOf" srcId="{7C883A2C-7DB4-41AC-B2D0-6D3914DE1502}" destId="{D09FCC9E-DBAB-4AA3-B63D-EA8CC9CB47ED}" srcOrd="21" destOrd="0" presId="urn:microsoft.com/office/officeart/2005/8/layout/cycle8"/>
+    <dgm:cxn modelId="{2883B82D-D180-4658-95DF-61DCFAA20FE0}" type="presParOf" srcId="{7C883A2C-7DB4-41AC-B2D0-6D3914DE1502}" destId="{05973A44-AB6D-4C06-BC2F-A630FCA96248}" srcOrd="22" destOrd="0" presId="urn:microsoft.com/office/officeart/2005/8/layout/cycle8"/>
+    <dgm:cxn modelId="{18AB29E1-E40A-48F6-95BA-10171DBA9CA5}" type="presParOf" srcId="{7C883A2C-7DB4-41AC-B2D0-6D3914DE1502}" destId="{B9621280-E243-474A-8479-58B3662A1DF4}" srcOrd="23" destOrd="0" presId="urn:microsoft.com/office/officeart/2005/8/layout/cycle8"/>
+    <dgm:cxn modelId="{91CB4666-3EEB-4DBC-80EE-61BF687BC233}" type="presParOf" srcId="{7C883A2C-7DB4-41AC-B2D0-6D3914DE1502}" destId="{2D775B65-13D6-40ED-A219-A0EE31267E4B}" srcOrd="24" destOrd="0" presId="urn:microsoft.com/office/officeart/2005/8/layout/cycle8"/>
   </dgm:cxnLst>
   <dgm:bg/>
   <dgm:whole/>
@@ -42231,6 +42205,7 @@
     <w:rsid w:val="00A4739A"/>
     <w:rsid w:val="00AE25EB"/>
     <w:rsid w:val="00CB0B34"/>
+    <w:rsid w:val="00DF7B8D"/>
     <w:rsid w:val="00E25B2A"/>
     <w:rsid w:val="00EA1893"/>
     <w:rsid w:val="00FC0A52"/>
@@ -42953,7 +42928,7 @@
 </file>
 
 <file path=customXml/itemProps1.xml><?xml version="1.0" encoding="utf-8"?>
-<ds:datastoreItem xmlns:ds="http://schemas.openxmlformats.org/officeDocument/2006/customXml" ds:itemID="{AAA79D56-1F6B-48DC-B03F-B6387589BDC4}">
+<ds:datastoreItem xmlns:ds="http://schemas.openxmlformats.org/officeDocument/2006/customXml" ds:itemID="{A510E554-2976-4FFB-B09B-EEAFE1A72369}">
   <ds:schemaRefs>
     <ds:schemaRef ds:uri="http://schemas.openxmlformats.org/officeDocument/2006/bibliography"/>
   </ds:schemaRefs>

</xml_diff>